<commit_message>
Minor editions across the text.
</commit_message>
<xml_diff>
--- a/Springer_UAV_book/Chapter_KinematicsDynamics.docx
+++ b/Springer_UAV_book/Chapter_KinematicsDynamics.docx
@@ -277,13 +277,49 @@
         <w:rPr>
           <w:lang w:val="en-GB"/>
         </w:rPr>
-        <w:t xml:space="preserve">a fixed wing aircraft. </w:t>
-      </w:r>
-      <w:r>
-        <w:rPr>
-          <w:lang w:val="en-GB"/>
-        </w:rPr>
-        <w:t xml:space="preserve">The chapter provides an introduction to the coordinate frames and coordinate frames transformations. Kinematics of the coordinate frames is what connects position and orientation coordinates and transforms forces and moments acting in different frames. Understanding of reference frames and their dynamics will be essential for the </w:t>
+        <w:t>a fixed wing aircraft</w:t>
+      </w:r>
+      <w:r>
+        <w:rPr>
+          <w:lang w:val="en-GB"/>
+        </w:rPr>
+        <w:t xml:space="preserve"> modelled as a rigid body</w:t>
+      </w:r>
+      <w:r>
+        <w:rPr>
+          <w:lang w:val="en-GB"/>
+        </w:rPr>
+        <w:t xml:space="preserve">. </w:t>
+      </w:r>
+      <w:r>
+        <w:rPr>
+          <w:lang w:val="en-GB"/>
+        </w:rPr>
+        <w:t>The chapter provides an introduction to the coordinate frames</w:t>
+      </w:r>
+      <w:r>
+        <w:rPr>
+          <w:lang w:val="en-GB"/>
+        </w:rPr>
+        <w:t>,</w:t>
+      </w:r>
+      <w:r>
+        <w:rPr>
+          <w:lang w:val="en-GB"/>
+        </w:rPr>
+        <w:t xml:space="preserve"> coordinate frames transformations</w:t>
+      </w:r>
+      <w:r>
+        <w:rPr>
+          <w:lang w:val="en-GB"/>
+        </w:rPr>
+        <w:t xml:space="preserve"> and differential rotations</w:t>
+      </w:r>
+      <w:r>
+        <w:rPr>
+          <w:lang w:val="en-GB"/>
+        </w:rPr>
+        <w:t xml:space="preserve">. Kinematics of the coordinate frames is what connects position and orientation coordinates and transforms forces and moments acting in different frames. Understanding of reference frames and their dynamics will be essential for the </w:t>
       </w:r>
       <w:r>
         <w:rPr>
@@ -313,8 +349,34 @@
         <w:rPr>
           <w:lang w:val="en-GB"/>
         </w:rPr>
-        <w:t xml:space="preserve"> the derivation of the equations of motion using Lagrangian and Newtonian approaches. </w:t>
-      </w:r>
+        <w:t xml:space="preserve"> the </w:t>
+      </w:r>
+      <w:r>
+        <w:rPr>
+          <w:lang w:val="en-GB"/>
+        </w:rPr>
+        <w:t xml:space="preserve">detailed </w:t>
+      </w:r>
+      <w:r>
+        <w:rPr>
+          <w:lang w:val="en-GB"/>
+        </w:rPr>
+        <w:t>derivation of the equations of motion using Newtonian approach.</w:t>
+      </w:r>
+    </w:p>
+    <w:p>
+      <w:pPr>
+        <w:rPr>
+          <w:lang w:val="en-GB"/>
+        </w:rPr>
+      </w:pPr>
+    </w:p>
+    <w:p>
+      <w:pPr>
+        <w:rPr>
+          <w:lang w:val="en-GB"/>
+        </w:rPr>
+      </w:pPr>
       <w:r>
         <w:rPr>
           <w:lang w:val="en-GB"/>
@@ -538,6 +600,12 @@
         <w:rPr>
           <w:lang w:val="en-GB"/>
         </w:rPr>
+        <w:t xml:space="preserve">wing </w:t>
+      </w:r>
+      <w:r>
+        <w:rPr>
+          <w:lang w:val="en-GB"/>
+        </w:rPr>
         <w:t>UAVs</w:t>
       </w:r>
       <w:r>
@@ -574,34 +642,46 @@
         <w:rPr>
           <w:lang w:val="en-GB"/>
         </w:rPr>
-        <w:t xml:space="preserve">. Depending on the UAV configuration </w:t>
-      </w:r>
-      <w:r>
-        <w:rPr>
+        <w:t xml:space="preserve">. </w:t>
+      </w:r>
+      <w:r>
+        <w:rPr>
+          <w:highlight w:val="yellow"/>
+          <w:lang w:val="en-GB"/>
+        </w:rPr>
+        <w:t xml:space="preserve">Depending on the UAV configuration </w:t>
+      </w:r>
+      <w:r>
+        <w:rPr>
+          <w:highlight w:val="yellow"/>
           <w:lang w:val="en-GB"/>
         </w:rPr>
         <w:t>the</w:t>
       </w:r>
       <w:r>
         <w:rPr>
+          <w:highlight w:val="yellow"/>
           <w:lang w:val="en-GB"/>
         </w:rPr>
         <w:t xml:space="preserve"> standard 12 equations of motion might not suffice the task at hand </w:t>
       </w:r>
       <w:r>
         <w:rPr>
+          <w:highlight w:val="yellow"/>
           <w:lang w:val="en-GB"/>
         </w:rPr>
         <w:t xml:space="preserve">and require deeper consideration of the UAV </w:t>
       </w:r>
       <w:r>
         <w:rPr>
+          <w:highlight w:val="yellow"/>
           <w:lang w:val="en-GB"/>
         </w:rPr>
         <w:t>components</w:t>
       </w:r>
       <w:r>
         <w:rPr>
+          <w:highlight w:val="yellow"/>
           <w:lang w:val="en-GB"/>
         </w:rPr>
         <w:t xml:space="preserve"> interaction.</w:t>
@@ -689,13 +769,20 @@
         <w:rPr>
           <w:lang w:val="en-GB"/>
         </w:rPr>
-        <w:t xml:space="preserve"> in the description of the UAV states are presented next. Applying the </w:t>
-      </w:r>
-      <w:r>
-        <w:rPr>
-          <w:lang w:val="en-GB"/>
-        </w:rPr>
-        <w:t xml:space="preserve">kinematics of rotating frames to a set of specific coordinate frames builds the basis for a convenient description of the forces and moments acting on a fixed wing airplane. The derivation of linear and angular momentum equations results in the generalized set of 6 Degree of Freedom kinematic and dynamic equations. A brief discussion of the fluid dynamics approaches most widely used to describe </w:t>
+        <w:t xml:space="preserve"> in the description of UAV states are presented next. Applying the </w:t>
+      </w:r>
+      <w:r>
+        <w:rPr>
+          <w:lang w:val="en-GB"/>
+        </w:rPr>
+        <w:t xml:space="preserve">kinematics of rotating frames to a set of specific coordinate frames builds the basis for a convenient description of the forces and moments acting on a fixed wing airplane. The derivation of linear and angular momentum equations results in the generalized set of 6 Degree of Freedom kinematic and dynamic equations. A brief discussion of the fluid </w:t>
+      </w:r>
+      <w:r>
+        <w:rPr>
+          <w:lang w:val="en-GB"/>
+        </w:rPr>
+        <w:lastRenderedPageBreak/>
+        <w:t xml:space="preserve">dynamics approaches most widely used to describe </w:t>
       </w:r>
       <w:r>
         <w:rPr>
@@ -725,9 +812,9 @@
       </w:pPr>
       <w:r>
         <w:rPr>
-          <w:lang w:val="en-GB"/>
-        </w:rPr>
-        <w:lastRenderedPageBreak/>
+          <w:highlight w:val="yellow"/>
+          <w:lang w:val="en-GB"/>
+        </w:rPr>
         <w:t>The Lagrangian formulation, in contrast, is independent of the coordinates, and the equations of motion for a non-Cartesian coordinate system can typically be found immediately using it</w:t>
       </w:r>
     </w:p>
@@ -974,7 +1061,13 @@
         <w:rPr>
           <w:lang w:val="en-GB"/>
         </w:rPr>
-        <w:t>, acceleration</w:t>
+        <w:t xml:space="preserve">, </w:t>
+      </w:r>
+      <w:r>
+        <w:rPr>
+          <w:lang w:val="en-GB"/>
+        </w:rPr>
+        <w:t>and acceleration</w:t>
       </w:r>
       <w:r>
         <w:rPr>
@@ -1186,10 +1279,10 @@
             <v:path o:extrusionok="f" gradientshapeok="t" o:connecttype="rect"/>
             <o:lock v:ext="edit" aspectratio="t"/>
           </v:shapetype>
-          <v:shape id="_x0000_i1025" type="#_x0000_t75" style="width:12.55pt;height:10.9pt" o:ole="">
+          <v:shape id="_x0000_i1025" type="#_x0000_t75" style="width:12.75pt;height:11.25pt" o:ole="">
             <v:imagedata r:id="rId8" o:title=""/>
           </v:shape>
-          <o:OLEObject Type="Embed" ProgID="Equation.DSMT4" ShapeID="_x0000_i1025" DrawAspect="Content" ObjectID="_1395777131" r:id="rId9"/>
+          <o:OLEObject Type="Embed" ProgID="Equation.DSMT4" ShapeID="_x0000_i1025" DrawAspect="Content" ObjectID="_1395824159" r:id="rId9"/>
         </w:object>
       </w:r>
       <w:r>
@@ -1204,10 +1297,10 @@
           <w:lang w:val="en-GB"/>
         </w:rPr>
         <w:object w:dxaOrig="200" w:dyaOrig="260">
-          <v:shape id="_x0000_i1026" type="#_x0000_t75" style="width:10.35pt;height:12.55pt" o:ole="">
+          <v:shape id="_x0000_i1026" type="#_x0000_t75" style="width:10.5pt;height:12.75pt" o:ole="">
             <v:imagedata r:id="rId10" o:title=""/>
           </v:shape>
-          <o:OLEObject Type="Embed" ProgID="Equation.DSMT4" ShapeID="_x0000_i1026" DrawAspect="Content" ObjectID="_1395777132" r:id="rId11"/>
+          <o:OLEObject Type="Embed" ProgID="Equation.DSMT4" ShapeID="_x0000_i1026" DrawAspect="Content" ObjectID="_1395824160" r:id="rId11"/>
         </w:object>
       </w:r>
       <w:r>
@@ -1252,6 +1345,7 @@
                 <w:noProof/>
                 <w:lang w:eastAsia="en-US"/>
               </w:rPr>
+              <w:lastRenderedPageBreak/>
               <w:drawing>
                 <wp:inline distT="0" distB="0" distL="0" distR="0">
                   <wp:extent cx="3019300" cy="1704109"/>
@@ -1375,7 +1469,6 @@
         <w:rPr>
           <w:noProof/>
         </w:rPr>
-        <w:lastRenderedPageBreak/>
         <w:pict>
           <v:shapetype id="_x0000_t202" coordsize="21600,21600" o:spt="202" path="m,l,21600r21600,l21600,xe">
             <v:stroke joinstyle="miter"/>
@@ -1445,10 +1538,10 @@
           <w:lang w:val="en-GB"/>
         </w:rPr>
         <w:object w:dxaOrig="1100" w:dyaOrig="360">
-          <v:shape id="_x0000_i1027" type="#_x0000_t75" style="width:57.25pt;height:17.45pt" o:ole="">
+          <v:shape id="_x0000_i1027" type="#_x0000_t75" style="width:57pt;height:17.25pt" o:ole="">
             <v:imagedata r:id="rId14" o:title=""/>
           </v:shape>
-          <o:OLEObject Type="Embed" ProgID="Equation.DSMT4" ShapeID="_x0000_i1027" DrawAspect="Content" ObjectID="_1395777133" r:id="rId15"/>
+          <o:OLEObject Type="Embed" ProgID="Equation.DSMT4" ShapeID="_x0000_i1027" DrawAspect="Content" ObjectID="_1395824161" r:id="rId15"/>
         </w:object>
       </w:r>
       <w:r>
@@ -1476,10 +1569,10 @@
           <w:position w:val="-30"/>
         </w:rPr>
         <w:object w:dxaOrig="2340" w:dyaOrig="720">
-          <v:shape id="_x0000_i1028" type="#_x0000_t75" style="width:116.75pt;height:36pt" o:ole="">
+          <v:shape id="_x0000_i1028" type="#_x0000_t75" style="width:117pt;height:36pt" o:ole="">
             <v:imagedata r:id="rId16" o:title=""/>
           </v:shape>
-          <o:OLEObject Type="Embed" ProgID="Equation.DSMT4" ShapeID="_x0000_i1028" DrawAspect="Content" ObjectID="_1395777134" r:id="rId17"/>
+          <o:OLEObject Type="Embed" ProgID="Equation.DSMT4" ShapeID="_x0000_i1028" DrawAspect="Content" ObjectID="_1395824162" r:id="rId17"/>
         </w:object>
       </w:r>
       <w:r>
@@ -1545,10 +1638,10 @@
           <w:lang w:val="en-GB"/>
         </w:rPr>
         <w:object w:dxaOrig="200" w:dyaOrig="260">
-          <v:shape id="_x0000_i1029" type="#_x0000_t75" style="width:10.35pt;height:12.55pt" o:ole="">
+          <v:shape id="_x0000_i1029" type="#_x0000_t75" style="width:10.5pt;height:12.75pt" o:ole="">
             <v:imagedata r:id="rId10" o:title=""/>
           </v:shape>
-          <o:OLEObject Type="Embed" ProgID="Equation.DSMT4" ShapeID="_x0000_i1029" DrawAspect="Content" ObjectID="_1395777135" r:id="rId18"/>
+          <o:OLEObject Type="Embed" ProgID="Equation.DSMT4" ShapeID="_x0000_i1029" DrawAspect="Content" ObjectID="_1395824163" r:id="rId18"/>
         </w:object>
       </w:r>
       <w:r>
@@ -1559,10 +1652,10 @@
           <w:position w:val="-12"/>
         </w:rPr>
         <w:object w:dxaOrig="760" w:dyaOrig="360">
-          <v:shape id="_x0000_i1030" type="#_x0000_t75" style="width:38.2pt;height:18pt" o:ole="">
+          <v:shape id="_x0000_i1030" type="#_x0000_t75" style="width:38.25pt;height:18pt" o:ole="">
             <v:imagedata r:id="rId19" o:title=""/>
           </v:shape>
-          <o:OLEObject Type="Embed" ProgID="Equation.DSMT4" ShapeID="_x0000_i1030" DrawAspect="Content" ObjectID="_1395777136" r:id="rId20"/>
+          <o:OLEObject Type="Embed" ProgID="Equation.DSMT4" ShapeID="_x0000_i1030" DrawAspect="Content" ObjectID="_1395824164" r:id="rId20"/>
         </w:object>
       </w:r>
       <w:r>
@@ -1582,7 +1675,7 @@
           <v:shape id="_x0000_i1031" type="#_x0000_t75" style="width:36pt;height:18pt" o:ole="">
             <v:imagedata r:id="rId21" o:title=""/>
           </v:shape>
-          <o:OLEObject Type="Embed" ProgID="Equation.DSMT4" ShapeID="_x0000_i1031" DrawAspect="Content" ObjectID="_1395777137" r:id="rId22"/>
+          <o:OLEObject Type="Embed" ProgID="Equation.DSMT4" ShapeID="_x0000_i1031" DrawAspect="Content" ObjectID="_1395824165" r:id="rId22"/>
         </w:object>
       </w:r>
       <w:r>
@@ -1601,10 +1694,10 @@
           <w:position w:val="-32"/>
         </w:rPr>
         <w:object w:dxaOrig="3800" w:dyaOrig="760">
-          <v:shape id="_x0000_i1032" type="#_x0000_t75" style="width:190.35pt;height:38.2pt" o:ole="">
+          <v:shape id="_x0000_i1032" type="#_x0000_t75" style="width:190.5pt;height:38.25pt" o:ole="">
             <v:imagedata r:id="rId23" o:title=""/>
           </v:shape>
-          <o:OLEObject Type="Embed" ProgID="Equation.DSMT4" ShapeID="_x0000_i1032" DrawAspect="Content" ObjectID="_1395777138" r:id="rId24"/>
+          <o:OLEObject Type="Embed" ProgID="Equation.DSMT4" ShapeID="_x0000_i1032" DrawAspect="Content" ObjectID="_1395824166" r:id="rId24"/>
         </w:object>
       </w:r>
       <w:r>
@@ -1675,10 +1768,10 @@
           <w:position w:val="-4"/>
         </w:rPr>
         <w:object w:dxaOrig="240" w:dyaOrig="260">
-          <v:shape id="_x0000_i1033" type="#_x0000_t75" style="width:12pt;height:13.1pt" o:ole="">
+          <v:shape id="_x0000_i1033" type="#_x0000_t75" style="width:12pt;height:12.75pt" o:ole="">
             <v:imagedata r:id="rId25" o:title=""/>
           </v:shape>
-          <o:OLEObject Type="Embed" ProgID="Equation.DSMT4" ShapeID="_x0000_i1033" DrawAspect="Content" ObjectID="_1395777139" r:id="rId26"/>
+          <o:OLEObject Type="Embed" ProgID="Equation.DSMT4" ShapeID="_x0000_i1033" DrawAspect="Content" ObjectID="_1395824167" r:id="rId26"/>
         </w:object>
       </w:r>
       <w:r>
@@ -1712,10 +1805,10 @@
           <w:position w:val="-50"/>
         </w:rPr>
         <w:object w:dxaOrig="2580" w:dyaOrig="1120">
-          <v:shape id="_x0000_i1034" type="#_x0000_t75" style="width:128.75pt;height:56.2pt" o:ole="">
+          <v:shape id="_x0000_i1034" type="#_x0000_t75" style="width:129pt;height:56.25pt" o:ole="">
             <v:imagedata r:id="rId27" o:title=""/>
           </v:shape>
-          <o:OLEObject Type="Embed" ProgID="Equation.DSMT4" ShapeID="_x0000_i1034" DrawAspect="Content" ObjectID="_1395777140" r:id="rId28"/>
+          <o:OLEObject Type="Embed" ProgID="Equation.DSMT4" ShapeID="_x0000_i1034" DrawAspect="Content" ObjectID="_1395824168" r:id="rId28"/>
         </w:object>
       </w:r>
       <w:r>
@@ -1783,10 +1876,10 @@
           <w:position w:val="-4"/>
         </w:rPr>
         <w:object w:dxaOrig="200" w:dyaOrig="200">
-          <v:shape id="_x0000_i1035" type="#_x0000_t75" style="width:9.8pt;height:9.8pt" o:ole="">
+          <v:shape id="_x0000_i1035" type="#_x0000_t75" style="width:9.75pt;height:9.75pt" o:ole="">
             <v:imagedata r:id="rId29" o:title=""/>
           </v:shape>
-          <o:OLEObject Type="Embed" ProgID="Equation.DSMT4" ShapeID="_x0000_i1035" DrawAspect="Content" ObjectID="_1395777141" r:id="rId30"/>
+          <o:OLEObject Type="Embed" ProgID="Equation.DSMT4" ShapeID="_x0000_i1035" DrawAspect="Content" ObjectID="_1395824169" r:id="rId30"/>
         </w:object>
       </w:r>
       <w:r>
@@ -1803,10 +1896,10 @@
           <w:position w:val="-12"/>
         </w:rPr>
         <w:object w:dxaOrig="279" w:dyaOrig="360">
-          <v:shape id="_x0000_i1036" type="#_x0000_t75" style="width:14.2pt;height:18pt" o:ole="">
+          <v:shape id="_x0000_i1036" type="#_x0000_t75" style="width:14.25pt;height:18pt" o:ole="">
             <v:imagedata r:id="rId31" o:title=""/>
           </v:shape>
-          <o:OLEObject Type="Embed" ProgID="Equation.DSMT4" ShapeID="_x0000_i1036" DrawAspect="Content" ObjectID="_1395777142" r:id="rId32"/>
+          <o:OLEObject Type="Embed" ProgID="Equation.DSMT4" ShapeID="_x0000_i1036" DrawAspect="Content" ObjectID="_1395824170" r:id="rId32"/>
         </w:object>
       </w:r>
       <w:r>
@@ -1817,10 +1910,10 @@
           <w:position w:val="-12"/>
         </w:rPr>
         <w:object w:dxaOrig="260" w:dyaOrig="360">
-          <v:shape id="_x0000_i1037" type="#_x0000_t75" style="width:13.1pt;height:18pt" o:ole="">
+          <v:shape id="_x0000_i1037" type="#_x0000_t75" style="width:12.75pt;height:18pt" o:ole="">
             <v:imagedata r:id="rId33" o:title=""/>
           </v:shape>
-          <o:OLEObject Type="Embed" ProgID="Equation.DSMT4" ShapeID="_x0000_i1037" DrawAspect="Content" ObjectID="_1395777143" r:id="rId34"/>
+          <o:OLEObject Type="Embed" ProgID="Equation.DSMT4" ShapeID="_x0000_i1037" DrawAspect="Content" ObjectID="_1395824171" r:id="rId34"/>
         </w:object>
       </w:r>
       <w:r>
@@ -1839,10 +1932,10 @@
           <w:position w:val="-50"/>
         </w:rPr>
         <w:object w:dxaOrig="5240" w:dyaOrig="1120">
-          <v:shape id="_x0000_i1038" type="#_x0000_t75" style="width:261.8pt;height:56.2pt" o:ole="">
+          <v:shape id="_x0000_i1038" type="#_x0000_t75" style="width:261.75pt;height:56.25pt" o:ole="">
             <v:imagedata r:id="rId35" o:title=""/>
           </v:shape>
-          <o:OLEObject Type="Embed" ProgID="Equation.DSMT4" ShapeID="_x0000_i1038" DrawAspect="Content" ObjectID="_1395777144" r:id="rId36"/>
+          <o:OLEObject Type="Embed" ProgID="Equation.DSMT4" ShapeID="_x0000_i1038" DrawAspect="Content" ObjectID="_1395824172" r:id="rId36"/>
         </w:object>
       </w:r>
       <w:r>
@@ -1944,10 +2037,10 @@
           <w:position w:val="-6"/>
         </w:rPr>
         <w:object w:dxaOrig="360" w:dyaOrig="279">
-          <v:shape id="_x0000_i1039" type="#_x0000_t75" style="width:18pt;height:13.65pt" o:ole="">
+          <v:shape id="_x0000_i1039" type="#_x0000_t75" style="width:18pt;height:13.5pt" o:ole="">
             <v:imagedata r:id="rId37" o:title=""/>
           </v:shape>
-          <o:OLEObject Type="Embed" ProgID="Equation.DSMT4" ShapeID="_x0000_i1039" DrawAspect="Content" ObjectID="_1395777145" r:id="rId38"/>
+          <o:OLEObject Type="Embed" ProgID="Equation.DSMT4" ShapeID="_x0000_i1039" DrawAspect="Content" ObjectID="_1395824173" r:id="rId38"/>
         </w:object>
       </w:r>
       <w:r>
@@ -1958,10 +2051,10 @@
           <w:position w:val="-6"/>
         </w:rPr>
         <w:object w:dxaOrig="400" w:dyaOrig="220">
-          <v:shape id="_x0000_i1040" type="#_x0000_t75" style="width:19.65pt;height:10.9pt" o:ole="">
+          <v:shape id="_x0000_i1040" type="#_x0000_t75" style="width:19.5pt;height:11.25pt" o:ole="">
             <v:imagedata r:id="rId39" o:title=""/>
           </v:shape>
-          <o:OLEObject Type="Embed" ProgID="Equation.DSMT4" ShapeID="_x0000_i1040" DrawAspect="Content" ObjectID="_1395777146" r:id="rId40"/>
+          <o:OLEObject Type="Embed" ProgID="Equation.DSMT4" ShapeID="_x0000_i1040" DrawAspect="Content" ObjectID="_1395824174" r:id="rId40"/>
         </w:object>
       </w:r>
       <w:r>
@@ -1984,10 +2077,10 @@
           <w:position w:val="-6"/>
         </w:rPr>
         <w:object w:dxaOrig="400" w:dyaOrig="220">
-          <v:shape id="_x0000_i1041" type="#_x0000_t75" style="width:19.65pt;height:10.9pt" o:ole="">
+          <v:shape id="_x0000_i1041" type="#_x0000_t75" style="width:19.5pt;height:11.25pt" o:ole="">
             <v:imagedata r:id="rId41" o:title=""/>
           </v:shape>
-          <o:OLEObject Type="Embed" ProgID="Equation.DSMT4" ShapeID="_x0000_i1041" DrawAspect="Content" ObjectID="_1395777147" r:id="rId42"/>
+          <o:OLEObject Type="Embed" ProgID="Equation.DSMT4" ShapeID="_x0000_i1041" DrawAspect="Content" ObjectID="_1395824175" r:id="rId42"/>
         </w:object>
       </w:r>
       <w:r>
@@ -1998,10 +2091,10 @@
           <w:position w:val="-6"/>
         </w:rPr>
         <w:object w:dxaOrig="360" w:dyaOrig="279">
-          <v:shape id="_x0000_i1042" type="#_x0000_t75" style="width:18pt;height:13.65pt" o:ole="">
+          <v:shape id="_x0000_i1042" type="#_x0000_t75" style="width:18pt;height:13.5pt" o:ole="">
             <v:imagedata r:id="rId43" o:title=""/>
           </v:shape>
-          <o:OLEObject Type="Embed" ProgID="Equation.DSMT4" ShapeID="_x0000_i1042" DrawAspect="Content" ObjectID="_1395777148" r:id="rId44"/>
+          <o:OLEObject Type="Embed" ProgID="Equation.DSMT4" ShapeID="_x0000_i1042" DrawAspect="Content" ObjectID="_1395824176" r:id="rId44"/>
         </w:object>
       </w:r>
       <w:r>
@@ -2024,10 +2117,10 @@
           <w:position w:val="-6"/>
         </w:rPr>
         <w:object w:dxaOrig="360" w:dyaOrig="279">
-          <v:shape id="_x0000_i1043" type="#_x0000_t75" style="width:18pt;height:13.65pt" o:ole="">
+          <v:shape id="_x0000_i1043" type="#_x0000_t75" style="width:18pt;height:13.5pt" o:ole="">
             <v:imagedata r:id="rId45" o:title=""/>
           </v:shape>
-          <o:OLEObject Type="Embed" ProgID="Equation.DSMT4" ShapeID="_x0000_i1043" DrawAspect="Content" ObjectID="_1395777149" r:id="rId46"/>
+          <o:OLEObject Type="Embed" ProgID="Equation.DSMT4" ShapeID="_x0000_i1043" DrawAspect="Content" ObjectID="_1395824177" r:id="rId46"/>
         </w:object>
       </w:r>
       <w:r>
@@ -2074,6 +2167,7 @@
         <w:pStyle w:val="MTDisplayEquation"/>
       </w:pPr>
       <w:r>
+        <w:lastRenderedPageBreak/>
         <w:tab/>
       </w:r>
       <w:r>
@@ -2081,10 +2175,10 @@
           <w:position w:val="-30"/>
         </w:rPr>
         <w:object w:dxaOrig="6460" w:dyaOrig="720">
-          <v:shape id="_x0000_i1044" type="#_x0000_t75" style="width:322.9pt;height:36pt" o:ole="">
+          <v:shape id="_x0000_i1044" type="#_x0000_t75" style="width:323.25pt;height:36pt" o:ole="">
             <v:imagedata r:id="rId47" o:title=""/>
           </v:shape>
-          <o:OLEObject Type="Embed" ProgID="Equation.DSMT4" ShapeID="_x0000_i1044" DrawAspect="Content" ObjectID="_1395777150" r:id="rId48"/>
+          <o:OLEObject Type="Embed" ProgID="Equation.DSMT4" ShapeID="_x0000_i1044" DrawAspect="Content" ObjectID="_1395824178" r:id="rId48"/>
         </w:object>
       </w:r>
       <w:r>
@@ -2158,7 +2252,6 @@
           <w:noProof/>
           <w:lang w:eastAsia="en-US"/>
         </w:rPr>
-        <w:lastRenderedPageBreak/>
         <w:drawing>
           <wp:inline distT="0" distB="0" distL="0" distR="0">
             <wp:extent cx="3125932" cy="2874832"/>
@@ -2257,10 +2350,10 @@
           <w:position w:val="-10"/>
         </w:rPr>
         <w:object w:dxaOrig="820" w:dyaOrig="320">
-          <v:shape id="_x0000_i1045" type="#_x0000_t75" style="width:40.9pt;height:15.8pt" o:ole="">
+          <v:shape id="_x0000_i1045" type="#_x0000_t75" style="width:41.25pt;height:15.75pt" o:ole="">
             <v:imagedata r:id="rId50" o:title=""/>
           </v:shape>
-          <o:OLEObject Type="Embed" ProgID="Equation.DSMT4" ShapeID="_x0000_i1045" DrawAspect="Content" ObjectID="_1395777151" r:id="rId51"/>
+          <o:OLEObject Type="Embed" ProgID="Equation.DSMT4" ShapeID="_x0000_i1045" DrawAspect="Content" ObjectID="_1395824179" r:id="rId51"/>
         </w:object>
       </w:r>
       <w:r>
@@ -2282,10 +2375,10 @@
           <w:position w:val="-14"/>
         </w:rPr>
         <w:object w:dxaOrig="2500" w:dyaOrig="400">
-          <v:shape id="_x0000_i1046" type="#_x0000_t75" style="width:124.9pt;height:20.2pt" o:ole="">
+          <v:shape id="_x0000_i1046" type="#_x0000_t75" style="width:124.5pt;height:20.25pt" o:ole="">
             <v:imagedata r:id="rId52" o:title=""/>
           </v:shape>
-          <o:OLEObject Type="Embed" ProgID="Equation.DSMT4" ShapeID="_x0000_i1046" DrawAspect="Content" ObjectID="_1395777152" r:id="rId53"/>
+          <o:OLEObject Type="Embed" ProgID="Equation.DSMT4" ShapeID="_x0000_i1046" DrawAspect="Content" ObjectID="_1395824180" r:id="rId53"/>
         </w:object>
       </w:r>
       <w:r>
@@ -2369,10 +2462,10 @@
           <w:position w:val="-14"/>
         </w:rPr>
         <w:object w:dxaOrig="2659" w:dyaOrig="400">
-          <v:shape id="_x0000_i1047" type="#_x0000_t75" style="width:133.1pt;height:20.2pt" o:ole="">
+          <v:shape id="_x0000_i1047" type="#_x0000_t75" style="width:132.75pt;height:20.25pt" o:ole="">
             <v:imagedata r:id="rId54" o:title=""/>
           </v:shape>
-          <o:OLEObject Type="Embed" ProgID="Equation.DSMT4" ShapeID="_x0000_i1047" DrawAspect="Content" ObjectID="_1395777153" r:id="rId55"/>
+          <o:OLEObject Type="Embed" ProgID="Equation.DSMT4" ShapeID="_x0000_i1047" DrawAspect="Content" ObjectID="_1395824181" r:id="rId55"/>
         </w:object>
       </w:r>
       <w:r>
@@ -2392,10 +2485,10 @@
           <w:position w:val="-14"/>
         </w:rPr>
         <w:object w:dxaOrig="1400" w:dyaOrig="400">
-          <v:shape id="_x0000_i1048" type="#_x0000_t75" style="width:69.8pt;height:20.2pt" o:ole="">
+          <v:shape id="_x0000_i1048" type="#_x0000_t75" style="width:69.75pt;height:20.25pt" o:ole="">
             <v:imagedata r:id="rId56" o:title=""/>
           </v:shape>
-          <o:OLEObject Type="Embed" ProgID="Equation.DSMT4" ShapeID="_x0000_i1048" DrawAspect="Content" ObjectID="_1395777154" r:id="rId57"/>
+          <o:OLEObject Type="Embed" ProgID="Equation.DSMT4" ShapeID="_x0000_i1048" DrawAspect="Content" ObjectID="_1395824182" r:id="rId57"/>
         </w:object>
       </w:r>
       <w:r>
@@ -2409,10 +2502,10 @@
           <w:position w:val="-14"/>
         </w:rPr>
         <w:object w:dxaOrig="360" w:dyaOrig="400">
-          <v:shape id="_x0000_i1049" type="#_x0000_t75" style="width:18pt;height:20.2pt" o:ole="">
+          <v:shape id="_x0000_i1049" type="#_x0000_t75" style="width:18pt;height:20.25pt" o:ole="">
             <v:imagedata r:id="rId58" o:title=""/>
           </v:shape>
-          <o:OLEObject Type="Embed" ProgID="Equation.DSMT4" ShapeID="_x0000_i1049" DrawAspect="Content" ObjectID="_1395777155" r:id="rId59"/>
+          <o:OLEObject Type="Embed" ProgID="Equation.DSMT4" ShapeID="_x0000_i1049" DrawAspect="Content" ObjectID="_1395824183" r:id="rId59"/>
         </w:object>
       </w:r>
       <w:r>
@@ -2431,10 +2524,10 @@
           <w:position w:val="-94"/>
         </w:rPr>
         <w:object w:dxaOrig="6900" w:dyaOrig="1560">
-          <v:shape id="_x0000_i1050" type="#_x0000_t75" style="width:345.25pt;height:78.55pt" o:ole="">
+          <v:shape id="_x0000_i1050" type="#_x0000_t75" style="width:345pt;height:78.75pt" o:ole="">
             <v:imagedata r:id="rId60" o:title=""/>
           </v:shape>
-          <o:OLEObject Type="Embed" ProgID="Equation.DSMT4" ShapeID="_x0000_i1050" DrawAspect="Content" ObjectID="_1395777156" r:id="rId61"/>
+          <o:OLEObject Type="Embed" ProgID="Equation.DSMT4" ShapeID="_x0000_i1050" DrawAspect="Content" ObjectID="_1395824184" r:id="rId61"/>
         </w:object>
       </w:r>
       <w:r>
@@ -2498,10 +2591,10 @@
           <w:position w:val="-50"/>
         </w:rPr>
         <w:object w:dxaOrig="7980" w:dyaOrig="1120">
-          <v:shape id="_x0000_i1051" type="#_x0000_t75" style="width:399.25pt;height:55.65pt" o:ole="">
+          <v:shape id="_x0000_i1051" type="#_x0000_t75" style="width:399.75pt;height:55.5pt" o:ole="">
             <v:imagedata r:id="rId62" o:title=""/>
           </v:shape>
-          <o:OLEObject Type="Embed" ProgID="Equation.DSMT4" ShapeID="_x0000_i1051" DrawAspect="Content" ObjectID="_1395777157" r:id="rId63"/>
+          <o:OLEObject Type="Embed" ProgID="Equation.DSMT4" ShapeID="_x0000_i1051" DrawAspect="Content" ObjectID="_1395824185" r:id="rId63"/>
         </w:object>
       </w:r>
       <w:r>
@@ -2637,6 +2730,7 @@
         </w:numPr>
       </w:pPr>
       <w:r>
+        <w:lastRenderedPageBreak/>
         <w:t xml:space="preserve">The determinant of a </w:t>
       </w:r>
       <w:r>
@@ -2680,10 +2774,10 @@
           <w:position w:val="-12"/>
         </w:rPr>
         <w:object w:dxaOrig="1300" w:dyaOrig="380">
-          <v:shape id="_x0000_i1052" type="#_x0000_t75" style="width:64.9pt;height:19.1pt" o:ole="">
+          <v:shape id="_x0000_i1052" type="#_x0000_t75" style="width:64.5pt;height:18.75pt" o:ole="">
             <v:imagedata r:id="rId64" o:title=""/>
           </v:shape>
-          <o:OLEObject Type="Embed" ProgID="Equation.DSMT4" ShapeID="_x0000_i1052" DrawAspect="Content" ObjectID="_1395777158" r:id="rId65"/>
+          <o:OLEObject Type="Embed" ProgID="Equation.DSMT4" ShapeID="_x0000_i1052" DrawAspect="Content" ObjectID="_1395824186" r:id="rId65"/>
         </w:object>
       </w:r>
       <w:r>
@@ -2699,7 +2793,6 @@
         </w:numPr>
       </w:pPr>
       <w:r>
-        <w:lastRenderedPageBreak/>
         <w:t>A nontrivial</w:t>
       </w:r>
       <w:r>
@@ -2780,10 +2873,10 @@
           <w:position w:val="-12"/>
         </w:rPr>
         <w:object w:dxaOrig="320" w:dyaOrig="380">
-          <v:shape id="_x0000_i1053" type="#_x0000_t75" style="width:15.8pt;height:19.1pt" o:ole="">
+          <v:shape id="_x0000_i1053" type="#_x0000_t75" style="width:15.75pt;height:18.75pt" o:ole="">
             <v:imagedata r:id="rId66" o:title=""/>
           </v:shape>
-          <o:OLEObject Type="Embed" ProgID="Equation.DSMT4" ShapeID="_x0000_i1053" DrawAspect="Content" ObjectID="_1395777159" r:id="rId67"/>
+          <o:OLEObject Type="Embed" ProgID="Equation.DSMT4" ShapeID="_x0000_i1053" DrawAspect="Content" ObjectID="_1395824187" r:id="rId67"/>
         </w:object>
       </w:r>
       <w:r>
@@ -2794,10 +2887,10 @@
           <w:position w:val="-10"/>
         </w:rPr>
         <w:object w:dxaOrig="1219" w:dyaOrig="320">
-          <v:shape id="_x0000_i1054" type="#_x0000_t75" style="width:61.1pt;height:15.8pt" o:ole="">
+          <v:shape id="_x0000_i1054" type="#_x0000_t75" style="width:60.75pt;height:15.75pt" o:ole="">
             <v:imagedata r:id="rId68" o:title=""/>
           </v:shape>
-          <o:OLEObject Type="Embed" ProgID="Equation.DSMT4" ShapeID="_x0000_i1054" DrawAspect="Content" ObjectID="_1395777160" r:id="rId69"/>
+          <o:OLEObject Type="Embed" ProgID="Equation.DSMT4" ShapeID="_x0000_i1054" DrawAspect="Content" ObjectID="_1395824188" r:id="rId69"/>
         </w:object>
       </w:r>
       <w:r>
@@ -2808,10 +2901,10 @@
           <w:position w:val="-6"/>
         </w:rPr>
         <w:object w:dxaOrig="279" w:dyaOrig="279">
-          <v:shape id="_x0000_i1055" type="#_x0000_t75" style="width:14.2pt;height:14.2pt" o:ole="">
+          <v:shape id="_x0000_i1055" type="#_x0000_t75" style="width:14.25pt;height:14.25pt" o:ole="">
             <v:imagedata r:id="rId70" o:title=""/>
           </v:shape>
-          <o:OLEObject Type="Embed" ProgID="Equation.DSMT4" ShapeID="_x0000_i1055" DrawAspect="Content" ObjectID="_1395777161" r:id="rId71"/>
+          <o:OLEObject Type="Embed" ProgID="Equation.DSMT4" ShapeID="_x0000_i1055" DrawAspect="Content" ObjectID="_1395824189" r:id="rId71"/>
         </w:object>
       </w:r>
       <w:r>
@@ -2822,10 +2915,10 @@
           <w:position w:val="-10"/>
         </w:rPr>
         <w:object w:dxaOrig="1020" w:dyaOrig="320">
-          <v:shape id="_x0000_i1056" type="#_x0000_t75" style="width:51.25pt;height:15.8pt" o:ole="">
+          <v:shape id="_x0000_i1056" type="#_x0000_t75" style="width:51pt;height:15.75pt" o:ole="">
             <v:imagedata r:id="rId72" o:title=""/>
           </v:shape>
-          <o:OLEObject Type="Embed" ProgID="Equation.DSMT4" ShapeID="_x0000_i1056" DrawAspect="Content" ObjectID="_1395777162" r:id="rId73"/>
+          <o:OLEObject Type="Embed" ProgID="Equation.DSMT4" ShapeID="_x0000_i1056" DrawAspect="Content" ObjectID="_1395824190" r:id="rId73"/>
         </w:object>
       </w:r>
       <w:r>
@@ -2836,10 +2929,10 @@
           <w:position w:val="-10"/>
         </w:rPr>
         <w:object w:dxaOrig="999" w:dyaOrig="320">
-          <v:shape id="_x0000_i1057" type="#_x0000_t75" style="width:50.2pt;height:15.8pt" o:ole="">
+          <v:shape id="_x0000_i1057" type="#_x0000_t75" style="width:50.25pt;height:15.75pt" o:ole="">
             <v:imagedata r:id="rId74" o:title=""/>
           </v:shape>
-          <o:OLEObject Type="Embed" ProgID="Equation.DSMT4" ShapeID="_x0000_i1057" DrawAspect="Content" ObjectID="_1395777163" r:id="rId75"/>
+          <o:OLEObject Type="Embed" ProgID="Equation.DSMT4" ShapeID="_x0000_i1057" DrawAspect="Content" ObjectID="_1395824191" r:id="rId75"/>
         </w:object>
       </w:r>
       <w:r>
@@ -2868,10 +2961,10 @@
           <w:position w:val="-108"/>
         </w:rPr>
         <w:object w:dxaOrig="8720" w:dyaOrig="2280">
-          <v:shape id="_x0000_i1058" type="#_x0000_t75" style="width:435.8pt;height:114.55pt" o:ole="">
+          <v:shape id="_x0000_i1058" type="#_x0000_t75" style="width:435.75pt;height:114.75pt" o:ole="">
             <v:imagedata r:id="rId76" o:title=""/>
           </v:shape>
-          <o:OLEObject Type="Embed" ProgID="Equation.DSMT4" ShapeID="_x0000_i1058" DrawAspect="Content" ObjectID="_1395777164" r:id="rId77"/>
+          <o:OLEObject Type="Embed" ProgID="Equation.DSMT4" ShapeID="_x0000_i1058" DrawAspect="Content" ObjectID="_1395824192" r:id="rId77"/>
         </w:object>
       </w:r>
     </w:p>
@@ -2901,10 +2994,10 @@
           <w:position w:val="-6"/>
         </w:rPr>
         <w:object w:dxaOrig="139" w:dyaOrig="240">
-          <v:shape id="_x0000_i1059" type="#_x0000_t75" style="width:7.1pt;height:12pt" o:ole="">
+          <v:shape id="_x0000_i1059" type="#_x0000_t75" style="width:6.75pt;height:12pt" o:ole="">
             <v:imagedata r:id="rId78" o:title=""/>
           </v:shape>
-          <o:OLEObject Type="Embed" ProgID="Equation.DSMT4" ShapeID="_x0000_i1059" DrawAspect="Content" ObjectID="_1395777165" r:id="rId79"/>
+          <o:OLEObject Type="Embed" ProgID="Equation.DSMT4" ShapeID="_x0000_i1059" DrawAspect="Content" ObjectID="_1395824193" r:id="rId79"/>
         </w:object>
       </w:r>
       <w:r>
@@ -2915,10 +3008,10 @@
           <w:position w:val="-10"/>
         </w:rPr>
         <w:object w:dxaOrig="300" w:dyaOrig="360">
-          <v:shape id="_x0000_i1060" type="#_x0000_t75" style="width:14.75pt;height:18pt" o:ole="">
+          <v:shape id="_x0000_i1060" type="#_x0000_t75" style="width:15pt;height:18pt" o:ole="">
             <v:imagedata r:id="rId80" o:title=""/>
           </v:shape>
-          <o:OLEObject Type="Embed" ProgID="Equation.DSMT4" ShapeID="_x0000_i1060" DrawAspect="Content" ObjectID="_1395777166" r:id="rId81"/>
+          <o:OLEObject Type="Embed" ProgID="Equation.DSMT4" ShapeID="_x0000_i1060" DrawAspect="Content" ObjectID="_1395824194" r:id="rId81"/>
         </w:object>
       </w:r>
       <w:r>
@@ -2929,10 +3022,10 @@
           <w:position w:val="-6"/>
         </w:rPr>
         <w:object w:dxaOrig="580" w:dyaOrig="279">
-          <v:shape id="_x0000_i1061" type="#_x0000_t75" style="width:28.9pt;height:14.2pt" o:ole="">
+          <v:shape id="_x0000_i1061" type="#_x0000_t75" style="width:29.25pt;height:14.25pt" o:ole="">
             <v:imagedata r:id="rId82" o:title=""/>
           </v:shape>
-          <o:OLEObject Type="Embed" ProgID="Equation.DSMT4" ShapeID="_x0000_i1061" DrawAspect="Content" ObjectID="_1395777167" r:id="rId83"/>
+          <o:OLEObject Type="Embed" ProgID="Equation.DSMT4" ShapeID="_x0000_i1061" DrawAspect="Content" ObjectID="_1395824195" r:id="rId83"/>
         </w:object>
       </w:r>
       <w:r>
@@ -2954,10 +3047,10 @@
           <w:position w:val="-14"/>
         </w:rPr>
         <w:object w:dxaOrig="4040" w:dyaOrig="400">
-          <v:shape id="_x0000_i1062" type="#_x0000_t75" style="width:202.35pt;height:20.2pt" o:ole="">
+          <v:shape id="_x0000_i1062" type="#_x0000_t75" style="width:202.5pt;height:20.25pt" o:ole="">
             <v:imagedata r:id="rId84" o:title=""/>
           </v:shape>
-          <o:OLEObject Type="Embed" ProgID="Equation.DSMT4" ShapeID="_x0000_i1062" DrawAspect="Content" ObjectID="_1395777168" r:id="rId85"/>
+          <o:OLEObject Type="Embed" ProgID="Equation.DSMT4" ShapeID="_x0000_i1062" DrawAspect="Content" ObjectID="_1395824196" r:id="rId85"/>
         </w:object>
       </w:r>
       <w:r>
@@ -2973,10 +3066,10 @@
           <w:position w:val="-10"/>
         </w:rPr>
         <w:object w:dxaOrig="1980" w:dyaOrig="320">
-          <v:shape id="_x0000_i1063" type="#_x0000_t75" style="width:99.25pt;height:15.8pt" o:ole="">
+          <v:shape id="_x0000_i1063" type="#_x0000_t75" style="width:99pt;height:15.75pt" o:ole="">
             <v:imagedata r:id="rId86" o:title=""/>
           </v:shape>
-          <o:OLEObject Type="Embed" ProgID="Equation.DSMT4" ShapeID="_x0000_i1063" DrawAspect="Content" ObjectID="_1395777169" r:id="rId87"/>
+          <o:OLEObject Type="Embed" ProgID="Equation.DSMT4" ShapeID="_x0000_i1063" DrawAspect="Content" ObjectID="_1395824197" r:id="rId87"/>
         </w:object>
       </w:r>
       <w:r>
@@ -3001,10 +3094,10 @@
           <w:position w:val="-24"/>
         </w:rPr>
         <w:object w:dxaOrig="8720" w:dyaOrig="660">
-          <v:shape id="_x0000_i1064" type="#_x0000_t75" style="width:436.9pt;height:33.25pt" o:ole="">
+          <v:shape id="_x0000_i1064" type="#_x0000_t75" style="width:436.5pt;height:33pt" o:ole="">
             <v:imagedata r:id="rId88" o:title=""/>
           </v:shape>
-          <o:OLEObject Type="Embed" ProgID="Equation.DSMT4" ShapeID="_x0000_i1064" DrawAspect="Content" ObjectID="_1395777170" r:id="rId89"/>
+          <o:OLEObject Type="Embed" ProgID="Equation.DSMT4" ShapeID="_x0000_i1064" DrawAspect="Content" ObjectID="_1395824198" r:id="rId89"/>
         </w:object>
       </w:r>
     </w:p>
@@ -3021,10 +3114,10 @@
           <w:position w:val="-12"/>
         </w:rPr>
         <w:object w:dxaOrig="1740" w:dyaOrig="380">
-          <v:shape id="_x0000_i1065" type="#_x0000_t75" style="width:87.25pt;height:19.1pt" o:ole="">
+          <v:shape id="_x0000_i1065" type="#_x0000_t75" style="width:87pt;height:18.75pt" o:ole="">
             <v:imagedata r:id="rId90" o:title=""/>
           </v:shape>
-          <o:OLEObject Type="Embed" ProgID="Equation.DSMT4" ShapeID="_x0000_i1065" DrawAspect="Content" ObjectID="_1395777171" r:id="rId91"/>
+          <o:OLEObject Type="Embed" ProgID="Equation.DSMT4" ShapeID="_x0000_i1065" DrawAspect="Content" ObjectID="_1395824199" r:id="rId91"/>
         </w:object>
       </w:r>
       <w:r>
@@ -3090,10 +3183,10 @@
           <w:position w:val="-52"/>
         </w:rPr>
         <w:object w:dxaOrig="2320" w:dyaOrig="1160">
-          <v:shape id="_x0000_i1066" type="#_x0000_t75" style="width:115.65pt;height:58.35pt" o:ole="">
+          <v:shape id="_x0000_i1066" type="#_x0000_t75" style="width:115.5pt;height:58.5pt" o:ole="">
             <v:imagedata r:id="rId92" o:title=""/>
           </v:shape>
-          <o:OLEObject Type="Embed" ProgID="Equation.DSMT4" ShapeID="_x0000_i1066" DrawAspect="Content" ObjectID="_1395777172" r:id="rId93"/>
+          <o:OLEObject Type="Embed" ProgID="Equation.DSMT4" ShapeID="_x0000_i1066" DrawAspect="Content" ObjectID="_1395824200" r:id="rId93"/>
         </w:object>
       </w:r>
     </w:p>
@@ -3106,10 +3199,10 @@
           <w:position w:val="-10"/>
         </w:rPr>
         <w:object w:dxaOrig="1160" w:dyaOrig="360">
-          <v:shape id="_x0000_i1067" type="#_x0000_t75" style="width:57.8pt;height:18pt" o:ole="">
+          <v:shape id="_x0000_i1067" type="#_x0000_t75" style="width:57.75pt;height:18pt" o:ole="">
             <v:imagedata r:id="rId94" o:title=""/>
           </v:shape>
-          <o:OLEObject Type="Embed" ProgID="Equation.DSMT4" ShapeID="_x0000_i1067" DrawAspect="Content" ObjectID="_1395777173" r:id="rId95"/>
+          <o:OLEObject Type="Embed" ProgID="Equation.DSMT4" ShapeID="_x0000_i1067" DrawAspect="Content" ObjectID="_1395824201" r:id="rId95"/>
         </w:object>
       </w:r>
       <w:r>
@@ -3123,10 +3216,10 @@
           <w:position w:val="-10"/>
         </w:rPr>
         <w:object w:dxaOrig="560" w:dyaOrig="320">
-          <v:shape id="_x0000_i1068" type="#_x0000_t75" style="width:27.8pt;height:15.8pt" o:ole="">
+          <v:shape id="_x0000_i1068" type="#_x0000_t75" style="width:27.75pt;height:15.75pt" o:ole="">
             <v:imagedata r:id="rId96" o:title=""/>
           </v:shape>
-          <o:OLEObject Type="Embed" ProgID="Equation.DSMT4" ShapeID="_x0000_i1068" DrawAspect="Content" ObjectID="_1395777174" r:id="rId97"/>
+          <o:OLEObject Type="Embed" ProgID="Equation.DSMT4" ShapeID="_x0000_i1068" DrawAspect="Content" ObjectID="_1395824202" r:id="rId97"/>
         </w:object>
       </w:r>
       <w:r>
@@ -3140,10 +3233,10 @@
           <w:position w:val="-14"/>
         </w:rPr>
         <w:object w:dxaOrig="400" w:dyaOrig="400">
-          <v:shape id="_x0000_i1069" type="#_x0000_t75" style="width:19.65pt;height:20.2pt" o:ole="">
+          <v:shape id="_x0000_i1069" type="#_x0000_t75" style="width:19.5pt;height:20.25pt" o:ole="">
             <v:imagedata r:id="rId98" o:title=""/>
           </v:shape>
-          <o:OLEObject Type="Embed" ProgID="Equation.DSMT4" ShapeID="_x0000_i1069" DrawAspect="Content" ObjectID="_1395777175" r:id="rId99"/>
+          <o:OLEObject Type="Embed" ProgID="Equation.DSMT4" ShapeID="_x0000_i1069" DrawAspect="Content" ObjectID="_1395824203" r:id="rId99"/>
         </w:object>
       </w:r>
       <w:r>
@@ -3154,10 +3247,10 @@
           <w:position w:val="-14"/>
         </w:rPr>
         <w:object w:dxaOrig="380" w:dyaOrig="400">
-          <v:shape id="_x0000_i1070" type="#_x0000_t75" style="width:18.55pt;height:19.65pt" o:ole="">
+          <v:shape id="_x0000_i1070" type="#_x0000_t75" style="width:18.75pt;height:19.5pt" o:ole="">
             <v:imagedata r:id="rId100" o:title=""/>
           </v:shape>
-          <o:OLEObject Type="Embed" ProgID="Equation.DSMT4" ShapeID="_x0000_i1070" DrawAspect="Content" ObjectID="_1395777176" r:id="rId101"/>
+          <o:OLEObject Type="Embed" ProgID="Equation.DSMT4" ShapeID="_x0000_i1070" DrawAspect="Content" ObjectID="_1395824204" r:id="rId101"/>
         </w:object>
       </w:r>
       <w:r>
@@ -3168,10 +3261,10 @@
           <w:position w:val="-14"/>
         </w:rPr>
         <w:object w:dxaOrig="400" w:dyaOrig="400">
-          <v:shape id="_x0000_i1071" type="#_x0000_t75" style="width:19.65pt;height:20.2pt" o:ole="">
+          <v:shape id="_x0000_i1071" type="#_x0000_t75" style="width:19.5pt;height:20.25pt" o:ole="">
             <v:imagedata r:id="rId98" o:title=""/>
           </v:shape>
-          <o:OLEObject Type="Embed" ProgID="Equation.DSMT4" ShapeID="_x0000_i1071" DrawAspect="Content" ObjectID="_1395777177" r:id="rId102"/>
+          <o:OLEObject Type="Embed" ProgID="Equation.DSMT4" ShapeID="_x0000_i1071" DrawAspect="Content" ObjectID="_1395824205" r:id="rId102"/>
         </w:object>
       </w:r>
       <w:r>
@@ -3182,10 +3275,10 @@
           <w:position w:val="-10"/>
         </w:rPr>
         <w:object w:dxaOrig="560" w:dyaOrig="320">
-          <v:shape id="_x0000_i1072" type="#_x0000_t75" style="width:27.8pt;height:15.8pt" o:ole="">
+          <v:shape id="_x0000_i1072" type="#_x0000_t75" style="width:27.75pt;height:15.75pt" o:ole="">
             <v:imagedata r:id="rId96" o:title=""/>
           </v:shape>
-          <o:OLEObject Type="Embed" ProgID="Equation.DSMT4" ShapeID="_x0000_i1072" DrawAspect="Content" ObjectID="_1395777178" r:id="rId103"/>
+          <o:OLEObject Type="Embed" ProgID="Equation.DSMT4" ShapeID="_x0000_i1072" DrawAspect="Content" ObjectID="_1395824206" r:id="rId103"/>
         </w:object>
       </w:r>
       <w:r>
@@ -3196,10 +3289,10 @@
           <w:position w:val="-16"/>
         </w:rPr>
         <w:object w:dxaOrig="1740" w:dyaOrig="440">
-          <v:shape id="_x0000_i1073" type="#_x0000_t75" style="width:87.25pt;height:21.8pt" o:ole="">
+          <v:shape id="_x0000_i1073" type="#_x0000_t75" style="width:87pt;height:21.75pt" o:ole="">
             <v:imagedata r:id="rId104" o:title=""/>
           </v:shape>
-          <o:OLEObject Type="Embed" ProgID="Equation.DSMT4" ShapeID="_x0000_i1073" DrawAspect="Content" ObjectID="_1395777179" r:id="rId105"/>
+          <o:OLEObject Type="Embed" ProgID="Equation.DSMT4" ShapeID="_x0000_i1073" DrawAspect="Content" ObjectID="_1395824207" r:id="rId105"/>
         </w:object>
       </w:r>
       <w:r>
@@ -3224,10 +3317,10 @@
           <w:position w:val="-4"/>
         </w:rPr>
         <w:object w:dxaOrig="180" w:dyaOrig="279">
-          <v:shape id="_x0000_i1074" type="#_x0000_t75" style="width:9.25pt;height:14.2pt" o:ole="">
+          <v:shape id="_x0000_i1074" type="#_x0000_t75" style="width:9pt;height:14.25pt" o:ole="">
             <v:imagedata r:id="rId106" o:title=""/>
           </v:shape>
-          <o:OLEObject Type="Embed" ProgID="Equation.DSMT4" ShapeID="_x0000_i1074" DrawAspect="Content" ObjectID="_1395777180" r:id="rId107"/>
+          <o:OLEObject Type="Embed" ProgID="Equation.DSMT4" ShapeID="_x0000_i1074" DrawAspect="Content" ObjectID="_1395824208" r:id="rId107"/>
         </w:object>
       </w:r>
       <w:r>
@@ -3235,15 +3328,16 @@
           <w:position w:val="-14"/>
         </w:rPr>
         <w:object w:dxaOrig="3240" w:dyaOrig="400">
-          <v:shape id="_x0000_i1075" type="#_x0000_t75" style="width:162pt;height:20.2pt" o:ole="">
+          <v:shape id="_x0000_i1075" type="#_x0000_t75" style="width:162pt;height:20.25pt" o:ole="">
             <v:imagedata r:id="rId108" o:title=""/>
           </v:shape>
-          <o:OLEObject Type="Embed" ProgID="Equation.DSMT4" ShapeID="_x0000_i1075" DrawAspect="Content" ObjectID="_1395777181" r:id="rId109"/>
-        </w:object>
-      </w:r>
-    </w:p>
-    <w:p>
-      <w:r>
+          <o:OLEObject Type="Embed" ProgID="Equation.DSMT4" ShapeID="_x0000_i1075" DrawAspect="Content" ObjectID="_1395824209" r:id="rId109"/>
+        </w:object>
+      </w:r>
+    </w:p>
+    <w:p>
+      <w:r>
+        <w:lastRenderedPageBreak/>
         <w:t xml:space="preserve">Another useful general property of angular velocities is called the angular velocities addition </w:t>
       </w:r>
       <w:r>
@@ -3285,10 +3379,10 @@
           <w:position w:val="-6"/>
         </w:rPr>
         <w:object w:dxaOrig="240" w:dyaOrig="220">
-          <v:shape id="_x0000_i1076" type="#_x0000_t75" style="width:12pt;height:10.9pt" o:ole="">
+          <v:shape id="_x0000_i1076" type="#_x0000_t75" style="width:12pt;height:11.25pt" o:ole="">
             <v:imagedata r:id="rId110" o:title=""/>
           </v:shape>
-          <o:OLEObject Type="Embed" ProgID="Equation.DSMT4" ShapeID="_x0000_i1076" DrawAspect="Content" ObjectID="_1395777182" r:id="rId111"/>
+          <o:OLEObject Type="Embed" ProgID="Equation.DSMT4" ShapeID="_x0000_i1076" DrawAspect="Content" ObjectID="_1395824210" r:id="rId111"/>
         </w:object>
       </w:r>
       <w:r>
@@ -3322,7 +3416,7 @@
           <v:shape id="_x0000_i1077" type="#_x0000_t75" style="width:78pt;height:18pt" o:ole="">
             <v:imagedata r:id="rId112" o:title=""/>
           </v:shape>
-          <o:OLEObject Type="Embed" ProgID="Equation.DSMT4" ShapeID="_x0000_i1077" DrawAspect="Content" ObjectID="_1395777183" r:id="rId113"/>
+          <o:OLEObject Type="Embed" ProgID="Equation.DSMT4" ShapeID="_x0000_i1077" DrawAspect="Content" ObjectID="_1395824211" r:id="rId113"/>
         </w:object>
       </w:r>
       <w:r>
@@ -3333,18 +3427,14 @@
           <w:position w:val="-10"/>
         </w:rPr>
         <w:object w:dxaOrig="680" w:dyaOrig="320">
-          <v:shape id="_x0000_i1078" type="#_x0000_t75" style="width:33.8pt;height:15.8pt" o:ole="">
+          <v:shape id="_x0000_i1078" type="#_x0000_t75" style="width:33.75pt;height:15.75pt" o:ole="">
             <v:imagedata r:id="rId114" o:title=""/>
           </v:shape>
-          <o:OLEObject Type="Embed" ProgID="Equation.DSMT4" ShapeID="_x0000_i1078" DrawAspect="Content" ObjectID="_1395777184" r:id="rId115"/>
-        </w:object>
-      </w:r>
-      <w:r>
-        <w:t xml:space="preserve"> are the directional unity vectors </w:t>
-      </w:r>
-      <w:r>
-        <w:lastRenderedPageBreak/>
-        <w:t xml:space="preserve">defining the intermediate coordinate </w:t>
+          <o:OLEObject Type="Embed" ProgID="Equation.DSMT4" ShapeID="_x0000_i1078" DrawAspect="Content" ObjectID="_1395824212" r:id="rId115"/>
+        </w:object>
+      </w:r>
+      <w:r>
+        <w:t xml:space="preserve"> are the directional unity vectors defining the intermediate coordinate </w:t>
       </w:r>
       <w:r>
         <w:t>frames</w:t>
@@ -3363,10 +3453,10 @@
           <w:position w:val="-14"/>
         </w:rPr>
         <w:object w:dxaOrig="400" w:dyaOrig="400">
-          <v:shape id="_x0000_i1079" type="#_x0000_t75" style="width:19.65pt;height:20.2pt" o:ole="">
+          <v:shape id="_x0000_i1079" type="#_x0000_t75" style="width:19.5pt;height:20.25pt" o:ole="">
             <v:imagedata r:id="rId98" o:title=""/>
           </v:shape>
-          <o:OLEObject Type="Embed" ProgID="Equation.DSMT4" ShapeID="_x0000_i1079" DrawAspect="Content" ObjectID="_1395777185" r:id="rId116"/>
+          <o:OLEObject Type="Embed" ProgID="Equation.DSMT4" ShapeID="_x0000_i1079" DrawAspect="Content" ObjectID="_1395824213" r:id="rId116"/>
         </w:object>
       </w:r>
       <w:r>
@@ -3377,10 +3467,10 @@
           <w:position w:val="-10"/>
         </w:rPr>
         <w:object w:dxaOrig="820" w:dyaOrig="320">
-          <v:shape id="_x0000_i1080" type="#_x0000_t75" style="width:40.9pt;height:15.8pt" o:ole="">
+          <v:shape id="_x0000_i1080" type="#_x0000_t75" style="width:41.25pt;height:15.75pt" o:ole="">
             <v:imagedata r:id="rId117" o:title=""/>
           </v:shape>
-          <o:OLEObject Type="Embed" ProgID="Equation.DSMT4" ShapeID="_x0000_i1080" DrawAspect="Content" ObjectID="_1395777186" r:id="rId118"/>
+          <o:OLEObject Type="Embed" ProgID="Equation.DSMT4" ShapeID="_x0000_i1080" DrawAspect="Content" ObjectID="_1395824214" r:id="rId118"/>
         </w:object>
       </w:r>
       <w:r>
@@ -3391,10 +3481,10 @@
           <w:position w:val="-14"/>
         </w:rPr>
         <w:object w:dxaOrig="380" w:dyaOrig="400">
-          <v:shape id="_x0000_i1081" type="#_x0000_t75" style="width:18.55pt;height:19.65pt" o:ole="">
+          <v:shape id="_x0000_i1081" type="#_x0000_t75" style="width:18.75pt;height:19.5pt" o:ole="">
             <v:imagedata r:id="rId100" o:title=""/>
           </v:shape>
-          <o:OLEObject Type="Embed" ProgID="Equation.DSMT4" ShapeID="_x0000_i1081" DrawAspect="Content" ObjectID="_1395777187" r:id="rId119"/>
+          <o:OLEObject Type="Embed" ProgID="Equation.DSMT4" ShapeID="_x0000_i1081" DrawAspect="Content" ObjectID="_1395824215" r:id="rId119"/>
         </w:object>
       </w:r>
       <w:r>
@@ -3405,10 +3495,10 @@
           <w:position w:val="-10"/>
         </w:rPr>
         <w:object w:dxaOrig="780" w:dyaOrig="320">
-          <v:shape id="_x0000_i1082" type="#_x0000_t75" style="width:39.25pt;height:15.8pt" o:ole="">
+          <v:shape id="_x0000_i1082" type="#_x0000_t75" style="width:39pt;height:15.75pt" o:ole="">
             <v:imagedata r:id="rId120" o:title=""/>
           </v:shape>
-          <o:OLEObject Type="Embed" ProgID="Equation.DSMT4" ShapeID="_x0000_i1082" DrawAspect="Content" ObjectID="_1395777188" r:id="rId121"/>
+          <o:OLEObject Type="Embed" ProgID="Equation.DSMT4" ShapeID="_x0000_i1082" DrawAspect="Content" ObjectID="_1395824216" r:id="rId121"/>
         </w:object>
       </w:r>
       <w:r>
@@ -3419,10 +3509,10 @@
           <w:position w:val="-14"/>
         </w:rPr>
         <w:object w:dxaOrig="400" w:dyaOrig="400">
-          <v:shape id="_x0000_i1083" type="#_x0000_t75" style="width:19.65pt;height:20.2pt" o:ole="">
+          <v:shape id="_x0000_i1083" type="#_x0000_t75" style="width:19.5pt;height:20.25pt" o:ole="">
             <v:imagedata r:id="rId98" o:title=""/>
           </v:shape>
-          <o:OLEObject Type="Embed" ProgID="Equation.DSMT4" ShapeID="_x0000_i1083" DrawAspect="Content" ObjectID="_1395777189" r:id="rId122"/>
+          <o:OLEObject Type="Embed" ProgID="Equation.DSMT4" ShapeID="_x0000_i1083" DrawAspect="Content" ObjectID="_1395824217" r:id="rId122"/>
         </w:object>
       </w:r>
       <w:r>
@@ -3439,10 +3529,10 @@
           <w:position w:val="-14"/>
         </w:rPr>
         <w:object w:dxaOrig="380" w:dyaOrig="400">
-          <v:shape id="_x0000_i1084" type="#_x0000_t75" style="width:18.55pt;height:19.65pt" o:ole="">
+          <v:shape id="_x0000_i1084" type="#_x0000_t75" style="width:18.75pt;height:19.5pt" o:ole="">
             <v:imagedata r:id="rId100" o:title=""/>
           </v:shape>
-          <o:OLEObject Type="Embed" ProgID="Equation.DSMT4" ShapeID="_x0000_i1084" DrawAspect="Content" ObjectID="_1395777190" r:id="rId123"/>
+          <o:OLEObject Type="Embed" ProgID="Equation.DSMT4" ShapeID="_x0000_i1084" DrawAspect="Content" ObjectID="_1395824218" r:id="rId123"/>
         </w:object>
       </w:r>
       <w:r>
@@ -3506,10 +3596,10 @@
           <w:position w:val="-50"/>
         </w:rPr>
         <w:object w:dxaOrig="2960" w:dyaOrig="1120">
-          <v:shape id="_x0000_i1085" type="#_x0000_t75" style="width:148.35pt;height:56.2pt" o:ole="">
+          <v:shape id="_x0000_i1085" type="#_x0000_t75" style="width:148.5pt;height:56.25pt" o:ole="">
             <v:imagedata r:id="rId124" o:title=""/>
           </v:shape>
-          <o:OLEObject Type="Embed" ProgID="Equation.DSMT4" ShapeID="_x0000_i1085" DrawAspect="Content" ObjectID="_1395777191" r:id="rId125"/>
+          <o:OLEObject Type="Embed" ProgID="Equation.DSMT4" ShapeID="_x0000_i1085" DrawAspect="Content" ObjectID="_1395824219" r:id="rId125"/>
         </w:object>
       </w:r>
       <w:r>
@@ -3593,10 +3683,10 @@
           <w:position w:val="-50"/>
         </w:rPr>
         <w:object w:dxaOrig="3460" w:dyaOrig="1120">
-          <v:shape id="_x0000_i1086" type="#_x0000_t75" style="width:172.9pt;height:56.2pt" o:ole="">
+          <v:shape id="_x0000_i1086" type="#_x0000_t75" style="width:172.5pt;height:56.25pt" o:ole="">
             <v:imagedata r:id="rId126" o:title=""/>
           </v:shape>
-          <o:OLEObject Type="Embed" ProgID="Equation.DSMT4" ShapeID="_x0000_i1086" DrawAspect="Content" ObjectID="_1395777192" r:id="rId127"/>
+          <o:OLEObject Type="Embed" ProgID="Equation.DSMT4" ShapeID="_x0000_i1086" DrawAspect="Content" ObjectID="_1395824220" r:id="rId127"/>
         </w:object>
       </w:r>
       <w:r>
@@ -3663,10 +3753,10 @@
           <w:position w:val="-78"/>
         </w:rPr>
         <w:object w:dxaOrig="3879" w:dyaOrig="1680">
-          <v:shape id="_x0000_i1087" type="#_x0000_t75" style="width:193.65pt;height:84pt" o:ole="">
+          <v:shape id="_x0000_i1087" type="#_x0000_t75" style="width:193.5pt;height:84pt" o:ole="">
             <v:imagedata r:id="rId128" o:title=""/>
           </v:shape>
-          <o:OLEObject Type="Embed" ProgID="Equation.DSMT4" ShapeID="_x0000_i1087" DrawAspect="Content" ObjectID="_1395777193" r:id="rId129"/>
+          <o:OLEObject Type="Embed" ProgID="Equation.DSMT4" ShapeID="_x0000_i1087" DrawAspect="Content" ObjectID="_1395824221" r:id="rId129"/>
         </w:object>
       </w:r>
       <w:r>
@@ -3727,10 +3817,10 @@
           <w:position w:val="-10"/>
         </w:rPr>
         <w:object w:dxaOrig="780" w:dyaOrig="320">
-          <v:shape id="_x0000_i1088" type="#_x0000_t75" style="width:39.25pt;height:15.8pt" o:ole="">
+          <v:shape id="_x0000_i1088" type="#_x0000_t75" style="width:39pt;height:15.75pt" o:ole="">
             <v:imagedata r:id="rId120" o:title=""/>
           </v:shape>
-          <o:OLEObject Type="Embed" ProgID="Equation.DSMT4" ShapeID="_x0000_i1088" DrawAspect="Content" ObjectID="_1395777194" r:id="rId130"/>
+          <o:OLEObject Type="Embed" ProgID="Equation.DSMT4" ShapeID="_x0000_i1088" DrawAspect="Content" ObjectID="_1395824222" r:id="rId130"/>
         </w:object>
       </w:r>
       <w:r>
@@ -3778,10 +3868,10 @@
           <w:position w:val="-6"/>
         </w:rPr>
         <w:object w:dxaOrig="200" w:dyaOrig="279">
-          <v:shape id="_x0000_i1089" type="#_x0000_t75" style="width:9.8pt;height:14.2pt" o:ole="">
+          <v:shape id="_x0000_i1089" type="#_x0000_t75" style="width:9.75pt;height:14.25pt" o:ole="">
             <v:imagedata r:id="rId131" o:title=""/>
           </v:shape>
-          <o:OLEObject Type="Embed" ProgID="Equation.DSMT4" ShapeID="_x0000_i1089" DrawAspect="Content" ObjectID="_1395777195" r:id="rId132"/>
+          <o:OLEObject Type="Embed" ProgID="Equation.DSMT4" ShapeID="_x0000_i1089" DrawAspect="Content" ObjectID="_1395824223" r:id="rId132"/>
         </w:object>
       </w:r>
       <w:r>
@@ -3795,10 +3885,10 @@
           <w:position w:val="-10"/>
         </w:rPr>
         <w:object w:dxaOrig="440" w:dyaOrig="340">
-          <v:shape id="_x0000_i1090" type="#_x0000_t75" style="width:21.8pt;height:16.9pt" o:ole="">
+          <v:shape id="_x0000_i1090" type="#_x0000_t75" style="width:21.75pt;height:17.25pt" o:ole="">
             <v:imagedata r:id="rId133" o:title=""/>
           </v:shape>
-          <o:OLEObject Type="Embed" ProgID="Equation.DSMT4" ShapeID="_x0000_i1090" DrawAspect="Content" ObjectID="_1395777196" r:id="rId134"/>
+          <o:OLEObject Type="Embed" ProgID="Equation.DSMT4" ShapeID="_x0000_i1090" DrawAspect="Content" ObjectID="_1395824224" r:id="rId134"/>
         </w:object>
       </w:r>
       <w:r>
@@ -3938,7 +4028,11 @@
         <w:t>approach</w:t>
       </w:r>
       <w:r>
-        <w:t xml:space="preserve"> since, it does not involve trigonometric functions to compute the attitude matrix, and has only one redundant parameter, as opposed to the six redundant elements of the attitude matrix.</w:t>
+        <w:t xml:space="preserve"> since, it does not involve trigonometric functions </w:t>
+      </w:r>
+      <w:r>
+        <w:lastRenderedPageBreak/>
+        <w:t>to compute the attitude matrix, and has only one redundant parameter, as opposed to the six redundant elements of the attitude matrix.</w:t>
       </w:r>
       <w:r>
         <w:t xml:space="preserve"> However, it is also worth noting that quaternion and Euler angles techniques are well connected with simple analytical representation</w:t>
@@ -3953,7 +4047,6 @@
         <w:t xml:space="preserve">an extensive historical survey of attitude </w:t>
       </w:r>
       <w:r>
-        <w:lastRenderedPageBreak/>
         <w:t xml:space="preserve">representations </w:t>
       </w:r>
       <w:sdt>
@@ -4291,10 +4384,10 @@
           <w:position w:val="-14"/>
         </w:rPr>
         <w:object w:dxaOrig="380" w:dyaOrig="400">
-          <v:shape id="_x0000_i1091" type="#_x0000_t75" style="width:18.55pt;height:19.65pt" o:ole="">
+          <v:shape id="_x0000_i1091" type="#_x0000_t75" style="width:18.75pt;height:19.5pt" o:ole="">
             <v:imagedata r:id="rId135" o:title=""/>
           </v:shape>
-          <o:OLEObject Type="Embed" ProgID="Equation.DSMT4" ShapeID="_x0000_i1091" DrawAspect="Content" ObjectID="_1395777197" r:id="rId136"/>
+          <o:OLEObject Type="Embed" ProgID="Equation.DSMT4" ShapeID="_x0000_i1091" DrawAspect="Content" ObjectID="_1395824225" r:id="rId136"/>
         </w:object>
       </w:r>
       <w:r>
@@ -4317,10 +4410,10 @@
           <w:position w:val="-12"/>
         </w:rPr>
         <w:object w:dxaOrig="260" w:dyaOrig="360">
-          <v:shape id="_x0000_i1092" type="#_x0000_t75" style="width:12.55pt;height:18pt" o:ole="">
+          <v:shape id="_x0000_i1092" type="#_x0000_t75" style="width:12.75pt;height:18pt" o:ole="">
             <v:imagedata r:id="rId137" o:title=""/>
           </v:shape>
-          <o:OLEObject Type="Embed" ProgID="Equation.DSMT4" ShapeID="_x0000_i1092" DrawAspect="Content" ObjectID="_1395777198" r:id="rId138"/>
+          <o:OLEObject Type="Embed" ProgID="Equation.DSMT4" ShapeID="_x0000_i1092" DrawAspect="Content" ObjectID="_1395824226" r:id="rId138"/>
         </w:object>
       </w:r>
       <w:r>
@@ -4331,10 +4424,10 @@
           <w:position w:val="-12"/>
         </w:rPr>
         <w:object w:dxaOrig="279" w:dyaOrig="360">
-          <v:shape id="_x0000_i1093" type="#_x0000_t75" style="width:13.65pt;height:18pt" o:ole="">
+          <v:shape id="_x0000_i1093" type="#_x0000_t75" style="width:13.5pt;height:18pt" o:ole="">
             <v:imagedata r:id="rId139" o:title=""/>
           </v:shape>
-          <o:OLEObject Type="Embed" ProgID="Equation.DSMT4" ShapeID="_x0000_i1093" DrawAspect="Content" ObjectID="_1395777199" r:id="rId140"/>
+          <o:OLEObject Type="Embed" ProgID="Equation.DSMT4" ShapeID="_x0000_i1093" DrawAspect="Content" ObjectID="_1395824227" r:id="rId140"/>
         </w:object>
       </w:r>
       <w:r>
@@ -4345,10 +4438,10 @@
           <w:position w:val="-12"/>
         </w:rPr>
         <w:object w:dxaOrig="240" w:dyaOrig="360">
-          <v:shape id="_x0000_i1094" type="#_x0000_t75" style="width:12pt;height:17.45pt" o:ole="">
+          <v:shape id="_x0000_i1094" type="#_x0000_t75" style="width:12pt;height:17.25pt" o:ole="">
             <v:imagedata r:id="rId141" o:title=""/>
           </v:shape>
-          <o:OLEObject Type="Embed" ProgID="Equation.DSMT4" ShapeID="_x0000_i1094" DrawAspect="Content" ObjectID="_1395777200" r:id="rId142"/>
+          <o:OLEObject Type="Embed" ProgID="Equation.DSMT4" ShapeID="_x0000_i1094" DrawAspect="Content" ObjectID="_1395824228" r:id="rId142"/>
         </w:object>
       </w:r>
       <w:r>
@@ -4389,10 +4482,10 @@
           <w:position w:val="-12"/>
         </w:rPr>
         <w:object w:dxaOrig="260" w:dyaOrig="360">
-          <v:shape id="_x0000_i1095" type="#_x0000_t75" style="width:12.55pt;height:18pt" o:ole="">
+          <v:shape id="_x0000_i1095" type="#_x0000_t75" style="width:12.75pt;height:18pt" o:ole="">
             <v:imagedata r:id="rId137" o:title=""/>
           </v:shape>
-          <o:OLEObject Type="Embed" ProgID="Equation.DSMT4" ShapeID="_x0000_i1095" DrawAspect="Content" ObjectID="_1395777201" r:id="rId143"/>
+          <o:OLEObject Type="Embed" ProgID="Equation.DSMT4" ShapeID="_x0000_i1095" DrawAspect="Content" ObjectID="_1395824229" r:id="rId143"/>
         </w:object>
       </w:r>
       <w:r>
@@ -4403,10 +4496,10 @@
           <w:position w:val="-12"/>
         </w:rPr>
         <w:object w:dxaOrig="279" w:dyaOrig="360">
-          <v:shape id="_x0000_i1096" type="#_x0000_t75" style="width:13.65pt;height:18pt" o:ole="">
+          <v:shape id="_x0000_i1096" type="#_x0000_t75" style="width:13.5pt;height:18pt" o:ole="">
             <v:imagedata r:id="rId144" o:title=""/>
           </v:shape>
-          <o:OLEObject Type="Embed" ProgID="Equation.DSMT4" ShapeID="_x0000_i1096" DrawAspect="Content" ObjectID="_1395777202" r:id="rId145"/>
+          <o:OLEObject Type="Embed" ProgID="Equation.DSMT4" ShapeID="_x0000_i1096" DrawAspect="Content" ObjectID="_1395824230" r:id="rId145"/>
         </w:object>
       </w:r>
       <w:r>
@@ -4453,10 +4546,10 @@
           <w:position w:val="-12"/>
         </w:rPr>
         <w:object w:dxaOrig="320" w:dyaOrig="360">
-          <v:shape id="_x0000_i1097" type="#_x0000_t75" style="width:15.8pt;height:18pt" o:ole="">
+          <v:shape id="_x0000_i1097" type="#_x0000_t75" style="width:15.75pt;height:18pt" o:ole="">
             <v:imagedata r:id="rId146" o:title=""/>
           </v:shape>
-          <o:OLEObject Type="Embed" ProgID="Equation.DSMT4" ShapeID="_x0000_i1097" DrawAspect="Content" ObjectID="_1395777203" r:id="rId147"/>
+          <o:OLEObject Type="Embed" ProgID="Equation.DSMT4" ShapeID="_x0000_i1097" DrawAspect="Content" ObjectID="_1395824231" r:id="rId147"/>
         </w:object>
       </w:r>
       <w:r>
@@ -4621,10 +4714,10 @@
           <w:position w:val="-10"/>
         </w:rPr>
         <w:object w:dxaOrig="660" w:dyaOrig="320">
-          <v:shape id="_x0000_i1098" type="#_x0000_t75" style="width:33.25pt;height:15.8pt" o:ole="">
+          <v:shape id="_x0000_i1098" type="#_x0000_t75" style="width:33pt;height:15.75pt" o:ole="">
             <v:imagedata r:id="rId149" o:title=""/>
           </v:shape>
-          <o:OLEObject Type="Embed" ProgID="Equation.DSMT4" ShapeID="_x0000_i1098" DrawAspect="Content" ObjectID="_1395777204" r:id="rId150"/>
+          <o:OLEObject Type="Embed" ProgID="Equation.DSMT4" ShapeID="_x0000_i1098" DrawAspect="Content" ObjectID="_1395824232" r:id="rId150"/>
         </w:object>
       </w:r>
       <w:r>
@@ -4683,10 +4776,10 @@
           <w:position w:val="-6"/>
         </w:rPr>
         <w:object w:dxaOrig="220" w:dyaOrig="279">
-          <v:shape id="_x0000_i1099" type="#_x0000_t75" style="width:10.9pt;height:14.2pt" o:ole="">
+          <v:shape id="_x0000_i1099" type="#_x0000_t75" style="width:11.25pt;height:14.25pt" o:ole="">
             <v:imagedata r:id="rId151" o:title=""/>
           </v:shape>
-          <o:OLEObject Type="Embed" ProgID="Equation.DSMT4" ShapeID="_x0000_i1099" DrawAspect="Content" ObjectID="_1395777205" r:id="rId152"/>
+          <o:OLEObject Type="Embed" ProgID="Equation.DSMT4" ShapeID="_x0000_i1099" DrawAspect="Content" ObjectID="_1395824233" r:id="rId152"/>
         </w:object>
       </w:r>
       <w:r>
@@ -4697,10 +4790,10 @@
           <w:position w:val="-10"/>
         </w:rPr>
         <w:object w:dxaOrig="220" w:dyaOrig="260">
-          <v:shape id="_x0000_i1100" type="#_x0000_t75" style="width:10.9pt;height:13.1pt" o:ole="">
+          <v:shape id="_x0000_i1100" type="#_x0000_t75" style="width:11.25pt;height:12.75pt" o:ole="">
             <v:imagedata r:id="rId153" o:title=""/>
           </v:shape>
-          <o:OLEObject Type="Embed" ProgID="Equation.DSMT4" ShapeID="_x0000_i1100" DrawAspect="Content" ObjectID="_1395777206" r:id="rId154"/>
+          <o:OLEObject Type="Embed" ProgID="Equation.DSMT4" ShapeID="_x0000_i1100" DrawAspect="Content" ObjectID="_1395824234" r:id="rId154"/>
         </w:object>
       </w:r>
       <w:r>
@@ -4711,10 +4804,10 @@
           <w:position w:val="-6"/>
         </w:rPr>
         <w:object w:dxaOrig="200" w:dyaOrig="279">
-          <v:shape id="_x0000_i1101" type="#_x0000_t75" style="width:9.8pt;height:14.2pt" o:ole="">
+          <v:shape id="_x0000_i1101" type="#_x0000_t75" style="width:9.75pt;height:14.25pt" o:ole="">
             <v:imagedata r:id="rId155" o:title=""/>
           </v:shape>
-          <o:OLEObject Type="Embed" ProgID="Equation.DSMT4" ShapeID="_x0000_i1101" DrawAspect="Content" ObjectID="_1395777207" r:id="rId156"/>
+          <o:OLEObject Type="Embed" ProgID="Equation.DSMT4" ShapeID="_x0000_i1101" DrawAspect="Content" ObjectID="_1395824235" r:id="rId156"/>
         </w:object>
       </w:r>
       <w:r>
@@ -4737,10 +4830,10 @@
           <w:position w:val="-12"/>
         </w:rPr>
         <w:object w:dxaOrig="220" w:dyaOrig="360">
-          <v:shape id="_x0000_i1102" type="#_x0000_t75" style="width:10.9pt;height:18pt" o:ole="">
+          <v:shape id="_x0000_i1102" type="#_x0000_t75" style="width:11.25pt;height:18pt" o:ole="">
             <v:imagedata r:id="rId157" o:title=""/>
           </v:shape>
-          <o:OLEObject Type="Embed" ProgID="Equation.DSMT4" ShapeID="_x0000_i1102" DrawAspect="Content" ObjectID="_1395777208" r:id="rId158"/>
+          <o:OLEObject Type="Embed" ProgID="Equation.DSMT4" ShapeID="_x0000_i1102" DrawAspect="Content" ObjectID="_1395824236" r:id="rId158"/>
         </w:object>
       </w:r>
       <w:r>
@@ -4757,10 +4850,10 @@
           <w:position w:val="-14"/>
         </w:rPr>
         <w:object w:dxaOrig="240" w:dyaOrig="380">
-          <v:shape id="_x0000_i1103" type="#_x0000_t75" style="width:12pt;height:19.1pt" o:ole="">
+          <v:shape id="_x0000_i1103" type="#_x0000_t75" style="width:12pt;height:18.75pt" o:ole="">
             <v:imagedata r:id="rId159" o:title=""/>
           </v:shape>
-          <o:OLEObject Type="Embed" ProgID="Equation.DSMT4" ShapeID="_x0000_i1103" DrawAspect="Content" ObjectID="_1395777209" r:id="rId160"/>
+          <o:OLEObject Type="Embed" ProgID="Equation.DSMT4" ShapeID="_x0000_i1103" DrawAspect="Content" ObjectID="_1395824237" r:id="rId160"/>
         </w:object>
       </w:r>
       <w:r>
@@ -4792,10 +4885,10 @@
           <w:position w:val="-6"/>
         </w:rPr>
         <w:object w:dxaOrig="180" w:dyaOrig="220">
-          <v:shape id="_x0000_i1104" type="#_x0000_t75" style="width:9.25pt;height:10.9pt" o:ole="">
+          <v:shape id="_x0000_i1104" type="#_x0000_t75" style="width:9pt;height:11.25pt" o:ole="">
             <v:imagedata r:id="rId161" o:title=""/>
           </v:shape>
-          <o:OLEObject Type="Embed" ProgID="Equation.DSMT4" ShapeID="_x0000_i1104" DrawAspect="Content" ObjectID="_1395777210" r:id="rId162"/>
+          <o:OLEObject Type="Embed" ProgID="Equation.DSMT4" ShapeID="_x0000_i1104" DrawAspect="Content" ObjectID="_1395824238" r:id="rId162"/>
         </w:object>
       </w:r>
       <w:r>
@@ -4818,10 +4911,10 @@
           <w:position w:val="-12"/>
         </w:rPr>
         <w:object w:dxaOrig="1840" w:dyaOrig="360">
-          <v:shape id="_x0000_i1105" type="#_x0000_t75" style="width:92.2pt;height:18pt" o:ole="">
+          <v:shape id="_x0000_i1105" type="#_x0000_t75" style="width:92.25pt;height:18pt" o:ole="">
             <v:imagedata r:id="rId163" o:title=""/>
           </v:shape>
-          <o:OLEObject Type="Embed" ProgID="Equation.DSMT4" ShapeID="_x0000_i1105" DrawAspect="Content" ObjectID="_1395777211" r:id="rId164"/>
+          <o:OLEObject Type="Embed" ProgID="Equation.DSMT4" ShapeID="_x0000_i1105" DrawAspect="Content" ObjectID="_1395824239" r:id="rId164"/>
         </w:object>
       </w:r>
       <w:r>
@@ -4832,10 +4925,10 @@
           <w:position w:val="-14"/>
         </w:rPr>
         <w:object w:dxaOrig="1980" w:dyaOrig="380">
-          <v:shape id="_x0000_i1106" type="#_x0000_t75" style="width:99.25pt;height:19.1pt" o:ole="">
+          <v:shape id="_x0000_i1106" type="#_x0000_t75" style="width:99pt;height:18.75pt" o:ole="">
             <v:imagedata r:id="rId165" o:title=""/>
           </v:shape>
-          <o:OLEObject Type="Embed" ProgID="Equation.DSMT4" ShapeID="_x0000_i1106" DrawAspect="Content" ObjectID="_1395777212" r:id="rId166"/>
+          <o:OLEObject Type="Embed" ProgID="Equation.DSMT4" ShapeID="_x0000_i1106" DrawAspect="Content" ObjectID="_1395824240" r:id="rId166"/>
         </w:object>
       </w:r>
       <w:r>
@@ -4852,10 +4945,10 @@
           <w:position w:val="-10"/>
         </w:rPr>
         <w:object w:dxaOrig="660" w:dyaOrig="320">
-          <v:shape id="_x0000_i1107" type="#_x0000_t75" style="width:33.25pt;height:15.8pt" o:ole="">
+          <v:shape id="_x0000_i1107" type="#_x0000_t75" style="width:33pt;height:15.75pt" o:ole="">
             <v:imagedata r:id="rId149" o:title=""/>
           </v:shape>
-          <o:OLEObject Type="Embed" ProgID="Equation.DSMT4" ShapeID="_x0000_i1107" DrawAspect="Content" ObjectID="_1395777213" r:id="rId167"/>
+          <o:OLEObject Type="Embed" ProgID="Equation.DSMT4" ShapeID="_x0000_i1107" DrawAspect="Content" ObjectID="_1395824241" r:id="rId167"/>
         </w:object>
       </w:r>
       <w:r>
@@ -4883,10 +4976,10 @@
           <w:position w:val="-48"/>
         </w:rPr>
         <w:object w:dxaOrig="2340" w:dyaOrig="1100">
-          <v:shape id="_x0000_i1108" type="#_x0000_t75" style="width:116.75pt;height:55.1pt" o:ole="">
+          <v:shape id="_x0000_i1108" type="#_x0000_t75" style="width:117pt;height:54.75pt" o:ole="">
             <v:imagedata r:id="rId168" o:title=""/>
           </v:shape>
-          <o:OLEObject Type="Embed" ProgID="Equation.DSMT4" ShapeID="_x0000_i1108" DrawAspect="Content" ObjectID="_1395777214" r:id="rId169"/>
+          <o:OLEObject Type="Embed" ProgID="Equation.DSMT4" ShapeID="_x0000_i1108" DrawAspect="Content" ObjectID="_1395824242" r:id="rId169"/>
         </w:object>
       </w:r>
       <w:r>
@@ -4953,10 +5046,10 @@
           <w:position w:val="-6"/>
         </w:rPr>
         <w:object w:dxaOrig="200" w:dyaOrig="220">
-          <v:shape id="_x0000_i1109" type="#_x0000_t75" style="width:9.8pt;height:10.9pt" o:ole="">
+          <v:shape id="_x0000_i1109" type="#_x0000_t75" style="width:9.75pt;height:11.25pt" o:ole="">
             <v:imagedata r:id="rId170" o:title=""/>
           </v:shape>
-          <o:OLEObject Type="Embed" ProgID="Equation.DSMT4" ShapeID="_x0000_i1109" DrawAspect="Content" ObjectID="_1395777215" r:id="rId171"/>
+          <o:OLEObject Type="Embed" ProgID="Equation.DSMT4" ShapeID="_x0000_i1109" DrawAspect="Content" ObjectID="_1395824243" r:id="rId171"/>
         </w:object>
       </w:r>
       <w:r>
@@ -4984,10 +5077,10 @@
           <w:position w:val="-36"/>
         </w:rPr>
         <w:object w:dxaOrig="2940" w:dyaOrig="859">
-          <v:shape id="_x0000_i1110" type="#_x0000_t75" style="width:146.75pt;height:43.1pt" o:ole="">
+          <v:shape id="_x0000_i1110" type="#_x0000_t75" style="width:147pt;height:42.75pt" o:ole="">
             <v:imagedata r:id="rId172" o:title=""/>
           </v:shape>
-          <o:OLEObject Type="Embed" ProgID="Equation.DSMT4" ShapeID="_x0000_i1110" DrawAspect="Content" ObjectID="_1395777216" r:id="rId173"/>
+          <o:OLEObject Type="Embed" ProgID="Equation.DSMT4" ShapeID="_x0000_i1110" DrawAspect="Content" ObjectID="_1395824244" r:id="rId173"/>
         </w:object>
       </w:r>
     </w:p>
@@ -5062,10 +5155,10 @@
           <w:position w:val="-14"/>
         </w:rPr>
         <w:object w:dxaOrig="380" w:dyaOrig="400">
-          <v:shape id="_x0000_i1111" type="#_x0000_t75" style="width:18.55pt;height:19.65pt" o:ole="">
+          <v:shape id="_x0000_i1111" type="#_x0000_t75" style="width:18.75pt;height:19.5pt" o:ole="">
             <v:imagedata r:id="rId174" o:title=""/>
           </v:shape>
-          <o:OLEObject Type="Embed" ProgID="Equation.DSMT4" ShapeID="_x0000_i1111" DrawAspect="Content" ObjectID="_1395777217" r:id="rId175"/>
+          <o:OLEObject Type="Embed" ProgID="Equation.DSMT4" ShapeID="_x0000_i1111" DrawAspect="Content" ObjectID="_1395824245" r:id="rId175"/>
         </w:object>
       </w:r>
       <w:r>
@@ -5079,10 +5172,10 @@
           <w:position w:val="-12"/>
         </w:rPr>
         <w:object w:dxaOrig="260" w:dyaOrig="360">
-          <v:shape id="_x0000_i1112" type="#_x0000_t75" style="width:12.55pt;height:18pt" o:ole="">
+          <v:shape id="_x0000_i1112" type="#_x0000_t75" style="width:12.75pt;height:18pt" o:ole="">
             <v:imagedata r:id="rId176" o:title=""/>
           </v:shape>
-          <o:OLEObject Type="Embed" ProgID="Equation.DSMT4" ShapeID="_x0000_i1112" DrawAspect="Content" ObjectID="_1395777218" r:id="rId177"/>
+          <o:OLEObject Type="Embed" ProgID="Equation.DSMT4" ShapeID="_x0000_i1112" DrawAspect="Content" ObjectID="_1395824246" r:id="rId177"/>
         </w:object>
       </w:r>
       <w:r>
@@ -5093,10 +5186,10 @@
           <w:position w:val="-12"/>
         </w:rPr>
         <w:object w:dxaOrig="279" w:dyaOrig="360">
-          <v:shape id="_x0000_i1113" type="#_x0000_t75" style="width:13.65pt;height:18pt" o:ole="">
+          <v:shape id="_x0000_i1113" type="#_x0000_t75" style="width:13.5pt;height:18pt" o:ole="">
             <v:imagedata r:id="rId178" o:title=""/>
           </v:shape>
-          <o:OLEObject Type="Embed" ProgID="Equation.DSMT4" ShapeID="_x0000_i1113" DrawAspect="Content" ObjectID="_1395777219" r:id="rId179"/>
+          <o:OLEObject Type="Embed" ProgID="Equation.DSMT4" ShapeID="_x0000_i1113" DrawAspect="Content" ObjectID="_1395824247" r:id="rId179"/>
         </w:object>
       </w:r>
       <w:r>
@@ -5122,10 +5215,10 @@
           <w:position w:val="-12"/>
         </w:rPr>
         <w:object w:dxaOrig="260" w:dyaOrig="360">
-          <v:shape id="_x0000_i1114" type="#_x0000_t75" style="width:12.55pt;height:18pt" o:ole="">
+          <v:shape id="_x0000_i1114" type="#_x0000_t75" style="width:12.75pt;height:18pt" o:ole="">
             <v:imagedata r:id="rId180" o:title=""/>
           </v:shape>
-          <o:OLEObject Type="Embed" ProgID="Equation.DSMT4" ShapeID="_x0000_i1114" DrawAspect="Content" ObjectID="_1395777220" r:id="rId181"/>
+          <o:OLEObject Type="Embed" ProgID="Equation.DSMT4" ShapeID="_x0000_i1114" DrawAspect="Content" ObjectID="_1395824248" r:id="rId181"/>
         </w:object>
       </w:r>
       <w:r>
@@ -5333,10 +5426,10 @@
           <w:position w:val="-14"/>
         </w:rPr>
         <w:object w:dxaOrig="380" w:dyaOrig="400">
-          <v:shape id="_x0000_i1115" type="#_x0000_t75" style="width:19.1pt;height:20.2pt" o:ole="">
+          <v:shape id="_x0000_i1115" type="#_x0000_t75" style="width:18.75pt;height:20.25pt" o:ole="">
             <v:imagedata r:id="rId183" o:title=""/>
           </v:shape>
-          <o:OLEObject Type="Embed" ProgID="Equation.DSMT4" ShapeID="_x0000_i1115" DrawAspect="Content" ObjectID="_1395777221" r:id="rId184"/>
+          <o:OLEObject Type="Embed" ProgID="Equation.DSMT4" ShapeID="_x0000_i1115" DrawAspect="Content" ObjectID="_1395824249" r:id="rId184"/>
         </w:object>
       </w:r>
       <w:r>
@@ -5401,10 +5494,10 @@
           <w:position w:val="-12"/>
         </w:rPr>
         <w:object w:dxaOrig="279" w:dyaOrig="360">
-          <v:shape id="_x0000_i1116" type="#_x0000_t75" style="width:14.2pt;height:18pt" o:ole="">
+          <v:shape id="_x0000_i1116" type="#_x0000_t75" style="width:14.25pt;height:18pt" o:ole="">
             <v:imagedata r:id="rId185" o:title=""/>
           </v:shape>
-          <o:OLEObject Type="Embed" ProgID="Equation.DSMT4" ShapeID="_x0000_i1116" DrawAspect="Content" ObjectID="_1395777222" r:id="rId186"/>
+          <o:OLEObject Type="Embed" ProgID="Equation.DSMT4" ShapeID="_x0000_i1116" DrawAspect="Content" ObjectID="_1395824250" r:id="rId186"/>
         </w:object>
       </w:r>
       <w:r>
@@ -5560,10 +5653,10 @@
           <w:position w:val="-14"/>
         </w:rPr>
         <w:object w:dxaOrig="380" w:dyaOrig="400">
-          <v:shape id="_x0000_i1117" type="#_x0000_t75" style="width:18.55pt;height:19.65pt" o:ole="">
+          <v:shape id="_x0000_i1117" type="#_x0000_t75" style="width:18.75pt;height:19.5pt" o:ole="">
             <v:imagedata r:id="rId188" o:title=""/>
           </v:shape>
-          <o:OLEObject Type="Embed" ProgID="Equation.DSMT4" ShapeID="_x0000_i1117" DrawAspect="Content" ObjectID="_1395777223" r:id="rId189"/>
+          <o:OLEObject Type="Embed" ProgID="Equation.DSMT4" ShapeID="_x0000_i1117" DrawAspect="Content" ObjectID="_1395824251" r:id="rId189"/>
         </w:object>
       </w:r>
       <w:r>
@@ -5632,10 +5725,10 @@
           <w:position w:val="-14"/>
         </w:rPr>
         <w:object w:dxaOrig="380" w:dyaOrig="400">
-          <v:shape id="_x0000_i1118" type="#_x0000_t75" style="width:18.55pt;height:19.65pt" o:ole="">
+          <v:shape id="_x0000_i1118" type="#_x0000_t75" style="width:18.75pt;height:19.5pt" o:ole="">
             <v:imagedata r:id="rId188" o:title=""/>
           </v:shape>
-          <o:OLEObject Type="Embed" ProgID="Equation.DSMT4" ShapeID="_x0000_i1118" DrawAspect="Content" ObjectID="_1395777224" r:id="rId190"/>
+          <o:OLEObject Type="Embed" ProgID="Equation.DSMT4" ShapeID="_x0000_i1118" DrawAspect="Content" ObjectID="_1395824252" r:id="rId190"/>
         </w:object>
       </w:r>
       <w:r>
@@ -5695,10 +5788,10 @@
           <w:position w:val="-12"/>
         </w:rPr>
         <w:object w:dxaOrig="260" w:dyaOrig="360">
-          <v:shape id="_x0000_i1119" type="#_x0000_t75" style="width:12.55pt;height:18pt" o:ole="">
+          <v:shape id="_x0000_i1119" type="#_x0000_t75" style="width:12.75pt;height:18pt" o:ole="">
             <v:imagedata r:id="rId191" o:title=""/>
           </v:shape>
-          <o:OLEObject Type="Embed" ProgID="Equation.DSMT4" ShapeID="_x0000_i1119" DrawAspect="Content" ObjectID="_1395777225" r:id="rId192"/>
+          <o:OLEObject Type="Embed" ProgID="Equation.DSMT4" ShapeID="_x0000_i1119" DrawAspect="Content" ObjectID="_1395824253" r:id="rId192"/>
         </w:object>
       </w:r>
       <w:r>
@@ -5709,10 +5802,10 @@
           <w:position w:val="-12"/>
         </w:rPr>
         <w:object w:dxaOrig="260" w:dyaOrig="360">
-          <v:shape id="_x0000_i1120" type="#_x0000_t75" style="width:12.55pt;height:18pt" o:ole="">
+          <v:shape id="_x0000_i1120" type="#_x0000_t75" style="width:12.75pt;height:18pt" o:ole="">
             <v:imagedata r:id="rId193" o:title=""/>
           </v:shape>
-          <o:OLEObject Type="Embed" ProgID="Equation.DSMT4" ShapeID="_x0000_i1120" DrawAspect="Content" ObjectID="_1395777226" r:id="rId194"/>
+          <o:OLEObject Type="Embed" ProgID="Equation.DSMT4" ShapeID="_x0000_i1120" DrawAspect="Content" ObjectID="_1395824254" r:id="rId194"/>
         </w:object>
       </w:r>
       <w:r>
@@ -5723,10 +5816,10 @@
           <w:position w:val="-12"/>
         </w:rPr>
         <w:object w:dxaOrig="260" w:dyaOrig="360">
-          <v:shape id="_x0000_i1121" type="#_x0000_t75" style="width:12.55pt;height:18pt" o:ole="">
+          <v:shape id="_x0000_i1121" type="#_x0000_t75" style="width:12.75pt;height:18pt" o:ole="">
             <v:imagedata r:id="rId191" o:title=""/>
           </v:shape>
-          <o:OLEObject Type="Embed" ProgID="Equation.DSMT4" ShapeID="_x0000_i1121" DrawAspect="Content" ObjectID="_1395777227" r:id="rId195"/>
+          <o:OLEObject Type="Embed" ProgID="Equation.DSMT4" ShapeID="_x0000_i1121" DrawAspect="Content" ObjectID="_1395824255" r:id="rId195"/>
         </w:object>
       </w:r>
       <w:r>
@@ -5749,10 +5842,10 @@
           <w:position w:val="-12"/>
         </w:rPr>
         <w:object w:dxaOrig="260" w:dyaOrig="360">
-          <v:shape id="_x0000_i1122" type="#_x0000_t75" style="width:12.55pt;height:18pt" o:ole="">
+          <v:shape id="_x0000_i1122" type="#_x0000_t75" style="width:12.75pt;height:18pt" o:ole="">
             <v:imagedata r:id="rId193" o:title=""/>
           </v:shape>
-          <o:OLEObject Type="Embed" ProgID="Equation.DSMT4" ShapeID="_x0000_i1122" DrawAspect="Content" ObjectID="_1395777228" r:id="rId196"/>
+          <o:OLEObject Type="Embed" ProgID="Equation.DSMT4" ShapeID="_x0000_i1122" DrawAspect="Content" ObjectID="_1395824256" r:id="rId196"/>
         </w:object>
       </w:r>
       <w:r>
@@ -5772,10 +5865,10 @@
           <w:position w:val="-12"/>
         </w:rPr>
         <w:object w:dxaOrig="279" w:dyaOrig="360">
-          <v:shape id="_x0000_i1123" type="#_x0000_t75" style="width:13.65pt;height:18pt" o:ole="">
+          <v:shape id="_x0000_i1123" type="#_x0000_t75" style="width:13.5pt;height:18pt" o:ole="">
             <v:imagedata r:id="rId197" o:title=""/>
           </v:shape>
-          <o:OLEObject Type="Embed" ProgID="Equation.DSMT4" ShapeID="_x0000_i1123" DrawAspect="Content" ObjectID="_1395777229" r:id="rId198"/>
+          <o:OLEObject Type="Embed" ProgID="Equation.DSMT4" ShapeID="_x0000_i1123" DrawAspect="Content" ObjectID="_1395824257" r:id="rId198"/>
         </w:object>
       </w:r>
       <w:r>
@@ -5809,10 +5902,10 @@
           <w:position w:val="-10"/>
         </w:rPr>
         <w:object w:dxaOrig="240" w:dyaOrig="260">
-          <v:shape id="_x0000_i1124" type="#_x0000_t75" style="width:12pt;height:13.1pt" o:ole="">
+          <v:shape id="_x0000_i1124" type="#_x0000_t75" style="width:12pt;height:12.75pt" o:ole="">
             <v:imagedata r:id="rId199" o:title=""/>
           </v:shape>
-          <o:OLEObject Type="Embed" ProgID="Equation.DSMT4" ShapeID="_x0000_i1124" DrawAspect="Content" ObjectID="_1395777230" r:id="rId200"/>
+          <o:OLEObject Type="Embed" ProgID="Equation.DSMT4" ShapeID="_x0000_i1124" DrawAspect="Content" ObjectID="_1395824258" r:id="rId200"/>
         </w:object>
       </w:r>
       <w:r>
@@ -5826,10 +5919,10 @@
           <w:position w:val="-6"/>
         </w:rPr>
         <w:object w:dxaOrig="200" w:dyaOrig="279">
-          <v:shape id="_x0000_i1125" type="#_x0000_t75" style="width:9.8pt;height:14.2pt" o:ole="">
+          <v:shape id="_x0000_i1125" type="#_x0000_t75" style="width:9.75pt;height:14.25pt" o:ole="">
             <v:imagedata r:id="rId201" o:title=""/>
           </v:shape>
-          <o:OLEObject Type="Embed" ProgID="Equation.DSMT4" ShapeID="_x0000_i1125" DrawAspect="Content" ObjectID="_1395777231" r:id="rId202"/>
+          <o:OLEObject Type="Embed" ProgID="Equation.DSMT4" ShapeID="_x0000_i1125" DrawAspect="Content" ObjectID="_1395824259" r:id="rId202"/>
         </w:object>
       </w:r>
       <w:r>
@@ -5840,10 +5933,10 @@
           <w:position w:val="-10"/>
         </w:rPr>
         <w:object w:dxaOrig="200" w:dyaOrig="320">
-          <v:shape id="_x0000_i1126" type="#_x0000_t75" style="width:9.8pt;height:15.8pt" o:ole="">
+          <v:shape id="_x0000_i1126" type="#_x0000_t75" style="width:9.75pt;height:15.75pt" o:ole="">
             <v:imagedata r:id="rId203" o:title=""/>
           </v:shape>
-          <o:OLEObject Type="Embed" ProgID="Equation.DSMT4" ShapeID="_x0000_i1126" DrawAspect="Content" ObjectID="_1395777232" r:id="rId204"/>
+          <o:OLEObject Type="Embed" ProgID="Equation.DSMT4" ShapeID="_x0000_i1126" DrawAspect="Content" ObjectID="_1395824260" r:id="rId204"/>
         </w:object>
       </w:r>
       <w:r>
@@ -5884,10 +5977,10 @@
           <w:position w:val="-14"/>
         </w:rPr>
         <w:object w:dxaOrig="380" w:dyaOrig="400">
-          <v:shape id="_x0000_i1127" type="#_x0000_t75" style="width:18.55pt;height:19.65pt" o:ole="">
+          <v:shape id="_x0000_i1127" type="#_x0000_t75" style="width:18.75pt;height:19.5pt" o:ole="">
             <v:imagedata r:id="rId205" o:title=""/>
           </v:shape>
-          <o:OLEObject Type="Embed" ProgID="Equation.DSMT4" ShapeID="_x0000_i1127" DrawAspect="Content" ObjectID="_1395777233" r:id="rId206"/>
+          <o:OLEObject Type="Embed" ProgID="Equation.DSMT4" ShapeID="_x0000_i1127" DrawAspect="Content" ObjectID="_1395824261" r:id="rId206"/>
         </w:object>
       </w:r>
       <w:r>
@@ -5898,10 +5991,10 @@
           <w:position w:val="-14"/>
         </w:rPr>
         <w:object w:dxaOrig="380" w:dyaOrig="400">
-          <v:shape id="_x0000_i1128" type="#_x0000_t75" style="width:18.55pt;height:19.65pt" o:ole="">
+          <v:shape id="_x0000_i1128" type="#_x0000_t75" style="width:18.75pt;height:19.5pt" o:ole="">
             <v:imagedata r:id="rId188" o:title=""/>
           </v:shape>
-          <o:OLEObject Type="Embed" ProgID="Equation.DSMT4" ShapeID="_x0000_i1128" DrawAspect="Content" ObjectID="_1395777234" r:id="rId207"/>
+          <o:OLEObject Type="Embed" ProgID="Equation.DSMT4" ShapeID="_x0000_i1128" DrawAspect="Content" ObjectID="_1395824262" r:id="rId207"/>
         </w:object>
       </w:r>
       <w:r>
@@ -5945,10 +6038,10 @@
           <w:position w:val="-10"/>
         </w:rPr>
         <w:object w:dxaOrig="240" w:dyaOrig="260">
-          <v:shape id="_x0000_i1129" type="#_x0000_t75" style="width:12pt;height:13.1pt" o:ole="">
+          <v:shape id="_x0000_i1129" type="#_x0000_t75" style="width:12pt;height:12.75pt" o:ole="">
             <v:imagedata r:id="rId199" o:title=""/>
           </v:shape>
-          <o:OLEObject Type="Embed" ProgID="Equation.DSMT4" ShapeID="_x0000_i1129" DrawAspect="Content" ObjectID="_1395777235" r:id="rId208"/>
+          <o:OLEObject Type="Embed" ProgID="Equation.DSMT4" ShapeID="_x0000_i1129" DrawAspect="Content" ObjectID="_1395824263" r:id="rId208"/>
         </w:object>
       </w:r>
       <w:r>
@@ -5959,10 +6052,10 @@
           <w:position w:val="-12"/>
         </w:rPr>
         <w:object w:dxaOrig="260" w:dyaOrig="360">
-          <v:shape id="_x0000_i1130" type="#_x0000_t75" style="width:12.55pt;height:18pt" o:ole="">
+          <v:shape id="_x0000_i1130" type="#_x0000_t75" style="width:12.75pt;height:18pt" o:ole="">
             <v:imagedata r:id="rId209" o:title=""/>
           </v:shape>
-          <o:OLEObject Type="Embed" ProgID="Equation.DSMT4" ShapeID="_x0000_i1130" DrawAspect="Content" ObjectID="_1395777236" r:id="rId210"/>
+          <o:OLEObject Type="Embed" ProgID="Equation.DSMT4" ShapeID="_x0000_i1130" DrawAspect="Content" ObjectID="_1395824264" r:id="rId210"/>
         </w:object>
       </w:r>
       <w:r>
@@ -5973,10 +6066,10 @@
           <w:position w:val="-12"/>
         </w:rPr>
         <w:object w:dxaOrig="260" w:dyaOrig="360">
-          <v:shape id="_x0000_i1131" type="#_x0000_t75" style="width:12.55pt;height:18pt" o:ole="">
+          <v:shape id="_x0000_i1131" type="#_x0000_t75" style="width:12.75pt;height:18pt" o:ole="">
             <v:imagedata r:id="rId191" o:title=""/>
           </v:shape>
-          <o:OLEObject Type="Embed" ProgID="Equation.DSMT4" ShapeID="_x0000_i1131" DrawAspect="Content" ObjectID="_1395777237" r:id="rId211"/>
+          <o:OLEObject Type="Embed" ProgID="Equation.DSMT4" ShapeID="_x0000_i1131" DrawAspect="Content" ObjectID="_1395824265" r:id="rId211"/>
         </w:object>
       </w:r>
       <w:r>
@@ -5999,10 +6092,10 @@
           <w:position w:val="-6"/>
         </w:rPr>
         <w:object w:dxaOrig="200" w:dyaOrig="279">
-          <v:shape id="_x0000_i1132" type="#_x0000_t75" style="width:9.8pt;height:14.2pt" o:ole="">
+          <v:shape id="_x0000_i1132" type="#_x0000_t75" style="width:9.75pt;height:14.25pt" o:ole="">
             <v:imagedata r:id="rId201" o:title=""/>
           </v:shape>
-          <o:OLEObject Type="Embed" ProgID="Equation.DSMT4" ShapeID="_x0000_i1132" DrawAspect="Content" ObjectID="_1395777238" r:id="rId212"/>
+          <o:OLEObject Type="Embed" ProgID="Equation.DSMT4" ShapeID="_x0000_i1132" DrawAspect="Content" ObjectID="_1395824266" r:id="rId212"/>
         </w:object>
       </w:r>
       <w:r>
@@ -6013,10 +6106,10 @@
           <w:position w:val="-12"/>
         </w:rPr>
         <w:object w:dxaOrig="260" w:dyaOrig="360">
-          <v:shape id="_x0000_i1133" type="#_x0000_t75" style="width:12.55pt;height:18pt" o:ole="">
+          <v:shape id="_x0000_i1133" type="#_x0000_t75" style="width:12.75pt;height:18pt" o:ole="">
             <v:imagedata r:id="rId191" o:title=""/>
           </v:shape>
-          <o:OLEObject Type="Embed" ProgID="Equation.DSMT4" ShapeID="_x0000_i1133" DrawAspect="Content" ObjectID="_1395777239" r:id="rId213"/>
+          <o:OLEObject Type="Embed" ProgID="Equation.DSMT4" ShapeID="_x0000_i1133" DrawAspect="Content" ObjectID="_1395824267" r:id="rId213"/>
         </w:object>
       </w:r>
       <w:r>
@@ -6039,10 +6132,10 @@
           <w:position w:val="-10"/>
         </w:rPr>
         <w:object w:dxaOrig="200" w:dyaOrig="320">
-          <v:shape id="_x0000_i1134" type="#_x0000_t75" style="width:9.8pt;height:15.8pt" o:ole="">
+          <v:shape id="_x0000_i1134" type="#_x0000_t75" style="width:9.75pt;height:15.75pt" o:ole="">
             <v:imagedata r:id="rId203" o:title=""/>
           </v:shape>
-          <o:OLEObject Type="Embed" ProgID="Equation.DSMT4" ShapeID="_x0000_i1134" DrawAspect="Content" ObjectID="_1395777240" r:id="rId214"/>
+          <o:OLEObject Type="Embed" ProgID="Equation.DSMT4" ShapeID="_x0000_i1134" DrawAspect="Content" ObjectID="_1395824268" r:id="rId214"/>
         </w:object>
       </w:r>
       <w:r>
@@ -6053,10 +6146,10 @@
           <w:position w:val="-12"/>
         </w:rPr>
         <w:object w:dxaOrig="279" w:dyaOrig="360">
-          <v:shape id="_x0000_i1135" type="#_x0000_t75" style="width:13.65pt;height:18pt" o:ole="">
+          <v:shape id="_x0000_i1135" type="#_x0000_t75" style="width:13.5pt;height:18pt" o:ole="">
             <v:imagedata r:id="rId197" o:title=""/>
           </v:shape>
-          <o:OLEObject Type="Embed" ProgID="Equation.DSMT4" ShapeID="_x0000_i1135" DrawAspect="Content" ObjectID="_1395777241" r:id="rId215"/>
+          <o:OLEObject Type="Embed" ProgID="Equation.DSMT4" ShapeID="_x0000_i1135" DrawAspect="Content" ObjectID="_1395824269" r:id="rId215"/>
         </w:object>
       </w:r>
       <w:r>
@@ -6067,10 +6160,10 @@
           <w:position w:val="-12"/>
         </w:rPr>
         <w:object w:dxaOrig="460" w:dyaOrig="360">
-          <v:shape id="_x0000_i1136" type="#_x0000_t75" style="width:22.35pt;height:18pt" o:ole="">
+          <v:shape id="_x0000_i1136" type="#_x0000_t75" style="width:22.5pt;height:18pt" o:ole="">
             <v:imagedata r:id="rId216" o:title=""/>
           </v:shape>
-          <o:OLEObject Type="Embed" ProgID="Equation.DSMT4" ShapeID="_x0000_i1136" DrawAspect="Content" ObjectID="_1395777242" r:id="rId217"/>
+          <o:OLEObject Type="Embed" ProgID="Equation.DSMT4" ShapeID="_x0000_i1136" DrawAspect="Content" ObjectID="_1395824270" r:id="rId217"/>
         </w:object>
       </w:r>
     </w:p>
@@ -6089,10 +6182,10 @@
           <w:position w:val="-14"/>
         </w:rPr>
         <w:object w:dxaOrig="380" w:dyaOrig="400">
-          <v:shape id="_x0000_i1137" type="#_x0000_t75" style="width:19.1pt;height:20.2pt" o:ole="">
+          <v:shape id="_x0000_i1137" type="#_x0000_t75" style="width:18.75pt;height:20.25pt" o:ole="">
             <v:imagedata r:id="rId183" o:title=""/>
           </v:shape>
-          <o:OLEObject Type="Embed" ProgID="Equation.DSMT4" ShapeID="_x0000_i1137" DrawAspect="Content" ObjectID="_1395777243" r:id="rId218"/>
+          <o:OLEObject Type="Embed" ProgID="Equation.DSMT4" ShapeID="_x0000_i1137" DrawAspect="Content" ObjectID="_1395824271" r:id="rId218"/>
         </w:object>
       </w:r>
       <w:r>
@@ -6106,10 +6199,10 @@
           <w:position w:val="-14"/>
         </w:rPr>
         <w:object w:dxaOrig="380" w:dyaOrig="400">
-          <v:shape id="_x0000_i1138" type="#_x0000_t75" style="width:18.55pt;height:19.65pt" o:ole="">
+          <v:shape id="_x0000_i1138" type="#_x0000_t75" style="width:18.75pt;height:19.5pt" o:ole="">
             <v:imagedata r:id="rId188" o:title=""/>
           </v:shape>
-          <o:OLEObject Type="Embed" ProgID="Equation.DSMT4" ShapeID="_x0000_i1138" DrawAspect="Content" ObjectID="_1395777244" r:id="rId219"/>
+          <o:OLEObject Type="Embed" ProgID="Equation.DSMT4" ShapeID="_x0000_i1138" DrawAspect="Content" ObjectID="_1395824272" r:id="rId219"/>
         </w:object>
       </w:r>
       <w:r>
@@ -6131,10 +6224,10 @@
           <w:position w:val="-50"/>
         </w:rPr>
         <w:object w:dxaOrig="7940" w:dyaOrig="1120">
-          <v:shape id="_x0000_i1139" type="#_x0000_t75" style="width:397.1pt;height:56.2pt" o:ole="">
+          <v:shape id="_x0000_i1139" type="#_x0000_t75" style="width:396.75pt;height:56.25pt" o:ole="">
             <v:imagedata r:id="rId220" o:title=""/>
           </v:shape>
-          <o:OLEObject Type="Embed" ProgID="Equation.DSMT4" ShapeID="_x0000_i1139" DrawAspect="Content" ObjectID="_1395777245" r:id="rId221"/>
+          <o:OLEObject Type="Embed" ProgID="Equation.DSMT4" ShapeID="_x0000_i1139" DrawAspect="Content" ObjectID="_1395824273" r:id="rId221"/>
         </w:object>
       </w:r>
     </w:p>
@@ -6147,10 +6240,10 @@
           <w:position w:val="-6"/>
         </w:rPr>
         <w:object w:dxaOrig="660" w:dyaOrig="279">
-          <v:shape id="_x0000_i1140" type="#_x0000_t75" style="width:33.25pt;height:14.2pt" o:ole="">
+          <v:shape id="_x0000_i1140" type="#_x0000_t75" style="width:33pt;height:14.25pt" o:ole="">
             <v:imagedata r:id="rId222" o:title=""/>
           </v:shape>
-          <o:OLEObject Type="Embed" ProgID="Equation.DSMT4" ShapeID="_x0000_i1140" DrawAspect="Content" ObjectID="_1395777246" r:id="rId223"/>
+          <o:OLEObject Type="Embed" ProgID="Equation.DSMT4" ShapeID="_x0000_i1140" DrawAspect="Content" ObjectID="_1395824274" r:id="rId223"/>
         </w:object>
       </w:r>
       <w:r>
@@ -6161,10 +6254,10 @@
           <w:position w:val="-14"/>
         </w:rPr>
         <w:object w:dxaOrig="380" w:dyaOrig="400">
-          <v:shape id="_x0000_i1141" type="#_x0000_t75" style="width:18.55pt;height:19.65pt" o:ole="">
+          <v:shape id="_x0000_i1141" type="#_x0000_t75" style="width:18.75pt;height:19.5pt" o:ole="">
             <v:imagedata r:id="rId224" o:title=""/>
           </v:shape>
-          <o:OLEObject Type="Embed" ProgID="Equation.DSMT4" ShapeID="_x0000_i1141" DrawAspect="Content" ObjectID="_1395777247" r:id="rId225"/>
+          <o:OLEObject Type="Embed" ProgID="Equation.DSMT4" ShapeID="_x0000_i1141" DrawAspect="Content" ObjectID="_1395824275" r:id="rId225"/>
         </w:object>
       </w:r>
       <w:r>
@@ -6206,10 +6299,10 @@
           <w:position w:val="-12"/>
         </w:rPr>
         <w:object w:dxaOrig="320" w:dyaOrig="360">
-          <v:shape id="_x0000_i1142" type="#_x0000_t75" style="width:15.8pt;height:18pt" o:ole="">
+          <v:shape id="_x0000_i1142" type="#_x0000_t75" style="width:15.75pt;height:18pt" o:ole="">
             <v:imagedata r:id="rId226" o:title=""/>
           </v:shape>
-          <o:OLEObject Type="Embed" ProgID="Equation.DSMT4" ShapeID="_x0000_i1142" DrawAspect="Content" ObjectID="_1395777248" r:id="rId227"/>
+          <o:OLEObject Type="Embed" ProgID="Equation.DSMT4" ShapeID="_x0000_i1142" DrawAspect="Content" ObjectID="_1395824276" r:id="rId227"/>
         </w:object>
       </w:r>
       <w:r>
@@ -6253,10 +6346,10 @@
           <w:position w:val="-12"/>
         </w:rPr>
         <w:object w:dxaOrig="320" w:dyaOrig="360">
-          <v:shape id="_x0000_i1143" type="#_x0000_t75" style="width:15.8pt;height:18pt" o:ole="">
+          <v:shape id="_x0000_i1143" type="#_x0000_t75" style="width:15.75pt;height:18pt" o:ole="">
             <v:imagedata r:id="rId226" o:title=""/>
           </v:shape>
-          <o:OLEObject Type="Embed" ProgID="Equation.DSMT4" ShapeID="_x0000_i1143" DrawAspect="Content" ObjectID="_1395777249" r:id="rId228"/>
+          <o:OLEObject Type="Embed" ProgID="Equation.DSMT4" ShapeID="_x0000_i1143" DrawAspect="Content" ObjectID="_1395824277" r:id="rId228"/>
         </w:object>
       </w:r>
       <w:r>
@@ -6297,10 +6390,10 @@
           <w:position w:val="-14"/>
         </w:rPr>
         <w:object w:dxaOrig="320" w:dyaOrig="380">
-          <v:shape id="_x0000_i1144" type="#_x0000_t75" style="width:15.8pt;height:19.1pt" o:ole="">
+          <v:shape id="_x0000_i1144" type="#_x0000_t75" style="width:15.75pt;height:18.75pt" o:ole="">
             <v:imagedata r:id="rId229" o:title=""/>
           </v:shape>
-          <o:OLEObject Type="Embed" ProgID="Equation.DSMT4" ShapeID="_x0000_i1144" DrawAspect="Content" ObjectID="_1395777250" r:id="rId230"/>
+          <o:OLEObject Type="Embed" ProgID="Equation.DSMT4" ShapeID="_x0000_i1144" DrawAspect="Content" ObjectID="_1395824278" r:id="rId230"/>
         </w:object>
       </w:r>
       <w:r>
@@ -6326,10 +6419,10 @@
           <w:position w:val="-14"/>
         </w:rPr>
         <w:object w:dxaOrig="420" w:dyaOrig="400">
-          <v:shape id="_x0000_i1145" type="#_x0000_t75" style="width:20.75pt;height:19.65pt" o:ole="">
+          <v:shape id="_x0000_i1145" type="#_x0000_t75" style="width:21pt;height:19.5pt" o:ole="">
             <v:imagedata r:id="rId231" o:title=""/>
           </v:shape>
-          <o:OLEObject Type="Embed" ProgID="Equation.DSMT4" ShapeID="_x0000_i1145" DrawAspect="Content" ObjectID="_1395777251" r:id="rId232"/>
+          <o:OLEObject Type="Embed" ProgID="Equation.DSMT4" ShapeID="_x0000_i1145" DrawAspect="Content" ObjectID="_1395824279" r:id="rId232"/>
         </w:object>
       </w:r>
       <w:r>
@@ -6340,10 +6433,10 @@
           <w:position w:val="-12"/>
         </w:rPr>
         <w:object w:dxaOrig="320" w:dyaOrig="360">
-          <v:shape id="_x0000_i1146" type="#_x0000_t75" style="width:15.8pt;height:18pt" o:ole="">
+          <v:shape id="_x0000_i1146" type="#_x0000_t75" style="width:15.75pt;height:18pt" o:ole="">
             <v:imagedata r:id="rId233" o:title=""/>
           </v:shape>
-          <o:OLEObject Type="Embed" ProgID="Equation.DSMT4" ShapeID="_x0000_i1146" DrawAspect="Content" ObjectID="_1395777252" r:id="rId234"/>
+          <o:OLEObject Type="Embed" ProgID="Equation.DSMT4" ShapeID="_x0000_i1146" DrawAspect="Content" ObjectID="_1395824280" r:id="rId234"/>
         </w:object>
       </w:r>
       <w:r>
@@ -6357,10 +6450,10 @@
           <w:position w:val="-14"/>
         </w:rPr>
         <w:object w:dxaOrig="380" w:dyaOrig="400">
-          <v:shape id="_x0000_i1147" type="#_x0000_t75" style="width:18.55pt;height:19.65pt" o:ole="">
+          <v:shape id="_x0000_i1147" type="#_x0000_t75" style="width:18.75pt;height:19.5pt" o:ole="">
             <v:imagedata r:id="rId235" o:title=""/>
           </v:shape>
-          <o:OLEObject Type="Embed" ProgID="Equation.DSMT4" ShapeID="_x0000_i1147" DrawAspect="Content" ObjectID="_1395777253" r:id="rId236"/>
+          <o:OLEObject Type="Embed" ProgID="Equation.DSMT4" ShapeID="_x0000_i1147" DrawAspect="Content" ObjectID="_1395824281" r:id="rId236"/>
         </w:object>
       </w:r>
       <w:r>
@@ -6483,10 +6576,10 @@
           <w:position w:val="-6"/>
         </w:rPr>
         <w:object w:dxaOrig="240" w:dyaOrig="220">
-          <v:shape id="_x0000_i1148" type="#_x0000_t75" style="width:12pt;height:10.9pt" o:ole="">
+          <v:shape id="_x0000_i1148" type="#_x0000_t75" style="width:12pt;height:11.25pt" o:ole="">
             <v:imagedata r:id="rId238" o:title=""/>
           </v:shape>
-          <o:OLEObject Type="Embed" ProgID="Equation.DSMT4" ShapeID="_x0000_i1148" DrawAspect="Content" ObjectID="_1395777254" r:id="rId239"/>
+          <o:OLEObject Type="Embed" ProgID="Equation.DSMT4" ShapeID="_x0000_i1148" DrawAspect="Content" ObjectID="_1395824282" r:id="rId239"/>
         </w:object>
       </w:r>
       <w:r>
@@ -6497,10 +6590,10 @@
           <w:position w:val="-12"/>
         </w:rPr>
         <w:object w:dxaOrig="320" w:dyaOrig="360">
-          <v:shape id="_x0000_i1149" type="#_x0000_t75" style="width:15.8pt;height:18pt" o:ole="">
+          <v:shape id="_x0000_i1149" type="#_x0000_t75" style="width:15.75pt;height:18pt" o:ole="">
             <v:imagedata r:id="rId226" o:title=""/>
           </v:shape>
-          <o:OLEObject Type="Embed" ProgID="Equation.DSMT4" ShapeID="_x0000_i1149" DrawAspect="Content" ObjectID="_1395777255" r:id="rId240"/>
+          <o:OLEObject Type="Embed" ProgID="Equation.DSMT4" ShapeID="_x0000_i1149" DrawAspect="Content" ObjectID="_1395824283" r:id="rId240"/>
         </w:object>
       </w:r>
       <w:r>
@@ -6520,10 +6613,10 @@
           <w:position w:val="-6"/>
         </w:rPr>
         <w:object w:dxaOrig="240" w:dyaOrig="220">
-          <v:shape id="_x0000_i1150" type="#_x0000_t75" style="width:12pt;height:10.9pt" o:ole="">
+          <v:shape id="_x0000_i1150" type="#_x0000_t75" style="width:12pt;height:11.25pt" o:ole="">
             <v:imagedata r:id="rId238" o:title=""/>
           </v:shape>
-          <o:OLEObject Type="Embed" ProgID="Equation.DSMT4" ShapeID="_x0000_i1150" DrawAspect="Content" ObjectID="_1395777256" r:id="rId241"/>
+          <o:OLEObject Type="Embed" ProgID="Equation.DSMT4" ShapeID="_x0000_i1150" DrawAspect="Content" ObjectID="_1395824284" r:id="rId241"/>
         </w:object>
       </w:r>
       <w:r>
@@ -6534,10 +6627,10 @@
           <w:position w:val="-14"/>
         </w:rPr>
         <w:object w:dxaOrig="380" w:dyaOrig="400">
-          <v:shape id="_x0000_i1151" type="#_x0000_t75" style="width:18.55pt;height:19.65pt" o:ole="">
+          <v:shape id="_x0000_i1151" type="#_x0000_t75" style="width:18.75pt;height:19.5pt" o:ole="">
             <v:imagedata r:id="rId188" o:title=""/>
           </v:shape>
-          <o:OLEObject Type="Embed" ProgID="Equation.DSMT4" ShapeID="_x0000_i1151" DrawAspect="Content" ObjectID="_1395777257" r:id="rId242"/>
+          <o:OLEObject Type="Embed" ProgID="Equation.DSMT4" ShapeID="_x0000_i1151" DrawAspect="Content" ObjectID="_1395824285" r:id="rId242"/>
         </w:object>
       </w:r>
       <w:r>
@@ -6548,10 +6641,10 @@
           <w:position w:val="-6"/>
         </w:rPr>
         <w:object w:dxaOrig="240" w:dyaOrig="220">
-          <v:shape id="_x0000_i1152" type="#_x0000_t75" style="width:12pt;height:10.9pt" o:ole="">
+          <v:shape id="_x0000_i1152" type="#_x0000_t75" style="width:12pt;height:11.25pt" o:ole="">
             <v:imagedata r:id="rId238" o:title=""/>
           </v:shape>
-          <o:OLEObject Type="Embed" ProgID="Equation.DSMT4" ShapeID="_x0000_i1152" DrawAspect="Content" ObjectID="_1395777258" r:id="rId243"/>
+          <o:OLEObject Type="Embed" ProgID="Equation.DSMT4" ShapeID="_x0000_i1152" DrawAspect="Content" ObjectID="_1395824286" r:id="rId243"/>
         </w:object>
       </w:r>
       <w:r>
@@ -6624,10 +6717,10 @@
           <w:position w:val="-12"/>
         </w:rPr>
         <w:object w:dxaOrig="320" w:dyaOrig="360">
-          <v:shape id="_x0000_i1153" type="#_x0000_t75" style="width:15.8pt;height:18pt" o:ole="">
+          <v:shape id="_x0000_i1153" type="#_x0000_t75" style="width:15.75pt;height:18pt" o:ole="">
             <v:imagedata r:id="rId226" o:title=""/>
           </v:shape>
-          <o:OLEObject Type="Embed" ProgID="Equation.DSMT4" ShapeID="_x0000_i1153" DrawAspect="Content" ObjectID="_1395777259" r:id="rId244"/>
+          <o:OLEObject Type="Embed" ProgID="Equation.DSMT4" ShapeID="_x0000_i1153" DrawAspect="Content" ObjectID="_1395824287" r:id="rId244"/>
         </w:object>
       </w:r>
       <w:r>
@@ -6638,10 +6731,10 @@
           <w:position w:val="-12"/>
         </w:rPr>
         <w:object w:dxaOrig="560" w:dyaOrig="360">
-          <v:shape id="_x0000_i1154" type="#_x0000_t75" style="width:27.25pt;height:18pt" o:ole="">
+          <v:shape id="_x0000_i1154" type="#_x0000_t75" style="width:27pt;height:18pt" o:ole="">
             <v:imagedata r:id="rId245" o:title=""/>
           </v:shape>
-          <o:OLEObject Type="Embed" ProgID="Equation.DSMT4" ShapeID="_x0000_i1154" DrawAspect="Content" ObjectID="_1395777260" r:id="rId246"/>
+          <o:OLEObject Type="Embed" ProgID="Equation.DSMT4" ShapeID="_x0000_i1154" DrawAspect="Content" ObjectID="_1395824288" r:id="rId246"/>
         </w:object>
       </w:r>
       <w:r>
@@ -6655,10 +6748,10 @@
           <w:position w:val="-14"/>
         </w:rPr>
         <w:object w:dxaOrig="380" w:dyaOrig="400">
-          <v:shape id="_x0000_i1155" type="#_x0000_t75" style="width:18.55pt;height:19.65pt" o:ole="">
+          <v:shape id="_x0000_i1155" type="#_x0000_t75" style="width:18.75pt;height:19.5pt" o:ole="">
             <v:imagedata r:id="rId188" o:title=""/>
           </v:shape>
-          <o:OLEObject Type="Embed" ProgID="Equation.DSMT4" ShapeID="_x0000_i1155" DrawAspect="Content" ObjectID="_1395777261" r:id="rId247"/>
+          <o:OLEObject Type="Embed" ProgID="Equation.DSMT4" ShapeID="_x0000_i1155" DrawAspect="Content" ObjectID="_1395824289" r:id="rId247"/>
         </w:object>
       </w:r>
       <w:r>
@@ -6675,10 +6768,10 @@
           <w:position w:val="-12"/>
         </w:rPr>
         <w:object w:dxaOrig="260" w:dyaOrig="360">
-          <v:shape id="_x0000_i1156" type="#_x0000_t75" style="width:12.55pt;height:18pt" o:ole="">
+          <v:shape id="_x0000_i1156" type="#_x0000_t75" style="width:12.75pt;height:18pt" o:ole="">
             <v:imagedata r:id="rId248" o:title=""/>
           </v:shape>
-          <o:OLEObject Type="Embed" ProgID="Equation.DSMT4" ShapeID="_x0000_i1156" DrawAspect="Content" ObjectID="_1395777262" r:id="rId249"/>
+          <o:OLEObject Type="Embed" ProgID="Equation.DSMT4" ShapeID="_x0000_i1156" DrawAspect="Content" ObjectID="_1395824290" r:id="rId249"/>
         </w:object>
       </w:r>
       <w:r>
@@ -6710,10 +6803,10 @@
           <w:position w:val="-12"/>
         </w:rPr>
         <w:object w:dxaOrig="320" w:dyaOrig="360">
-          <v:shape id="_x0000_i1157" type="#_x0000_t75" style="width:15.8pt;height:18pt" o:ole="">
+          <v:shape id="_x0000_i1157" type="#_x0000_t75" style="width:15.75pt;height:18pt" o:ole="">
             <v:imagedata r:id="rId226" o:title=""/>
           </v:shape>
-          <o:OLEObject Type="Embed" ProgID="Equation.DSMT4" ShapeID="_x0000_i1157" DrawAspect="Content" ObjectID="_1395777263" r:id="rId250"/>
+          <o:OLEObject Type="Embed" ProgID="Equation.DSMT4" ShapeID="_x0000_i1157" DrawAspect="Content" ObjectID="_1395824291" r:id="rId250"/>
         </w:object>
       </w:r>
       <w:r>
@@ -6727,10 +6820,10 @@
           <w:position w:val="-12"/>
         </w:rPr>
         <w:object w:dxaOrig="320" w:dyaOrig="360">
-          <v:shape id="_x0000_i1158" type="#_x0000_t75" style="width:15.8pt;height:18pt" o:ole="">
+          <v:shape id="_x0000_i1158" type="#_x0000_t75" style="width:15.75pt;height:18pt" o:ole="">
             <v:imagedata r:id="rId226" o:title=""/>
           </v:shape>
-          <o:OLEObject Type="Embed" ProgID="Equation.DSMT4" ShapeID="_x0000_i1158" DrawAspect="Content" ObjectID="_1395777264" r:id="rId251"/>
+          <o:OLEObject Type="Embed" ProgID="Equation.DSMT4" ShapeID="_x0000_i1158" DrawAspect="Content" ObjectID="_1395824292" r:id="rId251"/>
         </w:object>
       </w:r>
       <w:r>
@@ -6741,10 +6834,10 @@
           <w:position w:val="-12"/>
         </w:rPr>
         <w:object w:dxaOrig="580" w:dyaOrig="360">
-          <v:shape id="_x0000_i1159" type="#_x0000_t75" style="width:28.35pt;height:18pt" o:ole="">
+          <v:shape id="_x0000_i1159" type="#_x0000_t75" style="width:28.5pt;height:18pt" o:ole="">
             <v:imagedata r:id="rId252" o:title=""/>
           </v:shape>
-          <o:OLEObject Type="Embed" ProgID="Equation.DSMT4" ShapeID="_x0000_i1159" DrawAspect="Content" ObjectID="_1395777265" r:id="rId253"/>
+          <o:OLEObject Type="Embed" ProgID="Equation.DSMT4" ShapeID="_x0000_i1159" DrawAspect="Content" ObjectID="_1395824293" r:id="rId253"/>
         </w:object>
       </w:r>
       <w:r>
@@ -6758,10 +6851,10 @@
           <w:position w:val="-14"/>
         </w:rPr>
         <w:object w:dxaOrig="380" w:dyaOrig="400">
-          <v:shape id="_x0000_i1160" type="#_x0000_t75" style="width:18.55pt;height:19.65pt" o:ole="">
+          <v:shape id="_x0000_i1160" type="#_x0000_t75" style="width:18.75pt;height:19.5pt" o:ole="">
             <v:imagedata r:id="rId188" o:title=""/>
           </v:shape>
-          <o:OLEObject Type="Embed" ProgID="Equation.DSMT4" ShapeID="_x0000_i1160" DrawAspect="Content" ObjectID="_1395777266" r:id="rId254"/>
+          <o:OLEObject Type="Embed" ProgID="Equation.DSMT4" ShapeID="_x0000_i1160" DrawAspect="Content" ObjectID="_1395824294" r:id="rId254"/>
         </w:object>
       </w:r>
       <w:r>
@@ -6772,10 +6865,10 @@
           <w:position w:val="-12"/>
         </w:rPr>
         <w:object w:dxaOrig="260" w:dyaOrig="360">
-          <v:shape id="_x0000_i1161" type="#_x0000_t75" style="width:12.55pt;height:18pt" o:ole="">
+          <v:shape id="_x0000_i1161" type="#_x0000_t75" style="width:12.75pt;height:18pt" o:ole="">
             <v:imagedata r:id="rId248" o:title=""/>
           </v:shape>
-          <o:OLEObject Type="Embed" ProgID="Equation.DSMT4" ShapeID="_x0000_i1161" DrawAspect="Content" ObjectID="_1395777267" r:id="rId255"/>
+          <o:OLEObject Type="Embed" ProgID="Equation.DSMT4" ShapeID="_x0000_i1161" DrawAspect="Content" ObjectID="_1395824295" r:id="rId255"/>
         </w:object>
       </w:r>
       <w:r>
@@ -6804,10 +6897,10 @@
           <w:position w:val="-10"/>
         </w:rPr>
         <w:object w:dxaOrig="240" w:dyaOrig="320">
-          <v:shape id="_x0000_i1162" type="#_x0000_t75" style="width:12pt;height:15.8pt" o:ole="">
+          <v:shape id="_x0000_i1162" type="#_x0000_t75" style="width:12pt;height:15.75pt" o:ole="">
             <v:imagedata r:id="rId256" o:title=""/>
           </v:shape>
-          <o:OLEObject Type="Embed" ProgID="Equation.DSMT4" ShapeID="_x0000_i1162" DrawAspect="Content" ObjectID="_1395777268" r:id="rId257"/>
+          <o:OLEObject Type="Embed" ProgID="Equation.DSMT4" ShapeID="_x0000_i1162" DrawAspect="Content" ObjectID="_1395824296" r:id="rId257"/>
         </w:object>
       </w:r>
       <w:r>
@@ -6829,10 +6922,10 @@
           <w:position w:val="-14"/>
         </w:rPr>
         <w:object w:dxaOrig="380" w:dyaOrig="400">
-          <v:shape id="_x0000_i1163" type="#_x0000_t75" style="width:18.55pt;height:19.65pt" o:ole="">
+          <v:shape id="_x0000_i1163" type="#_x0000_t75" style="width:18.75pt;height:19.5pt" o:ole="">
             <v:imagedata r:id="rId188" o:title=""/>
           </v:shape>
-          <o:OLEObject Type="Embed" ProgID="Equation.DSMT4" ShapeID="_x0000_i1163" DrawAspect="Content" ObjectID="_1395777269" r:id="rId258"/>
+          <o:OLEObject Type="Embed" ProgID="Equation.DSMT4" ShapeID="_x0000_i1163" DrawAspect="Content" ObjectID="_1395824297" r:id="rId258"/>
         </w:object>
       </w:r>
       <w:r>
@@ -6843,10 +6936,10 @@
           <w:position w:val="-14"/>
         </w:rPr>
         <w:object w:dxaOrig="420" w:dyaOrig="400">
-          <v:shape id="_x0000_i1164" type="#_x0000_t75" style="width:20.75pt;height:19.65pt" o:ole="">
+          <v:shape id="_x0000_i1164" type="#_x0000_t75" style="width:21pt;height:19.5pt" o:ole="">
             <v:imagedata r:id="rId259" o:title=""/>
           </v:shape>
-          <o:OLEObject Type="Embed" ProgID="Equation.DSMT4" ShapeID="_x0000_i1164" DrawAspect="Content" ObjectID="_1395777270" r:id="rId260"/>
+          <o:OLEObject Type="Embed" ProgID="Equation.DSMT4" ShapeID="_x0000_i1164" DrawAspect="Content" ObjectID="_1395824298" r:id="rId260"/>
         </w:object>
       </w:r>
       <w:r>
@@ -6865,10 +6958,10 @@
           <w:position w:val="-50"/>
         </w:rPr>
         <w:object w:dxaOrig="8280" w:dyaOrig="1120">
-          <v:shape id="_x0000_i1165" type="#_x0000_t75" style="width:414pt;height:56.2pt" o:ole="">
+          <v:shape id="_x0000_i1165" type="#_x0000_t75" style="width:414pt;height:56.25pt" o:ole="">
             <v:imagedata r:id="rId261" o:title=""/>
           </v:shape>
-          <o:OLEObject Type="Embed" ProgID="Equation.DSMT4" ShapeID="_x0000_i1165" DrawAspect="Content" ObjectID="_1395777271" r:id="rId262"/>
+          <o:OLEObject Type="Embed" ProgID="Equation.DSMT4" ShapeID="_x0000_i1165" DrawAspect="Content" ObjectID="_1395824299" r:id="rId262"/>
         </w:object>
       </w:r>
       <w:r>
@@ -6929,10 +7022,10 @@
           <w:position w:val="-14"/>
         </w:rPr>
         <w:object w:dxaOrig="420" w:dyaOrig="400">
-          <v:shape id="_x0000_i1166" type="#_x0000_t75" style="width:20.75pt;height:19.65pt" o:ole="">
+          <v:shape id="_x0000_i1166" type="#_x0000_t75" style="width:21pt;height:19.5pt" o:ole="">
             <v:imagedata r:id="rId259" o:title=""/>
           </v:shape>
-          <o:OLEObject Type="Embed" ProgID="Equation.DSMT4" ShapeID="_x0000_i1166" DrawAspect="Content" ObjectID="_1395777272" r:id="rId263"/>
+          <o:OLEObject Type="Embed" ProgID="Equation.DSMT4" ShapeID="_x0000_i1166" DrawAspect="Content" ObjectID="_1395824300" r:id="rId263"/>
         </w:object>
       </w:r>
       <w:r>
@@ -6949,10 +7042,10 @@
           <w:position w:val="-14"/>
         </w:rPr>
         <w:object w:dxaOrig="380" w:dyaOrig="400">
-          <v:shape id="_x0000_i1167" type="#_x0000_t75" style="width:18.55pt;height:19.65pt" o:ole="">
+          <v:shape id="_x0000_i1167" type="#_x0000_t75" style="width:18.75pt;height:19.5pt" o:ole="">
             <v:imagedata r:id="rId188" o:title=""/>
           </v:shape>
-          <o:OLEObject Type="Embed" ProgID="Equation.DSMT4" ShapeID="_x0000_i1167" DrawAspect="Content" ObjectID="_1395777273" r:id="rId264"/>
+          <o:OLEObject Type="Embed" ProgID="Equation.DSMT4" ShapeID="_x0000_i1167" DrawAspect="Content" ObjectID="_1395824301" r:id="rId264"/>
         </w:object>
       </w:r>
       <w:r>
@@ -6986,10 +7079,10 @@
           <w:position w:val="-16"/>
         </w:rPr>
         <w:object w:dxaOrig="1140" w:dyaOrig="480">
-          <v:shape id="_x0000_i1168" type="#_x0000_t75" style="width:57.25pt;height:24pt" o:ole="">
+          <v:shape id="_x0000_i1168" type="#_x0000_t75" style="width:57pt;height:24pt" o:ole="">
             <v:imagedata r:id="rId265" o:title=""/>
           </v:shape>
-          <o:OLEObject Type="Embed" ProgID="Equation.DSMT4" ShapeID="_x0000_i1168" DrawAspect="Content" ObjectID="_1395777274" r:id="rId266"/>
+          <o:OLEObject Type="Embed" ProgID="Equation.DSMT4" ShapeID="_x0000_i1168" DrawAspect="Content" ObjectID="_1395824302" r:id="rId266"/>
         </w:object>
       </w:r>
       <w:r>
@@ -7038,10 +7131,10 @@
           <w:position w:val="-12"/>
         </w:rPr>
         <w:object w:dxaOrig="320" w:dyaOrig="360">
-          <v:shape id="_x0000_i1174" type="#_x0000_t75" style="width:15.8pt;height:18pt" o:ole="">
+          <v:shape id="_x0000_i1169" type="#_x0000_t75" style="width:15.75pt;height:18pt" o:ole="">
             <v:imagedata r:id="rId226" o:title=""/>
           </v:shape>
-          <o:OLEObject Type="Embed" ProgID="Equation.DSMT4" ShapeID="_x0000_i1174" DrawAspect="Content" ObjectID="_1395777275" r:id="rId267"/>
+          <o:OLEObject Type="Embed" ProgID="Equation.DSMT4" ShapeID="_x0000_i1169" DrawAspect="Content" ObjectID="_1395824303" r:id="rId267"/>
         </w:object>
       </w:r>
       <w:r>
@@ -7052,10 +7145,10 @@
           <w:position w:val="-14"/>
         </w:rPr>
         <w:object w:dxaOrig="320" w:dyaOrig="380">
-          <v:shape id="_x0000_i1175" type="#_x0000_t75" style="width:15.8pt;height:19.1pt" o:ole="">
+          <v:shape id="_x0000_i1170" type="#_x0000_t75" style="width:15.75pt;height:18.75pt" o:ole="">
             <v:imagedata r:id="rId268" o:title=""/>
           </v:shape>
-          <o:OLEObject Type="Embed" ProgID="Equation.DSMT4" ShapeID="_x0000_i1175" DrawAspect="Content" ObjectID="_1395777276" r:id="rId269"/>
+          <o:OLEObject Type="Embed" ProgID="Equation.DSMT4" ShapeID="_x0000_i1170" DrawAspect="Content" ObjectID="_1395824304" r:id="rId269"/>
         </w:object>
       </w:r>
       <w:r>
@@ -7119,10 +7212,10 @@
           <w:position w:val="-14"/>
         </w:rPr>
         <w:object w:dxaOrig="1320" w:dyaOrig="380">
-          <v:shape id="_x0000_i1176" type="#_x0000_t75" style="width:66pt;height:19.1pt" o:ole="">
+          <v:shape id="_x0000_i1171" type="#_x0000_t75" style="width:66pt;height:18.75pt" o:ole="">
             <v:imagedata r:id="rId270" o:title=""/>
           </v:shape>
-          <o:OLEObject Type="Embed" ProgID="Equation.DSMT4" ShapeID="_x0000_i1176" DrawAspect="Content" ObjectID="_1395777277" r:id="rId271"/>
+          <o:OLEObject Type="Embed" ProgID="Equation.DSMT4" ShapeID="_x0000_i1171" DrawAspect="Content" ObjectID="_1395824305" r:id="rId271"/>
         </w:object>
       </w:r>
       <w:r>
@@ -7183,10 +7276,10 @@
           <w:position w:val="-12"/>
         </w:rPr>
         <w:object w:dxaOrig="340" w:dyaOrig="360">
-          <v:shape id="_x0000_i1179" type="#_x0000_t75" style="width:16.9pt;height:18pt" o:ole="">
+          <v:shape id="_x0000_i1172" type="#_x0000_t75" style="width:17.25pt;height:18pt" o:ole="">
             <v:imagedata r:id="rId272" o:title=""/>
           </v:shape>
-          <o:OLEObject Type="Embed" ProgID="Equation.DSMT4" ShapeID="_x0000_i1179" DrawAspect="Content" ObjectID="_1395777278" r:id="rId273"/>
+          <o:OLEObject Type="Embed" ProgID="Equation.DSMT4" ShapeID="_x0000_i1172" DrawAspect="Content" ObjectID="_1395824306" r:id="rId273"/>
         </w:object>
       </w:r>
       <w:r>
@@ -7314,10 +7407,10 @@
           <w:position w:val="-14"/>
         </w:rPr>
         <w:object w:dxaOrig="380" w:dyaOrig="400">
-          <v:shape id="_x0000_i1177" type="#_x0000_t75" style="width:18.55pt;height:19.65pt" o:ole="">
+          <v:shape id="_x0000_i1173" type="#_x0000_t75" style="width:18.75pt;height:19.5pt" o:ole="">
             <v:imagedata r:id="rId188" o:title=""/>
           </v:shape>
-          <o:OLEObject Type="Embed" ProgID="Equation.DSMT4" ShapeID="_x0000_i1177" DrawAspect="Content" ObjectID="_1395777279" r:id="rId275"/>
+          <o:OLEObject Type="Embed" ProgID="Equation.DSMT4" ShapeID="_x0000_i1173" DrawAspect="Content" ObjectID="_1395824307" r:id="rId275"/>
         </w:object>
       </w:r>
       <w:r>
@@ -7328,10 +7421,10 @@
           <w:position w:val="-14"/>
         </w:rPr>
         <w:object w:dxaOrig="1420" w:dyaOrig="400">
-          <v:shape id="_x0000_i1178" type="#_x0000_t75" style="width:69.8pt;height:20.2pt" o:ole="">
+          <v:shape id="_x0000_i1174" type="#_x0000_t75" style="width:69.75pt;height:20.25pt" o:ole="">
             <v:imagedata r:id="rId276" o:title=""/>
           </v:shape>
-          <o:OLEObject Type="Embed" ProgID="Equation.DSMT4" ShapeID="_x0000_i1178" DrawAspect="Content" ObjectID="_1395777280" r:id="rId277"/>
+          <o:OLEObject Type="Embed" ProgID="Equation.DSMT4" ShapeID="_x0000_i1174" DrawAspect="Content" ObjectID="_1395824308" r:id="rId277"/>
         </w:object>
       </w:r>
       <w:r>
@@ -7346,10 +7439,10 @@
           <w:position w:val="-12"/>
         </w:rPr>
         <w:object w:dxaOrig="1760" w:dyaOrig="380">
-          <v:shape id="_x0000_i1180" type="#_x0000_t75" style="width:87.8pt;height:19.1pt" o:ole="">
+          <v:shape id="_x0000_i1175" type="#_x0000_t75" style="width:87.75pt;height:18.75pt" o:ole="">
             <v:imagedata r:id="rId278" o:title=""/>
           </v:shape>
-          <o:OLEObject Type="Embed" ProgID="Equation.DSMT4" ShapeID="_x0000_i1180" DrawAspect="Content" ObjectID="_1395777281" r:id="rId279"/>
+          <o:OLEObject Type="Embed" ProgID="Equation.DSMT4" ShapeID="_x0000_i1175" DrawAspect="Content" ObjectID="_1395824309" r:id="rId279"/>
         </w:object>
       </w:r>
       <w:r>
@@ -7360,10 +7453,10 @@
           <w:position w:val="-12"/>
         </w:rPr>
         <w:object w:dxaOrig="320" w:dyaOrig="360">
-          <v:shape id="_x0000_i1181" type="#_x0000_t75" style="width:15.8pt;height:18pt" o:ole="">
+          <v:shape id="_x0000_i1176" type="#_x0000_t75" style="width:15.75pt;height:18pt" o:ole="">
             <v:imagedata r:id="rId226" o:title=""/>
           </v:shape>
-          <o:OLEObject Type="Embed" ProgID="Equation.DSMT4" ShapeID="_x0000_i1181" DrawAspect="Content" ObjectID="_1395777282" r:id="rId280"/>
+          <o:OLEObject Type="Embed" ProgID="Equation.DSMT4" ShapeID="_x0000_i1176" DrawAspect="Content" ObjectID="_1395824310" r:id="rId280"/>
         </w:object>
       </w:r>
       <w:r>
@@ -7374,10 +7467,10 @@
           <w:position w:val="-14"/>
         </w:rPr>
         <w:object w:dxaOrig="420" w:dyaOrig="400">
-          <v:shape id="_x0000_i1182" type="#_x0000_t75" style="width:20.75pt;height:19.65pt" o:ole="">
+          <v:shape id="_x0000_i1177" type="#_x0000_t75" style="width:21pt;height:19.5pt" o:ole="">
             <v:imagedata r:id="rId259" o:title=""/>
           </v:shape>
-          <o:OLEObject Type="Embed" ProgID="Equation.DSMT4" ShapeID="_x0000_i1182" DrawAspect="Content" ObjectID="_1395777283" r:id="rId281"/>
+          <o:OLEObject Type="Embed" ProgID="Equation.DSMT4" ShapeID="_x0000_i1177" DrawAspect="Content" ObjectID="_1395824311" r:id="rId281"/>
         </w:object>
       </w:r>
       <w:r>
@@ -7391,10 +7484,10 @@
           <w:position w:val="-12"/>
         </w:rPr>
         <w:object w:dxaOrig="1480" w:dyaOrig="380">
-          <v:shape id="_x0000_i1183" type="#_x0000_t75" style="width:74.2pt;height:19.1pt" o:ole="">
+          <v:shape id="_x0000_i1178" type="#_x0000_t75" style="width:74.25pt;height:18.75pt" o:ole="">
             <v:imagedata r:id="rId282" o:title=""/>
           </v:shape>
-          <o:OLEObject Type="Embed" ProgID="Equation.DSMT4" ShapeID="_x0000_i1183" DrawAspect="Content" ObjectID="_1395777284" r:id="rId283"/>
+          <o:OLEObject Type="Embed" ProgID="Equation.DSMT4" ShapeID="_x0000_i1178" DrawAspect="Content" ObjectID="_1395824312" r:id="rId283"/>
         </w:object>
       </w:r>
       <w:r>
@@ -7405,10 +7498,10 @@
           <w:position w:val="-12"/>
         </w:rPr>
         <w:object w:dxaOrig="1760" w:dyaOrig="380">
-          <v:shape id="_x0000_i1184" type="#_x0000_t75" style="width:87.8pt;height:19.1pt" o:ole="">
+          <v:shape id="_x0000_i1179" type="#_x0000_t75" style="width:87.75pt;height:18.75pt" o:ole="">
             <v:imagedata r:id="rId284" o:title=""/>
           </v:shape>
-          <o:OLEObject Type="Embed" ProgID="Equation.DSMT4" ShapeID="_x0000_i1184" DrawAspect="Content" ObjectID="_1395777285" r:id="rId285"/>
+          <o:OLEObject Type="Embed" ProgID="Equation.DSMT4" ShapeID="_x0000_i1179" DrawAspect="Content" ObjectID="_1395824313" r:id="rId285"/>
         </w:object>
       </w:r>
       <w:r>
@@ -7468,10 +7561,10 @@
           <w:position w:val="-162"/>
         </w:rPr>
         <w:object w:dxaOrig="6280" w:dyaOrig="3360">
-          <v:shape id="_x0000_i1186" type="#_x0000_t75" style="width:314.2pt;height:168pt" o:ole="">
+          <v:shape id="_x0000_i1180" type="#_x0000_t75" style="width:314.25pt;height:168pt" o:ole="">
             <v:imagedata r:id="rId286" o:title=""/>
           </v:shape>
-          <o:OLEObject Type="Embed" ProgID="Equation.DSMT4" ShapeID="_x0000_i1186" DrawAspect="Content" ObjectID="_1395777286" r:id="rId287"/>
+          <o:OLEObject Type="Embed" ProgID="Equation.DSMT4" ShapeID="_x0000_i1180" DrawAspect="Content" ObjectID="_1395824314" r:id="rId287"/>
         </w:object>
       </w:r>
       <w:r>
@@ -7530,10 +7623,10 @@
           <w:position w:val="-12"/>
         </w:rPr>
         <w:object w:dxaOrig="320" w:dyaOrig="360">
-          <v:shape id="_x0000_i1185" type="#_x0000_t75" style="width:15.8pt;height:18pt" o:ole="">
+          <v:shape id="_x0000_i1181" type="#_x0000_t75" style="width:15.75pt;height:18pt" o:ole="">
             <v:imagedata r:id="rId226" o:title=""/>
           </v:shape>
-          <o:OLEObject Type="Embed" ProgID="Equation.DSMT4" ShapeID="_x0000_i1185" DrawAspect="Content" ObjectID="_1395777287" r:id="rId288"/>
+          <o:OLEObject Type="Embed" ProgID="Equation.DSMT4" ShapeID="_x0000_i1181" DrawAspect="Content" ObjectID="_1395824315" r:id="rId288"/>
         </w:object>
       </w:r>
       <w:r>
@@ -7547,10 +7640,10 @@
           <w:position w:val="-10"/>
         </w:rPr>
         <w:object w:dxaOrig="499" w:dyaOrig="320">
-          <v:shape id="_x0000_i1187" type="#_x0000_t75" style="width:25.1pt;height:15.8pt" o:ole="">
+          <v:shape id="_x0000_i1182" type="#_x0000_t75" style="width:24.75pt;height:15.75pt" o:ole="">
             <v:imagedata r:id="rId289" o:title=""/>
           </v:shape>
-          <o:OLEObject Type="Embed" ProgID="Equation.DSMT4" ShapeID="_x0000_i1187" DrawAspect="Content" ObjectID="_1395777288" r:id="rId290"/>
+          <o:OLEObject Type="Embed" ProgID="Equation.DSMT4" ShapeID="_x0000_i1182" DrawAspect="Content" ObjectID="_1395824316" r:id="rId290"/>
         </w:object>
       </w:r>
       <w:r>
@@ -7569,10 +7662,10 @@
           <w:position w:val="-110"/>
         </w:rPr>
         <w:object w:dxaOrig="2480" w:dyaOrig="1980">
-          <v:shape id="_x0000_i1188" type="#_x0000_t75" style="width:123.8pt;height:99.25pt" o:ole="">
+          <v:shape id="_x0000_i1183" type="#_x0000_t75" style="width:123.75pt;height:99pt" o:ole="">
             <v:imagedata r:id="rId291" o:title=""/>
           </v:shape>
-          <o:OLEObject Type="Embed" ProgID="Equation.DSMT4" ShapeID="_x0000_i1188" DrawAspect="Content" ObjectID="_1395777289" r:id="rId292"/>
+          <o:OLEObject Type="Embed" ProgID="Equation.DSMT4" ShapeID="_x0000_i1183" DrawAspect="Content" ObjectID="_1395824317" r:id="rId292"/>
         </w:object>
       </w:r>
       <w:r>
@@ -7634,10 +7727,10 @@
           <w:position w:val="-14"/>
         </w:rPr>
         <w:object w:dxaOrig="320" w:dyaOrig="380">
-          <v:shape id="_x0000_i1173" type="#_x0000_t75" style="width:15.8pt;height:19.1pt" o:ole="">
+          <v:shape id="_x0000_i1184" type="#_x0000_t75" style="width:15.75pt;height:18.75pt" o:ole="">
             <v:imagedata r:id="rId293" o:title=""/>
           </v:shape>
-          <o:OLEObject Type="Embed" ProgID="Equation.DSMT4" ShapeID="_x0000_i1173" DrawAspect="Content" ObjectID="_1395777290" r:id="rId294"/>
+          <o:OLEObject Type="Embed" ProgID="Equation.DSMT4" ShapeID="_x0000_i1184" DrawAspect="Content" ObjectID="_1395824318" r:id="rId294"/>
         </w:object>
       </w:r>
       <w:r>
@@ -7648,10 +7741,10 @@
           <w:position w:val="-12"/>
         </w:rPr>
         <w:object w:dxaOrig="260" w:dyaOrig="360">
-          <v:shape id="_x0000_i1172" type="#_x0000_t75" style="width:13.1pt;height:18pt" o:ole="">
+          <v:shape id="_x0000_i1185" type="#_x0000_t75" style="width:12.75pt;height:18pt" o:ole="">
             <v:imagedata r:id="rId295" o:title=""/>
           </v:shape>
-          <o:OLEObject Type="Embed" ProgID="Equation.DSMT4" ShapeID="_x0000_i1172" DrawAspect="Content" ObjectID="_1395777291" r:id="rId296"/>
+          <o:OLEObject Type="Embed" ProgID="Equation.DSMT4" ShapeID="_x0000_i1185" DrawAspect="Content" ObjectID="_1395824319" r:id="rId296"/>
         </w:object>
       </w:r>
       <w:r>
@@ -7696,10 +7789,10 @@
           <w:position w:val="-12"/>
         </w:rPr>
         <w:object w:dxaOrig="260" w:dyaOrig="360">
-          <v:shape id="_x0000_i1219" type="#_x0000_t75" style="width:13.1pt;height:18pt" o:ole="">
+          <v:shape id="_x0000_i1186" type="#_x0000_t75" style="width:12.75pt;height:18pt" o:ole="">
             <v:imagedata r:id="rId297" o:title=""/>
           </v:shape>
-          <o:OLEObject Type="Embed" ProgID="Equation.DSMT4" ShapeID="_x0000_i1219" DrawAspect="Content" ObjectID="_1395777292" r:id="rId298"/>
+          <o:OLEObject Type="Embed" ProgID="Equation.DSMT4" ShapeID="_x0000_i1186" DrawAspect="Content" ObjectID="_1395824320" r:id="rId298"/>
         </w:object>
       </w:r>
       <w:r>
@@ -7710,10 +7803,10 @@
           <w:position w:val="-12"/>
         </w:rPr>
         <w:object w:dxaOrig="279" w:dyaOrig="360">
-          <v:shape id="_x0000_i1220" type="#_x0000_t75" style="width:14.2pt;height:18pt" o:ole="">
+          <v:shape id="_x0000_i1187" type="#_x0000_t75" style="width:14.25pt;height:18pt" o:ole="">
             <v:imagedata r:id="rId299" o:title=""/>
           </v:shape>
-          <o:OLEObject Type="Embed" ProgID="Equation.DSMT4" ShapeID="_x0000_i1220" DrawAspect="Content" ObjectID="_1395777293" r:id="rId300"/>
+          <o:OLEObject Type="Embed" ProgID="Equation.DSMT4" ShapeID="_x0000_i1187" DrawAspect="Content" ObjectID="_1395824321" r:id="rId300"/>
         </w:object>
       </w:r>
       <w:r>
@@ -7724,10 +7817,10 @@
           <w:position w:val="-6"/>
         </w:rPr>
         <w:object w:dxaOrig="139" w:dyaOrig="260">
-          <v:shape id="_x0000_i1221" type="#_x0000_t75" style="width:7.1pt;height:13.1pt" o:ole="">
+          <v:shape id="_x0000_i1188" type="#_x0000_t75" style="width:6.75pt;height:12.75pt" o:ole="">
             <v:imagedata r:id="rId301" o:title=""/>
           </v:shape>
-          <o:OLEObject Type="Embed" ProgID="Equation.DSMT4" ShapeID="_x0000_i1221" DrawAspect="Content" ObjectID="_1395777294" r:id="rId302"/>
+          <o:OLEObject Type="Embed" ProgID="Equation.DSMT4" ShapeID="_x0000_i1188" DrawAspect="Content" ObjectID="_1395824322" r:id="rId302"/>
         </w:object>
       </w:r>
       <w:r>
@@ -7750,10 +7843,10 @@
           <w:position w:val="-4"/>
         </w:rPr>
         <w:object w:dxaOrig="180" w:dyaOrig="200">
-          <v:shape id="_x0000_i1222" type="#_x0000_t75" style="width:9.25pt;height:9.8pt" o:ole="">
+          <v:shape id="_x0000_i1189" type="#_x0000_t75" style="width:9pt;height:9.75pt" o:ole="">
             <v:imagedata r:id="rId303" o:title=""/>
           </v:shape>
-          <o:OLEObject Type="Embed" ProgID="Equation.DSMT4" ShapeID="_x0000_i1222" DrawAspect="Content" ObjectID="_1395777295" r:id="rId304"/>
+          <o:OLEObject Type="Embed" ProgID="Equation.DSMT4" ShapeID="_x0000_i1189" DrawAspect="Content" ObjectID="_1395824323" r:id="rId304"/>
         </w:object>
       </w:r>
       <w:r>
@@ -7782,10 +7875,10 @@
           <w:position w:val="-12"/>
         </w:rPr>
         <w:object w:dxaOrig="220" w:dyaOrig="360">
-          <v:shape id="_x0000_i1224" type="#_x0000_t75" style="width:10.9pt;height:18pt" o:ole="">
+          <v:shape id="_x0000_i1190" type="#_x0000_t75" style="width:11.25pt;height:18pt" o:ole="">
             <v:imagedata r:id="rId305" o:title=""/>
           </v:shape>
-          <o:OLEObject Type="Embed" ProgID="Equation.DSMT4" ShapeID="_x0000_i1224" DrawAspect="Content" ObjectID="_1395777296" r:id="rId306"/>
+          <o:OLEObject Type="Embed" ProgID="Equation.DSMT4" ShapeID="_x0000_i1190" DrawAspect="Content" ObjectID="_1395824324" r:id="rId306"/>
         </w:object>
       </w:r>
       <w:r>
@@ -7796,10 +7889,10 @@
           <w:position w:val="-12"/>
         </w:rPr>
         <w:object w:dxaOrig="279" w:dyaOrig="360">
-          <v:shape id="_x0000_i1223" type="#_x0000_t75" style="width:14.2pt;height:18pt" o:ole="">
+          <v:shape id="_x0000_i1191" type="#_x0000_t75" style="width:14.25pt;height:18pt" o:ole="">
             <v:imagedata r:id="rId299" o:title=""/>
           </v:shape>
-          <o:OLEObject Type="Embed" ProgID="Equation.DSMT4" ShapeID="_x0000_i1223" DrawAspect="Content" ObjectID="_1395777297" r:id="rId307"/>
+          <o:OLEObject Type="Embed" ProgID="Equation.DSMT4" ShapeID="_x0000_i1191" DrawAspect="Content" ObjectID="_1395824325" r:id="rId307"/>
         </w:object>
       </w:r>
       <w:r>
@@ -7816,10 +7909,10 @@
           <w:position w:val="-12"/>
         </w:rPr>
         <w:object w:dxaOrig="260" w:dyaOrig="360">
-          <v:shape id="_x0000_i1231" type="#_x0000_t75" style="width:13.1pt;height:18pt" o:ole="">
+          <v:shape id="_x0000_i1192" type="#_x0000_t75" style="width:12.75pt;height:18pt" o:ole="">
             <v:imagedata r:id="rId297" o:title=""/>
           </v:shape>
-          <o:OLEObject Type="Embed" ProgID="Equation.DSMT4" ShapeID="_x0000_i1231" DrawAspect="Content" ObjectID="_1395777298" r:id="rId308"/>
+          <o:OLEObject Type="Embed" ProgID="Equation.DSMT4" ShapeID="_x0000_i1192" DrawAspect="Content" ObjectID="_1395824326" r:id="rId308"/>
         </w:object>
       </w:r>
       <w:r>
@@ -7830,10 +7923,10 @@
           <w:position w:val="-6"/>
         </w:rPr>
         <w:object w:dxaOrig="240" w:dyaOrig="220">
-          <v:shape id="_x0000_i1232" type="#_x0000_t75" style="width:12pt;height:10.9pt" o:ole="">
+          <v:shape id="_x0000_i1193" type="#_x0000_t75" style="width:12pt;height:11.25pt" o:ole="">
             <v:imagedata r:id="rId309" o:title=""/>
           </v:shape>
-          <o:OLEObject Type="Embed" ProgID="Equation.DSMT4" ShapeID="_x0000_i1232" DrawAspect="Content" ObjectID="_1395777299" r:id="rId310"/>
+          <o:OLEObject Type="Embed" ProgID="Equation.DSMT4" ShapeID="_x0000_i1193" DrawAspect="Content" ObjectID="_1395824327" r:id="rId310"/>
         </w:object>
       </w:r>
       <w:r>
@@ -7874,10 +7967,10 @@
           <w:position w:val="-12"/>
         </w:rPr>
         <w:object w:dxaOrig="279" w:dyaOrig="360">
-          <v:shape id="_x0000_i1225" type="#_x0000_t75" style="width:14.2pt;height:18pt" o:ole="">
+          <v:shape id="_x0000_i1194" type="#_x0000_t75" style="width:14.25pt;height:18pt" o:ole="">
             <v:imagedata r:id="rId299" o:title=""/>
           </v:shape>
-          <o:OLEObject Type="Embed" ProgID="Equation.DSMT4" ShapeID="_x0000_i1225" DrawAspect="Content" ObjectID="_1395777300" r:id="rId311"/>
+          <o:OLEObject Type="Embed" ProgID="Equation.DSMT4" ShapeID="_x0000_i1194" DrawAspect="Content" ObjectID="_1395824328" r:id="rId311"/>
         </w:object>
       </w:r>
       <w:r>
@@ -7888,10 +7981,10 @@
           <w:position w:val="-12"/>
         </w:rPr>
         <w:object w:dxaOrig="260" w:dyaOrig="360">
-          <v:shape id="_x0000_i1226" type="#_x0000_t75" style="width:13.1pt;height:18pt" o:ole="">
+          <v:shape id="_x0000_i1195" type="#_x0000_t75" style="width:12.75pt;height:18pt" o:ole="">
             <v:imagedata r:id="rId297" o:title=""/>
           </v:shape>
-          <o:OLEObject Type="Embed" ProgID="Equation.DSMT4" ShapeID="_x0000_i1226" DrawAspect="Content" ObjectID="_1395777301" r:id="rId312"/>
+          <o:OLEObject Type="Embed" ProgID="Equation.DSMT4" ShapeID="_x0000_i1195" DrawAspect="Content" ObjectID="_1395824329" r:id="rId312"/>
         </w:object>
       </w:r>
       <w:r>
@@ -7902,10 +7995,10 @@
           <w:position w:val="-4"/>
         </w:rPr>
         <w:object w:dxaOrig="240" w:dyaOrig="260">
-          <v:shape id="_x0000_i1227" type="#_x0000_t75" style="width:12pt;height:13.1pt" o:ole="">
+          <v:shape id="_x0000_i1196" type="#_x0000_t75" style="width:12pt;height:12.75pt" o:ole="">
             <v:imagedata r:id="rId313" o:title=""/>
           </v:shape>
-          <o:OLEObject Type="Embed" ProgID="Equation.DSMT4" ShapeID="_x0000_i1227" DrawAspect="Content" ObjectID="_1395777302" r:id="rId314"/>
+          <o:OLEObject Type="Embed" ProgID="Equation.DSMT4" ShapeID="_x0000_i1196" DrawAspect="Content" ObjectID="_1395824330" r:id="rId314"/>
         </w:object>
       </w:r>
       <w:r>
@@ -7924,10 +8017,10 @@
           <w:position w:val="-12"/>
         </w:rPr>
         <w:object w:dxaOrig="780" w:dyaOrig="360">
-          <v:shape id="_x0000_i1228" type="#_x0000_t75" style="width:39.25pt;height:18pt" o:ole="">
+          <v:shape id="_x0000_i1197" type="#_x0000_t75" style="width:39pt;height:18pt" o:ole="">
             <v:imagedata r:id="rId315" o:title=""/>
           </v:shape>
-          <o:OLEObject Type="Embed" ProgID="Equation.DSMT4" ShapeID="_x0000_i1228" DrawAspect="Content" ObjectID="_1395777303" r:id="rId316"/>
+          <o:OLEObject Type="Embed" ProgID="Equation.DSMT4" ShapeID="_x0000_i1197" DrawAspect="Content" ObjectID="_1395824331" r:id="rId316"/>
         </w:object>
       </w:r>
     </w:p>
@@ -7949,10 +8042,10 @@
           <w:position w:val="-12"/>
         </w:rPr>
         <w:object w:dxaOrig="3580" w:dyaOrig="380">
-          <v:shape id="_x0000_i1230" type="#_x0000_t75" style="width:178.9pt;height:19.1pt" o:ole="">
+          <v:shape id="_x0000_i1198" type="#_x0000_t75" style="width:178.5pt;height:18.75pt" o:ole="">
             <v:imagedata r:id="rId317" o:title=""/>
           </v:shape>
-          <o:OLEObject Type="Embed" ProgID="Equation.DSMT4" ShapeID="_x0000_i1230" DrawAspect="Content" ObjectID="_1395777304" r:id="rId318"/>
+          <o:OLEObject Type="Embed" ProgID="Equation.DSMT4" ShapeID="_x0000_i1198" DrawAspect="Content" ObjectID="_1395824332" r:id="rId318"/>
         </w:object>
       </w:r>
       <w:r>
@@ -8013,10 +8106,10 @@
           <w:position w:val="-12"/>
         </w:rPr>
         <w:object w:dxaOrig="220" w:dyaOrig="360">
-          <v:shape id="_x0000_i1229" type="#_x0000_t75" style="width:10.9pt;height:18pt" o:ole="">
+          <v:shape id="_x0000_i1199" type="#_x0000_t75" style="width:11.25pt;height:18pt" o:ole="">
             <v:imagedata r:id="rId305" o:title=""/>
           </v:shape>
-          <o:OLEObject Type="Embed" ProgID="Equation.DSMT4" ShapeID="_x0000_i1229" DrawAspect="Content" ObjectID="_1395777305" r:id="rId319"/>
+          <o:OLEObject Type="Embed" ProgID="Equation.DSMT4" ShapeID="_x0000_i1199" DrawAspect="Content" ObjectID="_1395824333" r:id="rId319"/>
         </w:object>
       </w:r>
       <w:r>
@@ -8111,10 +8204,10 @@
           <w:position w:val="-4"/>
         </w:rPr>
         <w:object w:dxaOrig="180" w:dyaOrig="200">
-          <v:shape id="_x0000_i1233" type="#_x0000_t75" style="width:9.25pt;height:9.8pt" o:ole="">
+          <v:shape id="_x0000_i1200" type="#_x0000_t75" style="width:9pt;height:9.75pt" o:ole="">
             <v:imagedata r:id="rId321" o:title=""/>
           </v:shape>
-          <o:OLEObject Type="Embed" ProgID="Equation.DSMT4" ShapeID="_x0000_i1233" DrawAspect="Content" ObjectID="_1395777306" r:id="rId322"/>
+          <o:OLEObject Type="Embed" ProgID="Equation.DSMT4" ShapeID="_x0000_i1200" DrawAspect="Content" ObjectID="_1395824334" r:id="rId322"/>
         </w:object>
       </w:r>
       <w:r>
@@ -8125,10 +8218,10 @@
           <w:position w:val="-12"/>
         </w:rPr>
         <w:object w:dxaOrig="279" w:dyaOrig="360">
-          <v:shape id="_x0000_i1234" type="#_x0000_t75" style="width:14.2pt;height:18pt" o:ole="">
+          <v:shape id="_x0000_i1201" type="#_x0000_t75" style="width:14.25pt;height:18pt" o:ole="">
             <v:imagedata r:id="rId299" o:title=""/>
           </v:shape>
-          <o:OLEObject Type="Embed" ProgID="Equation.DSMT4" ShapeID="_x0000_i1234" DrawAspect="Content" ObjectID="_1395777307" r:id="rId323"/>
+          <o:OLEObject Type="Embed" ProgID="Equation.DSMT4" ShapeID="_x0000_i1201" DrawAspect="Content" ObjectID="_1395824335" r:id="rId323"/>
         </w:object>
       </w:r>
       <w:r>
@@ -8147,10 +8240,10 @@
           <w:position w:val="-14"/>
         </w:rPr>
         <w:object w:dxaOrig="3420" w:dyaOrig="380">
-          <v:shape id="_x0000_i1236" type="#_x0000_t75" style="width:171.25pt;height:19.1pt" o:ole="">
+          <v:shape id="_x0000_i1202" type="#_x0000_t75" style="width:171pt;height:18.75pt" o:ole="">
             <v:imagedata r:id="rId324" o:title=""/>
           </v:shape>
-          <o:OLEObject Type="Embed" ProgID="Equation.DSMT4" ShapeID="_x0000_i1236" DrawAspect="Content" ObjectID="_1395777308" r:id="rId325"/>
+          <o:OLEObject Type="Embed" ProgID="Equation.DSMT4" ShapeID="_x0000_i1202" DrawAspect="Content" ObjectID="_1395824336" r:id="rId325"/>
         </w:object>
       </w:r>
       <w:r>
@@ -8174,10 +8267,10 @@
           <w:position w:val="-58"/>
         </w:rPr>
         <w:object w:dxaOrig="3700" w:dyaOrig="1280">
-          <v:shape id="_x0000_i1235" type="#_x0000_t75" style="width:184.9pt;height:63.8pt" o:ole="">
+          <v:shape id="_x0000_i1203" type="#_x0000_t75" style="width:184.5pt;height:63.75pt" o:ole="">
             <v:imagedata r:id="rId326" o:title=""/>
           </v:shape>
-          <o:OLEObject Type="Embed" ProgID="Equation.DSMT4" ShapeID="_x0000_i1235" DrawAspect="Content" ObjectID="_1395777309" r:id="rId327"/>
+          <o:OLEObject Type="Embed" ProgID="Equation.DSMT4" ShapeID="_x0000_i1203" DrawAspect="Content" ObjectID="_1395824337" r:id="rId327"/>
         </w:object>
       </w:r>
     </w:p>
@@ -8215,10 +8308,10 @@
           <w:position w:val="-24"/>
         </w:rPr>
         <w:object w:dxaOrig="2659" w:dyaOrig="620">
-          <v:shape id="_x0000_i1242" type="#_x0000_t75" style="width:133.1pt;height:31.1pt" o:ole="">
+          <v:shape id="_x0000_i1204" type="#_x0000_t75" style="width:132.75pt;height:30.75pt" o:ole="">
             <v:imagedata r:id="rId328" o:title=""/>
           </v:shape>
-          <o:OLEObject Type="Embed" ProgID="Equation.DSMT4" ShapeID="_x0000_i1242" DrawAspect="Content" ObjectID="_1395777310" r:id="rId329"/>
+          <o:OLEObject Type="Embed" ProgID="Equation.DSMT4" ShapeID="_x0000_i1204" DrawAspect="Content" ObjectID="_1395824338" r:id="rId329"/>
         </w:object>
       </w:r>
       <w:r>
@@ -8279,10 +8372,10 @@
           <w:position w:val="-4"/>
         </w:rPr>
         <w:object w:dxaOrig="180" w:dyaOrig="200">
-          <v:shape id="_x0000_i1237" type="#_x0000_t75" style="width:9.25pt;height:9.8pt" o:ole="">
+          <v:shape id="_x0000_i1205" type="#_x0000_t75" style="width:9pt;height:9.75pt" o:ole="">
             <v:imagedata r:id="rId321" o:title=""/>
           </v:shape>
-          <o:OLEObject Type="Embed" ProgID="Equation.DSMT4" ShapeID="_x0000_i1237" DrawAspect="Content" ObjectID="_1395777311" r:id="rId330"/>
+          <o:OLEObject Type="Embed" ProgID="Equation.DSMT4" ShapeID="_x0000_i1205" DrawAspect="Content" ObjectID="_1395824339" r:id="rId330"/>
         </w:object>
       </w:r>
       <w:r>
@@ -8293,10 +8386,10 @@
           <w:position w:val="-12"/>
         </w:rPr>
         <w:object w:dxaOrig="260" w:dyaOrig="360">
-          <v:shape id="_x0000_i1238" type="#_x0000_t75" style="width:13.1pt;height:18pt" o:ole="">
+          <v:shape id="_x0000_i1206" type="#_x0000_t75" style="width:12.75pt;height:18pt" o:ole="">
             <v:imagedata r:id="rId297" o:title=""/>
           </v:shape>
-          <o:OLEObject Type="Embed" ProgID="Equation.DSMT4" ShapeID="_x0000_i1238" DrawAspect="Content" ObjectID="_1395777312" r:id="rId331"/>
+          <o:OLEObject Type="Embed" ProgID="Equation.DSMT4" ShapeID="_x0000_i1206" DrawAspect="Content" ObjectID="_1395824340" r:id="rId331"/>
         </w:object>
       </w:r>
       <w:r>
@@ -8310,10 +8403,10 @@
           <w:position w:val="-12"/>
         </w:rPr>
         <w:object w:dxaOrig="220" w:dyaOrig="360">
-          <v:shape id="_x0000_i1245" type="#_x0000_t75" style="width:10.9pt;height:18pt" o:ole="">
+          <v:shape id="_x0000_i1207" type="#_x0000_t75" style="width:11.25pt;height:18pt" o:ole="">
             <v:imagedata r:id="rId332" o:title=""/>
           </v:shape>
-          <o:OLEObject Type="Embed" ProgID="Equation.DSMT4" ShapeID="_x0000_i1245" DrawAspect="Content" ObjectID="_1395777313" r:id="rId333"/>
+          <o:OLEObject Type="Embed" ProgID="Equation.DSMT4" ShapeID="_x0000_i1207" DrawAspect="Content" ObjectID="_1395824341" r:id="rId333"/>
         </w:object>
       </w:r>
       <w:r>
@@ -8327,10 +8420,10 @@
           <w:position w:val="-12"/>
         </w:rPr>
         <w:object w:dxaOrig="279" w:dyaOrig="360">
-          <v:shape id="_x0000_i1239" type="#_x0000_t75" style="width:14.2pt;height:18pt" o:ole="">
+          <v:shape id="_x0000_i1208" type="#_x0000_t75" style="width:14.25pt;height:18pt" o:ole="">
             <v:imagedata r:id="rId299" o:title=""/>
           </v:shape>
-          <o:OLEObject Type="Embed" ProgID="Equation.DSMT4" ShapeID="_x0000_i1239" DrawAspect="Content" ObjectID="_1395777314" r:id="rId334"/>
+          <o:OLEObject Type="Embed" ProgID="Equation.DSMT4" ShapeID="_x0000_i1208" DrawAspect="Content" ObjectID="_1395824342" r:id="rId334"/>
         </w:object>
       </w:r>
       <w:r>
@@ -8341,10 +8434,10 @@
           <w:position w:val="-6"/>
         </w:rPr>
         <w:object w:dxaOrig="240" w:dyaOrig="220">
-          <v:shape id="_x0000_i1240" type="#_x0000_t75" style="width:12pt;height:10.9pt" o:ole="">
+          <v:shape id="_x0000_i1209" type="#_x0000_t75" style="width:12pt;height:11.25pt" o:ole="">
             <v:imagedata r:id="rId309" o:title=""/>
           </v:shape>
-          <o:OLEObject Type="Embed" ProgID="Equation.DSMT4" ShapeID="_x0000_i1240" DrawAspect="Content" ObjectID="_1395777315" r:id="rId335"/>
+          <o:OLEObject Type="Embed" ProgID="Equation.DSMT4" ShapeID="_x0000_i1209" DrawAspect="Content" ObjectID="_1395824343" r:id="rId335"/>
         </w:object>
       </w:r>
       <w:r>
@@ -8378,10 +8471,10 @@
           <w:position w:val="-4"/>
         </w:rPr>
         <w:object w:dxaOrig="180" w:dyaOrig="200">
-          <v:shape id="_x0000_i1241" type="#_x0000_t75" style="width:9.25pt;height:9.8pt" o:ole="">
+          <v:shape id="_x0000_i1210" type="#_x0000_t75" style="width:9pt;height:9.75pt" o:ole="">
             <v:imagedata r:id="rId321" o:title=""/>
           </v:shape>
-          <o:OLEObject Type="Embed" ProgID="Equation.DSMT4" ShapeID="_x0000_i1241" DrawAspect="Content" ObjectID="_1395777316" r:id="rId336"/>
+          <o:OLEObject Type="Embed" ProgID="Equation.DSMT4" ShapeID="_x0000_i1210" DrawAspect="Content" ObjectID="_1395824344" r:id="rId336"/>
         </w:object>
       </w:r>
       <w:r>
@@ -8412,10 +8505,10 @@
           <w:position w:val="-24"/>
         </w:rPr>
         <w:object w:dxaOrig="7339" w:dyaOrig="620">
-          <v:shape id="_x0000_i1243" type="#_x0000_t75" style="width:367.1pt;height:31.1pt" o:ole="">
+          <v:shape id="_x0000_i1211" type="#_x0000_t75" style="width:366.75pt;height:30.75pt" o:ole="">
             <v:imagedata r:id="rId337" o:title=""/>
           </v:shape>
-          <o:OLEObject Type="Embed" ProgID="Equation.DSMT4" ShapeID="_x0000_i1243" DrawAspect="Content" ObjectID="_1395777317" r:id="rId338"/>
+          <o:OLEObject Type="Embed" ProgID="Equation.DSMT4" ShapeID="_x0000_i1211" DrawAspect="Content" ObjectID="_1395824345" r:id="rId338"/>
         </w:object>
       </w:r>
     </w:p>
@@ -8431,10 +8524,10 @@
           <w:position w:val="-24"/>
         </w:rPr>
         <w:object w:dxaOrig="6540" w:dyaOrig="620">
-          <v:shape id="_x0000_i1244" type="#_x0000_t75" style="width:327.25pt;height:31.1pt" o:ole="">
+          <v:shape id="_x0000_i1212" type="#_x0000_t75" style="width:327pt;height:30.75pt" o:ole="">
             <v:imagedata r:id="rId339" o:title=""/>
           </v:shape>
-          <o:OLEObject Type="Embed" ProgID="Equation.DSMT4" ShapeID="_x0000_i1244" DrawAspect="Content" ObjectID="_1395777318" r:id="rId340"/>
+          <o:OLEObject Type="Embed" ProgID="Equation.DSMT4" ShapeID="_x0000_i1212" DrawAspect="Content" ObjectID="_1395824346" r:id="rId340"/>
         </w:object>
       </w:r>
       <w:r>
@@ -8685,10 +8778,10 @@
           <w:position w:val="-6"/>
         </w:rPr>
         <w:object w:dxaOrig="139" w:dyaOrig="260">
-          <v:shape id="_x0000_i1191" type="#_x0000_t75" style="width:7.1pt;height:13.1pt" o:ole="">
+          <v:shape id="_x0000_i1213" type="#_x0000_t75" style="width:6.75pt;height:12.75pt" o:ole="">
             <v:imagedata r:id="rId341" o:title=""/>
           </v:shape>
-          <o:OLEObject Type="Embed" ProgID="Equation.DSMT4" ShapeID="_x0000_i1191" DrawAspect="Content" ObjectID="_1395777319" r:id="rId342"/>
+          <o:OLEObject Type="Embed" ProgID="Equation.DSMT4" ShapeID="_x0000_i1213" DrawAspect="Content" ObjectID="_1395824347" r:id="rId342"/>
         </w:object>
       </w:r>
       <w:r>
@@ -8708,10 +8801,10 @@
           <w:position w:val="-12"/>
         </w:rPr>
         <w:object w:dxaOrig="279" w:dyaOrig="360">
-          <v:shape id="_x0000_i1192" type="#_x0000_t75" style="width:14.2pt;height:18pt" o:ole="">
+          <v:shape id="_x0000_i1214" type="#_x0000_t75" style="width:14.25pt;height:18pt" o:ole="">
             <v:imagedata r:id="rId343" o:title=""/>
           </v:shape>
-          <o:OLEObject Type="Embed" ProgID="Equation.DSMT4" ShapeID="_x0000_i1192" DrawAspect="Content" ObjectID="_1395777320" r:id="rId344"/>
+          <o:OLEObject Type="Embed" ProgID="Equation.DSMT4" ShapeID="_x0000_i1214" DrawAspect="Content" ObjectID="_1395824348" r:id="rId344"/>
         </w:object>
       </w:r>
       <w:r>
@@ -8731,10 +8824,10 @@
           <w:position w:val="-12"/>
         </w:rPr>
         <w:object w:dxaOrig="240" w:dyaOrig="360">
-          <v:shape id="_x0000_i1190" type="#_x0000_t75" style="width:12pt;height:18pt" o:ole="">
+          <v:shape id="_x0000_i1215" type="#_x0000_t75" style="width:12pt;height:18pt" o:ole="">
             <v:imagedata r:id="rId345" o:title=""/>
           </v:shape>
-          <o:OLEObject Type="Embed" ProgID="Equation.DSMT4" ShapeID="_x0000_i1190" DrawAspect="Content" ObjectID="_1395777321" r:id="rId346"/>
+          <o:OLEObject Type="Embed" ProgID="Equation.DSMT4" ShapeID="_x0000_i1215" DrawAspect="Content" ObjectID="_1395824349" r:id="rId346"/>
         </w:object>
       </w:r>
       <w:r>
@@ -8757,17 +8850,31 @@
           <w:position w:val="-12"/>
         </w:rPr>
         <w:object w:dxaOrig="300" w:dyaOrig="360">
-          <v:shape id="_x0000_i1189" type="#_x0000_t75" style="width:15.25pt;height:18pt" o:ole="">
+          <v:shape id="_x0000_i1216" type="#_x0000_t75" style="width:15pt;height:18pt" o:ole="">
             <v:imagedata r:id="rId347" o:title=""/>
           </v:shape>
-          <o:OLEObject Type="Embed" ProgID="Equation.DSMT4" ShapeID="_x0000_i1189" DrawAspect="Content" ObjectID="_1395777322" r:id="rId348"/>
+          <o:OLEObject Type="Embed" ProgID="Equation.DSMT4" ShapeID="_x0000_i1216" DrawAspect="Content" ObjectID="_1395824350" r:id="rId348"/>
         </w:object>
       </w:r>
       <w:r>
         <w:t>. S</w:t>
       </w:r>
       <w:r>
-        <w:t xml:space="preserve">ince the set of particles </w:t>
+        <w:t xml:space="preserve">ince the set of </w:t>
+      </w:r>
+      <w:r>
+        <w:rPr>
+          <w:position w:val="-6"/>
+        </w:rPr>
+        <w:object w:dxaOrig="279" w:dyaOrig="279">
+          <v:shape id="_x0000_i1263" type="#_x0000_t75" style="width:14.25pt;height:14.25pt" o:ole="">
+            <v:imagedata r:id="rId349" o:title=""/>
+          </v:shape>
+          <o:OLEObject Type="Embed" ProgID="Equation.DSMT4" ShapeID="_x0000_i1263" DrawAspect="Content" ObjectID="_1395824351" r:id="rId350"/>
+        </w:object>
+      </w:r>
+      <w:r>
+        <w:t xml:space="preserve">particles </w:t>
       </w:r>
       <w:r>
         <w:t>comprises</w:t>
@@ -8779,7 +8886,13 @@
         <w:t xml:space="preserve">body </w:t>
       </w:r>
       <w:r>
-        <w:t>structure the net force exerted by all the particles</w:t>
+        <w:t>structure</w:t>
+      </w:r>
+      <w:r>
+        <w:t>,</w:t>
+      </w:r>
+      <w:r>
+        <w:t xml:space="preserve"> the net force exerted by all the particles</w:t>
       </w:r>
       <w:r>
         <w:t xml:space="preserve"> is</w:t>
@@ -8789,10 +8902,10 @@
           <w:position w:val="-28"/>
         </w:rPr>
         <w:object w:dxaOrig="980" w:dyaOrig="680">
-          <v:shape id="_x0000_i1193" type="#_x0000_t75" style="width:49.1pt;height:33.8pt" o:ole="">
-            <v:imagedata r:id="rId349" o:title=""/>
-          </v:shape>
-          <o:OLEObject Type="Embed" ProgID="Equation.DSMT4" ShapeID="_x0000_i1193" DrawAspect="Content" ObjectID="_1395777323" r:id="rId350"/>
+          <v:shape id="_x0000_i1217" type="#_x0000_t75" style="width:48.75pt;height:33.75pt" o:ole="">
+            <v:imagedata r:id="rId351" o:title=""/>
+          </v:shape>
+          <o:OLEObject Type="Embed" ProgID="Equation.DSMT4" ShapeID="_x0000_i1217" DrawAspect="Content" ObjectID="_1395824352" r:id="rId352"/>
         </w:object>
       </w:r>
       <w:r>
@@ -8802,7 +8915,13 @@
         <w:t xml:space="preserve">. </w:t>
       </w:r>
       <w:r>
-        <w:t xml:space="preserve">The set of external forces acting on the body is a combination of the gravity force acting in an inertial frame and the aerodynamics and propulsion forces defined with respect to body fixed frame but expressed in inertial frame. </w:t>
+        <w:t xml:space="preserve">The set of external forces acting on the body is a combination of the gravity force acting in an inertial frame and the aerodynamic and propulsion forces defined with respect to </w:t>
+      </w:r>
+      <w:r>
+        <w:t xml:space="preserve">the </w:t>
+      </w:r>
+      <w:r>
+        <w:t xml:space="preserve">body fixed frame but expressed in inertial frame. </w:t>
       </w:r>
       <w:r>
         <w:t xml:space="preserve">Thus, the linear momentum of a single particle </w:t>
@@ -8826,10 +8945,10 @@
           <w:position w:val="-24"/>
         </w:rPr>
         <w:object w:dxaOrig="1860" w:dyaOrig="620">
-          <v:shape id="_x0000_i1194" type="#_x0000_t75" style="width:93.25pt;height:31.1pt" o:ole="">
-            <v:imagedata r:id="rId351" o:title=""/>
-          </v:shape>
-          <o:OLEObject Type="Embed" ProgID="Equation.DSMT4" ShapeID="_x0000_i1194" DrawAspect="Content" ObjectID="_1395777324" r:id="rId352"/>
+          <v:shape id="_x0000_i1218" type="#_x0000_t75" style="width:93pt;height:30.75pt" o:ole="">
+            <v:imagedata r:id="rId353" o:title=""/>
+          </v:shape>
+          <o:OLEObject Type="Embed" ProgID="Equation.DSMT4" ShapeID="_x0000_i1218" DrawAspect="Content" ObjectID="_1395824353" r:id="rId354"/>
         </w:object>
       </w:r>
       <w:r>
@@ -8881,19 +9000,79 @@
     </w:p>
     <w:p>
       <w:r>
-        <w:t xml:space="preserve">It is worth noting that the time derivative is taken in inertial frame as well. </w:t>
+        <w:t>It is worth noting that the time derivative is taken in inertial frame as well</w:t>
+      </w:r>
+      <w:r>
+        <w:t xml:space="preserve">, thus calling for the results in </w:t>
+      </w:r>
+      <w:r>
+        <w:fldChar w:fldCharType="begin"/>
+      </w:r>
+      <w:r>
+        <w:instrText xml:space="preserve"> GOTOBUTTON ZEqnNum471938  \* MERGEFORMAT </w:instrText>
+      </w:r>
+      <w:fldSimple w:instr=" REF ZEqnNum471938 \* Charformat \! \* MERGEFORMAT ">
+        <w:r>
+          <w:instrText>(1.19)</w:instrText>
+        </w:r>
+      </w:fldSimple>
+      <w:r>
+        <w:fldChar w:fldCharType="end"/>
+      </w:r>
+      <w:r>
+        <w:t xml:space="preserve"> and</w:t>
+      </w:r>
+      <w:r>
+        <w:t xml:space="preserve"> </w:t>
+      </w:r>
+      <w:r>
+        <w:fldChar w:fldCharType="begin"/>
+      </w:r>
+      <w:r>
+        <w:instrText xml:space="preserve"> GOTOBUTTON ZEqnNum642085  \* MERGEFORMAT </w:instrText>
+      </w:r>
+      <w:fldSimple w:instr=" REF ZEqnNum642085 \* Charformat \! \* MERGEFORMAT ">
+        <w:r>
+          <w:instrText>(1.20)</w:instrText>
+        </w:r>
+      </w:fldSimple>
+      <w:r>
+        <w:fldChar w:fldCharType="end"/>
+      </w:r>
+      <w:r>
+        <w:t xml:space="preserve">. </w:t>
       </w:r>
       <w:r>
         <w:t>S</w:t>
       </w:r>
       <w:r>
-        <w:t xml:space="preserve">umming up all the particles </w:t>
+        <w:t xml:space="preserve">umming up all </w:t>
+      </w:r>
+      <w:r>
+        <w:rPr>
+          <w:position w:val="-6"/>
+        </w:rPr>
+        <w:object w:dxaOrig="279" w:dyaOrig="279">
+          <v:shape id="_x0000_i1264" type="#_x0000_t75" style="width:14.25pt;height:14.25pt" o:ole="">
+            <v:imagedata r:id="rId349" o:title=""/>
+          </v:shape>
+          <o:OLEObject Type="Embed" ProgID="Equation.DSMT4" ShapeID="_x0000_i1264" DrawAspect="Content" ObjectID="_1395824354" r:id="rId355"/>
+        </w:object>
+      </w:r>
+      <w:r>
+        <w:t xml:space="preserve"> particles </w:t>
       </w:r>
       <w:r>
         <w:t>comprising</w:t>
       </w:r>
       <w:r>
-        <w:t xml:space="preserve"> the body gives the momentum equation </w:t>
+        <w:t xml:space="preserve"> the body gives the </w:t>
+      </w:r>
+      <w:r>
+        <w:t xml:space="preserve">linear </w:t>
+      </w:r>
+      <w:r>
+        <w:t xml:space="preserve">momentum equation </w:t>
       </w:r>
       <w:r>
         <w:t>of</w:t>
@@ -8908,7 +9087,6 @@
         <w:t xml:space="preserve"> body</w:t>
       </w:r>
     </w:p>
-    <w:p/>
     <w:p>
       <w:pPr>
         <w:pStyle w:val="MTDisplayEquation"/>
@@ -8921,10 +9099,10 @@
           <w:position w:val="-28"/>
         </w:rPr>
         <w:object w:dxaOrig="1960" w:dyaOrig="680">
-          <v:shape id="_x0000_i1195" type="#_x0000_t75" style="width:98.2pt;height:33.8pt" o:ole="">
-            <v:imagedata r:id="rId353" o:title=""/>
-          </v:shape>
-          <o:OLEObject Type="Embed" ProgID="Equation.DSMT4" ShapeID="_x0000_i1195" DrawAspect="Content" ObjectID="_1395777325" r:id="rId354"/>
+          <v:shape id="_x0000_i1219" type="#_x0000_t75" style="width:98.25pt;height:33.75pt" o:ole="">
+            <v:imagedata r:id="rId356" o:title=""/>
+          </v:shape>
+          <o:OLEObject Type="Embed" ProgID="Equation.DSMT4" ShapeID="_x0000_i1219" DrawAspect="Content" ObjectID="_1395824355" r:id="rId357"/>
         </w:object>
       </w:r>
       <w:r>
@@ -9048,21 +9226,7 @@
         <w:t xml:space="preserve"> </w:t>
       </w:r>
       <w:r>
-        <w:t xml:space="preserve">substituting the total velocity of the </w:t>
-      </w:r>
-      <w:r>
-        <w:rPr>
-          <w:position w:val="-6"/>
-        </w:rPr>
-        <w:object w:dxaOrig="139" w:dyaOrig="260">
-          <v:shape id="_x0000_i1215" type="#_x0000_t75" style="width:7.1pt;height:13.1pt" o:ole="">
-            <v:imagedata r:id="rId355" o:title=""/>
-          </v:shape>
-          <o:OLEObject Type="Embed" ProgID="Equation.DSMT4" ShapeID="_x0000_i1215" DrawAspect="Content" ObjectID="_1395777326" r:id="rId356"/>
-        </w:object>
-      </w:r>
-      <w:r>
-        <w:t xml:space="preserve">-th particle </w:t>
+        <w:t xml:space="preserve">utilizing the result in </w:t>
       </w:r>
       <w:r>
         <w:fldChar w:fldCharType="begin"/>
@@ -9082,13 +9246,30 @@
         <w:t xml:space="preserve"> </w:t>
       </w:r>
       <w:r>
-        <w:t xml:space="preserve">the absolute time derivative </w:t>
-      </w:r>
-      <w:r>
-        <w:t xml:space="preserve">calculated </w:t>
-      </w:r>
-      <w:r>
-        <w:t xml:space="preserve">in </w:t>
+        <w:t xml:space="preserve">for </w:t>
+      </w:r>
+      <w:r>
+        <w:t xml:space="preserve">the total velocity of the </w:t>
+      </w:r>
+      <w:r>
+        <w:rPr>
+          <w:position w:val="-6"/>
+        </w:rPr>
+        <w:object w:dxaOrig="139" w:dyaOrig="260">
+          <v:shape id="_x0000_i1220" type="#_x0000_t75" style="width:6.75pt;height:12.75pt" o:ole="">
+            <v:imagedata r:id="rId358" o:title=""/>
+          </v:shape>
+          <o:OLEObject Type="Embed" ProgID="Equation.DSMT4" ShapeID="_x0000_i1220" DrawAspect="Content" ObjectID="_1395824356" r:id="rId359"/>
+        </w:object>
+      </w:r>
+      <w:r>
+        <w:t xml:space="preserve">-th particle </w:t>
+      </w:r>
+      <w:r>
+        <w:t xml:space="preserve">in an inertial frame, allows calculating the </w:t>
+      </w:r>
+      <w:r>
+        <w:t xml:space="preserve">absolute time derivative in </w:t>
       </w:r>
       <w:r>
         <w:t xml:space="preserve">an </w:t>
@@ -9097,7 +9278,7 @@
         <w:t xml:space="preserve">inertial frame </w:t>
       </w:r>
       <w:r>
-        <w:t>results</w:t>
+        <w:t>in the following form</w:t>
       </w:r>
     </w:p>
     <w:p>
@@ -9113,10 +9294,10 @@
           <w:position w:val="-68"/>
         </w:rPr>
         <w:object w:dxaOrig="7420" w:dyaOrig="1480">
-          <v:shape id="_x0000_i1246" type="#_x0000_t75" style="width:370.9pt;height:74.2pt" o:ole="">
-            <v:imagedata r:id="rId357" o:title=""/>
-          </v:shape>
-          <o:OLEObject Type="Embed" ProgID="Equation.DSMT4" ShapeID="_x0000_i1246" DrawAspect="Content" ObjectID="_1395777327" r:id="rId358"/>
+          <v:shape id="_x0000_i1221" type="#_x0000_t75" style="width:371.25pt;height:74.25pt" o:ole="">
+            <v:imagedata r:id="rId360" o:title=""/>
+          </v:shape>
+          <o:OLEObject Type="Embed" ProgID="Equation.DSMT4" ShapeID="_x0000_i1221" DrawAspect="Content" ObjectID="_1395824357" r:id="rId361"/>
         </w:object>
       </w:r>
       <w:r>
@@ -9175,10 +9356,10 @@
           <w:position w:val="-6"/>
         </w:rPr>
         <w:object w:dxaOrig="240" w:dyaOrig="220">
-          <v:shape id="_x0000_i1196" type="#_x0000_t75" style="width:12pt;height:10.9pt" o:ole="">
-            <v:imagedata r:id="rId359" o:title=""/>
-          </v:shape>
-          <o:OLEObject Type="Embed" ProgID="Equation.DSMT4" ShapeID="_x0000_i1196" DrawAspect="Content" ObjectID="_1395777328" r:id="rId360"/>
+          <v:shape id="_x0000_i1222" type="#_x0000_t75" style="width:12pt;height:11.25pt" o:ole="">
+            <v:imagedata r:id="rId362" o:title=""/>
+          </v:shape>
+          <o:OLEObject Type="Embed" ProgID="Equation.DSMT4" ShapeID="_x0000_i1222" DrawAspect="Content" ObjectID="_1395824358" r:id="rId363"/>
         </w:object>
       </w:r>
       <w:r>
@@ -9209,10 +9390,10 @@
           <w:position w:val="-28"/>
         </w:rPr>
         <w:object w:dxaOrig="1380" w:dyaOrig="680">
-          <v:shape id="_x0000_i1201" type="#_x0000_t75" style="width:69.25pt;height:33.8pt" o:ole="">
-            <v:imagedata r:id="rId361" o:title=""/>
-          </v:shape>
-          <o:OLEObject Type="Embed" ProgID="Equation.DSMT4" ShapeID="_x0000_i1201" DrawAspect="Content" ObjectID="_1395777329" r:id="rId362"/>
+          <v:shape id="_x0000_i1223" type="#_x0000_t75" style="width:69pt;height:33.75pt" o:ole="">
+            <v:imagedata r:id="rId364" o:title=""/>
+          </v:shape>
+          <o:OLEObject Type="Embed" ProgID="Equation.DSMT4" ShapeID="_x0000_i1223" DrawAspect="Content" ObjectID="_1395824359" r:id="rId365"/>
         </w:object>
       </w:r>
       <w:r>
@@ -9223,10 +9404,10 @@
           <w:position w:val="-28"/>
         </w:rPr>
         <w:object w:dxaOrig="1020" w:dyaOrig="680">
-          <v:shape id="_x0000_i1197" type="#_x0000_t75" style="width:51.25pt;height:33.8pt" o:ole="">
-            <v:imagedata r:id="rId363" o:title=""/>
-          </v:shape>
-          <o:OLEObject Type="Embed" ProgID="Equation.DSMT4" ShapeID="_x0000_i1197" DrawAspect="Content" ObjectID="_1395777330" r:id="rId364"/>
+          <v:shape id="_x0000_i1224" type="#_x0000_t75" style="width:51pt;height:33.75pt" o:ole="">
+            <v:imagedata r:id="rId366" o:title=""/>
+          </v:shape>
+          <o:OLEObject Type="Embed" ProgID="Equation.DSMT4" ShapeID="_x0000_i1224" DrawAspect="Content" ObjectID="_1395824360" r:id="rId367"/>
         </w:object>
       </w:r>
       <w:r>
@@ -9251,10 +9432,10 @@
           <w:position w:val="-28"/>
         </w:rPr>
         <w:object w:dxaOrig="3300" w:dyaOrig="720">
-          <v:shape id="_x0000_i1247" type="#_x0000_t75" style="width:165.25pt;height:36pt" o:ole="">
-            <v:imagedata r:id="rId365" o:title=""/>
-          </v:shape>
-          <o:OLEObject Type="Embed" ProgID="Equation.DSMT4" ShapeID="_x0000_i1247" DrawAspect="Content" ObjectID="_1395777331" r:id="rId366"/>
+          <v:shape id="_x0000_i1260" type="#_x0000_t75" style="width:165pt;height:36pt" o:ole="">
+            <v:imagedata r:id="rId368" o:title=""/>
+          </v:shape>
+          <o:OLEObject Type="Embed" ProgID="Equation.DSMT4" ShapeID="_x0000_i1260" DrawAspect="Content" ObjectID="_1395824361" r:id="rId369"/>
         </w:object>
       </w:r>
     </w:p>
@@ -9314,10 +9495,10 @@
           <w:position w:val="-14"/>
         </w:rPr>
         <w:object w:dxaOrig="320" w:dyaOrig="380">
-          <v:shape id="_x0000_i1199" type="#_x0000_t75" style="width:15.8pt;height:19.1pt" o:ole="">
-            <v:imagedata r:id="rId367" o:title=""/>
-          </v:shape>
-          <o:OLEObject Type="Embed" ProgID="Equation.DSMT4" ShapeID="_x0000_i1199" DrawAspect="Content" ObjectID="_1395777332" r:id="rId368"/>
+          <v:shape id="_x0000_i1225" type="#_x0000_t75" style="width:15.75pt;height:18.75pt" o:ole="">
+            <v:imagedata r:id="rId370" o:title=""/>
+          </v:shape>
+          <o:OLEObject Type="Embed" ProgID="Equation.DSMT4" ShapeID="_x0000_i1225" DrawAspect="Content" ObjectID="_1395824362" r:id="rId371"/>
         </w:object>
       </w:r>
       <w:r>
@@ -9328,10 +9509,10 @@
           <w:position w:val="-6"/>
         </w:rPr>
         <w:object w:dxaOrig="240" w:dyaOrig="220">
-          <v:shape id="_x0000_i1200" type="#_x0000_t75" style="width:12pt;height:10.9pt" o:ole="">
-            <v:imagedata r:id="rId369" o:title=""/>
-          </v:shape>
-          <o:OLEObject Type="Embed" ProgID="Equation.DSMT4" ShapeID="_x0000_i1200" DrawAspect="Content" ObjectID="_1395777333" r:id="rId370"/>
+          <v:shape id="_x0000_i1226" type="#_x0000_t75" style="width:12pt;height:11.25pt" o:ole="">
+            <v:imagedata r:id="rId372" o:title=""/>
+          </v:shape>
+          <o:OLEObject Type="Embed" ProgID="Equation.DSMT4" ShapeID="_x0000_i1226" DrawAspect="Content" ObjectID="_1395824363" r:id="rId373"/>
         </w:object>
       </w:r>
       <w:r>
@@ -9350,10 +9531,10 @@
           <w:position w:val="-28"/>
         </w:rPr>
         <w:object w:dxaOrig="5060" w:dyaOrig="680">
-          <v:shape id="_x0000_i1248" type="#_x0000_t75" style="width:253.1pt;height:33.8pt" o:ole="">
-            <v:imagedata r:id="rId371" o:title=""/>
-          </v:shape>
-          <o:OLEObject Type="Embed" ProgID="Equation.DSMT4" ShapeID="_x0000_i1248" DrawAspect="Content" ObjectID="_1395777334" r:id="rId372"/>
+          <v:shape id="_x0000_i1227" type="#_x0000_t75" style="width:252.75pt;height:33.75pt" o:ole="">
+            <v:imagedata r:id="rId374" o:title=""/>
+          </v:shape>
+          <o:OLEObject Type="Embed" ProgID="Equation.DSMT4" ShapeID="_x0000_i1227" DrawAspect="Content" ObjectID="_1395824364" r:id="rId375"/>
         </w:object>
       </w:r>
       <w:r>
@@ -9361,10 +9542,10 @@
           <w:position w:val="-4"/>
         </w:rPr>
         <w:object w:dxaOrig="180" w:dyaOrig="279">
-          <v:shape id="_x0000_i1198" type="#_x0000_t75" style="width:9.25pt;height:14.2pt" o:ole="">
-            <v:imagedata r:id="rId373" o:title=""/>
-          </v:shape>
-          <o:OLEObject Type="Embed" ProgID="Equation.DSMT4" ShapeID="_x0000_i1198" DrawAspect="Content" ObjectID="_1395777335" r:id="rId374"/>
+          <v:shape id="_x0000_i1228" type="#_x0000_t75" style="width:9pt;height:14.25pt" o:ole="">
+            <v:imagedata r:id="rId376" o:title=""/>
+          </v:shape>
+          <o:OLEObject Type="Embed" ProgID="Equation.DSMT4" ShapeID="_x0000_i1228" DrawAspect="Content" ObjectID="_1395824365" r:id="rId377"/>
         </w:object>
       </w:r>
       <w:r>
@@ -9424,18 +9605,27 @@
         <w:rPr>
           <w:position w:val="-10"/>
         </w:rPr>
-        <w:object w:dxaOrig="1300" w:dyaOrig="320">
-          <v:shape id="_x0000_i1210" type="#_x0000_t75" style="width:64.9pt;height:15.8pt" o:ole="">
-            <v:imagedata r:id="rId375" o:title=""/>
-          </v:shape>
-          <o:OLEObject Type="Embed" ProgID="Equation.DSMT4" ShapeID="_x0000_i1210" DrawAspect="Content" ObjectID="_1395777336" r:id="rId376"/>
+        <w:object w:dxaOrig="1400" w:dyaOrig="360">
+          <v:shape id="_x0000_i1259" type="#_x0000_t75" style="width:69.75pt;height:18pt" o:ole="">
+            <v:imagedata r:id="rId378" o:title=""/>
+          </v:shape>
+          <o:OLEObject Type="Embed" ProgID="Equation.DSMT4" ShapeID="_x0000_i1259" DrawAspect="Content" ObjectID="_1395824366" r:id="rId379"/>
         </w:object>
       </w:r>
       <w:r>
         <w:t>-</w:t>
       </w:r>
       <w:r>
-        <w:t>the externally applied forces defined in the body frame;</w:t>
+        <w:t xml:space="preserve"> </w:t>
+      </w:r>
+      <w:r>
+        <w:t xml:space="preserve">the externally applied forces </w:t>
+      </w:r>
+      <w:r>
+        <w:t>expressed</w:t>
+      </w:r>
+      <w:r>
+        <w:t xml:space="preserve"> in the body frame;</w:t>
       </w:r>
     </w:p>
     <w:p>
@@ -9444,16 +9634,19 @@
           <w:position w:val="-14"/>
         </w:rPr>
         <w:object w:dxaOrig="1320" w:dyaOrig="400">
-          <v:shape id="_x0000_i1209" type="#_x0000_t75" style="width:66pt;height:20.2pt" o:ole="">
-            <v:imagedata r:id="rId377" o:title=""/>
-          </v:shape>
-          <o:OLEObject Type="Embed" ProgID="Equation.DSMT4" ShapeID="_x0000_i1209" DrawAspect="Content" ObjectID="_1395777337" r:id="rId378"/>
+          <v:shape id="_x0000_i1229" type="#_x0000_t75" style="width:66pt;height:20.25pt" o:ole="">
+            <v:imagedata r:id="rId380" o:title=""/>
+          </v:shape>
+          <o:OLEObject Type="Embed" ProgID="Equation.DSMT4" ShapeID="_x0000_i1229" DrawAspect="Content" ObjectID="_1395824367" r:id="rId381"/>
         </w:object>
       </w:r>
       <w:r>
         <w:t>-</w:t>
       </w:r>
       <w:r>
+        <w:t xml:space="preserve"> the </w:t>
+      </w:r>
+      <w:r>
         <w:t>inertial velocity components</w:t>
       </w:r>
       <w:r>
@@ -9466,16 +9659,19 @@
           <w:position w:val="-10"/>
         </w:rPr>
         <w:object w:dxaOrig="1200" w:dyaOrig="320">
-          <v:shape id="_x0000_i1208" type="#_x0000_t75" style="width:60pt;height:15.8pt" o:ole="">
-            <v:imagedata r:id="rId379" o:title=""/>
-          </v:shape>
-          <o:OLEObject Type="Embed" ProgID="Equation.DSMT4" ShapeID="_x0000_i1208" DrawAspect="Content" ObjectID="_1395777338" r:id="rId380"/>
+          <v:shape id="_x0000_i1230" type="#_x0000_t75" style="width:60pt;height:15.75pt" o:ole="">
+            <v:imagedata r:id="rId382" o:title=""/>
+          </v:shape>
+          <o:OLEObject Type="Embed" ProgID="Equation.DSMT4" ShapeID="_x0000_i1230" DrawAspect="Content" ObjectID="_1395824368" r:id="rId383"/>
         </w:object>
       </w:r>
       <w:r>
         <w:t>-</w:t>
       </w:r>
       <w:r>
+        <w:t xml:space="preserve"> the </w:t>
+      </w:r>
+      <w:r>
         <w:t>body angular rates defined in the body frame;</w:t>
       </w:r>
     </w:p>
@@ -9485,17 +9681,26 @@
           <w:position w:val="-14"/>
         </w:rPr>
         <w:object w:dxaOrig="1719" w:dyaOrig="380">
-          <v:shape id="_x0000_i1207" type="#_x0000_t75" style="width:86.2pt;height:19.1pt" o:ole="">
-            <v:imagedata r:id="rId381" o:title=""/>
-          </v:shape>
-          <o:OLEObject Type="Embed" ProgID="Equation.DSMT4" ShapeID="_x0000_i1207" DrawAspect="Content" ObjectID="_1395777339" r:id="rId382"/>
+          <v:shape id="_x0000_i1231" type="#_x0000_t75" style="width:86.25pt;height:18.75pt" o:ole="">
+            <v:imagedata r:id="rId384" o:title=""/>
+          </v:shape>
+          <o:OLEObject Type="Embed" ProgID="Equation.DSMT4" ShapeID="_x0000_i1231" DrawAspect="Content" ObjectID="_1395824369" r:id="rId385"/>
         </w:object>
       </w:r>
       <w:r>
         <w:t>-</w:t>
       </w:r>
       <w:r>
-        <w:t>body references location of the center of gravity;</w:t>
+        <w:t xml:space="preserve"> the </w:t>
+      </w:r>
+      <w:r>
+        <w:t>body reference</w:t>
+      </w:r>
+      <w:r>
+        <w:t>d</w:t>
+      </w:r>
+      <w:r>
+        <w:t xml:space="preserve"> location of the center of gravity;</w:t>
       </w:r>
     </w:p>
     <w:p>
@@ -9513,10 +9718,10 @@
           <w:position w:val="-14"/>
         </w:rPr>
         <w:object w:dxaOrig="320" w:dyaOrig="380">
-          <v:shape id="_x0000_i1203" type="#_x0000_t75" style="width:15.8pt;height:19.1pt" o:ole="">
-            <v:imagedata r:id="rId367" o:title=""/>
-          </v:shape>
-          <o:OLEObject Type="Embed" ProgID="Equation.DSMT4" ShapeID="_x0000_i1203" DrawAspect="Content" ObjectID="_1395777340" r:id="rId383"/>
+          <v:shape id="_x0000_i1232" type="#_x0000_t75" style="width:15.75pt;height:18.75pt" o:ole="">
+            <v:imagedata r:id="rId370" o:title=""/>
+          </v:shape>
+          <o:OLEObject Type="Embed" ProgID="Equation.DSMT4" ShapeID="_x0000_i1232" DrawAspect="Content" ObjectID="_1395824370" r:id="rId386"/>
         </w:object>
       </w:r>
       <w:r>
@@ -9527,10 +9732,10 @@
           <w:position w:val="-6"/>
         </w:rPr>
         <w:object w:dxaOrig="240" w:dyaOrig="220">
-          <v:shape id="_x0000_i1204" type="#_x0000_t75" style="width:12pt;height:10.9pt" o:ole="">
-            <v:imagedata r:id="rId384" o:title=""/>
-          </v:shape>
-          <o:OLEObject Type="Embed" ProgID="Equation.DSMT4" ShapeID="_x0000_i1204" DrawAspect="Content" ObjectID="_1395777341" r:id="rId385"/>
+          <v:shape id="_x0000_i1233" type="#_x0000_t75" style="width:12pt;height:11.25pt" o:ole="">
+            <v:imagedata r:id="rId387" o:title=""/>
+          </v:shape>
+          <o:OLEObject Type="Embed" ProgID="Equation.DSMT4" ShapeID="_x0000_i1233" DrawAspect="Content" ObjectID="_1395824371" r:id="rId388"/>
         </w:object>
       </w:r>
       <w:r>
@@ -9550,10 +9755,10 @@
           <w:position w:val="-14"/>
         </w:rPr>
         <w:object w:dxaOrig="340" w:dyaOrig="400">
-          <v:shape id="_x0000_i1249" type="#_x0000_t75" style="width:16.9pt;height:20.2pt" o:ole="">
-            <v:imagedata r:id="rId386" o:title=""/>
-          </v:shape>
-          <o:OLEObject Type="Embed" ProgID="Equation.DSMT4" ShapeID="_x0000_i1249" DrawAspect="Content" ObjectID="_1395777342" r:id="rId387"/>
+          <v:shape id="_x0000_i1234" type="#_x0000_t75" style="width:17.25pt;height:20.25pt" o:ole="">
+            <v:imagedata r:id="rId389" o:title=""/>
+          </v:shape>
+          <o:OLEObject Type="Embed" ProgID="Equation.DSMT4" ShapeID="_x0000_i1234" DrawAspect="Content" ObjectID="_1395824372" r:id="rId390"/>
         </w:object>
       </w:r>
       <w:r>
@@ -9564,10 +9769,10 @@
           <w:position w:val="-6"/>
         </w:rPr>
         <w:object w:dxaOrig="240" w:dyaOrig="220">
-          <v:shape id="_x0000_i1205" type="#_x0000_t75" style="width:12pt;height:10.9pt" o:ole="">
-            <v:imagedata r:id="rId384" o:title=""/>
-          </v:shape>
-          <o:OLEObject Type="Embed" ProgID="Equation.DSMT4" ShapeID="_x0000_i1205" DrawAspect="Content" ObjectID="_1395777343" r:id="rId388"/>
+          <v:shape id="_x0000_i1235" type="#_x0000_t75" style="width:12pt;height:11.25pt" o:ole="">
+            <v:imagedata r:id="rId387" o:title=""/>
+          </v:shape>
+          <o:OLEObject Type="Embed" ProgID="Equation.DSMT4" ShapeID="_x0000_i1235" DrawAspect="Content" ObjectID="_1395824373" r:id="rId391"/>
         </w:object>
       </w:r>
       <w:r>
@@ -9578,10 +9783,10 @@
           <w:position w:val="-24"/>
         </w:rPr>
         <w:object w:dxaOrig="2340" w:dyaOrig="620">
-          <v:shape id="_x0000_i1206" type="#_x0000_t75" style="width:117.25pt;height:31.1pt" o:ole="">
-            <v:imagedata r:id="rId389" o:title=""/>
-          </v:shape>
-          <o:OLEObject Type="Embed" ProgID="Equation.DSMT4" ShapeID="_x0000_i1206" DrawAspect="Content" ObjectID="_1395777344" r:id="rId390"/>
+          <v:shape id="_x0000_i1236" type="#_x0000_t75" style="width:117pt;height:30.75pt" o:ole="">
+            <v:imagedata r:id="rId392" o:title=""/>
+          </v:shape>
+          <o:OLEObject Type="Embed" ProgID="Equation.DSMT4" ShapeID="_x0000_i1236" DrawAspect="Content" ObjectID="_1395824374" r:id="rId393"/>
         </w:object>
       </w:r>
       <w:r>
@@ -9606,10 +9811,10 @@
           <w:position w:val="-16"/>
         </w:rPr>
         <w:object w:dxaOrig="3700" w:dyaOrig="440">
-          <v:shape id="_x0000_i1202" type="#_x0000_t75" style="width:184.9pt;height:21.8pt" o:ole="">
-            <v:imagedata r:id="rId391" o:title=""/>
-          </v:shape>
-          <o:OLEObject Type="Embed" ProgID="Equation.DSMT4" ShapeID="_x0000_i1202" DrawAspect="Content" ObjectID="_1395777345" r:id="rId392"/>
+          <v:shape id="_x0000_i1237" type="#_x0000_t75" style="width:184.5pt;height:21.75pt" o:ole="">
+            <v:imagedata r:id="rId394" o:title=""/>
+          </v:shape>
+          <o:OLEObject Type="Embed" ProgID="Equation.DSMT4" ShapeID="_x0000_i1237" DrawAspect="Content" ObjectID="_1395824375" r:id="rId395"/>
         </w:object>
       </w:r>
       <w:r>
@@ -9637,10 +9842,10 @@
           <w:position w:val="-100"/>
         </w:rPr>
         <w:object w:dxaOrig="6680" w:dyaOrig="2120">
-          <v:shape id="_x0000_i1211" type="#_x0000_t75" style="width:334.35pt;height:106.35pt" o:ole="">
-            <v:imagedata r:id="rId393" o:title=""/>
-          </v:shape>
-          <o:OLEObject Type="Embed" ProgID="Equation.DSMT4" ShapeID="_x0000_i1211" DrawAspect="Content" ObjectID="_1395777346" r:id="rId394"/>
+          <v:shape id="_x0000_i1238" type="#_x0000_t75" style="width:334.5pt;height:106.5pt" o:ole="">
+            <v:imagedata r:id="rId396" o:title=""/>
+          </v:shape>
+          <o:OLEObject Type="Embed" ProgID="Equation.DSMT4" ShapeID="_x0000_i1238" DrawAspect="Content" ObjectID="_1395824376" r:id="rId397"/>
         </w:object>
       </w:r>
       <w:r>
@@ -9692,7 +9897,13 @@
     </w:p>
     <w:p>
       <w:r>
-        <w:t>The last set of equation allows for the most general mass distribution inside the body. This set of equations might be useful when there is a need to model the placement of the body frame origin away from its CG. If the origin of the body fixed frame is chosen at the CG, the last set of equations is significantly simplified</w:t>
+        <w:t xml:space="preserve">The last set of equation allows for the most general mass distribution inside the body. This set of equations might be useful when there is a need to model the placement of the body frame origin away from its CG. If the origin of the body fixed frame is chosen at the CG, the last set of equations </w:t>
+      </w:r>
+      <w:r>
+        <w:t xml:space="preserve">can be </w:t>
+      </w:r>
+      <w:r>
+        <w:t>significantly simplified</w:t>
       </w:r>
       <w:r>
         <w:t xml:space="preserve"> </w:t>
@@ -9705,11 +9916,14 @@
           <w:position w:val="-14"/>
         </w:rPr>
         <w:object w:dxaOrig="1219" w:dyaOrig="380">
-          <v:shape id="_x0000_i1212" type="#_x0000_t75" style="width:61.1pt;height:19.1pt" o:ole="">
-            <v:imagedata r:id="rId395" o:title=""/>
-          </v:shape>
-          <o:OLEObject Type="Embed" ProgID="Equation.DSMT4" ShapeID="_x0000_i1212" DrawAspect="Content" ObjectID="_1395777347" r:id="rId396"/>
-        </w:object>
+          <v:shape id="_x0000_i1261" type="#_x0000_t75" style="width:60.75pt;height:18.75pt" o:ole="">
+            <v:imagedata r:id="rId398" o:title=""/>
+          </v:shape>
+          <o:OLEObject Type="Embed" ProgID="Equation.DSMT4" ShapeID="_x0000_i1261" DrawAspect="Content" ObjectID="_1395824377" r:id="rId399"/>
+        </w:object>
+      </w:r>
+      <w:r>
+        <w:t xml:space="preserve"> thus leading to </w:t>
       </w:r>
     </w:p>
     <w:p>
@@ -9717,18 +9931,17 @@
         <w:pStyle w:val="MTDisplayEquation"/>
       </w:pPr>
       <w:r>
-        <w:lastRenderedPageBreak/>
         <w:tab/>
       </w:r>
       <w:r>
         <w:rPr>
-          <w:position w:val="-100"/>
-        </w:rPr>
-        <w:object w:dxaOrig="2200" w:dyaOrig="2120">
-          <v:shape id="_x0000_i1213" type="#_x0000_t75" style="width:110.2pt;height:106.35pt" o:ole="">
-            <v:imagedata r:id="rId397" o:title=""/>
-          </v:shape>
-          <o:OLEObject Type="Embed" ProgID="Equation.DSMT4" ShapeID="_x0000_i1213" DrawAspect="Content" ObjectID="_1395777348" r:id="rId398"/>
+          <w:position w:val="-14"/>
+        </w:rPr>
+        <w:object w:dxaOrig="2060" w:dyaOrig="400">
+          <v:shape id="_x0000_i1262" type="#_x0000_t75" style="width:102.75pt;height:20.25pt" o:ole="">
+            <v:imagedata r:id="rId400" o:title=""/>
+          </v:shape>
+          <o:OLEObject Type="Embed" ProgID="Equation.DSMT4" ShapeID="_x0000_i1262" DrawAspect="Content" ObjectID="_1395824378" r:id="rId401"/>
         </w:object>
       </w:r>
       <w:r>
@@ -9749,7 +9962,6 @@
       <w:r>
         <w:fldChar w:fldCharType="end"/>
       </w:r>
-      <w:bookmarkStart w:id="18" w:name="ZEqnNum570290"/>
       <w:r>
         <w:instrText>(</w:instrText>
       </w:r>
@@ -9775,72 +9987,49 @@
       <w:r>
         <w:instrText>)</w:instrText>
       </w:r>
-      <w:bookmarkEnd w:id="18"/>
       <w:r>
         <w:fldChar w:fldCharType="end"/>
       </w:r>
     </w:p>
-    <w:p>
-      <w:r>
-        <w:t xml:space="preserve">Resolving </w:t>
+    <w:p/>
+    <w:p>
+      <w:pPr>
+        <w:pStyle w:val="MTDisplayEquation"/>
+      </w:pPr>
+      <w:r>
+        <w:lastRenderedPageBreak/>
+        <w:tab/>
+      </w:r>
+      <w:r>
+        <w:rPr>
+          <w:position w:val="-100"/>
+        </w:rPr>
+        <w:object w:dxaOrig="2200" w:dyaOrig="2120">
+          <v:shape id="_x0000_i1239" type="#_x0000_t75" style="width:110.25pt;height:106.5pt" o:ole="">
+            <v:imagedata r:id="rId402" o:title=""/>
+          </v:shape>
+          <o:OLEObject Type="Embed" ProgID="Equation.DSMT4" ShapeID="_x0000_i1239" DrawAspect="Content" ObjectID="_1395824379" r:id="rId403"/>
+        </w:object>
+      </w:r>
+      <w:r>
+        <w:tab/>
       </w:r>
       <w:r>
         <w:fldChar w:fldCharType="begin"/>
       </w:r>
       <w:r>
-        <w:instrText xml:space="preserve"> GOTOBUTTON ZEqnNum570290  \* MERGEFORMAT </w:instrText>
-      </w:r>
-      <w:fldSimple w:instr=" REF ZEqnNum570290 \* Charformat \! \* MERGEFORMAT ">
-        <w:r>
-          <w:instrText>(1.26)</w:instrText>
-        </w:r>
-      </w:fldSimple>
+        <w:instrText xml:space="preserve"> MACROBUTTON MTPlaceRef \* MERGEFORMAT </w:instrText>
+      </w:r>
+      <w:r>
+        <w:fldChar w:fldCharType="begin"/>
+      </w:r>
+      <w:r>
+        <w:instrText xml:space="preserve"> SEQ MTEqn \h \* MERGEFORMAT </w:instrText>
+      </w:r>
       <w:r>
         <w:fldChar w:fldCharType="end"/>
       </w:r>
-      <w:r>
-        <w:t xml:space="preserve"> </w:t>
-      </w:r>
-      <w:r>
-        <w:t>with respect to the body accelerations gives the final set of three differential equations of translational dynamics of UAV:</w:t>
-      </w:r>
-    </w:p>
-    <w:p>
-      <w:pPr>
-        <w:pStyle w:val="MTDisplayEquation"/>
-      </w:pPr>
-      <w:r>
-        <w:tab/>
-      </w:r>
-      <w:r>
-        <w:rPr>
-          <w:position w:val="-88"/>
-        </w:rPr>
-        <w:object w:dxaOrig="1800" w:dyaOrig="1920">
-          <v:shape id="_x0000_i1214" type="#_x0000_t75" style="width:90pt;height:96pt" o:ole="">
-            <v:imagedata r:id="rId399" o:title=""/>
-          </v:shape>
-          <o:OLEObject Type="Embed" ProgID="Equation.DSMT4" ShapeID="_x0000_i1214" DrawAspect="Content" ObjectID="_1395777349" r:id="rId400"/>
-        </w:object>
-      </w:r>
-      <w:r>
-        <w:tab/>
-      </w:r>
-      <w:r>
-        <w:fldChar w:fldCharType="begin"/>
-      </w:r>
-      <w:r>
-        <w:instrText xml:space="preserve"> MACROBUTTON MTPlaceRef \* MERGEFORMAT </w:instrText>
-      </w:r>
-      <w:r>
-        <w:fldChar w:fldCharType="begin"/>
-      </w:r>
-      <w:r>
-        <w:instrText xml:space="preserve"> SEQ MTEqn \h \* MERGEFORMAT </w:instrText>
-      </w:r>
-      <w:r>
-        <w:fldChar w:fldCharType="end"/>
-      </w:r>
+      <w:bookmarkStart w:id="18" w:name="ZEqnNum570290"/>
       <w:r>
         <w:instrText>(</w:instrText>
       </w:r>
@@ -9866,55 +10055,37 @@
       <w:r>
         <w:instrText>)</w:instrText>
       </w:r>
+      <w:bookmarkEnd w:id="18"/>
       <w:r>
         <w:fldChar w:fldCharType="end"/>
       </w:r>
     </w:p>
     <w:p>
-      <w:pPr>
-        <w:pStyle w:val="Heading3"/>
-      </w:pPr>
-      <w:r>
-        <w:t xml:space="preserve">Conservation of </w:t>
-      </w:r>
-      <w:r>
-        <w:t>Angular momentum</w:t>
-      </w:r>
-    </w:p>
-    <w:p>
-      <w:r>
-        <w:t xml:space="preserve">Applying the law of conservation of angular momentum to an </w:t>
-      </w:r>
-      <w:r>
-        <w:rPr>
-          <w:position w:val="-6"/>
-        </w:rPr>
-        <w:object w:dxaOrig="139" w:dyaOrig="260">
-          <v:shape id="_x0000_i1216" type="#_x0000_t75" style="width:7.1pt;height:13.1pt" o:ole="">
-            <v:imagedata r:id="rId355" o:title=""/>
-          </v:shape>
-          <o:OLEObject Type="Embed" ProgID="Equation.DSMT4" ShapeID="_x0000_i1216" DrawAspect="Content" ObjectID="_1395777350" r:id="rId401"/>
-        </w:object>
-      </w:r>
-      <w:r>
-        <w:t xml:space="preserve">-th particle in a moving frame is very similar to the approach used above. </w:t>
-      </w:r>
-      <w:r>
-        <w:t>Consider a particle exerted to the internal and external moments. As before, the sum of internal moments acting on the particle should be equal to zero (</w:t>
-      </w:r>
-      <w:r>
-        <w:rPr>
-          <w:position w:val="-28"/>
-        </w:rPr>
-        <w:object w:dxaOrig="1020" w:dyaOrig="680">
-          <v:shape id="_x0000_i1217" type="#_x0000_t75" style="width:51.25pt;height:33.8pt" o:ole="">
-            <v:imagedata r:id="rId402" o:title=""/>
-          </v:shape>
-          <o:OLEObject Type="Embed" ProgID="Equation.DSMT4" ShapeID="_x0000_i1217" DrawAspect="Content" ObjectID="_1395777351" r:id="rId403"/>
-        </w:object>
-      </w:r>
-      <w:r>
-        <w:t xml:space="preserve">), while the external moments arise from the inertial gravity and the body attached forces such as aerodynamic and propulsion. Thus, the conservation of angular momentum calculated across the entire rigid body results </w:t>
+      <w:r>
+        <w:t xml:space="preserve">Resolving </w:t>
+      </w:r>
+      <w:r>
+        <w:fldChar w:fldCharType="begin"/>
+      </w:r>
+      <w:r>
+        <w:instrText xml:space="preserve"> GOTOBUTTON ZEqnNum570290  \* MERGEFORMAT </w:instrText>
+      </w:r>
+      <w:fldSimple w:instr=" REF ZEqnNum570290 \* Charformat \! \* MERGEFORMAT ">
+        <w:r>
+          <w:instrText>(1.27)</w:instrText>
+        </w:r>
+      </w:fldSimple>
+      <w:r>
+        <w:fldChar w:fldCharType="end"/>
+      </w:r>
+      <w:r>
+        <w:t xml:space="preserve"> </w:t>
+      </w:r>
+      <w:r>
+        <w:t>with respect to the body accelerations gives the final set of three differential equations of translational dynamics of UAV</w:t>
+      </w:r>
+      <w:r>
+        <w:t xml:space="preserve"> become</w:t>
       </w:r>
     </w:p>
     <w:p>
@@ -9926,13 +10097,13 @@
       </w:r>
       <w:r>
         <w:rPr>
-          <w:position w:val="-28"/>
-        </w:rPr>
-        <w:object w:dxaOrig="3260" w:dyaOrig="680">
-          <v:shape id="_x0000_i1218" type="#_x0000_t75" style="width:162.55pt;height:34.35pt" o:ole="">
+          <w:position w:val="-88"/>
+        </w:rPr>
+        <w:object w:dxaOrig="1800" w:dyaOrig="1920">
+          <v:shape id="_x0000_i1240" type="#_x0000_t75" style="width:90pt;height:96pt" o:ole="">
             <v:imagedata r:id="rId404" o:title=""/>
           </v:shape>
-          <o:OLEObject Type="Embed" ProgID="Equation.DSMT4" ShapeID="_x0000_i1218" DrawAspect="Content" ObjectID="_1395777352" r:id="rId405"/>
+          <o:OLEObject Type="Embed" ProgID="Equation.DSMT4" ShapeID="_x0000_i1240" DrawAspect="Content" ObjectID="_1395824380" r:id="rId405"/>
         </w:object>
       </w:r>
       <w:r>
@@ -9983,61 +10154,94 @@
       </w:r>
     </w:p>
     <w:p>
-      <w:r>
-        <w:t>Since the sum of internal moments cancel, and applying the Coriolis theorem</w:t>
+      <w:pPr>
+        <w:pStyle w:val="Heading3"/>
+      </w:pPr>
+      <w:r>
+        <w:t xml:space="preserve">Conservation of </w:t>
+      </w:r>
+      <w:r>
+        <w:t>Angular momentum</w:t>
+      </w:r>
+    </w:p>
+    <w:p>
+      <w:r>
+        <w:t xml:space="preserve">Applying the law of conservation of angular momentum to an </w:t>
+      </w:r>
+      <w:r>
+        <w:rPr>
+          <w:position w:val="-6"/>
+        </w:rPr>
+        <w:object w:dxaOrig="139" w:dyaOrig="260">
+          <v:shape id="_x0000_i1241" type="#_x0000_t75" style="width:6.75pt;height:12.75pt" o:ole="">
+            <v:imagedata r:id="rId358" o:title=""/>
+          </v:shape>
+          <o:OLEObject Type="Embed" ProgID="Equation.DSMT4" ShapeID="_x0000_i1241" DrawAspect="Content" ObjectID="_1395824381" r:id="rId406"/>
+        </w:object>
+      </w:r>
+      <w:r>
+        <w:t xml:space="preserve">-th particle in a moving frame is very similar to the approach used above. </w:t>
+      </w:r>
+      <w:r>
+        <w:t xml:space="preserve">Consider a particle exerted to the internal and external moments. </w:t>
+      </w:r>
+      <w:r>
+        <w:t>Similarly to the linear momentum case</w:t>
+      </w:r>
+      <w:r>
+        <w:t>, the sum of internal moments acting on the particle should be equal to zero (</w:t>
+      </w:r>
+      <w:r>
+        <w:rPr>
+          <w:position w:val="-28"/>
+        </w:rPr>
+        <w:object w:dxaOrig="1020" w:dyaOrig="680">
+          <v:shape id="_x0000_i1242" type="#_x0000_t75" style="width:51pt;height:33.75pt" o:ole="">
+            <v:imagedata r:id="rId407" o:title=""/>
+          </v:shape>
+          <o:OLEObject Type="Embed" ProgID="Equation.DSMT4" ShapeID="_x0000_i1242" DrawAspect="Content" ObjectID="_1395824382" r:id="rId408"/>
+        </w:object>
+      </w:r>
+      <w:r>
+        <w:t xml:space="preserve">), while the external moments arise from the inertial gravity and the body attached forces such as aerodynamic and propulsion. Thus, the conservation of angular momentum calculated across the entire rigid body results </w:t>
+      </w:r>
+    </w:p>
+    <w:p>
+      <w:pPr>
+        <w:pStyle w:val="MTDisplayEquation"/>
+      </w:pPr>
+      <w:r>
+        <w:tab/>
+      </w:r>
+      <w:r>
+        <w:rPr>
+          <w:position w:val="-28"/>
+        </w:rPr>
+        <w:object w:dxaOrig="3260" w:dyaOrig="680">
+          <v:shape id="_x0000_i1243" type="#_x0000_t75" style="width:162.75pt;height:34.5pt" o:ole="">
+            <v:imagedata r:id="rId409" o:title=""/>
+          </v:shape>
+          <o:OLEObject Type="Embed" ProgID="Equation.DSMT4" ShapeID="_x0000_i1243" DrawAspect="Content" ObjectID="_1395824383" r:id="rId410"/>
+        </w:object>
+      </w:r>
+      <w:r>
+        <w:tab/>
       </w:r>
       <w:r>
         <w:fldChar w:fldCharType="begin"/>
       </w:r>
       <w:r>
-        <w:instrText xml:space="preserve"> GOTOBUTTON ZEqnNum471938  \* MERGEFORMAT </w:instrText>
-      </w:r>
-      <w:fldSimple w:instr=" REF ZEqnNum471938 \* Charformat \! \* MERGEFORMAT ">
-        <w:r>
-          <w:instrText>(1.19)</w:instrText>
-        </w:r>
-      </w:fldSimple>
+        <w:instrText xml:space="preserve"> MACROBUTTON MTPlaceRef \* MERGEFORMAT </w:instrText>
+      </w:r>
+      <w:r>
+        <w:fldChar w:fldCharType="begin"/>
+      </w:r>
+      <w:r>
+        <w:instrText xml:space="preserve"> SEQ MTEqn \h \* MERGEFORMAT </w:instrText>
+      </w:r>
       <w:r>
         <w:fldChar w:fldCharType="end"/>
       </w:r>
-    </w:p>
-    <w:p>
-      <w:pPr>
-        <w:pStyle w:val="MTDisplayEquation"/>
-      </w:pPr>
-      <w:r>
-        <w:tab/>
-      </w:r>
-      <w:r>
-        <w:rPr>
-          <w:position w:val="-102"/>
-        </w:rPr>
-        <w:object w:dxaOrig="6600" w:dyaOrig="2160">
-          <v:shape id="_x0000_i1252" type="#_x0000_t75" style="width:330pt;height:108pt" o:ole="">
-            <v:imagedata r:id="rId406" o:title=""/>
-          </v:shape>
-          <o:OLEObject Type="Embed" ProgID="Equation.DSMT4" ShapeID="_x0000_i1252" DrawAspect="Content" ObjectID="_1395777353" r:id="rId407"/>
-        </w:object>
-      </w:r>
-      <w:r>
-        <w:tab/>
-      </w:r>
-      <w:r>
-        <w:fldChar w:fldCharType="begin"/>
-      </w:r>
-      <w:r>
-        <w:instrText xml:space="preserve"> MACROBUTTON MTPlaceRef \* MERGEFORMAT </w:instrText>
-      </w:r>
-      <w:r>
-        <w:fldChar w:fldCharType="begin"/>
-      </w:r>
-      <w:r>
-        <w:instrText xml:space="preserve"> SEQ MTEqn \h \* MERGEFORMAT </w:instrText>
-      </w:r>
-      <w:r>
-        <w:fldChar w:fldCharType="end"/>
-      </w:r>
-      <w:bookmarkStart w:id="19" w:name="ZEqnNum470354"/>
       <w:r>
         <w:instrText>(</w:instrText>
       </w:r>
@@ -10063,33 +10267,45 @@
       <w:r>
         <w:instrText>)</w:instrText>
       </w:r>
-      <w:bookmarkEnd w:id="19"/>
       <w:r>
         <w:fldChar w:fldCharType="end"/>
       </w:r>
     </w:p>
     <w:p>
+      <w:r>
+        <w:t>Since the sum of internal moments cancel, and applying the Coriolis theorem</w:t>
+      </w:r>
+      <w:r>
+        <w:fldChar w:fldCharType="begin"/>
+      </w:r>
+      <w:r>
+        <w:instrText xml:space="preserve"> GOTOBUTTON ZEqnNum471938  \* MERGEFORMAT </w:instrText>
+      </w:r>
+      <w:fldSimple w:instr=" REF ZEqnNum471938 \* Charformat \! \* MERGEFORMAT ">
+        <w:r>
+          <w:instrText>(1.19)</w:instrText>
+        </w:r>
+      </w:fldSimple>
+      <w:r>
+        <w:fldChar w:fldCharType="end"/>
+      </w:r>
+    </w:p>
+    <w:p>
       <w:pPr>
         <w:pStyle w:val="MTDisplayEquation"/>
       </w:pPr>
       <w:r>
-        <w:t>The first term can be expanded by utilizing the definition of the CG.</w:t>
-      </w:r>
-      <w:r>
-        <w:t xml:space="preserve"> </w:t>
-      </w:r>
-      <w:r>
         <w:tab/>
       </w:r>
       <w:r>
         <w:rPr>
-          <w:position w:val="-64"/>
-        </w:rPr>
-        <w:object w:dxaOrig="8919" w:dyaOrig="1400">
-          <v:shape id="_x0000_i1251" type="#_x0000_t75" style="width:446.2pt;height:69.8pt" o:ole="">
-            <v:imagedata r:id="rId408" o:title=""/>
-          </v:shape>
-          <o:OLEObject Type="Embed" ProgID="Equation.DSMT4" ShapeID="_x0000_i1251" DrawAspect="Content" ObjectID="_1395777354" r:id="rId409"/>
+          <w:position w:val="-102"/>
+        </w:rPr>
+        <w:object w:dxaOrig="6660" w:dyaOrig="2160">
+          <v:shape id="_x0000_i1256" type="#_x0000_t75" style="width:333pt;height:108pt" o:ole="">
+            <v:imagedata r:id="rId411" o:title=""/>
+          </v:shape>
+          <o:OLEObject Type="Embed" ProgID="Equation.DSMT4" ShapeID="_x0000_i1256" DrawAspect="Content" ObjectID="_1395824384" r:id="rId412"/>
         </w:object>
       </w:r>
       <w:r>
@@ -10110,7 +10326,7 @@
       <w:r>
         <w:fldChar w:fldCharType="end"/>
       </w:r>
-      <w:bookmarkStart w:id="20" w:name="ZEqnNum418365"/>
+      <w:bookmarkStart w:id="19" w:name="ZEqnNum470354"/>
       <w:r>
         <w:instrText>(</w:instrText>
       </w:r>
@@ -10136,45 +10352,33 @@
       <w:r>
         <w:instrText>)</w:instrText>
       </w:r>
-      <w:bookmarkEnd w:id="20"/>
+      <w:bookmarkEnd w:id="19"/>
       <w:r>
         <w:fldChar w:fldCharType="end"/>
       </w:r>
     </w:p>
     <w:p>
-      <w:r>
-        <w:t xml:space="preserve">Utilizing the double </w:t>
-      </w:r>
-      <w:r>
-        <w:t xml:space="preserve">vector product identity </w:t>
-      </w:r>
-      <w:r>
-        <w:t xml:space="preserve">allows expanding the </w:t>
-      </w:r>
-      <w:r>
-        <w:t xml:space="preserve">second term </w:t>
-      </w:r>
-      <w:r>
-        <w:t>as follows</w:t>
-      </w:r>
-    </w:p>
-    <w:p>
       <w:pPr>
         <w:pStyle w:val="MTDisplayEquation"/>
       </w:pPr>
       <w:r>
-        <w:lastRenderedPageBreak/>
+        <w:t>The first term can be expanded by utilizing the definition of the CG.</w:t>
+      </w:r>
+      <w:r>
+        <w:t xml:space="preserve"> </w:t>
+      </w:r>
+      <w:r>
         <w:tab/>
       </w:r>
       <w:r>
         <w:rPr>
-          <w:position w:val="-134"/>
-        </w:rPr>
-        <w:object w:dxaOrig="8280" w:dyaOrig="2799">
-          <v:shape id="_x0000_i1250" type="#_x0000_t75" style="width:414.55pt;height:140.2pt" o:ole="">
-            <v:imagedata r:id="rId410" o:title=""/>
-          </v:shape>
-          <o:OLEObject Type="Embed" ProgID="Equation.DSMT4" ShapeID="_x0000_i1250" DrawAspect="Content" ObjectID="_1395777355" r:id="rId411"/>
+          <w:position w:val="-64"/>
+        </w:rPr>
+        <w:object w:dxaOrig="8919" w:dyaOrig="1400">
+          <v:shape id="_x0000_i1244" type="#_x0000_t75" style="width:446.25pt;height:69.75pt" o:ole="">
+            <v:imagedata r:id="rId413" o:title=""/>
+          </v:shape>
+          <o:OLEObject Type="Embed" ProgID="Equation.DSMT4" ShapeID="_x0000_i1244" DrawAspect="Content" ObjectID="_1395824385" r:id="rId414"/>
         </w:object>
       </w:r>
       <w:r>
@@ -10195,6 +10399,7 @@
       <w:r>
         <w:fldChar w:fldCharType="end"/>
       </w:r>
+      <w:bookmarkStart w:id="20" w:name="ZEqnNum418365"/>
       <w:r>
         <w:instrText>(</w:instrText>
       </w:r>
@@ -10220,178 +10425,65 @@
       <w:r>
         <w:instrText>)</w:instrText>
       </w:r>
+      <w:bookmarkEnd w:id="20"/>
       <w:r>
         <w:fldChar w:fldCharType="end"/>
       </w:r>
     </w:p>
     <w:p>
       <w:r>
-        <w:t>Recognizing</w:t>
-      </w:r>
-      <w:r>
-        <w:t xml:space="preserve"> the moments of inertia and combi</w:t>
-      </w:r>
-      <w:r>
-        <w:t xml:space="preserve">ning them into the matrix form </w:t>
-      </w:r>
-      <w:r>
-        <w:t>defin</w:t>
-      </w:r>
-      <w:r>
-        <w:t>es</w:t>
-      </w:r>
-      <w:r>
-        <w:t xml:space="preserve"> the inertia tensor </w:t>
-      </w:r>
-      <w:r>
-        <w:t xml:space="preserve">that </w:t>
-      </w:r>
-      <w:r>
-        <w:t xml:space="preserve">allows </w:t>
-      </w:r>
-      <w:r>
-        <w:t>converting</w:t>
-      </w:r>
-      <w:r>
-        <w:t xml:space="preserve"> the entire double vector </w:t>
-      </w:r>
-      <w:r>
-        <w:t xml:space="preserve">product into very compact form. </w:t>
-      </w:r>
-      <w:r>
-        <w:t xml:space="preserve">The diagonal terms of </w:t>
-      </w:r>
-      <w:r>
-        <w:rPr>
-          <w:position w:val="-4"/>
-        </w:rPr>
-        <w:object w:dxaOrig="180" w:dyaOrig="260">
-          <v:shape id="_x0000_i1254" type="#_x0000_t75" style="width:9.25pt;height:13.1pt" o:ole="">
-            <v:imagedata r:id="rId412" o:title=""/>
-          </v:shape>
-          <o:OLEObject Type="Embed" ProgID="Equation.DSMT4" ShapeID="_x0000_i1254" DrawAspect="Content" ObjectID="_1395777356" r:id="rId413"/>
-        </w:object>
-      </w:r>
-      <w:r>
-        <w:t>are called the moments of inertia</w:t>
-      </w:r>
-      <w:r>
-        <w:t>. T</w:t>
-      </w:r>
-      <w:r>
-        <w:t>he off-diagonal terms are called</w:t>
-      </w:r>
-      <w:r>
-        <w:t xml:space="preserve"> </w:t>
-      </w:r>
-      <w:r>
-        <w:t xml:space="preserve">the </w:t>
-      </w:r>
-      <w:r>
-        <w:t>product</w:t>
-      </w:r>
-      <w:r>
-        <w:t xml:space="preserve">s of inertia, </w:t>
-      </w:r>
-      <w:r>
-        <w:t>they define the inertia cross coupling</w:t>
-      </w:r>
-      <w:r>
-        <w:t xml:space="preserve">. The moments of inertia </w:t>
-      </w:r>
-      <w:r>
-        <w:t>are directly proportional to the</w:t>
-      </w:r>
-      <w:r>
-        <w:t xml:space="preserve"> </w:t>
-      </w:r>
-      <w:r>
-        <w:t xml:space="preserve">the </w:t>
-      </w:r>
-      <w:r>
-        <w:t>UAV’s</w:t>
-      </w:r>
-      <w:r>
-        <w:t xml:space="preserve"> tendency to oppose</w:t>
-      </w:r>
-      <w:r>
-        <w:t xml:space="preserve"> </w:t>
-      </w:r>
-      <w:r>
-        <w:t xml:space="preserve">angular </w:t>
-      </w:r>
-      <w:r>
-        <w:t>acceleration about a specific axis of rotation.</w:t>
-      </w:r>
-      <w:r>
-        <w:t xml:space="preserve"> For a body with axes of symmetry the inertia tensor has zero off diagonal term that significantly simplifies its form and the final equations of angular momentum.</w:t>
-      </w:r>
-    </w:p>
-    <w:p>
-      <w:r>
-        <w:t xml:space="preserve">The last term in </w:t>
+        <w:t xml:space="preserve">Utilizing the double </w:t>
+      </w:r>
+      <w:r>
+        <w:t xml:space="preserve">vector product identity </w:t>
+      </w:r>
+      <w:r>
+        <w:t xml:space="preserve">allows expanding the </w:t>
+      </w:r>
+      <w:r>
+        <w:t xml:space="preserve">second term </w:t>
+      </w:r>
+      <w:r>
+        <w:t>as follows</w:t>
+      </w:r>
+    </w:p>
+    <w:p>
+      <w:pPr>
+        <w:pStyle w:val="MTDisplayEquation"/>
+      </w:pPr>
+      <w:r>
+        <w:lastRenderedPageBreak/>
+        <w:tab/>
+      </w:r>
+      <w:r>
+        <w:rPr>
+          <w:position w:val="-134"/>
+        </w:rPr>
+        <w:object w:dxaOrig="8280" w:dyaOrig="2799">
+          <v:shape id="_x0000_i1245" type="#_x0000_t75" style="width:414.75pt;height:140.25pt" o:ole="">
+            <v:imagedata r:id="rId415" o:title=""/>
+          </v:shape>
+          <o:OLEObject Type="Embed" ProgID="Equation.DSMT4" ShapeID="_x0000_i1245" DrawAspect="Content" ObjectID="_1395824386" r:id="rId416"/>
+        </w:object>
+      </w:r>
+      <w:r>
+        <w:tab/>
       </w:r>
       <w:r>
         <w:fldChar w:fldCharType="begin"/>
       </w:r>
       <w:r>
-        <w:instrText xml:space="preserve"> GOTOBUTTON ZEqnNum470354  \* MERGEFORMAT </w:instrText>
-      </w:r>
-      <w:fldSimple w:instr=" REF ZEqnNum470354 \* Charformat \! \* MERGEFORMAT ">
-        <w:r>
-          <w:instrText>(1.29)</w:instrText>
-        </w:r>
-      </w:fldSimple>
+        <w:instrText xml:space="preserve"> MACROBUTTON MTPlaceRef \* MERGEFORMAT </w:instrText>
+      </w:r>
+      <w:r>
+        <w:fldChar w:fldCharType="begin"/>
+      </w:r>
+      <w:r>
+        <w:instrText xml:space="preserve"> SEQ MTEqn \h \* MERGEFORMAT </w:instrText>
+      </w:r>
       <w:r>
         <w:fldChar w:fldCharType="end"/>
       </w:r>
-      <w:r>
-        <w:t xml:space="preserve"> utilizes the same double cross product expansion twice </w:t>
-      </w:r>
-      <w:r>
-        <w:t xml:space="preserve">thus </w:t>
-      </w:r>
-      <w:r>
-        <w:t xml:space="preserve">leading to </w:t>
-      </w:r>
-    </w:p>
-    <w:p>
-      <w:pPr>
-        <w:pStyle w:val="MTDisplayEquation"/>
-      </w:pPr>
-      <w:r>
-        <w:tab/>
-      </w:r>
-      <w:r>
-        <w:rPr>
-          <w:position w:val="-88"/>
-        </w:rPr>
-        <w:object w:dxaOrig="5280" w:dyaOrig="1880">
-          <v:shape id="_x0000_i1253" type="#_x0000_t75" style="width:264pt;height:94.35pt" o:ole="">
-            <v:imagedata r:id="rId414" o:title=""/>
-          </v:shape>
-          <o:OLEObject Type="Embed" ProgID="Equation.DSMT4" ShapeID="_x0000_i1253" DrawAspect="Content" ObjectID="_1395777357" r:id="rId415"/>
-        </w:object>
-      </w:r>
-      <w:r>
-        <w:tab/>
-      </w:r>
-      <w:r>
-        <w:fldChar w:fldCharType="begin"/>
-      </w:r>
-      <w:r>
-        <w:instrText xml:space="preserve"> MACROBUTTON MTPlaceRef \* MERGEFORMAT </w:instrText>
-      </w:r>
-      <w:r>
-        <w:fldChar w:fldCharType="begin"/>
-      </w:r>
-      <w:r>
-        <w:instrText xml:space="preserve"> SEQ MTEqn \h \* MERGEFORMAT </w:instrText>
-      </w:r>
-      <w:r>
-        <w:fldChar w:fldCharType="end"/>
-      </w:r>
-      <w:bookmarkStart w:id="21" w:name="ZEqnNum483351"/>
       <w:r>
         <w:instrText>(</w:instrText>
       </w:r>
@@ -10417,42 +10509,91 @@
       <w:r>
         <w:instrText>)</w:instrText>
       </w:r>
-      <w:bookmarkEnd w:id="21"/>
       <w:r>
         <w:fldChar w:fldCharType="end"/>
       </w:r>
     </w:p>
     <w:p>
       <w:r>
-        <w:t>Denoting the body components of the total moment acting on the UAV</w:t>
-      </w:r>
-      <w:r>
-        <w:t xml:space="preserve"> as</w:t>
-      </w:r>
-      <w:r>
-        <w:t xml:space="preserve"> </w:t>
-      </w:r>
-      <w:r>
-        <w:rPr>
-          <w:position w:val="-10"/>
-        </w:rPr>
-        <w:object w:dxaOrig="1440" w:dyaOrig="320">
-          <v:shape id="_x0000_i1257" type="#_x0000_t75" style="width:1in;height:15.8pt" o:ole="">
-            <v:imagedata r:id="rId416" o:title=""/>
-          </v:shape>
-          <o:OLEObject Type="Embed" ProgID="Equation.DSMT4" ShapeID="_x0000_i1257" DrawAspect="Content" ObjectID="_1395777358" r:id="rId417"/>
-        </w:object>
-      </w:r>
-      <w:r>
-        <w:t xml:space="preserve">and combining the results in </w:t>
+        <w:t>Recognizing</w:t>
+      </w:r>
+      <w:r>
+        <w:t xml:space="preserve"> the moments of inertia and combi</w:t>
+      </w:r>
+      <w:r>
+        <w:t xml:space="preserve">ning them into the matrix form </w:t>
+      </w:r>
+      <w:r>
+        <w:t>defin</w:t>
+      </w:r>
+      <w:r>
+        <w:t>es</w:t>
+      </w:r>
+      <w:r>
+        <w:t xml:space="preserve"> the inertia tensor </w:t>
+      </w:r>
+      <w:r>
+        <w:t xml:space="preserve">that </w:t>
+      </w:r>
+      <w:r>
+        <w:t xml:space="preserve">allows </w:t>
+      </w:r>
+      <w:r>
+        <w:t>converting</w:t>
+      </w:r>
+      <w:r>
+        <w:t xml:space="preserve"> the entire double vector </w:t>
+      </w:r>
+      <w:r>
+        <w:t xml:space="preserve">product into very compact form. The diagonal terms of </w:t>
+      </w:r>
+      <w:r>
+        <w:rPr>
+          <w:position w:val="-4"/>
+        </w:rPr>
+        <w:object w:dxaOrig="180" w:dyaOrig="260">
+          <v:shape id="_x0000_i1246" type="#_x0000_t75" style="width:9pt;height:12.75pt" o:ole="">
+            <v:imagedata r:id="rId417" o:title=""/>
+          </v:shape>
+          <o:OLEObject Type="Embed" ProgID="Equation.DSMT4" ShapeID="_x0000_i1246" DrawAspect="Content" ObjectID="_1395824387" r:id="rId418"/>
+        </w:object>
+      </w:r>
+      <w:r>
+        <w:t>are called the moments of inertia. The off-diagonal terms are called the product</w:t>
+      </w:r>
+      <w:r>
+        <w:t xml:space="preserve">s of inertia, </w:t>
+      </w:r>
+      <w:r>
+        <w:t xml:space="preserve">they define the inertia cross coupling. The moments of inertia </w:t>
+      </w:r>
+      <w:r>
+        <w:t>are directly proportional to the</w:t>
+      </w:r>
+      <w:r>
+        <w:t xml:space="preserve"> the UAV’s tendency to oppose </w:t>
+      </w:r>
+      <w:r>
+        <w:t xml:space="preserve">angular </w:t>
+      </w:r>
+      <w:r>
+        <w:t>acceleration about a specific axis of rotation.</w:t>
+      </w:r>
+      <w:r>
+        <w:t xml:space="preserve"> For a body with axes of symmetry the inertia tensor has zero off diagonal term that significantly simplifies its form and the final equations of angular momentum.</w:t>
+      </w:r>
+    </w:p>
+    <w:p>
+      <w:r>
+        <w:t xml:space="preserve">The last term in </w:t>
       </w:r>
       <w:r>
         <w:fldChar w:fldCharType="begin"/>
       </w:r>
       <w:r>
-        <w:instrText xml:space="preserve"> GOTOBUTTON ZEqnNum418365  \* MERGEFORMAT </w:instrText>
-      </w:r>
-      <w:fldSimple w:instr=" REF ZEqnNum418365 \* Charformat \! \* MERGEFORMAT ">
+        <w:instrText xml:space="preserve"> GOTOBUTTON ZEqnNum470354  \* MERGEFORMAT </w:instrText>
+      </w:r>
+      <w:fldSimple w:instr=" REF ZEqnNum470354 \* Charformat \! \* MERGEFORMAT ">
         <w:r>
           <w:instrText>(1.30)</w:instrText>
         </w:r>
@@ -10461,65 +10602,52 @@
         <w:fldChar w:fldCharType="end"/>
       </w:r>
       <w:r>
-        <w:t>-</w:t>
+        <w:t xml:space="preserve"> utilizes the same double cross product expansion twice </w:t>
+      </w:r>
+      <w:r>
+        <w:t xml:space="preserve">thus </w:t>
+      </w:r>
+      <w:r>
+        <w:t xml:space="preserve">leading to </w:t>
+      </w:r>
+    </w:p>
+    <w:p>
+      <w:pPr>
+        <w:pStyle w:val="MTDisplayEquation"/>
+      </w:pPr>
+      <w:r>
+        <w:tab/>
+      </w:r>
+      <w:r>
+        <w:rPr>
+          <w:position w:val="-88"/>
+        </w:rPr>
+        <w:object w:dxaOrig="5420" w:dyaOrig="1880">
+          <v:shape id="_x0000_i1257" type="#_x0000_t75" style="width:270.75pt;height:94.5pt" o:ole="">
+            <v:imagedata r:id="rId419" o:title=""/>
+          </v:shape>
+          <o:OLEObject Type="Embed" ProgID="Equation.DSMT4" ShapeID="_x0000_i1257" DrawAspect="Content" ObjectID="_1395824388" r:id="rId420"/>
+        </w:object>
+      </w:r>
+      <w:r>
+        <w:tab/>
       </w:r>
       <w:r>
         <w:fldChar w:fldCharType="begin"/>
       </w:r>
       <w:r>
-        <w:instrText xml:space="preserve"> GOTOBUTTON ZEqnNum483351  \* MERGEFORMAT </w:instrText>
-      </w:r>
-      <w:fldSimple w:instr=" REF ZEqnNum483351 \* Charformat \! \* MERGEFORMAT ">
-        <w:r>
-          <w:instrText>(1.32)</w:instrText>
-        </w:r>
-      </w:fldSimple>
+        <w:instrText xml:space="preserve"> MACROBUTTON MTPlaceRef \* MERGEFORMAT </w:instrText>
+      </w:r>
+      <w:r>
+        <w:fldChar w:fldCharType="begin"/>
+      </w:r>
+      <w:r>
+        <w:instrText xml:space="preserve"> SEQ MTEqn \h \* MERGEFORMAT </w:instrText>
+      </w:r>
       <w:r>
         <w:fldChar w:fldCharType="end"/>
       </w:r>
-      <w:r>
-        <w:t xml:space="preserve"> </w:t>
-      </w:r>
-      <w:r>
-        <w:t>lead to the following complete angular momentum equations</w:t>
-      </w:r>
-    </w:p>
-    <w:p>
-      <w:pPr>
-        <w:pStyle w:val="MTDisplayEquation"/>
-      </w:pPr>
-      <w:r>
-        <w:tab/>
-      </w:r>
-      <w:r>
-        <w:rPr>
-          <w:position w:val="-188"/>
-        </w:rPr>
-        <w:object w:dxaOrig="5480" w:dyaOrig="3820">
-          <v:shape id="_x0000_i1261" type="#_x0000_t75" style="width:273.8pt;height:190.9pt" o:ole="">
-            <v:imagedata r:id="rId418" o:title=""/>
-          </v:shape>
-          <o:OLEObject Type="Embed" ProgID="Equation.DSMT4" ShapeID="_x0000_i1261" DrawAspect="Content" ObjectID="_1395777359" r:id="rId419"/>
-        </w:object>
-      </w:r>
-      <w:r>
-        <w:tab/>
-      </w:r>
-      <w:r>
-        <w:fldChar w:fldCharType="begin"/>
-      </w:r>
-      <w:r>
-        <w:instrText xml:space="preserve"> MACROBUTTON MTPlaceRef \* MERGEFORMAT </w:instrText>
-      </w:r>
-      <w:r>
-        <w:fldChar w:fldCharType="begin"/>
-      </w:r>
-      <w:r>
-        <w:instrText xml:space="preserve"> SEQ MTEqn \h \* MERGEFORMAT </w:instrText>
-      </w:r>
-      <w:r>
-        <w:fldChar w:fldCharType="end"/>
-      </w:r>
+      <w:bookmarkStart w:id="21" w:name="ZEqnNum483351"/>
       <w:r>
         <w:instrText>(</w:instrText>
       </w:r>
@@ -10545,78 +10673,71 @@
       <w:r>
         <w:instrText>)</w:instrText>
       </w:r>
+      <w:bookmarkEnd w:id="21"/>
       <w:r>
         <w:fldChar w:fldCharType="end"/>
       </w:r>
     </w:p>
     <w:p>
       <w:r>
-        <w:t>In case of a UAV with a vertical plane of symmetry</w:t>
-      </w:r>
-      <w:r>
-        <w:t xml:space="preserve"> spanned by body axes </w:t>
-      </w:r>
-      <w:r>
-        <w:rPr>
-          <w:position w:val="-12"/>
-        </w:rPr>
-        <w:object w:dxaOrig="560" w:dyaOrig="360">
-          <v:shape id="_x0000_i1259" type="#_x0000_t75" style="width:27.8pt;height:18pt" o:ole="">
-            <v:imagedata r:id="rId420" o:title=""/>
-          </v:shape>
-          <o:OLEObject Type="Embed" ProgID="Equation.DSMT4" ShapeID="_x0000_i1259" DrawAspect="Content" ObjectID="_1395777360" r:id="rId421"/>
-        </w:object>
-      </w:r>
-      <w:r>
-        <w:t xml:space="preserve"> the two pairs of </w:t>
-      </w:r>
-      <w:r>
-        <w:t xml:space="preserve">the </w:t>
-      </w:r>
-      <w:r>
-        <w:t xml:space="preserve">off-diagonal terms of matrix </w:t>
-      </w:r>
-      <w:r>
-        <w:rPr>
-          <w:position w:val="-4"/>
-        </w:rPr>
-        <w:object w:dxaOrig="180" w:dyaOrig="260">
-          <v:shape id="_x0000_i1258" type="#_x0000_t75" style="width:9.25pt;height:13.1pt" o:ole="">
-            <v:imagedata r:id="rId422" o:title=""/>
-          </v:shape>
-          <o:OLEObject Type="Embed" ProgID="Equation.DSMT4" ShapeID="_x0000_i1258" DrawAspect="Content" ObjectID="_1395777361" r:id="rId423"/>
-        </w:object>
-      </w:r>
-      <w:r>
-        <w:t xml:space="preserve">become zero, namely </w:t>
-      </w:r>
-      <w:r>
-        <w:rPr>
-          <w:position w:val="-14"/>
-        </w:rPr>
-        <w:object w:dxaOrig="1200" w:dyaOrig="380">
-          <v:shape id="_x0000_i1255" type="#_x0000_t75" style="width:60pt;height:19.1pt" o:ole="">
-            <v:imagedata r:id="rId424" o:title=""/>
-          </v:shape>
-          <o:OLEObject Type="Embed" ProgID="Equation.DSMT4" ShapeID="_x0000_i1255" DrawAspect="Content" ObjectID="_1395777362" r:id="rId425"/>
-        </w:object>
-      </w:r>
-      <w:r>
-        <w:t xml:space="preserve">and </w:t>
-      </w:r>
-      <w:r>
-        <w:rPr>
-          <w:position w:val="-14"/>
-        </w:rPr>
-        <w:object w:dxaOrig="1180" w:dyaOrig="380">
-          <v:shape id="_x0000_i1256" type="#_x0000_t75" style="width:58.9pt;height:19.1pt" o:ole="">
-            <v:imagedata r:id="rId426" o:title=""/>
-          </v:shape>
-          <o:OLEObject Type="Embed" ProgID="Equation.DSMT4" ShapeID="_x0000_i1256" DrawAspect="Content" ObjectID="_1395777363" r:id="rId427"/>
-        </w:object>
-      </w:r>
-      <w:r>
-        <w:t>. This significantly simplifies the above equations:</w:t>
+        <w:t>Denoting the body components of the total moment acting on the UAV</w:t>
+      </w:r>
+      <w:r>
+        <w:t xml:space="preserve"> as</w:t>
+      </w:r>
+      <w:r>
+        <w:t xml:space="preserve"> </w:t>
+      </w:r>
+      <w:r>
+        <w:rPr>
+          <w:position w:val="-10"/>
+        </w:rPr>
+        <w:object w:dxaOrig="1440" w:dyaOrig="320">
+          <v:shape id="_x0000_i1247" type="#_x0000_t75" style="width:1in;height:15.75pt" o:ole="">
+            <v:imagedata r:id="rId421" o:title=""/>
+          </v:shape>
+          <o:OLEObject Type="Embed" ProgID="Equation.DSMT4" ShapeID="_x0000_i1247" DrawAspect="Content" ObjectID="_1395824389" r:id="rId422"/>
+        </w:object>
+      </w:r>
+      <w:r>
+        <w:t xml:space="preserve">and combining the results in </w:t>
+      </w:r>
+      <w:r>
+        <w:fldChar w:fldCharType="begin"/>
+      </w:r>
+      <w:r>
+        <w:instrText xml:space="preserve"> GOTOBUTTON ZEqnNum418365  \* MERGEFORMAT </w:instrText>
+      </w:r>
+      <w:fldSimple w:instr=" REF ZEqnNum418365 \* Charformat \! \* MERGEFORMAT ">
+        <w:r>
+          <w:instrText>(1.31)</w:instrText>
+        </w:r>
+      </w:fldSimple>
+      <w:r>
+        <w:fldChar w:fldCharType="end"/>
+      </w:r>
+      <w:r>
+        <w:t>-</w:t>
+      </w:r>
+      <w:r>
+        <w:fldChar w:fldCharType="begin"/>
+      </w:r>
+      <w:r>
+        <w:instrText xml:space="preserve"> GOTOBUTTON ZEqnNum483351  \* MERGEFORMAT </w:instrText>
+      </w:r>
+      <w:fldSimple w:instr=" REF ZEqnNum483351 \* Charformat \! \* MERGEFORMAT ">
+        <w:r>
+          <w:instrText>(1.33)</w:instrText>
+        </w:r>
+      </w:fldSimple>
+      <w:r>
+        <w:fldChar w:fldCharType="end"/>
+      </w:r>
+      <w:r>
+        <w:t xml:space="preserve"> </w:t>
+      </w:r>
+      <w:r>
+        <w:t>lead to the following complete angular momentum equations</w:t>
       </w:r>
     </w:p>
     <w:p>
@@ -10628,13 +10749,13 @@
       </w:r>
       <w:r>
         <w:rPr>
-          <w:position w:val="-50"/>
-        </w:rPr>
-        <w:object w:dxaOrig="3580" w:dyaOrig="1100">
-          <v:shape id="_x0000_i1260" type="#_x0000_t75" style="width:178.9pt;height:55.1pt" o:ole="">
-            <v:imagedata r:id="rId428" o:title=""/>
-          </v:shape>
-          <o:OLEObject Type="Embed" ProgID="Equation.DSMT4" ShapeID="_x0000_i1260" DrawAspect="Content" ObjectID="_1395777364" r:id="rId429"/>
+          <w:position w:val="-188"/>
+        </w:rPr>
+        <w:object w:dxaOrig="5480" w:dyaOrig="3820">
+          <v:shape id="_x0000_i1248" type="#_x0000_t75" style="width:273.75pt;height:190.5pt" o:ole="">
+            <v:imagedata r:id="rId423" o:title=""/>
+          </v:shape>
+          <o:OLEObject Type="Embed" ProgID="Equation.DSMT4" ShapeID="_x0000_i1248" DrawAspect="Content" ObjectID="_1395824390" r:id="rId424"/>
         </w:object>
       </w:r>
       <w:r>
@@ -10686,22 +10807,72 @@
     </w:p>
     <w:p>
       <w:r>
-        <w:lastRenderedPageBreak/>
-        <w:t>Equations represent the complete rotational dynamics of a typical fixed wing UAV</w:t>
-      </w:r>
-      <w:r>
-        <w:t xml:space="preserve"> with a longitudinal plane of symmetry</w:t>
-      </w:r>
-      <w:r>
-        <w:t>.</w:t>
-      </w:r>
-    </w:p>
-    <w:p>
-      <w:pPr>
-        <w:pStyle w:val="Heading3"/>
-      </w:pPr>
-      <w:r>
-        <w:t>Complete set of 6DOF Equations of Motion</w:t>
+        <w:t>In case of a UAV with a vertical plane of symmetry</w:t>
+      </w:r>
+      <w:r>
+        <w:t xml:space="preserve"> spanned by body axes </w:t>
+      </w:r>
+      <w:r>
+        <w:rPr>
+          <w:position w:val="-12"/>
+        </w:rPr>
+        <w:object w:dxaOrig="560" w:dyaOrig="360">
+          <v:shape id="_x0000_i1249" type="#_x0000_t75" style="width:27.75pt;height:18pt" o:ole="">
+            <v:imagedata r:id="rId425" o:title=""/>
+          </v:shape>
+          <o:OLEObject Type="Embed" ProgID="Equation.DSMT4" ShapeID="_x0000_i1249" DrawAspect="Content" ObjectID="_1395824391" r:id="rId426"/>
+        </w:object>
+      </w:r>
+      <w:r>
+        <w:t xml:space="preserve"> the two pairs of </w:t>
+      </w:r>
+      <w:r>
+        <w:t xml:space="preserve">the </w:t>
+      </w:r>
+      <w:r>
+        <w:t xml:space="preserve">off-diagonal terms of matrix </w:t>
+      </w:r>
+      <w:r>
+        <w:rPr>
+          <w:position w:val="-4"/>
+        </w:rPr>
+        <w:object w:dxaOrig="180" w:dyaOrig="260">
+          <v:shape id="_x0000_i1250" type="#_x0000_t75" style="width:9pt;height:12.75pt" o:ole="">
+            <v:imagedata r:id="rId427" o:title=""/>
+          </v:shape>
+          <o:OLEObject Type="Embed" ProgID="Equation.DSMT4" ShapeID="_x0000_i1250" DrawAspect="Content" ObjectID="_1395824392" r:id="rId428"/>
+        </w:object>
+      </w:r>
+      <w:r>
+        <w:t xml:space="preserve">become zero, namely </w:t>
+      </w:r>
+      <w:r>
+        <w:rPr>
+          <w:position w:val="-14"/>
+        </w:rPr>
+        <w:object w:dxaOrig="1200" w:dyaOrig="380">
+          <v:shape id="_x0000_i1251" type="#_x0000_t75" style="width:60pt;height:18.75pt" o:ole="">
+            <v:imagedata r:id="rId429" o:title=""/>
+          </v:shape>
+          <o:OLEObject Type="Embed" ProgID="Equation.DSMT4" ShapeID="_x0000_i1251" DrawAspect="Content" ObjectID="_1395824393" r:id="rId430"/>
+        </w:object>
+      </w:r>
+      <w:r>
+        <w:t xml:space="preserve">and </w:t>
+      </w:r>
+      <w:r>
+        <w:rPr>
+          <w:position w:val="-14"/>
+        </w:rPr>
+        <w:object w:dxaOrig="1180" w:dyaOrig="380">
+          <v:shape id="_x0000_i1252" type="#_x0000_t75" style="width:59.25pt;height:18.75pt" o:ole="">
+            <v:imagedata r:id="rId431" o:title=""/>
+          </v:shape>
+          <o:OLEObject Type="Embed" ProgID="Equation.DSMT4" ShapeID="_x0000_i1252" DrawAspect="Content" ObjectID="_1395824394" r:id="rId432"/>
+        </w:object>
+      </w:r>
+      <w:r>
+        <w:t>. This significantly simplifies the above equations:</w:t>
       </w:r>
     </w:p>
     <w:p>
@@ -10713,13 +10884,13 @@
       </w:r>
       <w:r>
         <w:rPr>
-          <w:position w:val="-100"/>
-        </w:rPr>
-        <w:object w:dxaOrig="6440" w:dyaOrig="2120">
-          <v:shape id="_x0000_i1169" type="#_x0000_t75" style="width:322.35pt;height:106.35pt" o:ole="">
-            <v:imagedata r:id="rId430" o:title=""/>
-          </v:shape>
-          <o:OLEObject Type="Embed" ProgID="Equation.DSMT4" ShapeID="_x0000_i1169" DrawAspect="Content" ObjectID="_1395777365" r:id="rId431"/>
+          <w:position w:val="-50"/>
+        </w:rPr>
+        <w:object w:dxaOrig="3580" w:dyaOrig="1100">
+          <v:shape id="_x0000_i1253" type="#_x0000_t75" style="width:178.5pt;height:54.75pt" o:ole="">
+            <v:imagedata r:id="rId433" o:title=""/>
+          </v:shape>
+          <o:OLEObject Type="Embed" ProgID="Equation.DSMT4" ShapeID="_x0000_i1253" DrawAspect="Content" ObjectID="_1395824395" r:id="rId434"/>
         </w:object>
       </w:r>
       <w:r>
@@ -10770,6 +10941,26 @@
       </w:r>
     </w:p>
     <w:p>
+      <w:r>
+        <w:lastRenderedPageBreak/>
+        <w:t>Equations represent the complete rotational dynamics of a typical fixed wing UAV</w:t>
+      </w:r>
+      <w:r>
+        <w:t xml:space="preserve"> with a longitudinal plane of symmetry</w:t>
+      </w:r>
+      <w:r>
+        <w:t>.</w:t>
+      </w:r>
+    </w:p>
+    <w:p>
+      <w:pPr>
+        <w:pStyle w:val="Heading3"/>
+      </w:pPr>
+      <w:r>
+        <w:t>Complete set of 6DOF Equations of Motion</w:t>
+      </w:r>
+    </w:p>
+    <w:p>
       <w:pPr>
         <w:pStyle w:val="MTDisplayEquation"/>
       </w:pPr>
@@ -10778,13 +10969,13 @@
       </w:r>
       <w:r>
         <w:rPr>
-          <w:position w:val="-62"/>
-        </w:rPr>
-        <w:object w:dxaOrig="9999" w:dyaOrig="1359">
-          <v:shape id="_x0000_i1170" type="#_x0000_t75" style="width:500.2pt;height:68.2pt" o:ole="">
-            <v:imagedata r:id="rId432" o:title=""/>
-          </v:shape>
-          <o:OLEObject Type="Embed" ProgID="Equation.DSMT4" ShapeID="_x0000_i1170" DrawAspect="Content" ObjectID="_1395777366" r:id="rId433"/>
+          <w:position w:val="-100"/>
+        </w:rPr>
+        <w:object w:dxaOrig="6619" w:dyaOrig="2120">
+          <v:shape id="_x0000_i1258" type="#_x0000_t75" style="width:331.5pt;height:106.5pt" o:ole="">
+            <v:imagedata r:id="rId435" o:title=""/>
+          </v:shape>
+          <o:OLEObject Type="Embed" ProgID="Equation.DSMT4" ShapeID="_x0000_i1258" DrawAspect="Content" ObjectID="_1395824396" r:id="rId436"/>
         </w:object>
       </w:r>
       <w:r>
@@ -10843,13 +11034,13 @@
       </w:r>
       <w:r>
         <w:rPr>
-          <w:position w:val="-78"/>
-        </w:rPr>
-        <w:object w:dxaOrig="9780" w:dyaOrig="1680">
-          <v:shape id="_x0000_i1171" type="#_x0000_t75" style="width:489.25pt;height:84pt" o:ole="">
-            <v:imagedata r:id="rId434" o:title=""/>
-          </v:shape>
-          <o:OLEObject Type="Embed" ProgID="Equation.DSMT4" ShapeID="_x0000_i1171" DrawAspect="Content" ObjectID="_1395777367" r:id="rId435"/>
+          <w:position w:val="-62"/>
+        </w:rPr>
+        <w:object w:dxaOrig="9999" w:dyaOrig="1359">
+          <v:shape id="_x0000_i1254" type="#_x0000_t75" style="width:500.25pt;height:68.25pt" o:ole="">
+            <v:imagedata r:id="rId437" o:title=""/>
+          </v:shape>
+          <o:OLEObject Type="Embed" ProgID="Equation.DSMT4" ShapeID="_x0000_i1254" DrawAspect="Content" ObjectID="_1395824397" r:id="rId438"/>
         </w:object>
       </w:r>
       <w:r>
@@ -10901,6 +11092,71 @@
     </w:p>
     <w:p>
       <w:pPr>
+        <w:pStyle w:val="MTDisplayEquation"/>
+      </w:pPr>
+      <w:r>
+        <w:tab/>
+      </w:r>
+      <w:r>
+        <w:rPr>
+          <w:position w:val="-78"/>
+        </w:rPr>
+        <w:object w:dxaOrig="9780" w:dyaOrig="1680">
+          <v:shape id="_x0000_i1255" type="#_x0000_t75" style="width:489.75pt;height:84pt" o:ole="">
+            <v:imagedata r:id="rId439" o:title=""/>
+          </v:shape>
+          <o:OLEObject Type="Embed" ProgID="Equation.DSMT4" ShapeID="_x0000_i1255" DrawAspect="Content" ObjectID="_1395824398" r:id="rId440"/>
+        </w:object>
+      </w:r>
+      <w:r>
+        <w:tab/>
+      </w:r>
+      <w:r>
+        <w:fldChar w:fldCharType="begin"/>
+      </w:r>
+      <w:r>
+        <w:instrText xml:space="preserve"> MACROBUTTON MTPlaceRef \* MERGEFORMAT </w:instrText>
+      </w:r>
+      <w:r>
+        <w:fldChar w:fldCharType="begin"/>
+      </w:r>
+      <w:r>
+        <w:instrText xml:space="preserve"> SEQ MTEqn \h \* MERGEFORMAT </w:instrText>
+      </w:r>
+      <w:r>
+        <w:fldChar w:fldCharType="end"/>
+      </w:r>
+      <w:r>
+        <w:instrText>(</w:instrText>
+      </w:r>
+      <w:fldSimple w:instr=" SEQ MTSec \c \* Arabic \* MERGEFORMAT ">
+        <w:r>
+          <w:rPr>
+            <w:noProof/>
+          </w:rPr>
+          <w:instrText>1</w:instrText>
+        </w:r>
+      </w:fldSimple>
+      <w:r>
+        <w:instrText>.</w:instrText>
+      </w:r>
+      <w:fldSimple w:instr=" SEQ MTEqn \c \* Arabic \* MERGEFORMAT ">
+        <w:r>
+          <w:rPr>
+            <w:noProof/>
+          </w:rPr>
+          <w:instrText>38</w:instrText>
+        </w:r>
+      </w:fldSimple>
+      <w:r>
+        <w:instrText>)</w:instrText>
+      </w:r>
+      <w:r>
+        <w:fldChar w:fldCharType="end"/>
+      </w:r>
+    </w:p>
+    <w:p>
+      <w:pPr>
         <w:rPr>
           <w:lang w:val="en-GB"/>
         </w:rPr>
@@ -10983,7 +11239,10 @@
         </w:rPr>
       </w:pPr>
       <w:r>
-        <w:t>Introduction to Mathematical Implementation in Simulink</w:t>
+        <w:t xml:space="preserve">Introduction to Mathematical Implementation in </w:t>
+      </w:r>
+      <w:r>
+        <w:t>of 6DOF Equations of Motion</w:t>
       </w:r>
     </w:p>
     <w:p>
@@ -11053,7 +11312,7 @@
         </w:rPr>
         <w:t xml:space="preserve">Please find the complete list of all entries at </w:t>
       </w:r>
-      <w:hyperlink r:id="rId436" w:history="1">
+      <w:hyperlink r:id="rId441" w:history="1">
         <w:r>
           <w:rPr>
             <w:rStyle w:val="Hyperlink"/>
@@ -13288,7 +13547,7 @@
     <w:rsid w:val="00BC7423"/>
     <w:rPr>
       <w:smallCaps/>
-      <w:vanish/>
+      <w:vanish w:val="0"/>
       <w:color w:val="FF0000"/>
     </w:rPr>
   </w:style>
@@ -13848,7 +14107,7 @@
 </file>
 
 <file path=customXml/itemProps1.xml><?xml version="1.0" encoding="utf-8"?>
-<ds:datastoreItem xmlns:ds="http://schemas.openxmlformats.org/officeDocument/2006/customXml" ds:itemID="{19FB440B-61BD-43C7-B45D-DD07ABD21070}">
+<ds:datastoreItem xmlns:ds="http://schemas.openxmlformats.org/officeDocument/2006/customXml" ds:itemID="{50CD41D9-942D-4683-A3EE-47E1CE2ED366}">
   <ds:schemaRefs>
     <ds:schemaRef ds:uri="http://schemas.openxmlformats.org/officeDocument/2006/bibliography"/>
   </ds:schemaRefs>

</xml_diff>

<commit_message>
Introduction has been completed
</commit_message>
<xml_diff>
--- a/Springer_UAV_book/Chapter_KinematicsDynamics.docx
+++ b/Springer_UAV_book/Chapter_KinematicsDynamics.docx
@@ -98,14 +98,6 @@
           <w:smallCaps/>
         </w:rPr>
         <w:t>Kinematics and Dynamics of Fixed Wing UAVs</w:t>
-      </w:r>
-      <w:r>
-        <w:rPr>
-          <w:rStyle w:val="FootnoteReference"/>
-          <w:smallCaps/>
-          <w:lang w:val="en-GB"/>
-        </w:rPr>
-        <w:footnoteReference w:id="1"/>
       </w:r>
     </w:p>
     <w:p>
@@ -244,7 +236,7 @@
           <v:shape id="_x0000_s1385" type="#_x0000_t75" style="position:absolute;margin-left:229.45pt;margin-top:-161.65pt;width:67.95pt;height:18pt;z-index:251661312">
             <v:imagedata r:id="rId8" o:title=""/>
           </v:shape>
-          <o:OLEObject Type="Embed" ProgID="Equation.DSMT4" ShapeID="_x0000_s1385" DrawAspect="Content" ObjectID="_1396002515" r:id="rId9"/>
+          <o:OLEObject Type="Embed" ProgID="Equation.DSMT4" ShapeID="_x0000_s1385" DrawAspect="Content" ObjectID="_1396004761" r:id="rId9"/>
         </w:pict>
       </w:r>
       <w:r>
@@ -479,7 +471,19 @@
         <w:rPr>
           <w:lang w:val="en-GB"/>
         </w:rPr>
-        <w:t xml:space="preserve">Assuming that a fixed wing UAV can be represented as a rigid body, </w:t>
+        <w:t>Assuming that a fixed wing UAV can</w:t>
+      </w:r>
+      <w:r>
+        <w:rPr>
+          <w:lang w:val="en-GB"/>
+        </w:rPr>
+        <w:t xml:space="preserve"> be represented as a rigid body</w:t>
+      </w:r>
+      <w:r>
+        <w:rPr>
+          <w:lang w:val="en-GB"/>
+        </w:rPr>
+        <w:t xml:space="preserve"> </w:t>
       </w:r>
       <w:r>
         <w:rPr>
@@ -860,26 +864,513 @@
         <w:rPr>
           <w:lang w:val="en-GB"/>
         </w:rPr>
+        <w:t>significantly higher</w:t>
+      </w:r>
+      <w:r>
+        <w:rPr>
+          <w:lang w:val="en-GB"/>
+        </w:rPr>
+        <w:t xml:space="preserve"> utility</w:t>
+      </w:r>
+      <w:r>
+        <w:rPr>
+          <w:lang w:val="en-GB"/>
+        </w:rPr>
+        <w:t xml:space="preserve"> of their</w:t>
+      </w:r>
+      <w:r>
+        <w:rPr>
+          <w:lang w:val="en-GB"/>
+        </w:rPr>
+        <w:t xml:space="preserve"> payloads</w:t>
+      </w:r>
+      <w:r>
+        <w:rPr>
+          <w:lang w:val="en-GB"/>
+        </w:rPr>
+        <w:t xml:space="preserve">. </w:t>
+      </w:r>
+      <w:r>
+        <w:rPr>
+          <w:lang w:val="en-GB"/>
+        </w:rPr>
+        <w:t xml:space="preserve">Depending on the UAV configuration </w:t>
+      </w:r>
+      <w:r>
+        <w:rPr>
+          <w:lang w:val="en-GB"/>
+        </w:rPr>
+        <w:t xml:space="preserve">and it’s intended operational use </w:t>
+      </w:r>
+      <w:r>
+        <w:rPr>
+          <w:lang w:val="en-GB"/>
+        </w:rPr>
+        <w:t>the</w:t>
+      </w:r>
+      <w:r>
+        <w:rPr>
+          <w:lang w:val="en-GB"/>
+        </w:rPr>
+        <w:t xml:space="preserve"> standard 12 equations of motion might not suffice the task at hand </w:t>
+      </w:r>
+      <w:r>
+        <w:rPr>
+          <w:lang w:val="en-GB"/>
+        </w:rPr>
+        <w:t xml:space="preserve">and require deeper consideration of the UAV </w:t>
+      </w:r>
+      <w:r>
+        <w:rPr>
+          <w:lang w:val="en-GB"/>
+        </w:rPr>
+        <w:t>components</w:t>
+      </w:r>
+      <w:r>
+        <w:rPr>
+          <w:lang w:val="en-GB"/>
+        </w:rPr>
+        <w:t xml:space="preserve"> interaction.</w:t>
+      </w:r>
+    </w:p>
+    <w:p>
+      <w:pPr>
+        <w:rPr>
+          <w:lang w:val="en-GB"/>
+        </w:rPr>
+      </w:pPr>
+      <w:r>
+        <w:rPr>
+          <w:lang w:val="en-GB"/>
+        </w:rPr>
         <w:lastRenderedPageBreak/>
-        <w:t>significantly higher</w:t>
-      </w:r>
-      <w:r>
-        <w:rPr>
-          <w:lang w:val="en-GB"/>
-        </w:rPr>
-        <w:t xml:space="preserve"> utility</w:t>
-      </w:r>
-      <w:r>
-        <w:rPr>
-          <w:lang w:val="en-GB"/>
-        </w:rPr>
-        <w:t xml:space="preserve"> of their</w:t>
-      </w:r>
-      <w:r>
-        <w:rPr>
-          <w:lang w:val="en-GB"/>
-        </w:rPr>
-        <w:t xml:space="preserve"> payloads</w:t>
+        <w:t xml:space="preserve">The chapter starts with some preliminaries required </w:t>
+      </w:r>
+      <w:r>
+        <w:rPr>
+          <w:lang w:val="en-GB"/>
+        </w:rPr>
+        <w:t>to</w:t>
+      </w:r>
+      <w:r>
+        <w:rPr>
+          <w:lang w:val="en-GB"/>
+        </w:rPr>
+        <w:t xml:space="preserve"> descri</w:t>
+      </w:r>
+      <w:r>
+        <w:rPr>
+          <w:lang w:val="en-GB"/>
+        </w:rPr>
+        <w:t>be</w:t>
+      </w:r>
+      <w:r>
+        <w:rPr>
+          <w:lang w:val="en-GB"/>
+        </w:rPr>
+        <w:t xml:space="preserve"> </w:t>
+      </w:r>
+      <w:r>
+        <w:rPr>
+          <w:lang w:val="en-GB"/>
+        </w:rPr>
+        <w:t xml:space="preserve">kinematics of a rigid body </w:t>
+      </w:r>
+      <w:r>
+        <w:rPr>
+          <w:lang w:val="en-GB"/>
+        </w:rPr>
+        <w:t xml:space="preserve">motion in </w:t>
+      </w:r>
+      <w:r>
+        <w:rPr>
+          <w:lang w:val="en-GB"/>
+        </w:rPr>
+        <w:t>three dimensional (</w:t>
+      </w:r>
+      <w:r>
+        <w:rPr>
+          <w:lang w:val="en-GB"/>
+        </w:rPr>
+        <w:t>3D</w:t>
+      </w:r>
+      <w:r>
+        <w:rPr>
+          <w:lang w:val="en-GB"/>
+        </w:rPr>
+        <w:t>)</w:t>
+      </w:r>
+      <w:r>
+        <w:rPr>
+          <w:lang w:val="en-GB"/>
+        </w:rPr>
+        <w:t xml:space="preserve"> space</w:t>
+      </w:r>
+      <w:r>
+        <w:rPr>
+          <w:lang w:val="en-GB"/>
+        </w:rPr>
+        <w:t>. Thus, t</w:t>
+      </w:r>
+      <w:r>
+        <w:rPr>
+          <w:lang w:val="en-GB"/>
+        </w:rPr>
+        <w:t xml:space="preserve">he kinematics of 3D rotation is introduced first. </w:t>
+      </w:r>
+      <w:r>
+        <w:rPr>
+          <w:lang w:val="en-GB"/>
+        </w:rPr>
+        <w:t>The m</w:t>
+      </w:r>
+      <w:r>
+        <w:rPr>
+          <w:lang w:val="en-GB"/>
+        </w:rPr>
+        <w:t xml:space="preserve">ost commonly used coordinate frames that are </w:t>
+      </w:r>
+      <w:r>
+        <w:rPr>
+          <w:lang w:val="en-GB"/>
+        </w:rPr>
+        <w:t>utilized</w:t>
+      </w:r>
+      <w:r>
+        <w:rPr>
+          <w:lang w:val="en-GB"/>
+        </w:rPr>
+        <w:t xml:space="preserve"> in the description of UAV states are presented next. Applying the </w:t>
+      </w:r>
+      <w:r>
+        <w:rPr>
+          <w:lang w:val="en-GB"/>
+        </w:rPr>
+        <w:t xml:space="preserve">kinematics of rotating frames to a set of specific coordinate frames builds the basis for a convenient description of the forces and moments acting on a fixed wing airplane. </w:t>
+      </w:r>
+      <w:r>
+        <w:rPr>
+          <w:lang w:val="en-GB"/>
+        </w:rPr>
+        <w:t xml:space="preserve">Understanding of reference frames and their dynamics is essential for eventual development of the guidance, navigation and control systems architectures. Next, the chapter provides a detailed derivation of the equations of motion using classical Newtonian approach. Assuming that a fixed wing UAV can be represented as a rigid body moving in an inertial space, allows deriving the linear and angular momentum equations. Starting in an inertial frame, it is shown how the final form of translational and rotational equations of motion become written in a body fixed coordinate frame. The development of both, the kinematic and dynamic equations, is carried out first in a general vector form, and then, using simplifying assumptions applicable to a generic fixed wing symmetric UAV, the vector equations are expanded into a scalar form to better represent the details of remaining terms. </w:t>
+      </w:r>
+      <w:r>
+        <w:rPr>
+          <w:lang w:val="en-GB"/>
+        </w:rPr>
+        <w:t xml:space="preserve">A conceptual review of the approaches used to model the aerodynamic, propulsion, gravity and turbulent atmosphere forces and moments completes the formal definition of the equations of motion. </w:t>
+      </w:r>
+      <w:r>
+        <w:rPr>
+          <w:lang w:val="en-GB"/>
+        </w:rPr>
+        <w:t xml:space="preserve">Since the forces and moments acting on an airplane act in a number of coordinate frames including inertial, body fixed and wind frames, the chapter utilizes the concepts and tools built in the kinematics description to transform the forces and moments into the body fixed frame. </w:t>
+      </w:r>
+      <w:r>
+        <w:rPr>
+          <w:lang w:val="en-GB"/>
+        </w:rPr>
+        <w:t>Thus the complete derivation of linear and angular momentum equations along with the accurate definition of the forces and moments acting on a rigid body results in the generalized set of 6 Degree of Freedom (6DOF) equations of motion.</w:t>
+      </w:r>
+    </w:p>
+    <w:p>
+      <w:pPr>
+        <w:pStyle w:val="Heading2"/>
+      </w:pPr>
+      <w:r>
+        <w:t>Reference</w:t>
+      </w:r>
+      <w:r>
+        <w:t xml:space="preserve"> Frames and </w:t>
+      </w:r>
+      <w:r>
+        <w:t xml:space="preserve">Coordinate </w:t>
+      </w:r>
+      <w:r>
+        <w:t>Transformations</w:t>
+      </w:r>
+    </w:p>
+    <w:p>
+      <w:pPr>
+        <w:rPr>
+          <w:lang w:val="en-GB"/>
+        </w:rPr>
+      </w:pPr>
+      <w:r>
+        <w:rPr>
+          <w:lang w:val="en-GB"/>
+        </w:rPr>
+        <w:t>In order to a</w:t>
+      </w:r>
+      <w:r>
+        <w:rPr>
+          <w:lang w:val="en-GB"/>
+        </w:rPr>
+        <w:t>ccurately describ</w:t>
+      </w:r>
+      <w:r>
+        <w:rPr>
+          <w:lang w:val="en-GB"/>
+        </w:rPr>
+        <w:t>e</w:t>
+      </w:r>
+      <w:r>
+        <w:rPr>
+          <w:lang w:val="en-GB"/>
+        </w:rPr>
+        <w:t xml:space="preserve"> a body motion </w:t>
+      </w:r>
+      <w:r>
+        <w:rPr>
+          <w:lang w:val="en-GB"/>
+        </w:rPr>
+        <w:t xml:space="preserve">it is required to </w:t>
+      </w:r>
+      <w:r>
+        <w:rPr>
+          <w:lang w:val="en-GB"/>
+        </w:rPr>
+        <w:t>defin</w:t>
+      </w:r>
+      <w:r>
+        <w:rPr>
+          <w:lang w:val="en-GB"/>
+        </w:rPr>
+        <w:t>e</w:t>
+      </w:r>
+      <w:r>
+        <w:rPr>
+          <w:lang w:val="en-GB"/>
+        </w:rPr>
+        <w:t xml:space="preserve"> </w:t>
+      </w:r>
+      <w:r>
+        <w:rPr>
+          <w:lang w:val="en-GB"/>
+        </w:rPr>
+        <w:t>(i)</w:t>
+      </w:r>
+      <w:r>
+        <w:rPr>
+          <w:lang w:val="en-GB"/>
+        </w:rPr>
+        <w:t xml:space="preserve"> the forces and moments acting on the body</w:t>
+      </w:r>
+      <w:r>
+        <w:rPr>
+          <w:lang w:val="en-GB"/>
+        </w:rPr>
+        <w:t xml:space="preserve"> and </w:t>
+      </w:r>
+      <w:r>
+        <w:rPr>
+          <w:lang w:val="en-GB"/>
+        </w:rPr>
+        <w:t xml:space="preserve">thus </w:t>
+      </w:r>
+      <w:r>
+        <w:rPr>
+          <w:lang w:val="en-GB"/>
+        </w:rPr>
+        <w:t>resulting in the body motion</w:t>
+      </w:r>
+      <w:r>
+        <w:rPr>
+          <w:lang w:val="en-GB"/>
+        </w:rPr>
+        <w:t xml:space="preserve">, and </w:t>
+      </w:r>
+      <w:r>
+        <w:rPr>
+          <w:lang w:val="en-GB"/>
+        </w:rPr>
+        <w:t>(ii)</w:t>
+      </w:r>
+      <w:r>
+        <w:rPr>
+          <w:lang w:val="en-GB"/>
+        </w:rPr>
+        <w:t xml:space="preserve"> the coordinate system that can be use</w:t>
+      </w:r>
+      <w:r>
+        <w:rPr>
+          <w:lang w:val="en-GB"/>
+        </w:rPr>
+        <w:t>d as a reference for the motion</w:t>
+      </w:r>
+      <w:r>
+        <w:rPr>
+          <w:lang w:val="en-GB"/>
+        </w:rPr>
+        <w:t xml:space="preserve"> states definition. </w:t>
+      </w:r>
+      <w:r>
+        <w:rPr>
+          <w:lang w:val="en-GB"/>
+        </w:rPr>
+        <w:t xml:space="preserve">It is important to </w:t>
+      </w:r>
+      <w:r>
+        <w:rPr>
+          <w:lang w:val="en-GB"/>
+        </w:rPr>
+        <w:t>note</w:t>
+      </w:r>
+      <w:r>
+        <w:rPr>
+          <w:lang w:val="en-GB"/>
+        </w:rPr>
+        <w:t xml:space="preserve"> that there two types of forces acting on a body in free motion. First, the </w:t>
+      </w:r>
+      <w:r>
+        <w:rPr>
+          <w:lang w:val="en-GB"/>
+        </w:rPr>
+        <w:t xml:space="preserve">inertial </w:t>
+      </w:r>
+      <w:r>
+        <w:rPr>
+          <w:lang w:val="en-GB"/>
+        </w:rPr>
+        <w:t>forces and moments that depend on the velocities and accelerations relative to an inertial reference frame. Second, are t</w:t>
+      </w:r>
+      <w:r>
+        <w:rPr>
+          <w:lang w:val="en-GB"/>
+        </w:rPr>
+        <w:t xml:space="preserve">he </w:t>
+      </w:r>
+      <w:r>
+        <w:rPr>
+          <w:lang w:val="en-GB"/>
+        </w:rPr>
+        <w:t xml:space="preserve">aerodynamic </w:t>
+      </w:r>
+      <w:r>
+        <w:rPr>
+          <w:lang w:val="en-GB"/>
+        </w:rPr>
+        <w:t>forces and moments result</w:t>
+      </w:r>
+      <w:r>
+        <w:rPr>
+          <w:lang w:val="en-GB"/>
+        </w:rPr>
+        <w:t>ing</w:t>
+      </w:r>
+      <w:r>
+        <w:rPr>
+          <w:lang w:val="en-GB"/>
+        </w:rPr>
+        <w:t xml:space="preserve"> from interaction of the body with the surrounding air</w:t>
+      </w:r>
+      <w:r>
+        <w:rPr>
+          <w:lang w:val="en-GB"/>
+        </w:rPr>
+        <w:t>flow and therefore relative to the air</w:t>
+      </w:r>
+      <w:r>
+        <w:rPr>
+          <w:lang w:val="en-GB"/>
+        </w:rPr>
+        <w:t xml:space="preserve">. Since the airflow might not be stationary and in turn can be arbitrarily moving with respect to the body, it is therefore </w:t>
+      </w:r>
+      <w:r>
+        <w:rPr>
+          <w:lang w:val="en-GB"/>
+        </w:rPr>
+        <w:t>convenient</w:t>
+      </w:r>
+      <w:r>
+        <w:rPr>
+          <w:lang w:val="en-GB"/>
+        </w:rPr>
+        <w:t xml:space="preserve"> to describe the resulting </w:t>
+      </w:r>
+      <w:r>
+        <w:rPr>
+          <w:lang w:val="en-GB"/>
+        </w:rPr>
+        <w:t xml:space="preserve">aerodynamic </w:t>
+      </w:r>
+      <w:r>
+        <w:rPr>
+          <w:lang w:val="en-GB"/>
+        </w:rPr>
+        <w:t xml:space="preserve">forces and moments caused by the air-body interaction in the coordinate frames connected to the body and to the air surrounding it. </w:t>
+      </w:r>
+      <w:r>
+        <w:rPr>
+          <w:lang w:val="en-GB"/>
+        </w:rPr>
+        <w:t>The r</w:t>
+      </w:r>
+      <w:r>
+        <w:rPr>
+          <w:lang w:val="en-GB"/>
+        </w:rPr>
+        <w:t>esulting motion can be conveniently described in terms of the position, velocity</w:t>
+      </w:r>
+      <w:r>
+        <w:rPr>
+          <w:lang w:val="en-GB"/>
+        </w:rPr>
+        <w:t xml:space="preserve">, </w:t>
+      </w:r>
+      <w:r>
+        <w:rPr>
+          <w:lang w:val="en-GB"/>
+        </w:rPr>
+        <w:t>and acceleration</w:t>
+      </w:r>
+      <w:r>
+        <w:rPr>
+          <w:lang w:val="en-GB"/>
+        </w:rPr>
+        <w:t xml:space="preserve"> </w:t>
+      </w:r>
+      <w:r>
+        <w:rPr>
+          <w:lang w:val="en-GB"/>
+        </w:rPr>
+        <w:t>– the navigation states of the moving body</w:t>
+      </w:r>
+      <w:r>
+        <w:rPr>
+          <w:lang w:val="en-GB"/>
+        </w:rPr>
+        <w:t>.</w:t>
+      </w:r>
+      <w:r>
+        <w:rPr>
+          <w:lang w:val="en-GB"/>
+        </w:rPr>
+        <w:t xml:space="preserve"> These navigatio</w:t>
+      </w:r>
+      <w:r>
+        <w:rPr>
+          <w:lang w:val="en-GB"/>
+        </w:rPr>
+        <w:t xml:space="preserve">n states, in turn, need to be defined with respect to </w:t>
+      </w:r>
+      <w:r>
+        <w:rPr>
+          <w:lang w:val="en-GB"/>
+        </w:rPr>
+        <w:t>a</w:t>
+      </w:r>
+      <w:r>
+        <w:rPr>
+          <w:lang w:val="en-GB"/>
+        </w:rPr>
+        <w:t xml:space="preserve"> reference which choice is defined by the specifics of the </w:t>
+      </w:r>
+      <w:r>
+        <w:rPr>
+          <w:lang w:val="en-GB"/>
+        </w:rPr>
+        <w:t>UAV application</w:t>
       </w:r>
       <w:r>
         <w:rPr>
@@ -889,76 +1380,116 @@
       </w:r>
       <w:r>
         <w:rPr>
-          <w:highlight w:val="yellow"/>
-          <w:lang w:val="en-GB"/>
-        </w:rPr>
-        <w:t xml:space="preserve">Depending on the UAV configuration </w:t>
-      </w:r>
-      <w:r>
-        <w:rPr>
-          <w:highlight w:val="yellow"/>
-          <w:lang w:val="en-GB"/>
-        </w:rPr>
-        <w:t>the</w:t>
-      </w:r>
-      <w:r>
-        <w:rPr>
-          <w:highlight w:val="yellow"/>
-          <w:lang w:val="en-GB"/>
-        </w:rPr>
-        <w:t xml:space="preserve"> standard 12 equations of motion might not suffice the task at hand </w:t>
-      </w:r>
-      <w:r>
-        <w:rPr>
-          <w:highlight w:val="yellow"/>
-          <w:lang w:val="en-GB"/>
-        </w:rPr>
-        <w:t xml:space="preserve">and require deeper consideration of the UAV </w:t>
-      </w:r>
-      <w:r>
-        <w:rPr>
-          <w:highlight w:val="yellow"/>
-          <w:lang w:val="en-GB"/>
-        </w:rPr>
-        <w:t>components</w:t>
-      </w:r>
-      <w:r>
-        <w:rPr>
-          <w:highlight w:val="yellow"/>
-          <w:lang w:val="en-GB"/>
-        </w:rPr>
-        <w:t xml:space="preserve"> interaction.</w:t>
-      </w:r>
-    </w:p>
-    <w:p>
-      <w:pPr>
-        <w:rPr>
-          <w:lang w:val="en-GB"/>
-        </w:rPr>
-      </w:pPr>
-      <w:r>
-        <w:rPr>
-          <w:lang w:val="en-GB"/>
-        </w:rPr>
-        <w:t xml:space="preserve">The chapter starts with some preliminaries required </w:t>
-      </w:r>
-      <w:r>
-        <w:rPr>
-          <w:lang w:val="en-GB"/>
-        </w:rPr>
-        <w:t>to</w:t>
-      </w:r>
-      <w:r>
-        <w:rPr>
-          <w:lang w:val="en-GB"/>
-        </w:rPr>
-        <w:t xml:space="preserve"> descri</w:t>
-      </w:r>
-      <w:r>
-        <w:rPr>
-          <w:lang w:val="en-GB"/>
-        </w:rPr>
-        <w:t>be</w:t>
+          <w:lang w:val="en-GB"/>
+        </w:rPr>
+        <w:t>Thus</w:t>
+      </w:r>
+      <w:r>
+        <w:rPr>
+          <w:lang w:val="en-GB"/>
+        </w:rPr>
+        <w:t xml:space="preserve">, the information carried by various reference frames is what facilitates the complete </w:t>
+      </w:r>
+      <w:r>
+        <w:rPr>
+          <w:lang w:val="en-GB"/>
+        </w:rPr>
+        <w:t xml:space="preserve">and convenient </w:t>
+      </w:r>
+      <w:r>
+        <w:rPr>
+          <w:lang w:val="en-GB"/>
+        </w:rPr>
+        <w:t xml:space="preserve">definition of </w:t>
+      </w:r>
+      <w:r>
+        <w:rPr>
+          <w:lang w:val="en-GB"/>
+        </w:rPr>
+        <w:t>the free body motion.</w:t>
+      </w:r>
+    </w:p>
+    <w:p>
+      <w:pPr>
+        <w:rPr>
+          <w:lang w:val="en-GB"/>
+        </w:rPr>
+      </w:pPr>
+      <w:r>
+        <w:rPr>
+          <w:lang w:val="en-GB"/>
+        </w:rPr>
+        <w:t xml:space="preserve">Therefore, the section starts with </w:t>
+      </w:r>
+      <w:r>
+        <w:rPr>
+          <w:lang w:val="en-GB"/>
+        </w:rPr>
+        <w:t xml:space="preserve">a </w:t>
+      </w:r>
+      <w:r>
+        <w:rPr>
+          <w:lang w:val="en-GB"/>
+        </w:rPr>
+        <w:t xml:space="preserve">generalized definition of a coordinate frame and </w:t>
+      </w:r>
+      <w:r>
+        <w:rPr>
+          <w:lang w:val="en-GB"/>
+        </w:rPr>
+        <w:t xml:space="preserve">the </w:t>
+      </w:r>
+      <w:r>
+        <w:rPr>
+          <w:lang w:val="en-GB"/>
+        </w:rPr>
+        <w:t>description of the coordinate frame rotation. The reference frames required to represent the aerodynamic forces and moments and facilitating the solution of the navigation states are introduced next.</w:t>
+      </w:r>
+      <w:r>
+        <w:rPr>
+          <w:lang w:val="en-GB"/>
+        </w:rPr>
+        <w:t xml:space="preserve"> Communication of the states information occurring during the coordinate frame transformation is presented next for the major coordinate frames. The section ends with a set of kinematic equations required to represent the transition of linear and angular accelerations.</w:t>
+      </w:r>
+    </w:p>
+    <w:p>
+      <w:pPr>
+        <w:pStyle w:val="Heading3"/>
+      </w:pPr>
+      <w:r>
+        <w:t>Kinematics of moving frames</w:t>
+      </w:r>
+    </w:p>
+    <w:p>
+      <w:pPr>
+        <w:rPr>
+          <w:lang w:val="en-GB"/>
+        </w:rPr>
+      </w:pPr>
+      <w:r>
+        <w:rPr>
+          <w:lang w:val="en-GB"/>
+        </w:rPr>
+        <w:t>The objective of this subsection is to define a coordinate frame transformation and the associated mathematical formalism. Namely, the direct cosine matrix is introduced and its key properties are presented</w:t>
+      </w:r>
+      <w:r>
+        <w:rPr>
+          <w:lang w:val="en-GB"/>
+        </w:rPr>
+        <w:t xml:space="preserve">. The DCM formalism is then followed by a differential rotation that defines the rate of change of the rotation </w:t>
+      </w:r>
+      <w:r>
+        <w:rPr>
+          <w:lang w:val="en-GB"/>
+        </w:rPr>
+        <w:lastRenderedPageBreak/>
+        <w:t>matrix. A fundamental property of simple summation of angular rates is introduced next. The section end with a detailed presentation of the coordinate frames used to describe the six degree of freedom motion of a rigid body</w:t>
+      </w:r>
+      <w:r>
+        <w:rPr>
+          <w:lang w:val="en-GB"/>
+        </w:rPr>
+        <w:t>. The formal results of this initial development are heavily utilized along the entire chapter.</w:t>
       </w:r>
       <w:r>
         <w:rPr>
@@ -966,511 +1497,6 @@
         </w:rPr>
         <w:t xml:space="preserve"> </w:t>
       </w:r>
-      <w:r>
-        <w:rPr>
-          <w:lang w:val="en-GB"/>
-        </w:rPr>
-        <w:t xml:space="preserve">kinematics of a rigid body </w:t>
-      </w:r>
-      <w:r>
-        <w:rPr>
-          <w:lang w:val="en-GB"/>
-        </w:rPr>
-        <w:t>free motion in 3D space</w:t>
-      </w:r>
-      <w:r>
-        <w:rPr>
-          <w:lang w:val="en-GB"/>
-        </w:rPr>
-        <w:t>. Thus, t</w:t>
-      </w:r>
-      <w:r>
-        <w:rPr>
-          <w:lang w:val="en-GB"/>
-        </w:rPr>
-        <w:t xml:space="preserve">he kinematics of 3D rotation is introduced first. </w:t>
-      </w:r>
-      <w:r>
-        <w:rPr>
-          <w:lang w:val="en-GB"/>
-        </w:rPr>
-        <w:t>The m</w:t>
-      </w:r>
-      <w:r>
-        <w:rPr>
-          <w:lang w:val="en-GB"/>
-        </w:rPr>
-        <w:t xml:space="preserve">ost commonly used coordinate frames that are </w:t>
-      </w:r>
-      <w:r>
-        <w:rPr>
-          <w:lang w:val="en-GB"/>
-        </w:rPr>
-        <w:t>utilized</w:t>
-      </w:r>
-      <w:r>
-        <w:rPr>
-          <w:lang w:val="en-GB"/>
-        </w:rPr>
-        <w:t xml:space="preserve"> in the description of UAV states are presented next. Applying the </w:t>
-      </w:r>
-      <w:r>
-        <w:rPr>
-          <w:lang w:val="en-GB"/>
-        </w:rPr>
-        <w:t xml:space="preserve">kinematics of rotating frames to a set of specific coordinate frames builds the basis for a convenient description of the forces and moments acting on a fixed wing airplane. The derivation of linear and angular momentum equations results in the generalized set of 6 Degree of Freedom kinematic and dynamic equations. A brief discussion of the fluid dynamics approaches most widely used to describe </w:t>
-      </w:r>
-      <w:r>
-        <w:rPr>
-          <w:lang w:val="en-GB"/>
-        </w:rPr>
-        <w:t xml:space="preserve">the </w:t>
-      </w:r>
-      <w:r>
-        <w:rPr>
-          <w:lang w:val="en-GB"/>
-        </w:rPr>
-        <w:t>aerodynamics forces and moments acting on an airplane concludes the chapter.</w:t>
-      </w:r>
-    </w:p>
-    <w:p>
-      <w:pPr>
-        <w:rPr>
-          <w:lang w:val="en-GB"/>
-        </w:rPr>
-      </w:pPr>
-    </w:p>
-    <w:p>
-      <w:pPr>
-        <w:rPr>
-          <w:lang w:val="en-GB"/>
-        </w:rPr>
-      </w:pPr>
-      <w:r>
-        <w:rPr>
-          <w:highlight w:val="yellow"/>
-          <w:lang w:val="en-GB"/>
-        </w:rPr>
-        <w:t>The Lagrangian formulation, in contrast, is independent of the coordinates, and the equations of motion for a non-Cartesian coordinate system can typically be found immediately using it</w:t>
-      </w:r>
-    </w:p>
-    <w:p>
-      <w:pPr>
-        <w:pStyle w:val="Heading2"/>
-      </w:pPr>
-      <w:r>
-        <w:t>Reference</w:t>
-      </w:r>
-      <w:r>
-        <w:t xml:space="preserve"> Frames and </w:t>
-      </w:r>
-      <w:r>
-        <w:t xml:space="preserve">Coordinate </w:t>
-      </w:r>
-      <w:r>
-        <w:t>Transformations</w:t>
-      </w:r>
-    </w:p>
-    <w:p>
-      <w:pPr>
-        <w:rPr>
-          <w:lang w:val="en-GB"/>
-        </w:rPr>
-      </w:pPr>
-      <w:r>
-        <w:rPr>
-          <w:lang w:val="en-GB"/>
-        </w:rPr>
-        <w:t>In order to a</w:t>
-      </w:r>
-      <w:r>
-        <w:rPr>
-          <w:lang w:val="en-GB"/>
-        </w:rPr>
-        <w:t>ccurately describ</w:t>
-      </w:r>
-      <w:r>
-        <w:rPr>
-          <w:lang w:val="en-GB"/>
-        </w:rPr>
-        <w:t>e</w:t>
-      </w:r>
-      <w:r>
-        <w:rPr>
-          <w:lang w:val="en-GB"/>
-        </w:rPr>
-        <w:t xml:space="preserve"> a body motion </w:t>
-      </w:r>
-      <w:r>
-        <w:rPr>
-          <w:lang w:val="en-GB"/>
-        </w:rPr>
-        <w:t xml:space="preserve">it is required to </w:t>
-      </w:r>
-      <w:r>
-        <w:rPr>
-          <w:lang w:val="en-GB"/>
-        </w:rPr>
-        <w:t>defin</w:t>
-      </w:r>
-      <w:r>
-        <w:rPr>
-          <w:lang w:val="en-GB"/>
-        </w:rPr>
-        <w:t>e</w:t>
-      </w:r>
-      <w:r>
-        <w:rPr>
-          <w:lang w:val="en-GB"/>
-        </w:rPr>
-        <w:t xml:space="preserve"> </w:t>
-      </w:r>
-      <w:r>
-        <w:rPr>
-          <w:lang w:val="en-GB"/>
-        </w:rPr>
-        <w:t>(i)</w:t>
-      </w:r>
-      <w:r>
-        <w:rPr>
-          <w:lang w:val="en-GB"/>
-        </w:rPr>
-        <w:t xml:space="preserve"> the forces and moments acting on the body</w:t>
-      </w:r>
-      <w:r>
-        <w:rPr>
-          <w:lang w:val="en-GB"/>
-        </w:rPr>
-        <w:t xml:space="preserve"> and </w:t>
-      </w:r>
-      <w:r>
-        <w:rPr>
-          <w:lang w:val="en-GB"/>
-        </w:rPr>
-        <w:t xml:space="preserve">thus </w:t>
-      </w:r>
-      <w:r>
-        <w:rPr>
-          <w:lang w:val="en-GB"/>
-        </w:rPr>
-        <w:t>resulting in the body motion</w:t>
-      </w:r>
-      <w:r>
-        <w:rPr>
-          <w:lang w:val="en-GB"/>
-        </w:rPr>
-        <w:t xml:space="preserve">, and </w:t>
-      </w:r>
-      <w:r>
-        <w:rPr>
-          <w:lang w:val="en-GB"/>
-        </w:rPr>
-        <w:t>(ii)</w:t>
-      </w:r>
-      <w:r>
-        <w:rPr>
-          <w:lang w:val="en-GB"/>
-        </w:rPr>
-        <w:t xml:space="preserve"> the coordinate system that can be use</w:t>
-      </w:r>
-      <w:r>
-        <w:rPr>
-          <w:lang w:val="en-GB"/>
-        </w:rPr>
-        <w:t>d as a reference for the motion</w:t>
-      </w:r>
-      <w:r>
-        <w:rPr>
-          <w:lang w:val="en-GB"/>
-        </w:rPr>
-        <w:t xml:space="preserve"> states definition. </w:t>
-      </w:r>
-      <w:r>
-        <w:rPr>
-          <w:lang w:val="en-GB"/>
-        </w:rPr>
-        <w:t xml:space="preserve">It is important to </w:t>
-      </w:r>
-      <w:r>
-        <w:rPr>
-          <w:lang w:val="en-GB"/>
-        </w:rPr>
-        <w:t>note</w:t>
-      </w:r>
-      <w:r>
-        <w:rPr>
-          <w:lang w:val="en-GB"/>
-        </w:rPr>
-        <w:t xml:space="preserve"> that there two types of forces acting on a body in free motion. First, the </w:t>
-      </w:r>
-      <w:r>
-        <w:rPr>
-          <w:lang w:val="en-GB"/>
-        </w:rPr>
-        <w:t xml:space="preserve">inertial </w:t>
-      </w:r>
-      <w:r>
-        <w:rPr>
-          <w:lang w:val="en-GB"/>
-        </w:rPr>
-        <w:t>forces and moments that depend on the velocities and accelerations relative to an inertial reference frame. Second, are t</w:t>
-      </w:r>
-      <w:r>
-        <w:rPr>
-          <w:lang w:val="en-GB"/>
-        </w:rPr>
-        <w:t xml:space="preserve">he </w:t>
-      </w:r>
-      <w:r>
-        <w:rPr>
-          <w:lang w:val="en-GB"/>
-        </w:rPr>
-        <w:t xml:space="preserve">aerodynamic </w:t>
-      </w:r>
-      <w:r>
-        <w:rPr>
-          <w:lang w:val="en-GB"/>
-        </w:rPr>
-        <w:t>forces and moments result</w:t>
-      </w:r>
-      <w:r>
-        <w:rPr>
-          <w:lang w:val="en-GB"/>
-        </w:rPr>
-        <w:t>ing</w:t>
-      </w:r>
-      <w:r>
-        <w:rPr>
-          <w:lang w:val="en-GB"/>
-        </w:rPr>
-        <w:t xml:space="preserve"> from interaction of the body with the surrounding air</w:t>
-      </w:r>
-      <w:r>
-        <w:rPr>
-          <w:lang w:val="en-GB"/>
-        </w:rPr>
-        <w:t>flow and therefore relative to the air</w:t>
-      </w:r>
-      <w:r>
-        <w:rPr>
-          <w:lang w:val="en-GB"/>
-        </w:rPr>
-        <w:t xml:space="preserve">. Since the airflow might not be stationary and in turn can be arbitrarily moving with respect to the body, it is therefore </w:t>
-      </w:r>
-      <w:r>
-        <w:rPr>
-          <w:lang w:val="en-GB"/>
-        </w:rPr>
-        <w:t>convenient</w:t>
-      </w:r>
-      <w:r>
-        <w:rPr>
-          <w:lang w:val="en-GB"/>
-        </w:rPr>
-        <w:t xml:space="preserve"> to describe the resulting </w:t>
-      </w:r>
-      <w:r>
-        <w:rPr>
-          <w:lang w:val="en-GB"/>
-        </w:rPr>
-        <w:t xml:space="preserve">aerodynamic </w:t>
-      </w:r>
-      <w:r>
-        <w:rPr>
-          <w:lang w:val="en-GB"/>
-        </w:rPr>
-        <w:t xml:space="preserve">forces and moments caused by the air-body interaction in the coordinate frames connected to the body and to the air surrounding it. </w:t>
-      </w:r>
-      <w:r>
-        <w:rPr>
-          <w:lang w:val="en-GB"/>
-        </w:rPr>
-        <w:t>The r</w:t>
-      </w:r>
-      <w:r>
-        <w:rPr>
-          <w:lang w:val="en-GB"/>
-        </w:rPr>
-        <w:t>esulting motion can be conveniently described in terms of the position, velocity</w:t>
-      </w:r>
-      <w:r>
-        <w:rPr>
-          <w:lang w:val="en-GB"/>
-        </w:rPr>
-        <w:t xml:space="preserve">, </w:t>
-      </w:r>
-      <w:r>
-        <w:rPr>
-          <w:lang w:val="en-GB"/>
-        </w:rPr>
-        <w:t>and acceleration</w:t>
-      </w:r>
-      <w:r>
-        <w:rPr>
-          <w:lang w:val="en-GB"/>
-        </w:rPr>
-        <w:t xml:space="preserve"> </w:t>
-      </w:r>
-      <w:r>
-        <w:rPr>
-          <w:lang w:val="en-GB"/>
-        </w:rPr>
-        <w:t>– the navigation states of the moving body</w:t>
-      </w:r>
-      <w:r>
-        <w:rPr>
-          <w:lang w:val="en-GB"/>
-        </w:rPr>
-        <w:t>.</w:t>
-      </w:r>
-      <w:r>
-        <w:rPr>
-          <w:lang w:val="en-GB"/>
-        </w:rPr>
-        <w:t xml:space="preserve"> These navigatio</w:t>
-      </w:r>
-      <w:r>
-        <w:rPr>
-          <w:lang w:val="en-GB"/>
-        </w:rPr>
-        <w:t xml:space="preserve">n states, in turn, need to be defined with respect to </w:t>
-      </w:r>
-      <w:r>
-        <w:rPr>
-          <w:lang w:val="en-GB"/>
-        </w:rPr>
-        <w:t>a</w:t>
-      </w:r>
-      <w:r>
-        <w:rPr>
-          <w:lang w:val="en-GB"/>
-        </w:rPr>
-        <w:t xml:space="preserve"> reference which choice is defined by the specifics of the </w:t>
-      </w:r>
-      <w:r>
-        <w:rPr>
-          <w:lang w:val="en-GB"/>
-        </w:rPr>
-        <w:t>UAV application</w:t>
-      </w:r>
-      <w:r>
-        <w:rPr>
-          <w:lang w:val="en-GB"/>
-        </w:rPr>
-        <w:t xml:space="preserve">. </w:t>
-      </w:r>
-      <w:r>
-        <w:rPr>
-          <w:lang w:val="en-GB"/>
-        </w:rPr>
-        <w:t>Thus</w:t>
-      </w:r>
-      <w:r>
-        <w:rPr>
-          <w:lang w:val="en-GB"/>
-        </w:rPr>
-        <w:t xml:space="preserve">, the information carried by various reference frames is what facilitates the complete </w:t>
-      </w:r>
-      <w:r>
-        <w:rPr>
-          <w:lang w:val="en-GB"/>
-        </w:rPr>
-        <w:t xml:space="preserve">and convenient </w:t>
-      </w:r>
-      <w:r>
-        <w:rPr>
-          <w:lang w:val="en-GB"/>
-        </w:rPr>
-        <w:t xml:space="preserve">definition of </w:t>
-      </w:r>
-      <w:r>
-        <w:rPr>
-          <w:lang w:val="en-GB"/>
-        </w:rPr>
-        <w:t>the free body motion.</w:t>
-      </w:r>
-    </w:p>
-    <w:p>
-      <w:pPr>
-        <w:rPr>
-          <w:lang w:val="en-GB"/>
-        </w:rPr>
-      </w:pPr>
-      <w:r>
-        <w:rPr>
-          <w:lang w:val="en-GB"/>
-        </w:rPr>
-        <w:t xml:space="preserve">Therefore, the section starts with </w:t>
-      </w:r>
-      <w:r>
-        <w:rPr>
-          <w:lang w:val="en-GB"/>
-        </w:rPr>
-        <w:t xml:space="preserve">a </w:t>
-      </w:r>
-      <w:r>
-        <w:rPr>
-          <w:lang w:val="en-GB"/>
-        </w:rPr>
-        <w:t xml:space="preserve">generalized definition of a coordinate frame and </w:t>
-      </w:r>
-      <w:r>
-        <w:rPr>
-          <w:lang w:val="en-GB"/>
-        </w:rPr>
-        <w:t xml:space="preserve">the </w:t>
-      </w:r>
-      <w:r>
-        <w:rPr>
-          <w:lang w:val="en-GB"/>
-        </w:rPr>
-        <w:t>description of the coordinate frame rotation. The reference frames required to represent the aerodynamic forces and moments and facilitating the solution of the navigation states are introduced next.</w:t>
-      </w:r>
-      <w:r>
-        <w:rPr>
-          <w:lang w:val="en-GB"/>
-        </w:rPr>
-        <w:t xml:space="preserve"> Communication of the states information occurring during the coordinate frame transformation is presented next for the major coordinate frames. The section ends with a set of kinematic equations required to represent the transition of linear and angular accelerations.</w:t>
-      </w:r>
-    </w:p>
-    <w:p>
-      <w:pPr>
-        <w:pStyle w:val="Heading3"/>
-      </w:pPr>
-      <w:r>
-        <w:t>Kinematics of moving frames</w:t>
-      </w:r>
-    </w:p>
-    <w:p>
-      <w:pPr>
-        <w:rPr>
-          <w:lang w:val="en-GB"/>
-        </w:rPr>
-      </w:pPr>
-      <w:r>
-        <w:rPr>
-          <w:lang w:val="en-GB"/>
-        </w:rPr>
-        <w:t>The objective of this subsection is to define a coordinate frame transformation and the associated mathematical formalism. Namely, the direct cosine matrix is introduced and its key properties are presented</w:t>
-      </w:r>
-      <w:r>
-        <w:rPr>
-          <w:lang w:val="en-GB"/>
-        </w:rPr>
-        <w:t>. The DCM formalism is then followed by a differential rotation that defines the rate of change of the rotation matrix. A fundamental property of simple summation of angular rates is introduced next. The section end with a detailed presentation of the coordinate frames used to describe the six degree of freedom motion of a rigid body</w:t>
-      </w:r>
-      <w:r>
-        <w:rPr>
-          <w:lang w:val="en-GB"/>
-        </w:rPr>
-        <w:t>. The formal results of this initial development are heavily utilized along the entire chapter.</w:t>
-      </w:r>
-      <w:r>
-        <w:rPr>
-          <w:lang w:val="en-GB"/>
-        </w:rPr>
-        <w:t xml:space="preserve"> </w:t>
-      </w:r>
     </w:p>
     <w:p>
       <w:pPr>
@@ -1488,14 +1514,7 @@
         <w:rPr>
           <w:lang w:val="en-GB"/>
         </w:rPr>
-        <w:t xml:space="preserve">Consider the two orthogonal </w:t>
-      </w:r>
-      <w:r>
-        <w:rPr>
-          <w:lang w:val="en-GB"/>
-        </w:rPr>
-        <w:lastRenderedPageBreak/>
-        <w:t xml:space="preserve">coordinate frames rotated with respect to their mutual origin by angle </w:t>
+        <w:t xml:space="preserve">Consider the two orthogonal coordinate frames rotated with respect to their mutual origin by angle </w:t>
       </w:r>
       <w:r>
         <w:rPr>
@@ -1506,7 +1525,7 @@
           <v:shape id="_x0000_i1025" type="#_x0000_t75" style="width:12.6pt;height:11.25pt" o:ole="">
             <v:imagedata r:id="rId10" o:title=""/>
           </v:shape>
-          <o:OLEObject Type="Embed" ProgID="Equation.DSMT4" ShapeID="_x0000_i1025" DrawAspect="Content" ObjectID="_1396002199" r:id="rId11"/>
+          <o:OLEObject Type="Embed" ProgID="Equation.DSMT4" ShapeID="_x0000_i1025" DrawAspect="Content" ObjectID="_1396004445" r:id="rId11"/>
         </w:object>
       </w:r>
       <w:r>
@@ -1524,7 +1543,7 @@
           <v:shape id="_x0000_i1026" type="#_x0000_t75" style="width:10.35pt;height:12.6pt" o:ole="">
             <v:imagedata r:id="rId12" o:title=""/>
           </v:shape>
-          <o:OLEObject Type="Embed" ProgID="Equation.DSMT4" ShapeID="_x0000_i1026" DrawAspect="Content" ObjectID="_1396002200" r:id="rId13"/>
+          <o:OLEObject Type="Embed" ProgID="Equation.DSMT4" ShapeID="_x0000_i1026" DrawAspect="Content" ObjectID="_1396004446" r:id="rId13"/>
         </w:object>
       </w:r>
       <w:r>
@@ -1800,7 +1819,7 @@
           <v:shape id="_x0000_i1027" type="#_x0000_t75" style="width:57.15pt;height:17.1pt" o:ole="">
             <v:imagedata r:id="rId16" o:title=""/>
           </v:shape>
-          <o:OLEObject Type="Embed" ProgID="Equation.DSMT4" ShapeID="_x0000_i1027" DrawAspect="Content" ObjectID="_1396002201" r:id="rId17"/>
+          <o:OLEObject Type="Embed" ProgID="Equation.DSMT4" ShapeID="_x0000_i1027" DrawAspect="Content" ObjectID="_1396004447" r:id="rId17"/>
         </w:object>
       </w:r>
       <w:r>
@@ -1831,7 +1850,7 @@
           <v:shape id="_x0000_i1028" type="#_x0000_t75" style="width:117pt;height:36pt" o:ole="">
             <v:imagedata r:id="rId18" o:title=""/>
           </v:shape>
-          <o:OLEObject Type="Embed" ProgID="Equation.DSMT4" ShapeID="_x0000_i1028" DrawAspect="Content" ObjectID="_1396002202" r:id="rId19"/>
+          <o:OLEObject Type="Embed" ProgID="Equation.DSMT4" ShapeID="_x0000_i1028" DrawAspect="Content" ObjectID="_1396004448" r:id="rId19"/>
         </w:object>
       </w:r>
       <w:r>
@@ -1900,7 +1919,7 @@
           <v:shape id="_x0000_i1029" type="#_x0000_t75" style="width:10.35pt;height:12.6pt" o:ole="">
             <v:imagedata r:id="rId12" o:title=""/>
           </v:shape>
-          <o:OLEObject Type="Embed" ProgID="Equation.DSMT4" ShapeID="_x0000_i1029" DrawAspect="Content" ObjectID="_1396002203" r:id="rId20"/>
+          <o:OLEObject Type="Embed" ProgID="Equation.DSMT4" ShapeID="_x0000_i1029" DrawAspect="Content" ObjectID="_1396004449" r:id="rId20"/>
         </w:object>
       </w:r>
       <w:r>
@@ -1914,7 +1933,7 @@
           <v:shape id="_x0000_i1030" type="#_x0000_t75" style="width:38.25pt;height:18pt" o:ole="">
             <v:imagedata r:id="rId21" o:title=""/>
           </v:shape>
-          <o:OLEObject Type="Embed" ProgID="Equation.DSMT4" ShapeID="_x0000_i1030" DrawAspect="Content" ObjectID="_1396002204" r:id="rId22"/>
+          <o:OLEObject Type="Embed" ProgID="Equation.DSMT4" ShapeID="_x0000_i1030" DrawAspect="Content" ObjectID="_1396004450" r:id="rId22"/>
         </w:object>
       </w:r>
       <w:r>
@@ -1934,7 +1953,7 @@
           <v:shape id="_x0000_i1031" type="#_x0000_t75" style="width:36pt;height:18pt" o:ole="">
             <v:imagedata r:id="rId23" o:title=""/>
           </v:shape>
-          <o:OLEObject Type="Embed" ProgID="Equation.DSMT4" ShapeID="_x0000_i1031" DrawAspect="Content" ObjectID="_1396002205" r:id="rId24"/>
+          <o:OLEObject Type="Embed" ProgID="Equation.DSMT4" ShapeID="_x0000_i1031" DrawAspect="Content" ObjectID="_1396004451" r:id="rId24"/>
         </w:object>
       </w:r>
       <w:r>
@@ -1956,7 +1975,7 @@
           <v:shape id="_x0000_i1032" type="#_x0000_t75" style="width:190.35pt;height:38.25pt" o:ole="">
             <v:imagedata r:id="rId25" o:title=""/>
           </v:shape>
-          <o:OLEObject Type="Embed" ProgID="Equation.DSMT4" ShapeID="_x0000_i1032" DrawAspect="Content" ObjectID="_1396002206" r:id="rId26"/>
+          <o:OLEObject Type="Embed" ProgID="Equation.DSMT4" ShapeID="_x0000_i1032" DrawAspect="Content" ObjectID="_1396004452" r:id="rId26"/>
         </w:object>
       </w:r>
       <w:r>
@@ -2030,7 +2049,7 @@
           <v:shape id="_x0000_i1033" type="#_x0000_t75" style="width:12.15pt;height:12.6pt" o:ole="">
             <v:imagedata r:id="rId27" o:title=""/>
           </v:shape>
-          <o:OLEObject Type="Embed" ProgID="Equation.DSMT4" ShapeID="_x0000_i1033" DrawAspect="Content" ObjectID="_1396002207" r:id="rId28"/>
+          <o:OLEObject Type="Embed" ProgID="Equation.DSMT4" ShapeID="_x0000_i1033" DrawAspect="Content" ObjectID="_1396004453" r:id="rId28"/>
         </w:object>
       </w:r>
       <w:r>
@@ -2067,7 +2086,7 @@
           <v:shape id="_x0000_i1034" type="#_x0000_t75" style="width:129.15pt;height:56.25pt" o:ole="">
             <v:imagedata r:id="rId29" o:title=""/>
           </v:shape>
-          <o:OLEObject Type="Embed" ProgID="Equation.DSMT4" ShapeID="_x0000_i1034" DrawAspect="Content" ObjectID="_1396002208" r:id="rId30"/>
+          <o:OLEObject Type="Embed" ProgID="Equation.DSMT4" ShapeID="_x0000_i1034" DrawAspect="Content" ObjectID="_1396004454" r:id="rId30"/>
         </w:object>
       </w:r>
       <w:r>
@@ -2138,7 +2157,7 @@
           <v:shape id="_x0000_i1035" type="#_x0000_t75" style="width:9.9pt;height:9.9pt" o:ole="">
             <v:imagedata r:id="rId31" o:title=""/>
           </v:shape>
-          <o:OLEObject Type="Embed" ProgID="Equation.DSMT4" ShapeID="_x0000_i1035" DrawAspect="Content" ObjectID="_1396002209" r:id="rId32"/>
+          <o:OLEObject Type="Embed" ProgID="Equation.DSMT4" ShapeID="_x0000_i1035" DrawAspect="Content" ObjectID="_1396004455" r:id="rId32"/>
         </w:object>
       </w:r>
       <w:r>
@@ -2158,7 +2177,7 @@
           <v:shape id="_x0000_i1036" type="#_x0000_t75" style="width:14.4pt;height:18pt" o:ole="">
             <v:imagedata r:id="rId33" o:title=""/>
           </v:shape>
-          <o:OLEObject Type="Embed" ProgID="Equation.DSMT4" ShapeID="_x0000_i1036" DrawAspect="Content" ObjectID="_1396002210" r:id="rId34"/>
+          <o:OLEObject Type="Embed" ProgID="Equation.DSMT4" ShapeID="_x0000_i1036" DrawAspect="Content" ObjectID="_1396004456" r:id="rId34"/>
         </w:object>
       </w:r>
       <w:r>
@@ -2172,7 +2191,7 @@
           <v:shape id="_x0000_i1037" type="#_x0000_t75" style="width:12.6pt;height:18pt" o:ole="">
             <v:imagedata r:id="rId35" o:title=""/>
           </v:shape>
-          <o:OLEObject Type="Embed" ProgID="Equation.DSMT4" ShapeID="_x0000_i1037" DrawAspect="Content" ObjectID="_1396002211" r:id="rId36"/>
+          <o:OLEObject Type="Embed" ProgID="Equation.DSMT4" ShapeID="_x0000_i1037" DrawAspect="Content" ObjectID="_1396004457" r:id="rId36"/>
         </w:object>
       </w:r>
       <w:r>
@@ -2194,7 +2213,7 @@
           <v:shape id="_x0000_i1038" type="#_x0000_t75" style="width:261.9pt;height:56.25pt" o:ole="">
             <v:imagedata r:id="rId37" o:title=""/>
           </v:shape>
-          <o:OLEObject Type="Embed" ProgID="Equation.DSMT4" ShapeID="_x0000_i1038" DrawAspect="Content" ObjectID="_1396002212" r:id="rId38"/>
+          <o:OLEObject Type="Embed" ProgID="Equation.DSMT4" ShapeID="_x0000_i1038" DrawAspect="Content" ObjectID="_1396004458" r:id="rId38"/>
         </w:object>
       </w:r>
       <w:r>
@@ -2277,6 +2296,7 @@
         </w:numPr>
       </w:pPr>
       <w:r>
+        <w:lastRenderedPageBreak/>
         <w:t>The transformed vector components along the axis of rotation remain unchanged with the rotation about that axis; elements of DCM are either 0 or1.</w:t>
       </w:r>
     </w:p>
@@ -2299,7 +2319,7 @@
           <v:shape id="_x0000_i1039" type="#_x0000_t75" style="width:18pt;height:13.5pt" o:ole="">
             <v:imagedata r:id="rId39" o:title=""/>
           </v:shape>
-          <o:OLEObject Type="Embed" ProgID="Equation.DSMT4" ShapeID="_x0000_i1039" DrawAspect="Content" ObjectID="_1396002213" r:id="rId40"/>
+          <o:OLEObject Type="Embed" ProgID="Equation.DSMT4" ShapeID="_x0000_i1039" DrawAspect="Content" ObjectID="_1396004459" r:id="rId40"/>
         </w:object>
       </w:r>
       <w:r>
@@ -2313,7 +2333,7 @@
           <v:shape id="_x0000_i1040" type="#_x0000_t75" style="width:19.35pt;height:11.25pt" o:ole="">
             <v:imagedata r:id="rId41" o:title=""/>
           </v:shape>
-          <o:OLEObject Type="Embed" ProgID="Equation.DSMT4" ShapeID="_x0000_i1040" DrawAspect="Content" ObjectID="_1396002214" r:id="rId42"/>
+          <o:OLEObject Type="Embed" ProgID="Equation.DSMT4" ShapeID="_x0000_i1040" DrawAspect="Content" ObjectID="_1396004460" r:id="rId42"/>
         </w:object>
       </w:r>
       <w:r>
@@ -2339,7 +2359,7 @@
           <v:shape id="_x0000_i1041" type="#_x0000_t75" style="width:19.35pt;height:11.25pt" o:ole="">
             <v:imagedata r:id="rId43" o:title=""/>
           </v:shape>
-          <o:OLEObject Type="Embed" ProgID="Equation.DSMT4" ShapeID="_x0000_i1041" DrawAspect="Content" ObjectID="_1396002215" r:id="rId44"/>
+          <o:OLEObject Type="Embed" ProgID="Equation.DSMT4" ShapeID="_x0000_i1041" DrawAspect="Content" ObjectID="_1396004461" r:id="rId44"/>
         </w:object>
       </w:r>
       <w:r>
@@ -2353,7 +2373,7 @@
           <v:shape id="_x0000_i1042" type="#_x0000_t75" style="width:18pt;height:13.5pt" o:ole="">
             <v:imagedata r:id="rId45" o:title=""/>
           </v:shape>
-          <o:OLEObject Type="Embed" ProgID="Equation.DSMT4" ShapeID="_x0000_i1042" DrawAspect="Content" ObjectID="_1396002216" r:id="rId46"/>
+          <o:OLEObject Type="Embed" ProgID="Equation.DSMT4" ShapeID="_x0000_i1042" DrawAspect="Content" ObjectID="_1396004462" r:id="rId46"/>
         </w:object>
       </w:r>
       <w:r>
@@ -2379,7 +2399,7 @@
           <v:shape id="_x0000_i1043" type="#_x0000_t75" style="width:18pt;height:13.5pt" o:ole="">
             <v:imagedata r:id="rId47" o:title=""/>
           </v:shape>
-          <o:OLEObject Type="Embed" ProgID="Equation.DSMT4" ShapeID="_x0000_i1043" DrawAspect="Content" ObjectID="_1396002217" r:id="rId48"/>
+          <o:OLEObject Type="Embed" ProgID="Equation.DSMT4" ShapeID="_x0000_i1043" DrawAspect="Content" ObjectID="_1396004463" r:id="rId48"/>
         </w:object>
       </w:r>
       <w:r>
@@ -2395,7 +2415,6 @@
         </w:numPr>
       </w:pPr>
       <w:r>
-        <w:lastRenderedPageBreak/>
         <w:t>Columns (rows) of a DCM matrix form an orthonormal set.</w:t>
       </w:r>
     </w:p>
@@ -2437,7 +2456,7 @@
           <v:shape id="_x0000_i1044" type="#_x0000_t75" style="width:323.1pt;height:36pt" o:ole="">
             <v:imagedata r:id="rId49" o:title=""/>
           </v:shape>
-          <o:OLEObject Type="Embed" ProgID="Equation.DSMT4" ShapeID="_x0000_i1044" DrawAspect="Content" ObjectID="_1396002218" r:id="rId50"/>
+          <o:OLEObject Type="Embed" ProgID="Equation.DSMT4" ShapeID="_x0000_i1044" DrawAspect="Content" ObjectID="_1396004464" r:id="rId50"/>
         </w:object>
       </w:r>
       <w:r>
@@ -2642,7 +2661,7 @@
           <v:shape id="_x0000_i1045" type="#_x0000_t75" style="width:41.4pt;height:15.75pt" o:ole="">
             <v:imagedata r:id="rId52" o:title=""/>
           </v:shape>
-          <o:OLEObject Type="Embed" ProgID="Equation.DSMT4" ShapeID="_x0000_i1045" DrawAspect="Content" ObjectID="_1396002219" r:id="rId53"/>
+          <o:OLEObject Type="Embed" ProgID="Equation.DSMT4" ShapeID="_x0000_i1045" DrawAspect="Content" ObjectID="_1396004465" r:id="rId53"/>
         </w:object>
       </w:r>
       <w:r>
@@ -2667,7 +2686,7 @@
           <v:shape id="_x0000_i1046" type="#_x0000_t75" style="width:124.65pt;height:20.25pt" o:ole="">
             <v:imagedata r:id="rId54" o:title=""/>
           </v:shape>
-          <o:OLEObject Type="Embed" ProgID="Equation.DSMT4" ShapeID="_x0000_i1046" DrawAspect="Content" ObjectID="_1396002220" r:id="rId55"/>
+          <o:OLEObject Type="Embed" ProgID="Equation.DSMT4" ShapeID="_x0000_i1046" DrawAspect="Content" ObjectID="_1396004466" r:id="rId55"/>
         </w:object>
       </w:r>
       <w:r>
@@ -2754,7 +2773,7 @@
           <v:shape id="_x0000_i1047" type="#_x0000_t75" style="width:132.75pt;height:20.25pt" o:ole="">
             <v:imagedata r:id="rId56" o:title=""/>
           </v:shape>
-          <o:OLEObject Type="Embed" ProgID="Equation.DSMT4" ShapeID="_x0000_i1047" DrawAspect="Content" ObjectID="_1396002221" r:id="rId57"/>
+          <o:OLEObject Type="Embed" ProgID="Equation.DSMT4" ShapeID="_x0000_i1047" DrawAspect="Content" ObjectID="_1396004467" r:id="rId57"/>
         </w:object>
       </w:r>
       <w:r>
@@ -2777,7 +2796,7 @@
           <v:shape id="_x0000_i1048" type="#_x0000_t75" style="width:69.75pt;height:20.25pt" o:ole="">
             <v:imagedata r:id="rId58" o:title=""/>
           </v:shape>
-          <o:OLEObject Type="Embed" ProgID="Equation.DSMT4" ShapeID="_x0000_i1048" DrawAspect="Content" ObjectID="_1396002222" r:id="rId59"/>
+          <o:OLEObject Type="Embed" ProgID="Equation.DSMT4" ShapeID="_x0000_i1048" DrawAspect="Content" ObjectID="_1396004468" r:id="rId59"/>
         </w:object>
       </w:r>
       <w:r>
@@ -2794,7 +2813,7 @@
           <v:shape id="_x0000_i1049" type="#_x0000_t75" style="width:18pt;height:20.25pt" o:ole="">
             <v:imagedata r:id="rId60" o:title=""/>
           </v:shape>
-          <o:OLEObject Type="Embed" ProgID="Equation.DSMT4" ShapeID="_x0000_i1049" DrawAspect="Content" ObjectID="_1396002223" r:id="rId61"/>
+          <o:OLEObject Type="Embed" ProgID="Equation.DSMT4" ShapeID="_x0000_i1049" DrawAspect="Content" ObjectID="_1396004469" r:id="rId61"/>
         </w:object>
       </w:r>
       <w:r>
@@ -2816,7 +2835,7 @@
           <v:shape id="_x0000_i1050" type="#_x0000_t75" style="width:345.15pt;height:78.75pt" o:ole="">
             <v:imagedata r:id="rId62" o:title=""/>
           </v:shape>
-          <o:OLEObject Type="Embed" ProgID="Equation.DSMT4" ShapeID="_x0000_i1050" DrawAspect="Content" ObjectID="_1396002224" r:id="rId63"/>
+          <o:OLEObject Type="Embed" ProgID="Equation.DSMT4" ShapeID="_x0000_i1050" DrawAspect="Content" ObjectID="_1396004470" r:id="rId63"/>
         </w:object>
       </w:r>
       <w:r>
@@ -2873,6 +2892,7 @@
         <w:pStyle w:val="MTDisplayEquation"/>
       </w:pPr>
       <w:r>
+        <w:lastRenderedPageBreak/>
         <w:tab/>
       </w:r>
       <w:r>
@@ -2883,7 +2903,7 @@
           <v:shape id="_x0000_i1051" type="#_x0000_t75" style="width:399.6pt;height:55.35pt" o:ole="">
             <v:imagedata r:id="rId64" o:title=""/>
           </v:shape>
-          <o:OLEObject Type="Embed" ProgID="Equation.DSMT4" ShapeID="_x0000_i1051" DrawAspect="Content" ObjectID="_1396002225" r:id="rId65"/>
+          <o:OLEObject Type="Embed" ProgID="Equation.DSMT4" ShapeID="_x0000_i1051" DrawAspect="Content" ObjectID="_1396004471" r:id="rId65"/>
         </w:object>
       </w:r>
       <w:r>
@@ -2955,7 +2975,6 @@
     </w:p>
     <w:p>
       <w:r>
-        <w:lastRenderedPageBreak/>
         <w:t xml:space="preserve">Overall, any DCM matrix has </w:t>
       </w:r>
       <w:r>
@@ -3066,7 +3085,7 @@
           <v:shape id="_x0000_i1052" type="#_x0000_t75" style="width:64.35pt;height:18.9pt" o:ole="">
             <v:imagedata r:id="rId66" o:title=""/>
           </v:shape>
-          <o:OLEObject Type="Embed" ProgID="Equation.DSMT4" ShapeID="_x0000_i1052" DrawAspect="Content" ObjectID="_1396002226" r:id="rId67"/>
+          <o:OLEObject Type="Embed" ProgID="Equation.DSMT4" ShapeID="_x0000_i1052" DrawAspect="Content" ObjectID="_1396004472" r:id="rId67"/>
         </w:object>
       </w:r>
       <w:r>
@@ -3088,7 +3107,7 @@
         <w:rPr>
           <w:rStyle w:val="FootnoteReference"/>
         </w:rPr>
-        <w:footnoteReference w:id="2"/>
+        <w:footnoteReference w:id="1"/>
       </w:r>
       <w:r>
         <w:t xml:space="preserve"> rotation matrix has only one eigenvalue equal to unity</w:t>
@@ -3165,7 +3184,7 @@
           <v:shape id="_x0000_i1053" type="#_x0000_t75" style="width:15.75pt;height:18.9pt" o:ole="">
             <v:imagedata r:id="rId68" o:title=""/>
           </v:shape>
-          <o:OLEObject Type="Embed" ProgID="Equation.DSMT4" ShapeID="_x0000_i1053" DrawAspect="Content" ObjectID="_1396002227" r:id="rId69"/>
+          <o:OLEObject Type="Embed" ProgID="Equation.DSMT4" ShapeID="_x0000_i1053" DrawAspect="Content" ObjectID="_1396004473" r:id="rId69"/>
         </w:object>
       </w:r>
       <w:r>
@@ -3179,7 +3198,7 @@
           <v:shape id="_x0000_i1054" type="#_x0000_t75" style="width:60.75pt;height:15.75pt" o:ole="">
             <v:imagedata r:id="rId70" o:title=""/>
           </v:shape>
-          <o:OLEObject Type="Embed" ProgID="Equation.DSMT4" ShapeID="_x0000_i1054" DrawAspect="Content" ObjectID="_1396002228" r:id="rId71"/>
+          <o:OLEObject Type="Embed" ProgID="Equation.DSMT4" ShapeID="_x0000_i1054" DrawAspect="Content" ObjectID="_1396004474" r:id="rId71"/>
         </w:object>
       </w:r>
       <w:r>
@@ -3193,7 +3212,7 @@
           <v:shape id="_x0000_i1055" type="#_x0000_t75" style="width:14.4pt;height:14.4pt" o:ole="">
             <v:imagedata r:id="rId72" o:title=""/>
           </v:shape>
-          <o:OLEObject Type="Embed" ProgID="Equation.DSMT4" ShapeID="_x0000_i1055" DrawAspect="Content" ObjectID="_1396002229" r:id="rId73"/>
+          <o:OLEObject Type="Embed" ProgID="Equation.DSMT4" ShapeID="_x0000_i1055" DrawAspect="Content" ObjectID="_1396004475" r:id="rId73"/>
         </w:object>
       </w:r>
       <w:r>
@@ -3207,7 +3226,7 @@
           <v:shape id="_x0000_i1056" type="#_x0000_t75" style="width:50.85pt;height:15.75pt" o:ole="">
             <v:imagedata r:id="rId74" o:title=""/>
           </v:shape>
-          <o:OLEObject Type="Embed" ProgID="Equation.DSMT4" ShapeID="_x0000_i1056" DrawAspect="Content" ObjectID="_1396002230" r:id="rId75"/>
+          <o:OLEObject Type="Embed" ProgID="Equation.DSMT4" ShapeID="_x0000_i1056" DrawAspect="Content" ObjectID="_1396004476" r:id="rId75"/>
         </w:object>
       </w:r>
       <w:r>
@@ -3221,7 +3240,7 @@
           <v:shape id="_x0000_i1057" type="#_x0000_t75" style="width:50.4pt;height:15.75pt" o:ole="">
             <v:imagedata r:id="rId76" o:title=""/>
           </v:shape>
-          <o:OLEObject Type="Embed" ProgID="Equation.DSMT4" ShapeID="_x0000_i1057" DrawAspect="Content" ObjectID="_1396002231" r:id="rId77"/>
+          <o:OLEObject Type="Embed" ProgID="Equation.DSMT4" ShapeID="_x0000_i1057" DrawAspect="Content" ObjectID="_1396004477" r:id="rId77"/>
         </w:object>
       </w:r>
       <w:r>
@@ -3253,7 +3272,7 @@
           <v:shape id="_x0000_i1058" type="#_x0000_t75" style="width:435.6pt;height:114.75pt" o:ole="">
             <v:imagedata r:id="rId78" o:title=""/>
           </v:shape>
-          <o:OLEObject Type="Embed" ProgID="Equation.DSMT4" ShapeID="_x0000_i1058" DrawAspect="Content" ObjectID="_1396002232" r:id="rId79"/>
+          <o:OLEObject Type="Embed" ProgID="Equation.DSMT4" ShapeID="_x0000_i1058" DrawAspect="Content" ObjectID="_1396004478" r:id="rId79"/>
         </w:object>
       </w:r>
     </w:p>
@@ -3286,7 +3305,7 @@
           <v:shape id="_x0000_i1059" type="#_x0000_t75" style="width:6.75pt;height:12.15pt" o:ole="">
             <v:imagedata r:id="rId80" o:title=""/>
           </v:shape>
-          <o:OLEObject Type="Embed" ProgID="Equation.DSMT4" ShapeID="_x0000_i1059" DrawAspect="Content" ObjectID="_1396002233" r:id="rId81"/>
+          <o:OLEObject Type="Embed" ProgID="Equation.DSMT4" ShapeID="_x0000_i1059" DrawAspect="Content" ObjectID="_1396004479" r:id="rId81"/>
         </w:object>
       </w:r>
       <w:r>
@@ -3300,7 +3319,7 @@
           <v:shape id="_x0000_i1060" type="#_x0000_t75" style="width:14.85pt;height:18pt" o:ole="">
             <v:imagedata r:id="rId82" o:title=""/>
           </v:shape>
-          <o:OLEObject Type="Embed" ProgID="Equation.DSMT4" ShapeID="_x0000_i1060" DrawAspect="Content" ObjectID="_1396002234" r:id="rId83"/>
+          <o:OLEObject Type="Embed" ProgID="Equation.DSMT4" ShapeID="_x0000_i1060" DrawAspect="Content" ObjectID="_1396004480" r:id="rId83"/>
         </w:object>
       </w:r>
       <w:r>
@@ -3314,7 +3333,7 @@
           <v:shape id="_x0000_i1061" type="#_x0000_t75" style="width:29.25pt;height:14.4pt" o:ole="">
             <v:imagedata r:id="rId84" o:title=""/>
           </v:shape>
-          <o:OLEObject Type="Embed" ProgID="Equation.DSMT4" ShapeID="_x0000_i1061" DrawAspect="Content" ObjectID="_1396002235" r:id="rId85"/>
+          <o:OLEObject Type="Embed" ProgID="Equation.DSMT4" ShapeID="_x0000_i1061" DrawAspect="Content" ObjectID="_1396004481" r:id="rId85"/>
         </w:object>
       </w:r>
       <w:r>
@@ -3339,7 +3358,7 @@
           <v:shape id="_x0000_i1062" type="#_x0000_t75" style="width:202.5pt;height:20.25pt" o:ole="">
             <v:imagedata r:id="rId86" o:title=""/>
           </v:shape>
-          <o:OLEObject Type="Embed" ProgID="Equation.DSMT4" ShapeID="_x0000_i1062" DrawAspect="Content" ObjectID="_1396002236" r:id="rId87"/>
+          <o:OLEObject Type="Embed" ProgID="Equation.DSMT4" ShapeID="_x0000_i1062" DrawAspect="Content" ObjectID="_1396004482" r:id="rId87"/>
         </w:object>
       </w:r>
       <w:r>
@@ -3358,7 +3377,7 @@
           <v:shape id="_x0000_i1063" type="#_x0000_t75" style="width:99pt;height:15.75pt" o:ole="">
             <v:imagedata r:id="rId88" o:title=""/>
           </v:shape>
-          <o:OLEObject Type="Embed" ProgID="Equation.DSMT4" ShapeID="_x0000_i1063" DrawAspect="Content" ObjectID="_1396002237" r:id="rId89"/>
+          <o:OLEObject Type="Embed" ProgID="Equation.DSMT4" ShapeID="_x0000_i1063" DrawAspect="Content" ObjectID="_1396004483" r:id="rId89"/>
         </w:object>
       </w:r>
       <w:r>
@@ -3386,7 +3405,7 @@
           <v:shape id="_x0000_i1064" type="#_x0000_t75" style="width:436.5pt;height:32.85pt" o:ole="">
             <v:imagedata r:id="rId90" o:title=""/>
           </v:shape>
-          <o:OLEObject Type="Embed" ProgID="Equation.DSMT4" ShapeID="_x0000_i1064" DrawAspect="Content" ObjectID="_1396002238" r:id="rId91"/>
+          <o:OLEObject Type="Embed" ProgID="Equation.DSMT4" ShapeID="_x0000_i1064" DrawAspect="Content" ObjectID="_1396004484" r:id="rId91"/>
         </w:object>
       </w:r>
     </w:p>
@@ -3406,7 +3425,7 @@
           <v:shape id="_x0000_i1065" type="#_x0000_t75" style="width:86.85pt;height:18.9pt" o:ole="">
             <v:imagedata r:id="rId92" o:title=""/>
           </v:shape>
-          <o:OLEObject Type="Embed" ProgID="Equation.DSMT4" ShapeID="_x0000_i1065" DrawAspect="Content" ObjectID="_1396002239" r:id="rId93"/>
+          <o:OLEObject Type="Embed" ProgID="Equation.DSMT4" ShapeID="_x0000_i1065" DrawAspect="Content" ObjectID="_1396004485" r:id="rId93"/>
         </w:object>
       </w:r>
       <w:r>
@@ -3475,7 +3494,7 @@
           <v:shape id="_x0000_i1066" type="#_x0000_t75" style="width:115.65pt;height:58.5pt" o:ole="">
             <v:imagedata r:id="rId94" o:title=""/>
           </v:shape>
-          <o:OLEObject Type="Embed" ProgID="Equation.DSMT4" ShapeID="_x0000_i1066" DrawAspect="Content" ObjectID="_1396002240" r:id="rId95"/>
+          <o:OLEObject Type="Embed" ProgID="Equation.DSMT4" ShapeID="_x0000_i1066" DrawAspect="Content" ObjectID="_1396004486" r:id="rId95"/>
         </w:object>
       </w:r>
     </w:p>
@@ -3491,7 +3510,7 @@
           <v:shape id="_x0000_i1067" type="#_x0000_t75" style="width:57.6pt;height:18pt" o:ole="">
             <v:imagedata r:id="rId96" o:title=""/>
           </v:shape>
-          <o:OLEObject Type="Embed" ProgID="Equation.DSMT4" ShapeID="_x0000_i1067" DrawAspect="Content" ObjectID="_1396002241" r:id="rId97"/>
+          <o:OLEObject Type="Embed" ProgID="Equation.DSMT4" ShapeID="_x0000_i1067" DrawAspect="Content" ObjectID="_1396004487" r:id="rId97"/>
         </w:object>
       </w:r>
       <w:r>
@@ -3508,7 +3527,7 @@
           <v:shape id="_x0000_i1068" type="#_x0000_t75" style="width:27.9pt;height:15.75pt" o:ole="">
             <v:imagedata r:id="rId98" o:title=""/>
           </v:shape>
-          <o:OLEObject Type="Embed" ProgID="Equation.DSMT4" ShapeID="_x0000_i1068" DrawAspect="Content" ObjectID="_1396002242" r:id="rId99"/>
+          <o:OLEObject Type="Embed" ProgID="Equation.DSMT4" ShapeID="_x0000_i1068" DrawAspect="Content" ObjectID="_1396004488" r:id="rId99"/>
         </w:object>
       </w:r>
       <w:r>
@@ -3525,7 +3544,7 @@
           <v:shape id="_x0000_i1069" type="#_x0000_t75" style="width:19.35pt;height:20.25pt" o:ole="">
             <v:imagedata r:id="rId100" o:title=""/>
           </v:shape>
-          <o:OLEObject Type="Embed" ProgID="Equation.DSMT4" ShapeID="_x0000_i1069" DrawAspect="Content" ObjectID="_1396002243" r:id="rId101"/>
+          <o:OLEObject Type="Embed" ProgID="Equation.DSMT4" ShapeID="_x0000_i1069" DrawAspect="Content" ObjectID="_1396004489" r:id="rId101"/>
         </w:object>
       </w:r>
       <w:r>
@@ -3539,7 +3558,7 @@
           <v:shape id="_x0000_i1070" type="#_x0000_t75" style="width:18.9pt;height:19.35pt" o:ole="">
             <v:imagedata r:id="rId102" o:title=""/>
           </v:shape>
-          <o:OLEObject Type="Embed" ProgID="Equation.DSMT4" ShapeID="_x0000_i1070" DrawAspect="Content" ObjectID="_1396002244" r:id="rId103"/>
+          <o:OLEObject Type="Embed" ProgID="Equation.DSMT4" ShapeID="_x0000_i1070" DrawAspect="Content" ObjectID="_1396004490" r:id="rId103"/>
         </w:object>
       </w:r>
       <w:r>
@@ -3553,7 +3572,7 @@
           <v:shape id="_x0000_i1071" type="#_x0000_t75" style="width:19.35pt;height:20.25pt" o:ole="">
             <v:imagedata r:id="rId100" o:title=""/>
           </v:shape>
-          <o:OLEObject Type="Embed" ProgID="Equation.DSMT4" ShapeID="_x0000_i1071" DrawAspect="Content" ObjectID="_1396002245" r:id="rId104"/>
+          <o:OLEObject Type="Embed" ProgID="Equation.DSMT4" ShapeID="_x0000_i1071" DrawAspect="Content" ObjectID="_1396004491" r:id="rId104"/>
         </w:object>
       </w:r>
       <w:r>
@@ -3567,7 +3586,7 @@
           <v:shape id="_x0000_i1072" type="#_x0000_t75" style="width:27.9pt;height:15.75pt" o:ole="">
             <v:imagedata r:id="rId98" o:title=""/>
           </v:shape>
-          <o:OLEObject Type="Embed" ProgID="Equation.DSMT4" ShapeID="_x0000_i1072" DrawAspect="Content" ObjectID="_1396002246" r:id="rId105"/>
+          <o:OLEObject Type="Embed" ProgID="Equation.DSMT4" ShapeID="_x0000_i1072" DrawAspect="Content" ObjectID="_1396004492" r:id="rId105"/>
         </w:object>
       </w:r>
       <w:r>
@@ -3581,7 +3600,7 @@
           <v:shape id="_x0000_i1073" type="#_x0000_t75" style="width:86.85pt;height:21.6pt" o:ole="">
             <v:imagedata r:id="rId106" o:title=""/>
           </v:shape>
-          <o:OLEObject Type="Embed" ProgID="Equation.DSMT4" ShapeID="_x0000_i1073" DrawAspect="Content" ObjectID="_1396002247" r:id="rId107"/>
+          <o:OLEObject Type="Embed" ProgID="Equation.DSMT4" ShapeID="_x0000_i1073" DrawAspect="Content" ObjectID="_1396004493" r:id="rId107"/>
         </w:object>
       </w:r>
       <w:r>
@@ -3599,7 +3618,6 @@
         <w:pStyle w:val="MTDisplayEquation"/>
       </w:pPr>
       <w:r>
-        <w:lastRenderedPageBreak/>
         <w:tab/>
       </w:r>
       <w:r>
@@ -3610,7 +3628,7 @@
           <v:shape id="_x0000_i1074" type="#_x0000_t75" style="width:162pt;height:20.25pt" o:ole="">
             <v:imagedata r:id="rId108" o:title=""/>
           </v:shape>
-          <o:OLEObject Type="Embed" ProgID="Equation.DSMT4" ShapeID="_x0000_i1074" DrawAspect="Content" ObjectID="_1396002248" r:id="rId109"/>
+          <o:OLEObject Type="Embed" ProgID="Equation.DSMT4" ShapeID="_x0000_i1074" DrawAspect="Content" ObjectID="_1396004494" r:id="rId109"/>
         </w:object>
       </w:r>
     </w:p>
@@ -3660,7 +3678,7 @@
           <v:shape id="_x0000_i1075" type="#_x0000_t75" style="width:12.15pt;height:11.25pt" o:ole="">
             <v:imagedata r:id="rId110" o:title=""/>
           </v:shape>
-          <o:OLEObject Type="Embed" ProgID="Equation.DSMT4" ShapeID="_x0000_i1075" DrawAspect="Content" ObjectID="_1396002249" r:id="rId111"/>
+          <o:OLEObject Type="Embed" ProgID="Equation.DSMT4" ShapeID="_x0000_i1075" DrawAspect="Content" ObjectID="_1396004495" r:id="rId111"/>
         </w:object>
       </w:r>
       <w:r>
@@ -3694,7 +3712,7 @@
           <v:shape id="_x0000_i1076" type="#_x0000_t75" style="width:77.85pt;height:18pt" o:ole="">
             <v:imagedata r:id="rId112" o:title=""/>
           </v:shape>
-          <o:OLEObject Type="Embed" ProgID="Equation.DSMT4" ShapeID="_x0000_i1076" DrawAspect="Content" ObjectID="_1396002250" r:id="rId113"/>
+          <o:OLEObject Type="Embed" ProgID="Equation.DSMT4" ShapeID="_x0000_i1076" DrawAspect="Content" ObjectID="_1396004496" r:id="rId113"/>
         </w:object>
       </w:r>
       <w:r>
@@ -3708,7 +3726,7 @@
           <v:shape id="_x0000_i1077" type="#_x0000_t75" style="width:33.75pt;height:15.75pt" o:ole="">
             <v:imagedata r:id="rId114" o:title=""/>
           </v:shape>
-          <o:OLEObject Type="Embed" ProgID="Equation.DSMT4" ShapeID="_x0000_i1077" DrawAspect="Content" ObjectID="_1396002251" r:id="rId115"/>
+          <o:OLEObject Type="Embed" ProgID="Equation.DSMT4" ShapeID="_x0000_i1077" DrawAspect="Content" ObjectID="_1396004497" r:id="rId115"/>
         </w:object>
       </w:r>
       <w:r>
@@ -3734,7 +3752,7 @@
           <v:shape id="_x0000_i1078" type="#_x0000_t75" style="width:19.35pt;height:20.25pt" o:ole="">
             <v:imagedata r:id="rId100" o:title=""/>
           </v:shape>
-          <o:OLEObject Type="Embed" ProgID="Equation.DSMT4" ShapeID="_x0000_i1078" DrawAspect="Content" ObjectID="_1396002252" r:id="rId116"/>
+          <o:OLEObject Type="Embed" ProgID="Equation.DSMT4" ShapeID="_x0000_i1078" DrawAspect="Content" ObjectID="_1396004498" r:id="rId116"/>
         </w:object>
       </w:r>
       <w:r>
@@ -3748,7 +3766,7 @@
           <v:shape id="_x0000_i1079" type="#_x0000_t75" style="width:41.4pt;height:15.75pt" o:ole="">
             <v:imagedata r:id="rId117" o:title=""/>
           </v:shape>
-          <o:OLEObject Type="Embed" ProgID="Equation.DSMT4" ShapeID="_x0000_i1079" DrawAspect="Content" ObjectID="_1396002253" r:id="rId118"/>
+          <o:OLEObject Type="Embed" ProgID="Equation.DSMT4" ShapeID="_x0000_i1079" DrawAspect="Content" ObjectID="_1396004499" r:id="rId118"/>
         </w:object>
       </w:r>
       <w:r>
@@ -3762,7 +3780,7 @@
           <v:shape id="_x0000_i1080" type="#_x0000_t75" style="width:18.9pt;height:19.35pt" o:ole="">
             <v:imagedata r:id="rId102" o:title=""/>
           </v:shape>
-          <o:OLEObject Type="Embed" ProgID="Equation.DSMT4" ShapeID="_x0000_i1080" DrawAspect="Content" ObjectID="_1396002254" r:id="rId119"/>
+          <o:OLEObject Type="Embed" ProgID="Equation.DSMT4" ShapeID="_x0000_i1080" DrawAspect="Content" ObjectID="_1396004500" r:id="rId119"/>
         </w:object>
       </w:r>
       <w:r>
@@ -3776,7 +3794,7 @@
           <v:shape id="_x0000_i1081" type="#_x0000_t75" style="width:39.15pt;height:15.75pt" o:ole="">
             <v:imagedata r:id="rId120" o:title=""/>
           </v:shape>
-          <o:OLEObject Type="Embed" ProgID="Equation.DSMT4" ShapeID="_x0000_i1081" DrawAspect="Content" ObjectID="_1396002255" r:id="rId121"/>
+          <o:OLEObject Type="Embed" ProgID="Equation.DSMT4" ShapeID="_x0000_i1081" DrawAspect="Content" ObjectID="_1396004501" r:id="rId121"/>
         </w:object>
       </w:r>
       <w:r>
@@ -3790,7 +3808,7 @@
           <v:shape id="_x0000_i1082" type="#_x0000_t75" style="width:19.35pt;height:20.25pt" o:ole="">
             <v:imagedata r:id="rId100" o:title=""/>
           </v:shape>
-          <o:OLEObject Type="Embed" ProgID="Equation.DSMT4" ShapeID="_x0000_i1082" DrawAspect="Content" ObjectID="_1396002256" r:id="rId122"/>
+          <o:OLEObject Type="Embed" ProgID="Equation.DSMT4" ShapeID="_x0000_i1082" DrawAspect="Content" ObjectID="_1396004502" r:id="rId122"/>
         </w:object>
       </w:r>
       <w:r>
@@ -3810,7 +3828,7 @@
           <v:shape id="_x0000_i1083" type="#_x0000_t75" style="width:18.9pt;height:19.35pt" o:ole="">
             <v:imagedata r:id="rId102" o:title=""/>
           </v:shape>
-          <o:OLEObject Type="Embed" ProgID="Equation.DSMT4" ShapeID="_x0000_i1083" DrawAspect="Content" ObjectID="_1396002257" r:id="rId123"/>
+          <o:OLEObject Type="Embed" ProgID="Equation.DSMT4" ShapeID="_x0000_i1083" DrawAspect="Content" ObjectID="_1396004503" r:id="rId123"/>
         </w:object>
       </w:r>
       <w:r>
@@ -3877,7 +3895,7 @@
           <v:shape id="_x0000_i1084" type="#_x0000_t75" style="width:148.5pt;height:56.25pt" o:ole="">
             <v:imagedata r:id="rId124" o:title=""/>
           </v:shape>
-          <o:OLEObject Type="Embed" ProgID="Equation.DSMT4" ShapeID="_x0000_i1084" DrawAspect="Content" ObjectID="_1396002258" r:id="rId125"/>
+          <o:OLEObject Type="Embed" ProgID="Equation.DSMT4" ShapeID="_x0000_i1084" DrawAspect="Content" ObjectID="_1396004504" r:id="rId125"/>
         </w:object>
       </w:r>
       <w:r>
@@ -3964,7 +3982,7 @@
           <v:shape id="_x0000_i1085" type="#_x0000_t75" style="width:172.35pt;height:56.25pt" o:ole="">
             <v:imagedata r:id="rId126" o:title=""/>
           </v:shape>
-          <o:OLEObject Type="Embed" ProgID="Equation.DSMT4" ShapeID="_x0000_i1085" DrawAspect="Content" ObjectID="_1396002259" r:id="rId127"/>
+          <o:OLEObject Type="Embed" ProgID="Equation.DSMT4" ShapeID="_x0000_i1085" DrawAspect="Content" ObjectID="_1396004505" r:id="rId127"/>
         </w:object>
       </w:r>
       <w:r>
@@ -4036,7 +4054,7 @@
           <v:shape id="_x0000_i1086" type="#_x0000_t75" style="width:193.5pt;height:84.15pt" o:ole="">
             <v:imagedata r:id="rId128" o:title=""/>
           </v:shape>
-          <o:OLEObject Type="Embed" ProgID="Equation.DSMT4" ShapeID="_x0000_i1086" DrawAspect="Content" ObjectID="_1396002260" r:id="rId129"/>
+          <o:OLEObject Type="Embed" ProgID="Equation.DSMT4" ShapeID="_x0000_i1086" DrawAspect="Content" ObjectID="_1396004506" r:id="rId129"/>
         </w:object>
       </w:r>
       <w:r>
@@ -4100,7 +4118,7 @@
           <v:shape id="_x0000_i1087" type="#_x0000_t75" style="width:39.15pt;height:15.75pt" o:ole="">
             <v:imagedata r:id="rId120" o:title=""/>
           </v:shape>
-          <o:OLEObject Type="Embed" ProgID="Equation.DSMT4" ShapeID="_x0000_i1087" DrawAspect="Content" ObjectID="_1396002261" r:id="rId130"/>
+          <o:OLEObject Type="Embed" ProgID="Equation.DSMT4" ShapeID="_x0000_i1087" DrawAspect="Content" ObjectID="_1396004507" r:id="rId130"/>
         </w:object>
       </w:r>
       <w:r>
@@ -4151,7 +4169,7 @@
           <v:shape id="_x0000_i1088" type="#_x0000_t75" style="width:9.9pt;height:14.4pt" o:ole="">
             <v:imagedata r:id="rId131" o:title=""/>
           </v:shape>
-          <o:OLEObject Type="Embed" ProgID="Equation.DSMT4" ShapeID="_x0000_i1088" DrawAspect="Content" ObjectID="_1396002262" r:id="rId132"/>
+          <o:OLEObject Type="Embed" ProgID="Equation.DSMT4" ShapeID="_x0000_i1088" DrawAspect="Content" ObjectID="_1396004508" r:id="rId132"/>
         </w:object>
       </w:r>
       <w:r>
@@ -4168,7 +4186,7 @@
           <v:shape id="_x0000_i1089" type="#_x0000_t75" style="width:21.6pt;height:17.1pt" o:ole="">
             <v:imagedata r:id="rId133" o:title=""/>
           </v:shape>
-          <o:OLEObject Type="Embed" ProgID="Equation.DSMT4" ShapeID="_x0000_i1089" DrawAspect="Content" ObjectID="_1396002263" r:id="rId134"/>
+          <o:OLEObject Type="Embed" ProgID="Equation.DSMT4" ShapeID="_x0000_i1089" DrawAspect="Content" ObjectID="_1396004509" r:id="rId134"/>
         </w:object>
       </w:r>
       <w:r>
@@ -4243,7 +4261,11 @@
         <w:fldChar w:fldCharType="end"/>
       </w:r>
       <w:r>
-        <w:t xml:space="preserve"> can be computationally expensive because it involves calculation of trigonometric functions. </w:t>
+        <w:t xml:space="preserve"> can be </w:t>
+      </w:r>
+      <w:r>
+        <w:lastRenderedPageBreak/>
+        <w:t xml:space="preserve">computationally expensive because it involves calculation of trigonometric functions. </w:t>
       </w:r>
       <w:r>
         <w:t>Furthermore,</w:t>
@@ -4302,11 +4324,7 @@
         <w:t>a</w:t>
       </w:r>
       <w:r>
-        <w:t xml:space="preserve"> rigid body. Next, since the equations of motion of a rigid body are linear differential equations in the components of quaternion, then it </w:t>
-      </w:r>
-      <w:r>
-        <w:lastRenderedPageBreak/>
-        <w:t xml:space="preserve">is a desirable property especially when developing estimation and control algorithms. Furthermore, the quaternion is a relatively computationally efficient </w:t>
+        <w:t xml:space="preserve"> rigid body. Next, since the equations of motion of a rigid body are linear differential equations in the components of quaternion, then it is a desirable property especially when developing estimation and control algorithms. Furthermore, the quaternion is a relatively computationally efficient </w:t>
       </w:r>
       <w:r>
         <w:t>approach</w:t>
@@ -4667,7 +4685,7 @@
           <v:shape id="_x0000_i1090" type="#_x0000_t75" style="width:18.9pt;height:19.35pt" o:ole="">
             <v:imagedata r:id="rId135" o:title=""/>
           </v:shape>
-          <o:OLEObject Type="Embed" ProgID="Equation.DSMT4" ShapeID="_x0000_i1090" DrawAspect="Content" ObjectID="_1396002264" r:id="rId136"/>
+          <o:OLEObject Type="Embed" ProgID="Equation.DSMT4" ShapeID="_x0000_i1090" DrawAspect="Content" ObjectID="_1396004510" r:id="rId136"/>
         </w:object>
       </w:r>
       <w:r>
@@ -4693,7 +4711,7 @@
           <v:shape id="_x0000_i1091" type="#_x0000_t75" style="width:12.6pt;height:18pt" o:ole="">
             <v:imagedata r:id="rId137" o:title=""/>
           </v:shape>
-          <o:OLEObject Type="Embed" ProgID="Equation.DSMT4" ShapeID="_x0000_i1091" DrawAspect="Content" ObjectID="_1396002265" r:id="rId138"/>
+          <o:OLEObject Type="Embed" ProgID="Equation.DSMT4" ShapeID="_x0000_i1091" DrawAspect="Content" ObjectID="_1396004511" r:id="rId138"/>
         </w:object>
       </w:r>
       <w:r>
@@ -4707,7 +4725,7 @@
           <v:shape id="_x0000_i1092" type="#_x0000_t75" style="width:13.5pt;height:18pt" o:ole="">
             <v:imagedata r:id="rId139" o:title=""/>
           </v:shape>
-          <o:OLEObject Type="Embed" ProgID="Equation.DSMT4" ShapeID="_x0000_i1092" DrawAspect="Content" ObjectID="_1396002266" r:id="rId140"/>
+          <o:OLEObject Type="Embed" ProgID="Equation.DSMT4" ShapeID="_x0000_i1092" DrawAspect="Content" ObjectID="_1396004512" r:id="rId140"/>
         </w:object>
       </w:r>
       <w:r>
@@ -4721,7 +4739,7 @@
           <v:shape id="_x0000_i1093" type="#_x0000_t75" style="width:12.15pt;height:17.1pt" o:ole="">
             <v:imagedata r:id="rId141" o:title=""/>
           </v:shape>
-          <o:OLEObject Type="Embed" ProgID="Equation.DSMT4" ShapeID="_x0000_i1093" DrawAspect="Content" ObjectID="_1396002267" r:id="rId142"/>
+          <o:OLEObject Type="Embed" ProgID="Equation.DSMT4" ShapeID="_x0000_i1093" DrawAspect="Content" ObjectID="_1396004513" r:id="rId142"/>
         </w:object>
       </w:r>
       <w:r>
@@ -4765,11 +4783,15 @@
           <v:shape id="_x0000_i1094" type="#_x0000_t75" style="width:12.6pt;height:18pt" o:ole="">
             <v:imagedata r:id="rId137" o:title=""/>
           </v:shape>
-          <o:OLEObject Type="Embed" ProgID="Equation.DSMT4" ShapeID="_x0000_i1094" DrawAspect="Content" ObjectID="_1396002268" r:id="rId143"/>
-        </w:object>
-      </w:r>
-      <w:r>
-        <w:t xml:space="preserve"> axis is usually attached to the intersection of the Greenwich meridian and the equator, and the </w:t>
+          <o:OLEObject Type="Embed" ProgID="Equation.DSMT4" ShapeID="_x0000_i1094" DrawAspect="Content" ObjectID="_1396004514" r:id="rId143"/>
+        </w:object>
+      </w:r>
+      <w:r>
+        <w:t xml:space="preserve"> axis is usually attached to the intersection of the Greenwich </w:t>
+      </w:r>
+      <w:r>
+        <w:lastRenderedPageBreak/>
+        <w:t xml:space="preserve">meridian and the equator, and the </w:t>
       </w:r>
       <w:r>
         <w:rPr>
@@ -4779,7 +4801,7 @@
           <v:shape id="_x0000_i1095" type="#_x0000_t75" style="width:13.5pt;height:18pt" o:ole="">
             <v:imagedata r:id="rId144" o:title=""/>
           </v:shape>
-          <o:OLEObject Type="Embed" ProgID="Equation.DSMT4" ShapeID="_x0000_i1095" DrawAspect="Content" ObjectID="_1396002269" r:id="rId145"/>
+          <o:OLEObject Type="Embed" ProgID="Equation.DSMT4" ShapeID="_x0000_i1095" DrawAspect="Content" ObjectID="_1396004515" r:id="rId145"/>
         </w:object>
       </w:r>
       <w:r>
@@ -4789,7 +4811,7 @@
         <w:t>xis completes the right hand system</w:t>
       </w:r>
       <w:r>
-        <w:footnoteReference w:id="3"/>
+        <w:footnoteReference w:id="2"/>
       </w:r>
       <w:r>
         <w:t>.</w:t>
@@ -4829,7 +4851,7 @@
           <v:shape id="_x0000_i1096" type="#_x0000_t75" style="width:15.75pt;height:18pt" o:ole="">
             <v:imagedata r:id="rId146" o:title=""/>
           </v:shape>
-          <o:OLEObject Type="Embed" ProgID="Equation.DSMT4" ShapeID="_x0000_i1096" DrawAspect="Content" ObjectID="_1396002270" r:id="rId147"/>
+          <o:OLEObject Type="Embed" ProgID="Equation.DSMT4" ShapeID="_x0000_i1096" DrawAspect="Content" ObjectID="_1396004516" r:id="rId147"/>
         </w:object>
       </w:r>
       <w:r>
@@ -4897,7 +4919,6 @@
           <w:noProof/>
           <w:lang w:eastAsia="en-US"/>
         </w:rPr>
-        <w:lastRenderedPageBreak/>
         <w:drawing>
           <wp:inline distT="0" distB="0" distL="0" distR="0">
             <wp:extent cx="3282950" cy="2709834"/>
@@ -5027,7 +5048,7 @@
           <v:shape id="_x0000_i1097" type="#_x0000_t75" style="width:32.85pt;height:15.75pt" o:ole="">
             <v:imagedata r:id="rId149" o:title=""/>
           </v:shape>
-          <o:OLEObject Type="Embed" ProgID="Equation.DSMT4" ShapeID="_x0000_i1097" DrawAspect="Content" ObjectID="_1396002271" r:id="rId150"/>
+          <o:OLEObject Type="Embed" ProgID="Equation.DSMT4" ShapeID="_x0000_i1097" DrawAspect="Content" ObjectID="_1396004517" r:id="rId150"/>
         </w:object>
       </w:r>
       <w:r>
@@ -5089,7 +5110,7 @@
           <v:shape id="_x0000_i1098" type="#_x0000_t75" style="width:11.25pt;height:14.4pt" o:ole="">
             <v:imagedata r:id="rId151" o:title=""/>
           </v:shape>
-          <o:OLEObject Type="Embed" ProgID="Equation.DSMT4" ShapeID="_x0000_i1098" DrawAspect="Content" ObjectID="_1396002272" r:id="rId152"/>
+          <o:OLEObject Type="Embed" ProgID="Equation.DSMT4" ShapeID="_x0000_i1098" DrawAspect="Content" ObjectID="_1396004518" r:id="rId152"/>
         </w:object>
       </w:r>
       <w:r>
@@ -5103,7 +5124,7 @@
           <v:shape id="_x0000_i1099" type="#_x0000_t75" style="width:11.25pt;height:12.6pt" o:ole="">
             <v:imagedata r:id="rId153" o:title=""/>
           </v:shape>
-          <o:OLEObject Type="Embed" ProgID="Equation.DSMT4" ShapeID="_x0000_i1099" DrawAspect="Content" ObjectID="_1396002273" r:id="rId154"/>
+          <o:OLEObject Type="Embed" ProgID="Equation.DSMT4" ShapeID="_x0000_i1099" DrawAspect="Content" ObjectID="_1396004519" r:id="rId154"/>
         </w:object>
       </w:r>
       <w:r>
@@ -5117,7 +5138,7 @@
           <v:shape id="_x0000_i1100" type="#_x0000_t75" style="width:9.9pt;height:14.4pt" o:ole="">
             <v:imagedata r:id="rId155" o:title=""/>
           </v:shape>
-          <o:OLEObject Type="Embed" ProgID="Equation.DSMT4" ShapeID="_x0000_i1100" DrawAspect="Content" ObjectID="_1396002274" r:id="rId156"/>
+          <o:OLEObject Type="Embed" ProgID="Equation.DSMT4" ShapeID="_x0000_i1100" DrawAspect="Content" ObjectID="_1396004520" r:id="rId156"/>
         </w:object>
       </w:r>
       <w:r>
@@ -5143,7 +5164,7 @@
           <v:shape id="_x0000_i1101" type="#_x0000_t75" style="width:11.25pt;height:18pt" o:ole="">
             <v:imagedata r:id="rId157" o:title=""/>
           </v:shape>
-          <o:OLEObject Type="Embed" ProgID="Equation.DSMT4" ShapeID="_x0000_i1101" DrawAspect="Content" ObjectID="_1396002275" r:id="rId158"/>
+          <o:OLEObject Type="Embed" ProgID="Equation.DSMT4" ShapeID="_x0000_i1101" DrawAspect="Content" ObjectID="_1396004521" r:id="rId158"/>
         </w:object>
       </w:r>
       <w:r>
@@ -5163,7 +5184,7 @@
           <v:shape id="_x0000_i1102" type="#_x0000_t75" style="width:12.15pt;height:18.9pt" o:ole="">
             <v:imagedata r:id="rId159" o:title=""/>
           </v:shape>
-          <o:OLEObject Type="Embed" ProgID="Equation.DSMT4" ShapeID="_x0000_i1102" DrawAspect="Content" ObjectID="_1396002276" r:id="rId160"/>
+          <o:OLEObject Type="Embed" ProgID="Equation.DSMT4" ShapeID="_x0000_i1102" DrawAspect="Content" ObjectID="_1396004522" r:id="rId160"/>
         </w:object>
       </w:r>
       <w:r>
@@ -5198,7 +5219,7 @@
           <v:shape id="_x0000_i1103" type="#_x0000_t75" style="width:9pt;height:11.25pt" o:ole="">
             <v:imagedata r:id="rId161" o:title=""/>
           </v:shape>
-          <o:OLEObject Type="Embed" ProgID="Equation.DSMT4" ShapeID="_x0000_i1103" DrawAspect="Content" ObjectID="_1396002277" r:id="rId162"/>
+          <o:OLEObject Type="Embed" ProgID="Equation.DSMT4" ShapeID="_x0000_i1103" DrawAspect="Content" ObjectID="_1396004523" r:id="rId162"/>
         </w:object>
       </w:r>
       <w:r>
@@ -5224,7 +5245,7 @@
           <v:shape id="_x0000_i1104" type="#_x0000_t75" style="width:92.25pt;height:18pt" o:ole="">
             <v:imagedata r:id="rId163" o:title=""/>
           </v:shape>
-          <o:OLEObject Type="Embed" ProgID="Equation.DSMT4" ShapeID="_x0000_i1104" DrawAspect="Content" ObjectID="_1396002278" r:id="rId164"/>
+          <o:OLEObject Type="Embed" ProgID="Equation.DSMT4" ShapeID="_x0000_i1104" DrawAspect="Content" ObjectID="_1396004524" r:id="rId164"/>
         </w:object>
       </w:r>
       <w:r>
@@ -5238,7 +5259,7 @@
           <v:shape id="_x0000_i1105" type="#_x0000_t75" style="width:99pt;height:18.9pt" o:ole="">
             <v:imagedata r:id="rId165" o:title=""/>
           </v:shape>
-          <o:OLEObject Type="Embed" ProgID="Equation.DSMT4" ShapeID="_x0000_i1105" DrawAspect="Content" ObjectID="_1396002279" r:id="rId166"/>
+          <o:OLEObject Type="Embed" ProgID="Equation.DSMT4" ShapeID="_x0000_i1105" DrawAspect="Content" ObjectID="_1396004525" r:id="rId166"/>
         </w:object>
       </w:r>
       <w:r>
@@ -5258,7 +5279,7 @@
           <v:shape id="_x0000_i1106" type="#_x0000_t75" style="width:32.85pt;height:15.75pt" o:ole="">
             <v:imagedata r:id="rId149" o:title=""/>
           </v:shape>
-          <o:OLEObject Type="Embed" ProgID="Equation.DSMT4" ShapeID="_x0000_i1106" DrawAspect="Content" ObjectID="_1396002280" r:id="rId167"/>
+          <o:OLEObject Type="Embed" ProgID="Equation.DSMT4" ShapeID="_x0000_i1106" DrawAspect="Content" ObjectID="_1396004526" r:id="rId167"/>
         </w:object>
       </w:r>
       <w:r>
@@ -5289,7 +5310,7 @@
           <v:shape id="_x0000_i1107" type="#_x0000_t75" style="width:117pt;height:54.9pt" o:ole="">
             <v:imagedata r:id="rId168" o:title=""/>
           </v:shape>
-          <o:OLEObject Type="Embed" ProgID="Equation.DSMT4" ShapeID="_x0000_i1107" DrawAspect="Content" ObjectID="_1396002281" r:id="rId169"/>
+          <o:OLEObject Type="Embed" ProgID="Equation.DSMT4" ShapeID="_x0000_i1107" DrawAspect="Content" ObjectID="_1396004527" r:id="rId169"/>
         </w:object>
       </w:r>
       <w:r>
@@ -5359,7 +5380,7 @@
           <v:shape id="_x0000_i1108" type="#_x0000_t75" style="width:9.9pt;height:11.25pt" o:ole="">
             <v:imagedata r:id="rId170" o:title=""/>
           </v:shape>
-          <o:OLEObject Type="Embed" ProgID="Equation.DSMT4" ShapeID="_x0000_i1108" DrawAspect="Content" ObjectID="_1396002282" r:id="rId171"/>
+          <o:OLEObject Type="Embed" ProgID="Equation.DSMT4" ShapeID="_x0000_i1108" DrawAspect="Content" ObjectID="_1396004528" r:id="rId171"/>
         </w:object>
       </w:r>
       <w:r>
@@ -5390,7 +5411,7 @@
           <v:shape id="_x0000_i1109" type="#_x0000_t75" style="width:147.15pt;height:42.75pt" o:ole="">
             <v:imagedata r:id="rId172" o:title=""/>
           </v:shape>
-          <o:OLEObject Type="Embed" ProgID="Equation.DSMT4" ShapeID="_x0000_i1109" DrawAspect="Content" ObjectID="_1396002283" r:id="rId173"/>
+          <o:OLEObject Type="Embed" ProgID="Equation.DSMT4" ShapeID="_x0000_i1109" DrawAspect="Content" ObjectID="_1396004529" r:id="rId173"/>
         </w:object>
       </w:r>
     </w:p>
@@ -5399,6 +5420,7 @@
         <w:pStyle w:val="Heading4"/>
       </w:pPr>
       <w:r>
+        <w:lastRenderedPageBreak/>
         <w:t xml:space="preserve">Local </w:t>
       </w:r>
       <w:r>
@@ -5468,7 +5490,7 @@
           <v:shape id="_x0000_i1110" type="#_x0000_t75" style="width:18.9pt;height:19.35pt" o:ole="">
             <v:imagedata r:id="rId174" o:title=""/>
           </v:shape>
-          <o:OLEObject Type="Embed" ProgID="Equation.DSMT4" ShapeID="_x0000_i1110" DrawAspect="Content" ObjectID="_1396002284" r:id="rId175"/>
+          <o:OLEObject Type="Embed" ProgID="Equation.DSMT4" ShapeID="_x0000_i1110" DrawAspect="Content" ObjectID="_1396004530" r:id="rId175"/>
         </w:object>
       </w:r>
       <w:r>
@@ -5485,7 +5507,7 @@
           <v:shape id="_x0000_i1111" type="#_x0000_t75" style="width:12.6pt;height:18pt" o:ole="">
             <v:imagedata r:id="rId176" o:title=""/>
           </v:shape>
-          <o:OLEObject Type="Embed" ProgID="Equation.DSMT4" ShapeID="_x0000_i1111" DrawAspect="Content" ObjectID="_1396002285" r:id="rId177"/>
+          <o:OLEObject Type="Embed" ProgID="Equation.DSMT4" ShapeID="_x0000_i1111" DrawAspect="Content" ObjectID="_1396004531" r:id="rId177"/>
         </w:object>
       </w:r>
       <w:r>
@@ -5499,7 +5521,7 @@
           <v:shape id="_x0000_i1112" type="#_x0000_t75" style="width:13.5pt;height:18pt" o:ole="">
             <v:imagedata r:id="rId178" o:title=""/>
           </v:shape>
-          <o:OLEObject Type="Embed" ProgID="Equation.DSMT4" ShapeID="_x0000_i1112" DrawAspect="Content" ObjectID="_1396002286" r:id="rId179"/>
+          <o:OLEObject Type="Embed" ProgID="Equation.DSMT4" ShapeID="_x0000_i1112" DrawAspect="Content" ObjectID="_1396004532" r:id="rId179"/>
         </w:object>
       </w:r>
       <w:r>
@@ -5528,7 +5550,7 @@
           <v:shape id="_x0000_i1113" type="#_x0000_t75" style="width:12.6pt;height:18pt" o:ole="">
             <v:imagedata r:id="rId180" o:title=""/>
           </v:shape>
-          <o:OLEObject Type="Embed" ProgID="Equation.DSMT4" ShapeID="_x0000_i1113" DrawAspect="Content" ObjectID="_1396002287" r:id="rId181"/>
+          <o:OLEObject Type="Embed" ProgID="Equation.DSMT4" ShapeID="_x0000_i1113" DrawAspect="Content" ObjectID="_1396004533" r:id="rId181"/>
         </w:object>
       </w:r>
       <w:r>
@@ -5606,7 +5628,6 @@
           <w:noProof/>
           <w:lang w:eastAsia="en-US"/>
         </w:rPr>
-        <w:lastRenderedPageBreak/>
         <w:drawing>
           <wp:inline distT="0" distB="0" distL="0" distR="0">
             <wp:extent cx="2460914" cy="1896815"/>
@@ -5838,7 +5859,7 @@
           <v:shape id="_x0000_i1114" type="#_x0000_t75" style="width:18.9pt;height:20.25pt" o:ole="">
             <v:imagedata r:id="rId183" o:title=""/>
           </v:shape>
-          <o:OLEObject Type="Embed" ProgID="Equation.DSMT4" ShapeID="_x0000_i1114" DrawAspect="Content" ObjectID="_1396002288" r:id="rId184"/>
+          <o:OLEObject Type="Embed" ProgID="Equation.DSMT4" ShapeID="_x0000_i1114" DrawAspect="Content" ObjectID="_1396004534" r:id="rId184"/>
         </w:object>
       </w:r>
       <w:r>
@@ -5906,7 +5927,7 @@
           <v:shape id="_x0000_i1115" type="#_x0000_t75" style="width:63pt;height:18pt" o:ole="">
             <v:imagedata r:id="rId185" o:title=""/>
           </v:shape>
-          <o:OLEObject Type="Embed" ProgID="Equation.DSMT4" ShapeID="_x0000_i1115" DrawAspect="Content" ObjectID="_1396002289" r:id="rId186"/>
+          <o:OLEObject Type="Embed" ProgID="Equation.DSMT4" ShapeID="_x0000_i1115" DrawAspect="Content" ObjectID="_1396004535" r:id="rId186"/>
         </w:object>
       </w:r>
       <w:r>
@@ -6062,6 +6083,7 @@
     </w:p>
     <w:p>
       <w:r>
+        <w:lastRenderedPageBreak/>
         <w:t xml:space="preserve">The </w:t>
       </w:r>
       <w:r>
@@ -6111,7 +6133,7 @@
           <v:shape id="_x0000_i1116" type="#_x0000_t75" style="width:18.9pt;height:19.35pt" o:ole="">
             <v:imagedata r:id="rId188" o:title=""/>
           </v:shape>
-          <o:OLEObject Type="Embed" ProgID="Equation.DSMT4" ShapeID="_x0000_i1116" DrawAspect="Content" ObjectID="_1396002290" r:id="rId189"/>
+          <o:OLEObject Type="Embed" ProgID="Equation.DSMT4" ShapeID="_x0000_i1116" DrawAspect="Content" ObjectID="_1396004536" r:id="rId189"/>
         </w:object>
       </w:r>
       <w:r>
@@ -6183,7 +6205,7 @@
           <v:shape id="_x0000_i1117" type="#_x0000_t75" style="width:18.9pt;height:19.35pt" o:ole="">
             <v:imagedata r:id="rId188" o:title=""/>
           </v:shape>
-          <o:OLEObject Type="Embed" ProgID="Equation.DSMT4" ShapeID="_x0000_i1117" DrawAspect="Content" ObjectID="_1396002291" r:id="rId190"/>
+          <o:OLEObject Type="Embed" ProgID="Equation.DSMT4" ShapeID="_x0000_i1117" DrawAspect="Content" ObjectID="_1396004537" r:id="rId190"/>
         </w:object>
       </w:r>
       <w:r>
@@ -6199,11 +6221,7 @@
         <w:t xml:space="preserve"> </w:t>
       </w:r>
       <w:r>
-        <w:t xml:space="preserve">The typical orientation of the body fixed axes is as </w:t>
-      </w:r>
-      <w:r>
-        <w:lastRenderedPageBreak/>
-        <w:t>follows (see</w:t>
+        <w:t>The typical orientation of the body fixed axes is as follows (see</w:t>
       </w:r>
       <w:r>
         <w:t xml:space="preserve"> </w:t>
@@ -6246,7 +6264,7 @@
           <v:shape id="_x0000_i1118" type="#_x0000_t75" style="width:12.6pt;height:18pt" o:ole="">
             <v:imagedata r:id="rId191" o:title=""/>
           </v:shape>
-          <o:OLEObject Type="Embed" ProgID="Equation.DSMT4" ShapeID="_x0000_i1118" DrawAspect="Content" ObjectID="_1396002292" r:id="rId192"/>
+          <o:OLEObject Type="Embed" ProgID="Equation.DSMT4" ShapeID="_x0000_i1118" DrawAspect="Content" ObjectID="_1396004538" r:id="rId192"/>
         </w:object>
       </w:r>
       <w:r>
@@ -6260,7 +6278,7 @@
           <v:shape id="_x0000_i1119" type="#_x0000_t75" style="width:12.6pt;height:18pt" o:ole="">
             <v:imagedata r:id="rId193" o:title=""/>
           </v:shape>
-          <o:OLEObject Type="Embed" ProgID="Equation.DSMT4" ShapeID="_x0000_i1119" DrawAspect="Content" ObjectID="_1396002293" r:id="rId194"/>
+          <o:OLEObject Type="Embed" ProgID="Equation.DSMT4" ShapeID="_x0000_i1119" DrawAspect="Content" ObjectID="_1396004539" r:id="rId194"/>
         </w:object>
       </w:r>
       <w:r>
@@ -6274,7 +6292,7 @@
           <v:shape id="_x0000_i1120" type="#_x0000_t75" style="width:12.6pt;height:18pt" o:ole="">
             <v:imagedata r:id="rId191" o:title=""/>
           </v:shape>
-          <o:OLEObject Type="Embed" ProgID="Equation.DSMT4" ShapeID="_x0000_i1120" DrawAspect="Content" ObjectID="_1396002294" r:id="rId195"/>
+          <o:OLEObject Type="Embed" ProgID="Equation.DSMT4" ShapeID="_x0000_i1120" DrawAspect="Content" ObjectID="_1396004540" r:id="rId195"/>
         </w:object>
       </w:r>
       <w:r>
@@ -6300,7 +6318,7 @@
           <v:shape id="_x0000_i1121" type="#_x0000_t75" style="width:12.6pt;height:18pt" o:ole="">
             <v:imagedata r:id="rId193" o:title=""/>
           </v:shape>
-          <o:OLEObject Type="Embed" ProgID="Equation.DSMT4" ShapeID="_x0000_i1121" DrawAspect="Content" ObjectID="_1396002295" r:id="rId196"/>
+          <o:OLEObject Type="Embed" ProgID="Equation.DSMT4" ShapeID="_x0000_i1121" DrawAspect="Content" ObjectID="_1396004541" r:id="rId196"/>
         </w:object>
       </w:r>
       <w:r>
@@ -6323,7 +6341,7 @@
           <v:shape id="_x0000_i1122" type="#_x0000_t75" style="width:13.5pt;height:18pt" o:ole="">
             <v:imagedata r:id="rId197" o:title=""/>
           </v:shape>
-          <o:OLEObject Type="Embed" ProgID="Equation.DSMT4" ShapeID="_x0000_i1122" DrawAspect="Content" ObjectID="_1396002296" r:id="rId198"/>
+          <o:OLEObject Type="Embed" ProgID="Equation.DSMT4" ShapeID="_x0000_i1122" DrawAspect="Content" ObjectID="_1396004542" r:id="rId198"/>
         </w:object>
       </w:r>
       <w:r>
@@ -6360,7 +6378,7 @@
           <v:shape id="_x0000_i1123" type="#_x0000_t75" style="width:12.15pt;height:12.6pt" o:ole="">
             <v:imagedata r:id="rId199" o:title=""/>
           </v:shape>
-          <o:OLEObject Type="Embed" ProgID="Equation.DSMT4" ShapeID="_x0000_i1123" DrawAspect="Content" ObjectID="_1396002297" r:id="rId200"/>
+          <o:OLEObject Type="Embed" ProgID="Equation.DSMT4" ShapeID="_x0000_i1123" DrawAspect="Content" ObjectID="_1396004543" r:id="rId200"/>
         </w:object>
       </w:r>
       <w:r>
@@ -6377,7 +6395,7 @@
           <v:shape id="_x0000_i1124" type="#_x0000_t75" style="width:9.9pt;height:14.4pt" o:ole="">
             <v:imagedata r:id="rId201" o:title=""/>
           </v:shape>
-          <o:OLEObject Type="Embed" ProgID="Equation.DSMT4" ShapeID="_x0000_i1124" DrawAspect="Content" ObjectID="_1396002298" r:id="rId202"/>
+          <o:OLEObject Type="Embed" ProgID="Equation.DSMT4" ShapeID="_x0000_i1124" DrawAspect="Content" ObjectID="_1396004544" r:id="rId202"/>
         </w:object>
       </w:r>
       <w:r>
@@ -6391,7 +6409,7 @@
           <v:shape id="_x0000_i1125" type="#_x0000_t75" style="width:9.9pt;height:15.75pt" o:ole="">
             <v:imagedata r:id="rId203" o:title=""/>
           </v:shape>
-          <o:OLEObject Type="Embed" ProgID="Equation.DSMT4" ShapeID="_x0000_i1125" DrawAspect="Content" ObjectID="_1396002299" r:id="rId204"/>
+          <o:OLEObject Type="Embed" ProgID="Equation.DSMT4" ShapeID="_x0000_i1125" DrawAspect="Content" ObjectID="_1396004545" r:id="rId204"/>
         </w:object>
       </w:r>
       <w:r>
@@ -6435,7 +6453,7 @@
           <v:shape id="_x0000_i1126" type="#_x0000_t75" style="width:18.9pt;height:19.35pt" o:ole="">
             <v:imagedata r:id="rId205" o:title=""/>
           </v:shape>
-          <o:OLEObject Type="Embed" ProgID="Equation.DSMT4" ShapeID="_x0000_i1126" DrawAspect="Content" ObjectID="_1396002300" r:id="rId206"/>
+          <o:OLEObject Type="Embed" ProgID="Equation.DSMT4" ShapeID="_x0000_i1126" DrawAspect="Content" ObjectID="_1396004546" r:id="rId206"/>
         </w:object>
       </w:r>
       <w:r>
@@ -6449,7 +6467,7 @@
           <v:shape id="_x0000_i1127" type="#_x0000_t75" style="width:18.9pt;height:19.35pt" o:ole="">
             <v:imagedata r:id="rId188" o:title=""/>
           </v:shape>
-          <o:OLEObject Type="Embed" ProgID="Equation.DSMT4" ShapeID="_x0000_i1127" DrawAspect="Content" ObjectID="_1396002301" r:id="rId207"/>
+          <o:OLEObject Type="Embed" ProgID="Equation.DSMT4" ShapeID="_x0000_i1127" DrawAspect="Content" ObjectID="_1396004547" r:id="rId207"/>
         </w:object>
       </w:r>
       <w:r>
@@ -6502,7 +6520,7 @@
           <v:shape id="_x0000_i1128" type="#_x0000_t75" style="width:12.15pt;height:12.6pt" o:ole="">
             <v:imagedata r:id="rId199" o:title=""/>
           </v:shape>
-          <o:OLEObject Type="Embed" ProgID="Equation.DSMT4" ShapeID="_x0000_i1128" DrawAspect="Content" ObjectID="_1396002302" r:id="rId208"/>
+          <o:OLEObject Type="Embed" ProgID="Equation.DSMT4" ShapeID="_x0000_i1128" DrawAspect="Content" ObjectID="_1396004548" r:id="rId208"/>
         </w:object>
       </w:r>
       <w:r>
@@ -6516,7 +6534,7 @@
           <v:shape id="_x0000_i1129" type="#_x0000_t75" style="width:12.6pt;height:18pt" o:ole="">
             <v:imagedata r:id="rId209" o:title=""/>
           </v:shape>
-          <o:OLEObject Type="Embed" ProgID="Equation.DSMT4" ShapeID="_x0000_i1129" DrawAspect="Content" ObjectID="_1396002303" r:id="rId210"/>
+          <o:OLEObject Type="Embed" ProgID="Equation.DSMT4" ShapeID="_x0000_i1129" DrawAspect="Content" ObjectID="_1396004549" r:id="rId210"/>
         </w:object>
       </w:r>
       <w:r>
@@ -6530,7 +6548,7 @@
           <v:shape id="_x0000_i1130" type="#_x0000_t75" style="width:12.6pt;height:18pt" o:ole="">
             <v:imagedata r:id="rId191" o:title=""/>
           </v:shape>
-          <o:OLEObject Type="Embed" ProgID="Equation.DSMT4" ShapeID="_x0000_i1130" DrawAspect="Content" ObjectID="_1396002304" r:id="rId211"/>
+          <o:OLEObject Type="Embed" ProgID="Equation.DSMT4" ShapeID="_x0000_i1130" DrawAspect="Content" ObjectID="_1396004550" r:id="rId211"/>
         </w:object>
       </w:r>
       <w:r>
@@ -6556,7 +6574,7 @@
           <v:shape id="_x0000_i1131" type="#_x0000_t75" style="width:9.9pt;height:14.4pt" o:ole="">
             <v:imagedata r:id="rId201" o:title=""/>
           </v:shape>
-          <o:OLEObject Type="Embed" ProgID="Equation.DSMT4" ShapeID="_x0000_i1131" DrawAspect="Content" ObjectID="_1396002305" r:id="rId212"/>
+          <o:OLEObject Type="Embed" ProgID="Equation.DSMT4" ShapeID="_x0000_i1131" DrawAspect="Content" ObjectID="_1396004551" r:id="rId212"/>
         </w:object>
       </w:r>
       <w:r>
@@ -6570,7 +6588,7 @@
           <v:shape id="_x0000_i1132" type="#_x0000_t75" style="width:12.6pt;height:18pt" o:ole="">
             <v:imagedata r:id="rId191" o:title=""/>
           </v:shape>
-          <o:OLEObject Type="Embed" ProgID="Equation.DSMT4" ShapeID="_x0000_i1132" DrawAspect="Content" ObjectID="_1396002306" r:id="rId213"/>
+          <o:OLEObject Type="Embed" ProgID="Equation.DSMT4" ShapeID="_x0000_i1132" DrawAspect="Content" ObjectID="_1396004552" r:id="rId213"/>
         </w:object>
       </w:r>
       <w:r>
@@ -6596,7 +6614,7 @@
           <v:shape id="_x0000_i1133" type="#_x0000_t75" style="width:9.9pt;height:15.75pt" o:ole="">
             <v:imagedata r:id="rId203" o:title=""/>
           </v:shape>
-          <o:OLEObject Type="Embed" ProgID="Equation.DSMT4" ShapeID="_x0000_i1133" DrawAspect="Content" ObjectID="_1396002307" r:id="rId214"/>
+          <o:OLEObject Type="Embed" ProgID="Equation.DSMT4" ShapeID="_x0000_i1133" DrawAspect="Content" ObjectID="_1396004553" r:id="rId214"/>
         </w:object>
       </w:r>
       <w:r>
@@ -6610,7 +6628,7 @@
           <v:shape id="_x0000_i1134" type="#_x0000_t75" style="width:13.5pt;height:18pt" o:ole="">
             <v:imagedata r:id="rId197" o:title=""/>
           </v:shape>
-          <o:OLEObject Type="Embed" ProgID="Equation.DSMT4" ShapeID="_x0000_i1134" DrawAspect="Content" ObjectID="_1396002308" r:id="rId215"/>
+          <o:OLEObject Type="Embed" ProgID="Equation.DSMT4" ShapeID="_x0000_i1134" DrawAspect="Content" ObjectID="_1396004554" r:id="rId215"/>
         </w:object>
       </w:r>
       <w:r>
@@ -6624,7 +6642,7 @@
           <v:shape id="_x0000_i1135" type="#_x0000_t75" style="width:22.5pt;height:18pt" o:ole="">
             <v:imagedata r:id="rId216" o:title=""/>
           </v:shape>
-          <o:OLEObject Type="Embed" ProgID="Equation.DSMT4" ShapeID="_x0000_i1135" DrawAspect="Content" ObjectID="_1396002309" r:id="rId217"/>
+          <o:OLEObject Type="Embed" ProgID="Equation.DSMT4" ShapeID="_x0000_i1135" DrawAspect="Content" ObjectID="_1396004555" r:id="rId217"/>
         </w:object>
       </w:r>
     </w:p>
@@ -6646,7 +6664,7 @@
           <v:shape id="_x0000_i1136" type="#_x0000_t75" style="width:18.9pt;height:20.25pt" o:ole="">
             <v:imagedata r:id="rId183" o:title=""/>
           </v:shape>
-          <o:OLEObject Type="Embed" ProgID="Equation.DSMT4" ShapeID="_x0000_i1136" DrawAspect="Content" ObjectID="_1396002310" r:id="rId218"/>
+          <o:OLEObject Type="Embed" ProgID="Equation.DSMT4" ShapeID="_x0000_i1136" DrawAspect="Content" ObjectID="_1396004556" r:id="rId218"/>
         </w:object>
       </w:r>
       <w:r>
@@ -6663,7 +6681,7 @@
           <v:shape id="_x0000_i1137" type="#_x0000_t75" style="width:18.9pt;height:19.35pt" o:ole="">
             <v:imagedata r:id="rId188" o:title=""/>
           </v:shape>
-          <o:OLEObject Type="Embed" ProgID="Equation.DSMT4" ShapeID="_x0000_i1137" DrawAspect="Content" ObjectID="_1396002311" r:id="rId219"/>
+          <o:OLEObject Type="Embed" ProgID="Equation.DSMT4" ShapeID="_x0000_i1137" DrawAspect="Content" ObjectID="_1396004557" r:id="rId219"/>
         </w:object>
       </w:r>
       <w:r>
@@ -6691,7 +6709,7 @@
           <v:shape id="_x0000_i1138" type="#_x0000_t75" style="width:396.45pt;height:56.25pt" o:ole="">
             <v:imagedata r:id="rId220" o:title=""/>
           </v:shape>
-          <o:OLEObject Type="Embed" ProgID="Equation.DSMT4" ShapeID="_x0000_i1138" DrawAspect="Content" ObjectID="_1396002312" r:id="rId221"/>
+          <o:OLEObject Type="Embed" ProgID="Equation.DSMT4" ShapeID="_x0000_i1138" DrawAspect="Content" ObjectID="_1396004558" r:id="rId221"/>
         </w:object>
       </w:r>
       <w:r>
@@ -6755,7 +6773,7 @@
           <v:shape id="_x0000_i1139" type="#_x0000_t75" style="width:32.85pt;height:14.4pt" o:ole="">
             <v:imagedata r:id="rId222" o:title=""/>
           </v:shape>
-          <o:OLEObject Type="Embed" ProgID="Equation.DSMT4" ShapeID="_x0000_i1139" DrawAspect="Content" ObjectID="_1396002313" r:id="rId223"/>
+          <o:OLEObject Type="Embed" ProgID="Equation.DSMT4" ShapeID="_x0000_i1139" DrawAspect="Content" ObjectID="_1396004559" r:id="rId223"/>
         </w:object>
       </w:r>
       <w:r>
@@ -6769,7 +6787,7 @@
           <v:shape id="_x0000_i1140" type="#_x0000_t75" style="width:18.9pt;height:19.35pt" o:ole="">
             <v:imagedata r:id="rId224" o:title=""/>
           </v:shape>
-          <o:OLEObject Type="Embed" ProgID="Equation.DSMT4" ShapeID="_x0000_i1140" DrawAspect="Content" ObjectID="_1396002314" r:id="rId225"/>
+          <o:OLEObject Type="Embed" ProgID="Equation.DSMT4" ShapeID="_x0000_i1140" DrawAspect="Content" ObjectID="_1396004560" r:id="rId225"/>
         </w:object>
       </w:r>
       <w:r>
@@ -6817,7 +6835,7 @@
           <v:shape id="_x0000_i1141" type="#_x0000_t75" style="width:66.15pt;height:18.9pt" o:ole="">
             <v:imagedata r:id="rId226" o:title=""/>
           </v:shape>
-          <o:OLEObject Type="Embed" ProgID="Equation.DSMT4" ShapeID="_x0000_i1141" DrawAspect="Content" ObjectID="_1396002315" r:id="rId227"/>
+          <o:OLEObject Type="Embed" ProgID="Equation.DSMT4" ShapeID="_x0000_i1141" DrawAspect="Content" ObjectID="_1396004561" r:id="rId227"/>
         </w:object>
       </w:r>
       <w:r>
@@ -6858,7 +6876,7 @@
           <v:shape id="_x0000_i1142" type="#_x0000_t75" style="width:63pt;height:18pt" o:ole="">
             <v:imagedata r:id="rId185" o:title=""/>
           </v:shape>
-          <o:OLEObject Type="Embed" ProgID="Equation.DSMT4" ShapeID="_x0000_i1142" DrawAspect="Content" ObjectID="_1396002316" r:id="rId228"/>
+          <o:OLEObject Type="Embed" ProgID="Equation.DSMT4" ShapeID="_x0000_i1142" DrawAspect="Content" ObjectID="_1396004562" r:id="rId228"/>
         </w:object>
       </w:r>
       <w:r>
@@ -6902,7 +6920,7 @@
           <v:shape id="_x0000_i1143" type="#_x0000_t75" style="width:18.9pt;height:20.25pt" o:ole="">
             <v:imagedata r:id="rId183" o:title=""/>
           </v:shape>
-          <o:OLEObject Type="Embed" ProgID="Equation.DSMT4" ShapeID="_x0000_i1143" DrawAspect="Content" ObjectID="_1396002317" r:id="rId229"/>
+          <o:OLEObject Type="Embed" ProgID="Equation.DSMT4" ShapeID="_x0000_i1143" DrawAspect="Content" ObjectID="_1396004563" r:id="rId229"/>
         </w:object>
       </w:r>
       <w:r>
@@ -6924,7 +6942,7 @@
           <v:shape id="_x0000_i1144" type="#_x0000_t75" style="width:83.25pt;height:87.75pt" o:ole="">
             <v:imagedata r:id="rId230" o:title=""/>
           </v:shape>
-          <o:OLEObject Type="Embed" ProgID="Equation.DSMT4" ShapeID="_x0000_i1144" DrawAspect="Content" ObjectID="_1396002318" r:id="rId231"/>
+          <o:OLEObject Type="Embed" ProgID="Equation.DSMT4" ShapeID="_x0000_i1144" DrawAspect="Content" ObjectID="_1396004564" r:id="rId231"/>
         </w:object>
       </w:r>
       <w:r>
@@ -6988,7 +7006,7 @@
           <v:shape id="_x0000_i1145" type="#_x0000_t75" style="width:18.9pt;height:20.25pt" o:ole="">
             <v:imagedata r:id="rId183" o:title=""/>
           </v:shape>
-          <o:OLEObject Type="Embed" ProgID="Equation.DSMT4" ShapeID="_x0000_i1145" DrawAspect="Content" ObjectID="_1396002319" r:id="rId232"/>
+          <o:OLEObject Type="Embed" ProgID="Equation.DSMT4" ShapeID="_x0000_i1145" DrawAspect="Content" ObjectID="_1396004565" r:id="rId232"/>
         </w:object>
       </w:r>
       <w:r>
@@ -7002,7 +7020,7 @@
           <v:shape id="_x0000_i1146" type="#_x0000_t75" style="width:18.9pt;height:19.35pt" o:ole="">
             <v:imagedata r:id="rId188" o:title=""/>
           </v:shape>
-          <o:OLEObject Type="Embed" ProgID="Equation.DSMT4" ShapeID="_x0000_i1146" DrawAspect="Content" ObjectID="_1396002320" r:id="rId233"/>
+          <o:OLEObject Type="Embed" ProgID="Equation.DSMT4" ShapeID="_x0000_i1146" DrawAspect="Content" ObjectID="_1396004566" r:id="rId233"/>
         </w:object>
       </w:r>
       <w:r>
@@ -7069,7 +7087,11 @@
         <w:fldChar w:fldCharType="end"/>
       </w:r>
       <w:r>
-        <w:t xml:space="preserve"> and </w:t>
+        <w:t xml:space="preserve"> </w:t>
+      </w:r>
+      <w:r>
+        <w:lastRenderedPageBreak/>
+        <w:t xml:space="preserve">and </w:t>
       </w:r>
       <w:r>
         <w:fldChar w:fldCharType="begin"/>
@@ -7145,7 +7167,7 @@
           <v:shape id="_x0000_i1147" type="#_x0000_t75" style="width:15.75pt;height:18pt" o:ole="">
             <v:imagedata r:id="rId234" o:title=""/>
           </v:shape>
-          <o:OLEObject Type="Embed" ProgID="Equation.DSMT4" ShapeID="_x0000_i1147" DrawAspect="Content" ObjectID="_1396002321" r:id="rId235"/>
+          <o:OLEObject Type="Embed" ProgID="Equation.DSMT4" ShapeID="_x0000_i1147" DrawAspect="Content" ObjectID="_1396004567" r:id="rId235"/>
         </w:object>
       </w:r>
       <w:r>
@@ -7192,7 +7214,7 @@
           <v:shape id="_x0000_i1148" type="#_x0000_t75" style="width:15.75pt;height:18pt" o:ole="">
             <v:imagedata r:id="rId234" o:title=""/>
           </v:shape>
-          <o:OLEObject Type="Embed" ProgID="Equation.DSMT4" ShapeID="_x0000_i1148" DrawAspect="Content" ObjectID="_1396002322" r:id="rId236"/>
+          <o:OLEObject Type="Embed" ProgID="Equation.DSMT4" ShapeID="_x0000_i1148" DrawAspect="Content" ObjectID="_1396004568" r:id="rId236"/>
         </w:object>
       </w:r>
       <w:r>
@@ -7217,11 +7239,7 @@
         <w:t>airspeed</w:t>
       </w:r>
       <w:r>
-        <w:t xml:space="preserve">; as oppose to the </w:t>
-      </w:r>
-      <w:r>
-        <w:lastRenderedPageBreak/>
-        <w:t xml:space="preserve">velocity vector defined </w:t>
+        <w:t xml:space="preserve">; as oppose to the velocity vector defined </w:t>
       </w:r>
       <w:r>
         <w:t xml:space="preserve">in LTP </w:t>
@@ -7240,7 +7258,7 @@
           <v:shape id="_x0000_i1149" type="#_x0000_t75" style="width:15.75pt;height:18.9pt" o:ole="">
             <v:imagedata r:id="rId237" o:title=""/>
           </v:shape>
-          <o:OLEObject Type="Embed" ProgID="Equation.DSMT4" ShapeID="_x0000_i1149" DrawAspect="Content" ObjectID="_1396002323" r:id="rId238"/>
+          <o:OLEObject Type="Embed" ProgID="Equation.DSMT4" ShapeID="_x0000_i1149" DrawAspect="Content" ObjectID="_1396004569" r:id="rId238"/>
         </w:object>
       </w:r>
       <w:r>
@@ -7269,7 +7287,7 @@
           <v:shape id="_x0000_i1150" type="#_x0000_t75" style="width:21.15pt;height:19.35pt" o:ole="">
             <v:imagedata r:id="rId239" o:title=""/>
           </v:shape>
-          <o:OLEObject Type="Embed" ProgID="Equation.DSMT4" ShapeID="_x0000_i1150" DrawAspect="Content" ObjectID="_1396002324" r:id="rId240"/>
+          <o:OLEObject Type="Embed" ProgID="Equation.DSMT4" ShapeID="_x0000_i1150" DrawAspect="Content" ObjectID="_1396004570" r:id="rId240"/>
         </w:object>
       </w:r>
       <w:r>
@@ -7283,7 +7301,7 @@
           <v:shape id="_x0000_i1151" type="#_x0000_t75" style="width:15.75pt;height:18pt" o:ole="">
             <v:imagedata r:id="rId241" o:title=""/>
           </v:shape>
-          <o:OLEObject Type="Embed" ProgID="Equation.DSMT4" ShapeID="_x0000_i1151" DrawAspect="Content" ObjectID="_1396002325" r:id="rId242"/>
+          <o:OLEObject Type="Embed" ProgID="Equation.DSMT4" ShapeID="_x0000_i1151" DrawAspect="Content" ObjectID="_1396004571" r:id="rId242"/>
         </w:object>
       </w:r>
       <w:r>
@@ -7300,7 +7318,7 @@
           <v:shape id="_x0000_i1152" type="#_x0000_t75" style="width:18.9pt;height:19.35pt" o:ole="">
             <v:imagedata r:id="rId243" o:title=""/>
           </v:shape>
-          <o:OLEObject Type="Embed" ProgID="Equation.DSMT4" ShapeID="_x0000_i1152" DrawAspect="Content" ObjectID="_1396002326" r:id="rId244"/>
+          <o:OLEObject Type="Embed" ProgID="Equation.DSMT4" ShapeID="_x0000_i1152" DrawAspect="Content" ObjectID="_1396004572" r:id="rId244"/>
         </w:object>
       </w:r>
       <w:r>
@@ -7456,7 +7474,7 @@
           <v:shape id="_x0000_i1153" type="#_x0000_t75" style="width:12.15pt;height:11.25pt" o:ole="">
             <v:imagedata r:id="rId246" o:title=""/>
           </v:shape>
-          <o:OLEObject Type="Embed" ProgID="Equation.DSMT4" ShapeID="_x0000_i1153" DrawAspect="Content" ObjectID="_1396002327" r:id="rId247"/>
+          <o:OLEObject Type="Embed" ProgID="Equation.DSMT4" ShapeID="_x0000_i1153" DrawAspect="Content" ObjectID="_1396004573" r:id="rId247"/>
         </w:object>
       </w:r>
       <w:r>
@@ -7470,7 +7488,7 @@
           <v:shape id="_x0000_i1154" type="#_x0000_t75" style="width:15.75pt;height:18pt" o:ole="">
             <v:imagedata r:id="rId234" o:title=""/>
           </v:shape>
-          <o:OLEObject Type="Embed" ProgID="Equation.DSMT4" ShapeID="_x0000_i1154" DrawAspect="Content" ObjectID="_1396002328" r:id="rId248"/>
+          <o:OLEObject Type="Embed" ProgID="Equation.DSMT4" ShapeID="_x0000_i1154" DrawAspect="Content" ObjectID="_1396004574" r:id="rId248"/>
         </w:object>
       </w:r>
       <w:r>
@@ -7493,7 +7511,7 @@
           <v:shape id="_x0000_i1155" type="#_x0000_t75" style="width:12.15pt;height:11.25pt" o:ole="">
             <v:imagedata r:id="rId246" o:title=""/>
           </v:shape>
-          <o:OLEObject Type="Embed" ProgID="Equation.DSMT4" ShapeID="_x0000_i1155" DrawAspect="Content" ObjectID="_1396002329" r:id="rId249"/>
+          <o:OLEObject Type="Embed" ProgID="Equation.DSMT4" ShapeID="_x0000_i1155" DrawAspect="Content" ObjectID="_1396004575" r:id="rId249"/>
         </w:object>
       </w:r>
       <w:r>
@@ -7507,7 +7525,7 @@
           <v:shape id="_x0000_i1156" type="#_x0000_t75" style="width:18.9pt;height:19.35pt" o:ole="">
             <v:imagedata r:id="rId188" o:title=""/>
           </v:shape>
-          <o:OLEObject Type="Embed" ProgID="Equation.DSMT4" ShapeID="_x0000_i1156" DrawAspect="Content" ObjectID="_1396002330" r:id="rId250"/>
+          <o:OLEObject Type="Embed" ProgID="Equation.DSMT4" ShapeID="_x0000_i1156" DrawAspect="Content" ObjectID="_1396004576" r:id="rId250"/>
         </w:object>
       </w:r>
       <w:r>
@@ -7521,7 +7539,7 @@
           <v:shape id="_x0000_i1157" type="#_x0000_t75" style="width:12.15pt;height:11.25pt" o:ole="">
             <v:imagedata r:id="rId246" o:title=""/>
           </v:shape>
-          <o:OLEObject Type="Embed" ProgID="Equation.DSMT4" ShapeID="_x0000_i1157" DrawAspect="Content" ObjectID="_1396002331" r:id="rId251"/>
+          <o:OLEObject Type="Embed" ProgID="Equation.DSMT4" ShapeID="_x0000_i1157" DrawAspect="Content" ObjectID="_1396004577" r:id="rId251"/>
         </w:object>
       </w:r>
       <w:r>
@@ -7590,7 +7608,7 @@
           <v:shape id="_x0000_i1158" type="#_x0000_t75" style="width:15.75pt;height:18pt" o:ole="">
             <v:imagedata r:id="rId234" o:title=""/>
           </v:shape>
-          <o:OLEObject Type="Embed" ProgID="Equation.DSMT4" ShapeID="_x0000_i1158" DrawAspect="Content" ObjectID="_1396002332" r:id="rId252"/>
+          <o:OLEObject Type="Embed" ProgID="Equation.DSMT4" ShapeID="_x0000_i1158" DrawAspect="Content" ObjectID="_1396004578" r:id="rId252"/>
         </w:object>
       </w:r>
       <w:r>
@@ -7604,7 +7622,7 @@
           <v:shape id="_x0000_i1159" type="#_x0000_t75" style="width:27pt;height:18pt" o:ole="">
             <v:imagedata r:id="rId253" o:title=""/>
           </v:shape>
-          <o:OLEObject Type="Embed" ProgID="Equation.DSMT4" ShapeID="_x0000_i1159" DrawAspect="Content" ObjectID="_1396002333" r:id="rId254"/>
+          <o:OLEObject Type="Embed" ProgID="Equation.DSMT4" ShapeID="_x0000_i1159" DrawAspect="Content" ObjectID="_1396004579" r:id="rId254"/>
         </w:object>
       </w:r>
       <w:r>
@@ -7621,7 +7639,7 @@
           <v:shape id="_x0000_i1160" type="#_x0000_t75" style="width:18.9pt;height:19.35pt" o:ole="">
             <v:imagedata r:id="rId188" o:title=""/>
           </v:shape>
-          <o:OLEObject Type="Embed" ProgID="Equation.DSMT4" ShapeID="_x0000_i1160" DrawAspect="Content" ObjectID="_1396002334" r:id="rId255"/>
+          <o:OLEObject Type="Embed" ProgID="Equation.DSMT4" ShapeID="_x0000_i1160" DrawAspect="Content" ObjectID="_1396004580" r:id="rId255"/>
         </w:object>
       </w:r>
       <w:r>
@@ -7641,7 +7659,7 @@
           <v:shape id="_x0000_i1161" type="#_x0000_t75" style="width:12.6pt;height:18pt" o:ole="">
             <v:imagedata r:id="rId256" o:title=""/>
           </v:shape>
-          <o:OLEObject Type="Embed" ProgID="Equation.DSMT4" ShapeID="_x0000_i1161" DrawAspect="Content" ObjectID="_1396002335" r:id="rId257"/>
+          <o:OLEObject Type="Embed" ProgID="Equation.DSMT4" ShapeID="_x0000_i1161" DrawAspect="Content" ObjectID="_1396004581" r:id="rId257"/>
         </w:object>
       </w:r>
       <w:r>
@@ -7676,7 +7694,7 @@
           <v:shape id="_x0000_i1162" type="#_x0000_t75" style="width:15.75pt;height:18pt" o:ole="">
             <v:imagedata r:id="rId234" o:title=""/>
           </v:shape>
-          <o:OLEObject Type="Embed" ProgID="Equation.DSMT4" ShapeID="_x0000_i1162" DrawAspect="Content" ObjectID="_1396002336" r:id="rId258"/>
+          <o:OLEObject Type="Embed" ProgID="Equation.DSMT4" ShapeID="_x0000_i1162" DrawAspect="Content" ObjectID="_1396004582" r:id="rId258"/>
         </w:object>
       </w:r>
       <w:r>
@@ -7693,7 +7711,7 @@
           <v:shape id="_x0000_i1163" type="#_x0000_t75" style="width:15.75pt;height:18pt" o:ole="">
             <v:imagedata r:id="rId234" o:title=""/>
           </v:shape>
-          <o:OLEObject Type="Embed" ProgID="Equation.DSMT4" ShapeID="_x0000_i1163" DrawAspect="Content" ObjectID="_1396002337" r:id="rId259"/>
+          <o:OLEObject Type="Embed" ProgID="Equation.DSMT4" ShapeID="_x0000_i1163" DrawAspect="Content" ObjectID="_1396004583" r:id="rId259"/>
         </w:object>
       </w:r>
       <w:r>
@@ -7707,7 +7725,7 @@
           <v:shape id="_x0000_i1164" type="#_x0000_t75" style="width:28.35pt;height:18pt" o:ole="">
             <v:imagedata r:id="rId260" o:title=""/>
           </v:shape>
-          <o:OLEObject Type="Embed" ProgID="Equation.DSMT4" ShapeID="_x0000_i1164" DrawAspect="Content" ObjectID="_1396002338" r:id="rId261"/>
+          <o:OLEObject Type="Embed" ProgID="Equation.DSMT4" ShapeID="_x0000_i1164" DrawAspect="Content" ObjectID="_1396004584" r:id="rId261"/>
         </w:object>
       </w:r>
       <w:r>
@@ -7724,7 +7742,7 @@
           <v:shape id="_x0000_i1165" type="#_x0000_t75" style="width:18.9pt;height:19.35pt" o:ole="">
             <v:imagedata r:id="rId188" o:title=""/>
           </v:shape>
-          <o:OLEObject Type="Embed" ProgID="Equation.DSMT4" ShapeID="_x0000_i1165" DrawAspect="Content" ObjectID="_1396002339" r:id="rId262"/>
+          <o:OLEObject Type="Embed" ProgID="Equation.DSMT4" ShapeID="_x0000_i1165" DrawAspect="Content" ObjectID="_1396004585" r:id="rId262"/>
         </w:object>
       </w:r>
       <w:r>
@@ -7738,7 +7756,7 @@
           <v:shape id="_x0000_i1166" type="#_x0000_t75" style="width:12.6pt;height:18pt" o:ole="">
             <v:imagedata r:id="rId256" o:title=""/>
           </v:shape>
-          <o:OLEObject Type="Embed" ProgID="Equation.DSMT4" ShapeID="_x0000_i1166" DrawAspect="Content" ObjectID="_1396002340" r:id="rId263"/>
+          <o:OLEObject Type="Embed" ProgID="Equation.DSMT4" ShapeID="_x0000_i1166" DrawAspect="Content" ObjectID="_1396004586" r:id="rId263"/>
         </w:object>
       </w:r>
       <w:r>
@@ -7770,7 +7788,7 @@
           <v:shape id="_x0000_i1167" type="#_x0000_t75" style="width:12.15pt;height:15.75pt" o:ole="">
             <v:imagedata r:id="rId264" o:title=""/>
           </v:shape>
-          <o:OLEObject Type="Embed" ProgID="Equation.DSMT4" ShapeID="_x0000_i1167" DrawAspect="Content" ObjectID="_1396002341" r:id="rId265"/>
+          <o:OLEObject Type="Embed" ProgID="Equation.DSMT4" ShapeID="_x0000_i1167" DrawAspect="Content" ObjectID="_1396004587" r:id="rId265"/>
         </w:object>
       </w:r>
       <w:r>
@@ -7795,7 +7813,7 @@
           <v:shape id="_x0000_i1168" type="#_x0000_t75" style="width:18.9pt;height:19.35pt" o:ole="">
             <v:imagedata r:id="rId188" o:title=""/>
           </v:shape>
-          <o:OLEObject Type="Embed" ProgID="Equation.DSMT4" ShapeID="_x0000_i1168" DrawAspect="Content" ObjectID="_1396002342" r:id="rId266"/>
+          <o:OLEObject Type="Embed" ProgID="Equation.DSMT4" ShapeID="_x0000_i1168" DrawAspect="Content" ObjectID="_1396004588" r:id="rId266"/>
         </w:object>
       </w:r>
       <w:r>
@@ -7809,7 +7827,7 @@
           <v:shape id="_x0000_i1169" type="#_x0000_t75" style="width:21.15pt;height:19.35pt" o:ole="">
             <v:imagedata r:id="rId267" o:title=""/>
           </v:shape>
-          <o:OLEObject Type="Embed" ProgID="Equation.DSMT4" ShapeID="_x0000_i1169" DrawAspect="Content" ObjectID="_1396002343" r:id="rId268"/>
+          <o:OLEObject Type="Embed" ProgID="Equation.DSMT4" ShapeID="_x0000_i1169" DrawAspect="Content" ObjectID="_1396004589" r:id="rId268"/>
         </w:object>
       </w:r>
       <w:r>
@@ -7831,7 +7849,7 @@
           <v:shape id="_x0000_i1170" type="#_x0000_t75" style="width:414pt;height:56.25pt" o:ole="">
             <v:imagedata r:id="rId269" o:title=""/>
           </v:shape>
-          <o:OLEObject Type="Embed" ProgID="Equation.DSMT4" ShapeID="_x0000_i1170" DrawAspect="Content" ObjectID="_1396002344" r:id="rId270"/>
+          <o:OLEObject Type="Embed" ProgID="Equation.DSMT4" ShapeID="_x0000_i1170" DrawAspect="Content" ObjectID="_1396004590" r:id="rId270"/>
         </w:object>
       </w:r>
       <w:r>
@@ -7895,7 +7913,7 @@
           <v:shape id="_x0000_i1171" type="#_x0000_t75" style="width:21.15pt;height:19.35pt" o:ole="">
             <v:imagedata r:id="rId267" o:title=""/>
           </v:shape>
-          <o:OLEObject Type="Embed" ProgID="Equation.DSMT4" ShapeID="_x0000_i1171" DrawAspect="Content" ObjectID="_1396002345" r:id="rId271"/>
+          <o:OLEObject Type="Embed" ProgID="Equation.DSMT4" ShapeID="_x0000_i1171" DrawAspect="Content" ObjectID="_1396004591" r:id="rId271"/>
         </w:object>
       </w:r>
       <w:r>
@@ -7915,7 +7933,7 @@
           <v:shape id="_x0000_i1172" type="#_x0000_t75" style="width:18.9pt;height:19.35pt" o:ole="">
             <v:imagedata r:id="rId188" o:title=""/>
           </v:shape>
-          <o:OLEObject Type="Embed" ProgID="Equation.DSMT4" ShapeID="_x0000_i1172" DrawAspect="Content" ObjectID="_1396002346" r:id="rId272"/>
+          <o:OLEObject Type="Embed" ProgID="Equation.DSMT4" ShapeID="_x0000_i1172" DrawAspect="Content" ObjectID="_1396004592" r:id="rId272"/>
         </w:object>
       </w:r>
       <w:r>
@@ -7952,7 +7970,7 @@
           <v:shape id="_x0000_i1173" type="#_x0000_t75" style="width:57.15pt;height:23.85pt" o:ole="">
             <v:imagedata r:id="rId273" o:title=""/>
           </v:shape>
-          <o:OLEObject Type="Embed" ProgID="Equation.DSMT4" ShapeID="_x0000_i1173" DrawAspect="Content" ObjectID="_1396002347" r:id="rId274"/>
+          <o:OLEObject Type="Embed" ProgID="Equation.DSMT4" ShapeID="_x0000_i1173" DrawAspect="Content" ObjectID="_1396004593" r:id="rId274"/>
         </w:object>
       </w:r>
       <w:r>
@@ -7994,7 +8012,11 @@
         <w:t xml:space="preserve"> the wind energy to sustain the long duration flight</w:t>
       </w:r>
       <w:r>
-        <w:t xml:space="preserve">. Therefore it is necessary to clearly understand the difference between airspeed, represented by the velocity vector </w:t>
+        <w:t xml:space="preserve">. Therefore it is necessary to </w:t>
+      </w:r>
+      <w:r>
+        <w:lastRenderedPageBreak/>
+        <w:t xml:space="preserve">clearly understand the difference between airspeed, represented by the velocity vector </w:t>
       </w:r>
       <w:r>
         <w:rPr>
@@ -8004,7 +8026,7 @@
           <v:shape id="_x0000_i1174" type="#_x0000_t75" style="width:15.75pt;height:18pt" o:ole="">
             <v:imagedata r:id="rId234" o:title=""/>
           </v:shape>
-          <o:OLEObject Type="Embed" ProgID="Equation.DSMT4" ShapeID="_x0000_i1174" DrawAspect="Content" ObjectID="_1396002348" r:id="rId275"/>
+          <o:OLEObject Type="Embed" ProgID="Equation.DSMT4" ShapeID="_x0000_i1174" DrawAspect="Content" ObjectID="_1396004594" r:id="rId275"/>
         </w:object>
       </w:r>
       <w:r>
@@ -8018,7 +8040,7 @@
           <v:shape id="_x0000_i1175" type="#_x0000_t75" style="width:15.75pt;height:18.9pt" o:ole="">
             <v:imagedata r:id="rId276" o:title=""/>
           </v:shape>
-          <o:OLEObject Type="Embed" ProgID="Equation.DSMT4" ShapeID="_x0000_i1175" DrawAspect="Content" ObjectID="_1396002349" r:id="rId277"/>
+          <o:OLEObject Type="Embed" ProgID="Equation.DSMT4" ShapeID="_x0000_i1175" DrawAspect="Content" ObjectID="_1396004595" r:id="rId277"/>
         </w:object>
       </w:r>
       <w:r>
@@ -8085,7 +8107,7 @@
           <v:shape id="_x0000_i1176" type="#_x0000_t75" style="width:66.15pt;height:18.9pt" o:ole="">
             <v:imagedata r:id="rId278" o:title=""/>
           </v:shape>
-          <o:OLEObject Type="Embed" ProgID="Equation.DSMT4" ShapeID="_x0000_i1176" DrawAspect="Content" ObjectID="_1396002350" r:id="rId279"/>
+          <o:OLEObject Type="Embed" ProgID="Equation.DSMT4" ShapeID="_x0000_i1176" DrawAspect="Content" ObjectID="_1396004596" r:id="rId279"/>
         </w:object>
       </w:r>
       <w:r>
@@ -8149,7 +8171,7 @@
           <v:shape id="_x0000_i1177" type="#_x0000_t75" style="width:17.1pt;height:18pt" o:ole="">
             <v:imagedata r:id="rId280" o:title=""/>
           </v:shape>
-          <o:OLEObject Type="Embed" ProgID="Equation.DSMT4" ShapeID="_x0000_i1177" DrawAspect="Content" ObjectID="_1396002351" r:id="rId281"/>
+          <o:OLEObject Type="Embed" ProgID="Equation.DSMT4" ShapeID="_x0000_i1177" DrawAspect="Content" ObjectID="_1396004597" r:id="rId281"/>
         </w:object>
       </w:r>
       <w:r>
@@ -8166,7 +8188,6 @@
           <w:noProof/>
           <w:lang w:eastAsia="en-US"/>
         </w:rPr>
-        <w:lastRenderedPageBreak/>
         <w:drawing>
           <wp:inline distT="0" distB="0" distL="0" distR="0">
             <wp:extent cx="2676525" cy="2397378"/>
@@ -8321,7 +8342,7 @@
           <v:shape id="_x0000_i1178" type="#_x0000_t75" style="width:18.9pt;height:19.35pt" o:ole="">
             <v:imagedata r:id="rId188" o:title=""/>
           </v:shape>
-          <o:OLEObject Type="Embed" ProgID="Equation.DSMT4" ShapeID="_x0000_i1178" DrawAspect="Content" ObjectID="_1396002352" r:id="rId283"/>
+          <o:OLEObject Type="Embed" ProgID="Equation.DSMT4" ShapeID="_x0000_i1178" DrawAspect="Content" ObjectID="_1396004598" r:id="rId283"/>
         </w:object>
       </w:r>
       <w:r>
@@ -8335,7 +8356,7 @@
           <v:shape id="_x0000_i1179" type="#_x0000_t75" style="width:69.75pt;height:20.25pt" o:ole="">
             <v:imagedata r:id="rId284" o:title=""/>
           </v:shape>
-          <o:OLEObject Type="Embed" ProgID="Equation.DSMT4" ShapeID="_x0000_i1179" DrawAspect="Content" ObjectID="_1396002353" r:id="rId285"/>
+          <o:OLEObject Type="Embed" ProgID="Equation.DSMT4" ShapeID="_x0000_i1179" DrawAspect="Content" ObjectID="_1396004599" r:id="rId285"/>
         </w:object>
       </w:r>
       <w:r>
@@ -8349,7 +8370,7 @@
           <v:shape id="_x0000_i1180" type="#_x0000_t75" style="width:87.75pt;height:18.9pt" o:ole="">
             <v:imagedata r:id="rId286" o:title=""/>
           </v:shape>
-          <o:OLEObject Type="Embed" ProgID="Equation.DSMT4" ShapeID="_x0000_i1180" DrawAspect="Content" ObjectID="_1396002354" r:id="rId287"/>
+          <o:OLEObject Type="Embed" ProgID="Equation.DSMT4" ShapeID="_x0000_i1180" DrawAspect="Content" ObjectID="_1396004600" r:id="rId287"/>
         </w:object>
       </w:r>
       <w:r>
@@ -8363,7 +8384,7 @@
           <v:shape id="_x0000_i1181" type="#_x0000_t75" style="width:15.75pt;height:18pt" o:ole="">
             <v:imagedata r:id="rId234" o:title=""/>
           </v:shape>
-          <o:OLEObject Type="Embed" ProgID="Equation.DSMT4" ShapeID="_x0000_i1181" DrawAspect="Content" ObjectID="_1396002355" r:id="rId288"/>
+          <o:OLEObject Type="Embed" ProgID="Equation.DSMT4" ShapeID="_x0000_i1181" DrawAspect="Content" ObjectID="_1396004601" r:id="rId288"/>
         </w:object>
       </w:r>
       <w:r>
@@ -8377,7 +8398,7 @@
           <v:shape id="_x0000_i1182" type="#_x0000_t75" style="width:21.15pt;height:19.35pt" o:ole="">
             <v:imagedata r:id="rId267" o:title=""/>
           </v:shape>
-          <o:OLEObject Type="Embed" ProgID="Equation.DSMT4" ShapeID="_x0000_i1182" DrawAspect="Content" ObjectID="_1396002356" r:id="rId289"/>
+          <o:OLEObject Type="Embed" ProgID="Equation.DSMT4" ShapeID="_x0000_i1182" DrawAspect="Content" ObjectID="_1396004602" r:id="rId289"/>
         </w:object>
       </w:r>
       <w:r>
@@ -8394,7 +8415,7 @@
           <v:shape id="_x0000_i1183" type="#_x0000_t75" style="width:74.25pt;height:18.9pt" o:ole="">
             <v:imagedata r:id="rId290" o:title=""/>
           </v:shape>
-          <o:OLEObject Type="Embed" ProgID="Equation.DSMT4" ShapeID="_x0000_i1183" DrawAspect="Content" ObjectID="_1396002357" r:id="rId291"/>
+          <o:OLEObject Type="Embed" ProgID="Equation.DSMT4" ShapeID="_x0000_i1183" DrawAspect="Content" ObjectID="_1396004603" r:id="rId291"/>
         </w:object>
       </w:r>
       <w:r>
@@ -8408,7 +8429,7 @@
           <v:shape id="_x0000_i1184" type="#_x0000_t75" style="width:87.75pt;height:18.9pt" o:ole="">
             <v:imagedata r:id="rId292" o:title=""/>
           </v:shape>
-          <o:OLEObject Type="Embed" ProgID="Equation.DSMT4" ShapeID="_x0000_i1184" DrawAspect="Content" ObjectID="_1396002358" r:id="rId293"/>
+          <o:OLEObject Type="Embed" ProgID="Equation.DSMT4" ShapeID="_x0000_i1184" DrawAspect="Content" ObjectID="_1396004604" r:id="rId293"/>
         </w:object>
       </w:r>
       <w:r>
@@ -8471,7 +8492,7 @@
           <v:shape id="_x0000_i1185" type="#_x0000_t75" style="width:314.1pt;height:167.85pt" o:ole="">
             <v:imagedata r:id="rId294" o:title=""/>
           </v:shape>
-          <o:OLEObject Type="Embed" ProgID="Equation.DSMT4" ShapeID="_x0000_i1185" DrawAspect="Content" ObjectID="_1396002359" r:id="rId295"/>
+          <o:OLEObject Type="Embed" ProgID="Equation.DSMT4" ShapeID="_x0000_i1185" DrawAspect="Content" ObjectID="_1396004605" r:id="rId295"/>
         </w:object>
       </w:r>
       <w:r>
@@ -8533,7 +8554,7 @@
           <v:shape id="_x0000_i1186" type="#_x0000_t75" style="width:15.75pt;height:18pt" o:ole="">
             <v:imagedata r:id="rId234" o:title=""/>
           </v:shape>
-          <o:OLEObject Type="Embed" ProgID="Equation.DSMT4" ShapeID="_x0000_i1186" DrawAspect="Content" ObjectID="_1396002360" r:id="rId296"/>
+          <o:OLEObject Type="Embed" ProgID="Equation.DSMT4" ShapeID="_x0000_i1186" DrawAspect="Content" ObjectID="_1396004606" r:id="rId296"/>
         </w:object>
       </w:r>
       <w:r>
@@ -8550,7 +8571,7 @@
           <v:shape id="_x0000_i1187" type="#_x0000_t75" style="width:24.75pt;height:15.75pt" o:ole="">
             <v:imagedata r:id="rId297" o:title=""/>
           </v:shape>
-          <o:OLEObject Type="Embed" ProgID="Equation.DSMT4" ShapeID="_x0000_i1187" DrawAspect="Content" ObjectID="_1396002361" r:id="rId298"/>
+          <o:OLEObject Type="Embed" ProgID="Equation.DSMT4" ShapeID="_x0000_i1187" DrawAspect="Content" ObjectID="_1396004607" r:id="rId298"/>
         </w:object>
       </w:r>
       <w:r>
@@ -8562,6 +8583,7 @@
         <w:pStyle w:val="MTDisplayEquation"/>
       </w:pPr>
       <w:r>
+        <w:lastRenderedPageBreak/>
         <w:tab/>
       </w:r>
       <w:r>
@@ -8572,7 +8594,7 @@
           <v:shape id="_x0000_i1188" type="#_x0000_t75" style="width:123.75pt;height:99pt" o:ole="">
             <v:imagedata r:id="rId299" o:title=""/>
           </v:shape>
-          <o:OLEObject Type="Embed" ProgID="Equation.DSMT4" ShapeID="_x0000_i1188" DrawAspect="Content" ObjectID="_1396002362" r:id="rId300"/>
+          <o:OLEObject Type="Embed" ProgID="Equation.DSMT4" ShapeID="_x0000_i1188" DrawAspect="Content" ObjectID="_1396004608" r:id="rId300"/>
         </w:object>
       </w:r>
       <w:r>
@@ -8624,7 +8646,6 @@
     </w:p>
     <w:p>
       <w:r>
-        <w:lastRenderedPageBreak/>
         <w:t>Consider the fact that most of modern UAVs are equipped with a GPS receiver providing the measurements</w:t>
       </w:r>
       <w:r>
@@ -8638,7 +8659,7 @@
           <v:shape id="_x0000_i1189" type="#_x0000_t75" style="width:15.75pt;height:18.9pt" o:ole="">
             <v:imagedata r:id="rId301" o:title=""/>
           </v:shape>
-          <o:OLEObject Type="Embed" ProgID="Equation.DSMT4" ShapeID="_x0000_i1189" DrawAspect="Content" ObjectID="_1396002363" r:id="rId302"/>
+          <o:OLEObject Type="Embed" ProgID="Equation.DSMT4" ShapeID="_x0000_i1189" DrawAspect="Content" ObjectID="_1396004609" r:id="rId302"/>
         </w:object>
       </w:r>
       <w:r>
@@ -8652,7 +8673,7 @@
           <v:shape id="_x0000_i1190" type="#_x0000_t75" style="width:12.6pt;height:18pt" o:ole="">
             <v:imagedata r:id="rId303" o:title=""/>
           </v:shape>
-          <o:OLEObject Type="Embed" ProgID="Equation.DSMT4" ShapeID="_x0000_i1190" DrawAspect="Content" ObjectID="_1396002364" r:id="rId304"/>
+          <o:OLEObject Type="Embed" ProgID="Equation.DSMT4" ShapeID="_x0000_i1190" DrawAspect="Content" ObjectID="_1396004610" r:id="rId304"/>
         </w:object>
       </w:r>
       <w:r>
@@ -8700,7 +8721,7 @@
           <v:shape id="_x0000_i1191" type="#_x0000_t75" style="width:12.6pt;height:18pt" o:ole="">
             <v:imagedata r:id="rId305" o:title=""/>
           </v:shape>
-          <o:OLEObject Type="Embed" ProgID="Equation.DSMT4" ShapeID="_x0000_i1191" DrawAspect="Content" ObjectID="_1396002365" r:id="rId306"/>
+          <o:OLEObject Type="Embed" ProgID="Equation.DSMT4" ShapeID="_x0000_i1191" DrawAspect="Content" ObjectID="_1396004611" r:id="rId306"/>
         </w:object>
       </w:r>
       <w:r>
@@ -8714,7 +8735,7 @@
           <v:shape id="_x0000_i1192" type="#_x0000_t75" style="width:14.4pt;height:18pt" o:ole="">
             <v:imagedata r:id="rId307" o:title=""/>
           </v:shape>
-          <o:OLEObject Type="Embed" ProgID="Equation.DSMT4" ShapeID="_x0000_i1192" DrawAspect="Content" ObjectID="_1396002366" r:id="rId308"/>
+          <o:OLEObject Type="Embed" ProgID="Equation.DSMT4" ShapeID="_x0000_i1192" DrawAspect="Content" ObjectID="_1396004612" r:id="rId308"/>
         </w:object>
       </w:r>
       <w:r>
@@ -8728,7 +8749,7 @@
           <v:shape id="_x0000_i1193" type="#_x0000_t75" style="width:6.75pt;height:12.6pt" o:ole="">
             <v:imagedata r:id="rId309" o:title=""/>
           </v:shape>
-          <o:OLEObject Type="Embed" ProgID="Equation.DSMT4" ShapeID="_x0000_i1193" DrawAspect="Content" ObjectID="_1396002367" r:id="rId310"/>
+          <o:OLEObject Type="Embed" ProgID="Equation.DSMT4" ShapeID="_x0000_i1193" DrawAspect="Content" ObjectID="_1396004613" r:id="rId310"/>
         </w:object>
       </w:r>
       <w:r>
@@ -8754,7 +8775,7 @@
           <v:shape id="_x0000_i1194" type="#_x0000_t75" style="width:9pt;height:9.9pt" o:ole="">
             <v:imagedata r:id="rId311" o:title=""/>
           </v:shape>
-          <o:OLEObject Type="Embed" ProgID="Equation.DSMT4" ShapeID="_x0000_i1194" DrawAspect="Content" ObjectID="_1396002368" r:id="rId312"/>
+          <o:OLEObject Type="Embed" ProgID="Equation.DSMT4" ShapeID="_x0000_i1194" DrawAspect="Content" ObjectID="_1396004614" r:id="rId312"/>
         </w:object>
       </w:r>
       <w:r>
@@ -8786,7 +8807,7 @@
           <v:shape id="_x0000_i1195" type="#_x0000_t75" style="width:11.25pt;height:18pt" o:ole="">
             <v:imagedata r:id="rId313" o:title=""/>
           </v:shape>
-          <o:OLEObject Type="Embed" ProgID="Equation.DSMT4" ShapeID="_x0000_i1195" DrawAspect="Content" ObjectID="_1396002369" r:id="rId314"/>
+          <o:OLEObject Type="Embed" ProgID="Equation.DSMT4" ShapeID="_x0000_i1195" DrawAspect="Content" ObjectID="_1396004615" r:id="rId314"/>
         </w:object>
       </w:r>
       <w:r>
@@ -8800,7 +8821,7 @@
           <v:shape id="_x0000_i1196" type="#_x0000_t75" style="width:14.4pt;height:18pt" o:ole="">
             <v:imagedata r:id="rId307" o:title=""/>
           </v:shape>
-          <o:OLEObject Type="Embed" ProgID="Equation.DSMT4" ShapeID="_x0000_i1196" DrawAspect="Content" ObjectID="_1396002370" r:id="rId315"/>
+          <o:OLEObject Type="Embed" ProgID="Equation.DSMT4" ShapeID="_x0000_i1196" DrawAspect="Content" ObjectID="_1396004616" r:id="rId315"/>
         </w:object>
       </w:r>
       <w:r>
@@ -8820,7 +8841,7 @@
           <v:shape id="_x0000_i1197" type="#_x0000_t75" style="width:12.6pt;height:18pt" o:ole="">
             <v:imagedata r:id="rId305" o:title=""/>
           </v:shape>
-          <o:OLEObject Type="Embed" ProgID="Equation.DSMT4" ShapeID="_x0000_i1197" DrawAspect="Content" ObjectID="_1396002371" r:id="rId316"/>
+          <o:OLEObject Type="Embed" ProgID="Equation.DSMT4" ShapeID="_x0000_i1197" DrawAspect="Content" ObjectID="_1396004617" r:id="rId316"/>
         </w:object>
       </w:r>
       <w:r>
@@ -8834,7 +8855,7 @@
           <v:shape id="_x0000_i1198" type="#_x0000_t75" style="width:12.15pt;height:11.25pt" o:ole="">
             <v:imagedata r:id="rId317" o:title=""/>
           </v:shape>
-          <o:OLEObject Type="Embed" ProgID="Equation.DSMT4" ShapeID="_x0000_i1198" DrawAspect="Content" ObjectID="_1396002372" r:id="rId318"/>
+          <o:OLEObject Type="Embed" ProgID="Equation.DSMT4" ShapeID="_x0000_i1198" DrawAspect="Content" ObjectID="_1396004618" r:id="rId318"/>
         </w:object>
       </w:r>
       <w:r>
@@ -8878,7 +8899,7 @@
           <v:shape id="_x0000_i1199" type="#_x0000_t75" style="width:14.4pt;height:18pt" o:ole="">
             <v:imagedata r:id="rId307" o:title=""/>
           </v:shape>
-          <o:OLEObject Type="Embed" ProgID="Equation.DSMT4" ShapeID="_x0000_i1199" DrawAspect="Content" ObjectID="_1396002373" r:id="rId319"/>
+          <o:OLEObject Type="Embed" ProgID="Equation.DSMT4" ShapeID="_x0000_i1199" DrawAspect="Content" ObjectID="_1396004619" r:id="rId319"/>
         </w:object>
       </w:r>
       <w:r>
@@ -8892,7 +8913,7 @@
           <v:shape id="_x0000_i1200" type="#_x0000_t75" style="width:12.6pt;height:18pt" o:ole="">
             <v:imagedata r:id="rId305" o:title=""/>
           </v:shape>
-          <o:OLEObject Type="Embed" ProgID="Equation.DSMT4" ShapeID="_x0000_i1200" DrawAspect="Content" ObjectID="_1396002374" r:id="rId320"/>
+          <o:OLEObject Type="Embed" ProgID="Equation.DSMT4" ShapeID="_x0000_i1200" DrawAspect="Content" ObjectID="_1396004620" r:id="rId320"/>
         </w:object>
       </w:r>
       <w:r>
@@ -8906,7 +8927,7 @@
           <v:shape id="_x0000_i1201" type="#_x0000_t75" style="width:12.15pt;height:12.6pt" o:ole="">
             <v:imagedata r:id="rId321" o:title=""/>
           </v:shape>
-          <o:OLEObject Type="Embed" ProgID="Equation.DSMT4" ShapeID="_x0000_i1201" DrawAspect="Content" ObjectID="_1396002375" r:id="rId322"/>
+          <o:OLEObject Type="Embed" ProgID="Equation.DSMT4" ShapeID="_x0000_i1201" DrawAspect="Content" ObjectID="_1396004621" r:id="rId322"/>
         </w:object>
       </w:r>
       <w:r>
@@ -8928,7 +8949,7 @@
           <v:shape id="_x0000_i1202" type="#_x0000_t75" style="width:39.15pt;height:18pt" o:ole="">
             <v:imagedata r:id="rId323" o:title=""/>
           </v:shape>
-          <o:OLEObject Type="Embed" ProgID="Equation.DSMT4" ShapeID="_x0000_i1202" DrawAspect="Content" ObjectID="_1396002376" r:id="rId324"/>
+          <o:OLEObject Type="Embed" ProgID="Equation.DSMT4" ShapeID="_x0000_i1202" DrawAspect="Content" ObjectID="_1396004622" r:id="rId324"/>
         </w:object>
       </w:r>
     </w:p>
@@ -8952,7 +8973,7 @@
           <v:shape id="_x0000_i1203" type="#_x0000_t75" style="width:178.65pt;height:18.9pt" o:ole="">
             <v:imagedata r:id="rId325" o:title=""/>
           </v:shape>
-          <o:OLEObject Type="Embed" ProgID="Equation.DSMT4" ShapeID="_x0000_i1203" DrawAspect="Content" ObjectID="_1396002377" r:id="rId326"/>
+          <o:OLEObject Type="Embed" ProgID="Equation.DSMT4" ShapeID="_x0000_i1203" DrawAspect="Content" ObjectID="_1396004623" r:id="rId326"/>
         </w:object>
       </w:r>
       <w:r>
@@ -9016,7 +9037,7 @@
           <v:shape id="_x0000_i1204" type="#_x0000_t75" style="width:11.25pt;height:18pt" o:ole="">
             <v:imagedata r:id="rId313" o:title=""/>
           </v:shape>
-          <o:OLEObject Type="Embed" ProgID="Equation.DSMT4" ShapeID="_x0000_i1204" DrawAspect="Content" ObjectID="_1396002378" r:id="rId327"/>
+          <o:OLEObject Type="Embed" ProgID="Equation.DSMT4" ShapeID="_x0000_i1204" DrawAspect="Content" ObjectID="_1396004624" r:id="rId327"/>
         </w:object>
       </w:r>
       <w:r>
@@ -9154,7 +9175,7 @@
           <v:shape id="_x0000_i1205" type="#_x0000_t75" style="width:9pt;height:9.9pt" o:ole="">
             <v:imagedata r:id="rId329" o:title=""/>
           </v:shape>
-          <o:OLEObject Type="Embed" ProgID="Equation.DSMT4" ShapeID="_x0000_i1205" DrawAspect="Content" ObjectID="_1396002379" r:id="rId330"/>
+          <o:OLEObject Type="Embed" ProgID="Equation.DSMT4" ShapeID="_x0000_i1205" DrawAspect="Content" ObjectID="_1396004625" r:id="rId330"/>
         </w:object>
       </w:r>
       <w:r>
@@ -9168,7 +9189,7 @@
           <v:shape id="_x0000_i1206" type="#_x0000_t75" style="width:14.4pt;height:18pt" o:ole="">
             <v:imagedata r:id="rId307" o:title=""/>
           </v:shape>
-          <o:OLEObject Type="Embed" ProgID="Equation.DSMT4" ShapeID="_x0000_i1206" DrawAspect="Content" ObjectID="_1396002380" r:id="rId331"/>
+          <o:OLEObject Type="Embed" ProgID="Equation.DSMT4" ShapeID="_x0000_i1206" DrawAspect="Content" ObjectID="_1396004626" r:id="rId331"/>
         </w:object>
       </w:r>
       <w:r>
@@ -9180,6 +9201,7 @@
         <w:pStyle w:val="MTDisplayEquation"/>
       </w:pPr>
       <w:r>
+        <w:lastRenderedPageBreak/>
         <w:tab/>
       </w:r>
       <w:r>
@@ -9190,7 +9212,7 @@
           <v:shape id="_x0000_i1207" type="#_x0000_t75" style="width:171pt;height:18.9pt" o:ole="">
             <v:imagedata r:id="rId332" o:title=""/>
           </v:shape>
-          <o:OLEObject Type="Embed" ProgID="Equation.DSMT4" ShapeID="_x0000_i1207" DrawAspect="Content" ObjectID="_1396002381" r:id="rId333"/>
+          <o:OLEObject Type="Embed" ProgID="Equation.DSMT4" ShapeID="_x0000_i1207" DrawAspect="Content" ObjectID="_1396004627" r:id="rId333"/>
         </w:object>
       </w:r>
       <w:r>
@@ -9207,7 +9229,6 @@
         <w:pStyle w:val="MTDisplayEquation"/>
       </w:pPr>
       <w:r>
-        <w:lastRenderedPageBreak/>
         <w:tab/>
       </w:r>
       <w:r>
@@ -9218,7 +9239,7 @@
           <v:shape id="_x0000_i1208" type="#_x0000_t75" style="width:184.5pt;height:63.9pt" o:ole="">
             <v:imagedata r:id="rId334" o:title=""/>
           </v:shape>
-          <o:OLEObject Type="Embed" ProgID="Equation.DSMT4" ShapeID="_x0000_i1208" DrawAspect="Content" ObjectID="_1396002382" r:id="rId335"/>
+          <o:OLEObject Type="Embed" ProgID="Equation.DSMT4" ShapeID="_x0000_i1208" DrawAspect="Content" ObjectID="_1396004628" r:id="rId335"/>
         </w:object>
       </w:r>
     </w:p>
@@ -9259,7 +9280,7 @@
           <v:shape id="_x0000_i1209" type="#_x0000_t75" style="width:132.75pt;height:30.6pt" o:ole="">
             <v:imagedata r:id="rId336" o:title=""/>
           </v:shape>
-          <o:OLEObject Type="Embed" ProgID="Equation.DSMT4" ShapeID="_x0000_i1209" DrawAspect="Content" ObjectID="_1396002383" r:id="rId337"/>
+          <o:OLEObject Type="Embed" ProgID="Equation.DSMT4" ShapeID="_x0000_i1209" DrawAspect="Content" ObjectID="_1396004629" r:id="rId337"/>
         </w:object>
       </w:r>
       <w:r>
@@ -9323,7 +9344,7 @@
           <v:shape id="_x0000_i1210" type="#_x0000_t75" style="width:9pt;height:9.9pt" o:ole="">
             <v:imagedata r:id="rId329" o:title=""/>
           </v:shape>
-          <o:OLEObject Type="Embed" ProgID="Equation.DSMT4" ShapeID="_x0000_i1210" DrawAspect="Content" ObjectID="_1396002384" r:id="rId338"/>
+          <o:OLEObject Type="Embed" ProgID="Equation.DSMT4" ShapeID="_x0000_i1210" DrawAspect="Content" ObjectID="_1396004630" r:id="rId338"/>
         </w:object>
       </w:r>
       <w:r>
@@ -9337,7 +9358,7 @@
           <v:shape id="_x0000_i1211" type="#_x0000_t75" style="width:12.6pt;height:18pt" o:ole="">
             <v:imagedata r:id="rId305" o:title=""/>
           </v:shape>
-          <o:OLEObject Type="Embed" ProgID="Equation.DSMT4" ShapeID="_x0000_i1211" DrawAspect="Content" ObjectID="_1396002385" r:id="rId339"/>
+          <o:OLEObject Type="Embed" ProgID="Equation.DSMT4" ShapeID="_x0000_i1211" DrawAspect="Content" ObjectID="_1396004631" r:id="rId339"/>
         </w:object>
       </w:r>
       <w:r>
@@ -9354,7 +9375,7 @@
           <v:shape id="_x0000_i1212" type="#_x0000_t75" style="width:11.25pt;height:18pt" o:ole="">
             <v:imagedata r:id="rId340" o:title=""/>
           </v:shape>
-          <o:OLEObject Type="Embed" ProgID="Equation.DSMT4" ShapeID="_x0000_i1212" DrawAspect="Content" ObjectID="_1396002386" r:id="rId341"/>
+          <o:OLEObject Type="Embed" ProgID="Equation.DSMT4" ShapeID="_x0000_i1212" DrawAspect="Content" ObjectID="_1396004632" r:id="rId341"/>
         </w:object>
       </w:r>
       <w:r>
@@ -9371,7 +9392,7 @@
           <v:shape id="_x0000_i1213" type="#_x0000_t75" style="width:14.4pt;height:18pt" o:ole="">
             <v:imagedata r:id="rId307" o:title=""/>
           </v:shape>
-          <o:OLEObject Type="Embed" ProgID="Equation.DSMT4" ShapeID="_x0000_i1213" DrawAspect="Content" ObjectID="_1396002387" r:id="rId342"/>
+          <o:OLEObject Type="Embed" ProgID="Equation.DSMT4" ShapeID="_x0000_i1213" DrawAspect="Content" ObjectID="_1396004633" r:id="rId342"/>
         </w:object>
       </w:r>
       <w:r>
@@ -9385,7 +9406,7 @@
           <v:shape id="_x0000_i1214" type="#_x0000_t75" style="width:12.15pt;height:11.25pt" o:ole="">
             <v:imagedata r:id="rId317" o:title=""/>
           </v:shape>
-          <o:OLEObject Type="Embed" ProgID="Equation.DSMT4" ShapeID="_x0000_i1214" DrawAspect="Content" ObjectID="_1396002388" r:id="rId343"/>
+          <o:OLEObject Type="Embed" ProgID="Equation.DSMT4" ShapeID="_x0000_i1214" DrawAspect="Content" ObjectID="_1396004634" r:id="rId343"/>
         </w:object>
       </w:r>
       <w:r>
@@ -9422,7 +9443,7 @@
           <v:shape id="_x0000_i1215" type="#_x0000_t75" style="width:9pt;height:9.9pt" o:ole="">
             <v:imagedata r:id="rId329" o:title=""/>
           </v:shape>
-          <o:OLEObject Type="Embed" ProgID="Equation.DSMT4" ShapeID="_x0000_i1215" DrawAspect="Content" ObjectID="_1396002389" r:id="rId344"/>
+          <o:OLEObject Type="Embed" ProgID="Equation.DSMT4" ShapeID="_x0000_i1215" DrawAspect="Content" ObjectID="_1396004635" r:id="rId344"/>
         </w:object>
       </w:r>
       <w:r>
@@ -9456,7 +9477,7 @@
           <v:shape id="_x0000_i1216" type="#_x0000_t75" style="width:366.75pt;height:30.6pt" o:ole="">
             <v:imagedata r:id="rId345" o:title=""/>
           </v:shape>
-          <o:OLEObject Type="Embed" ProgID="Equation.DSMT4" ShapeID="_x0000_i1216" DrawAspect="Content" ObjectID="_1396002390" r:id="rId346"/>
+          <o:OLEObject Type="Embed" ProgID="Equation.DSMT4" ShapeID="_x0000_i1216" DrawAspect="Content" ObjectID="_1396004636" r:id="rId346"/>
         </w:object>
       </w:r>
     </w:p>
@@ -9475,7 +9496,7 @@
           <v:shape id="_x0000_i1217" type="#_x0000_t75" style="width:327.15pt;height:30.6pt" o:ole="">
             <v:imagedata r:id="rId347" o:title=""/>
           </v:shape>
-          <o:OLEObject Type="Embed" ProgID="Equation.DSMT4" ShapeID="_x0000_i1217" DrawAspect="Content" ObjectID="_1396002391" r:id="rId348"/>
+          <o:OLEObject Type="Embed" ProgID="Equation.DSMT4" ShapeID="_x0000_i1217" DrawAspect="Content" ObjectID="_1396004637" r:id="rId348"/>
         </w:object>
       </w:r>
       <w:r>
@@ -9683,6 +9704,7 @@
     </w:p>
     <w:p>
       <w:r>
+        <w:lastRenderedPageBreak/>
         <w:t xml:space="preserve">The relations derived in this chapter are general and can be applied to any rigid </w:t>
       </w:r>
       <w:r>
@@ -9709,7 +9731,6 @@
         <w:pStyle w:val="Heading3"/>
       </w:pPr>
       <w:r>
-        <w:lastRenderedPageBreak/>
         <w:t xml:space="preserve">Conservation of </w:t>
       </w:r>
       <w:r>
@@ -9731,7 +9752,7 @@
           <v:shape id="_x0000_i1218" type="#_x0000_t75" style="width:6.75pt;height:12.6pt" o:ole="">
             <v:imagedata r:id="rId349" o:title=""/>
           </v:shape>
-          <o:OLEObject Type="Embed" ProgID="Equation.DSMT4" ShapeID="_x0000_i1218" DrawAspect="Content" ObjectID="_1396002392" r:id="rId350"/>
+          <o:OLEObject Type="Embed" ProgID="Equation.DSMT4" ShapeID="_x0000_i1218" DrawAspect="Content" ObjectID="_1396004638" r:id="rId350"/>
         </w:object>
       </w:r>
       <w:r>
@@ -9754,7 +9775,7 @@
           <v:shape id="_x0000_i1219" type="#_x0000_t75" style="width:14.4pt;height:18pt" o:ole="">
             <v:imagedata r:id="rId351" o:title=""/>
           </v:shape>
-          <o:OLEObject Type="Embed" ProgID="Equation.DSMT4" ShapeID="_x0000_i1219" DrawAspect="Content" ObjectID="_1396002393" r:id="rId352"/>
+          <o:OLEObject Type="Embed" ProgID="Equation.DSMT4" ShapeID="_x0000_i1219" DrawAspect="Content" ObjectID="_1396004639" r:id="rId352"/>
         </w:object>
       </w:r>
       <w:r>
@@ -9777,7 +9798,7 @@
           <v:shape id="_x0000_i1220" type="#_x0000_t75" style="width:12.15pt;height:18pt" o:ole="">
             <v:imagedata r:id="rId353" o:title=""/>
           </v:shape>
-          <o:OLEObject Type="Embed" ProgID="Equation.DSMT4" ShapeID="_x0000_i1220" DrawAspect="Content" ObjectID="_1396002394" r:id="rId354"/>
+          <o:OLEObject Type="Embed" ProgID="Equation.DSMT4" ShapeID="_x0000_i1220" DrawAspect="Content" ObjectID="_1396004640" r:id="rId354"/>
         </w:object>
       </w:r>
       <w:r>
@@ -9803,7 +9824,7 @@
           <v:shape id="_x0000_i1221" type="#_x0000_t75" style="width:14.85pt;height:18pt" o:ole="">
             <v:imagedata r:id="rId355" o:title=""/>
           </v:shape>
-          <o:OLEObject Type="Embed" ProgID="Equation.DSMT4" ShapeID="_x0000_i1221" DrawAspect="Content" ObjectID="_1396002395" r:id="rId356"/>
+          <o:OLEObject Type="Embed" ProgID="Equation.DSMT4" ShapeID="_x0000_i1221" DrawAspect="Content" ObjectID="_1396004641" r:id="rId356"/>
         </w:object>
       </w:r>
       <w:r>
@@ -9820,7 +9841,7 @@
           <v:shape id="_x0000_i1222" type="#_x0000_t75" style="width:14.4pt;height:14.4pt" o:ole="">
             <v:imagedata r:id="rId357" o:title=""/>
           </v:shape>
-          <o:OLEObject Type="Embed" ProgID="Equation.DSMT4" ShapeID="_x0000_i1222" DrawAspect="Content" ObjectID="_1396002396" r:id="rId358"/>
+          <o:OLEObject Type="Embed" ProgID="Equation.DSMT4" ShapeID="_x0000_i1222" DrawAspect="Content" ObjectID="_1396004642" r:id="rId358"/>
         </w:object>
       </w:r>
       <w:r>
@@ -9855,7 +9876,7 @@
           <v:shape id="_x0000_i1223" type="#_x0000_t75" style="width:48.6pt;height:33.75pt" o:ole="">
             <v:imagedata r:id="rId359" o:title=""/>
           </v:shape>
-          <o:OLEObject Type="Embed" ProgID="Equation.DSMT4" ShapeID="_x0000_i1223" DrawAspect="Content" ObjectID="_1396002397" r:id="rId360"/>
+          <o:OLEObject Type="Embed" ProgID="Equation.DSMT4" ShapeID="_x0000_i1223" DrawAspect="Content" ObjectID="_1396004643" r:id="rId360"/>
         </w:object>
       </w:r>
       <w:r>
@@ -9898,7 +9919,7 @@
           <v:shape id="_x0000_i1224" type="#_x0000_t75" style="width:93.15pt;height:30.6pt" o:ole="">
             <v:imagedata r:id="rId361" o:title=""/>
           </v:shape>
-          <o:OLEObject Type="Embed" ProgID="Equation.DSMT4" ShapeID="_x0000_i1224" DrawAspect="Content" ObjectID="_1396002398" r:id="rId362"/>
+          <o:OLEObject Type="Embed" ProgID="Equation.DSMT4" ShapeID="_x0000_i1224" DrawAspect="Content" ObjectID="_1396004644" r:id="rId362"/>
         </w:object>
       </w:r>
       <w:r>
@@ -10006,7 +10027,7 @@
           <v:shape id="_x0000_i1225" type="#_x0000_t75" style="width:14.4pt;height:14.4pt" o:ole="">
             <v:imagedata r:id="rId357" o:title=""/>
           </v:shape>
-          <o:OLEObject Type="Embed" ProgID="Equation.DSMT4" ShapeID="_x0000_i1225" DrawAspect="Content" ObjectID="_1396002399" r:id="rId363"/>
+          <o:OLEObject Type="Embed" ProgID="Equation.DSMT4" ShapeID="_x0000_i1225" DrawAspect="Content" ObjectID="_1396004645" r:id="rId363"/>
         </w:object>
       </w:r>
       <w:r>
@@ -10052,7 +10073,7 @@
           <v:shape id="_x0000_i1226" type="#_x0000_t75" style="width:98.1pt;height:33.75pt" o:ole="">
             <v:imagedata r:id="rId364" o:title=""/>
           </v:shape>
-          <o:OLEObject Type="Embed" ProgID="Equation.DSMT4" ShapeID="_x0000_i1226" DrawAspect="Content" ObjectID="_1396002400" r:id="rId365"/>
+          <o:OLEObject Type="Embed" ProgID="Equation.DSMT4" ShapeID="_x0000_i1226" DrawAspect="Content" ObjectID="_1396004646" r:id="rId365"/>
         </w:object>
       </w:r>
       <w:r>
@@ -10209,7 +10230,7 @@
           <v:shape id="_x0000_i1227" type="#_x0000_t75" style="width:6.75pt;height:12.6pt" o:ole="">
             <v:imagedata r:id="rId366" o:title=""/>
           </v:shape>
-          <o:OLEObject Type="Embed" ProgID="Equation.DSMT4" ShapeID="_x0000_i1227" DrawAspect="Content" ObjectID="_1396002401" r:id="rId367"/>
+          <o:OLEObject Type="Embed" ProgID="Equation.DSMT4" ShapeID="_x0000_i1227" DrawAspect="Content" ObjectID="_1396004647" r:id="rId367"/>
         </w:object>
       </w:r>
       <w:r>
@@ -10246,7 +10267,7 @@
           <v:shape id="_x0000_i1228" type="#_x0000_t75" style="width:371.25pt;height:74.25pt" o:ole="">
             <v:imagedata r:id="rId368" o:title=""/>
           </v:shape>
-          <o:OLEObject Type="Embed" ProgID="Equation.DSMT4" ShapeID="_x0000_i1228" DrawAspect="Content" ObjectID="_1396002402" r:id="rId369"/>
+          <o:OLEObject Type="Embed" ProgID="Equation.DSMT4" ShapeID="_x0000_i1228" DrawAspect="Content" ObjectID="_1396004648" r:id="rId369"/>
         </w:object>
       </w:r>
       <w:r>
@@ -10308,7 +10329,7 @@
           <v:shape id="_x0000_i1229" type="#_x0000_t75" style="width:12.15pt;height:11.25pt" o:ole="">
             <v:imagedata r:id="rId370" o:title=""/>
           </v:shape>
-          <o:OLEObject Type="Embed" ProgID="Equation.DSMT4" ShapeID="_x0000_i1229" DrawAspect="Content" ObjectID="_1396002403" r:id="rId371"/>
+          <o:OLEObject Type="Embed" ProgID="Equation.DSMT4" ShapeID="_x0000_i1229" DrawAspect="Content" ObjectID="_1396004649" r:id="rId371"/>
         </w:object>
       </w:r>
       <w:r>
@@ -10342,7 +10363,7 @@
           <v:shape id="_x0000_i1230" type="#_x0000_t75" style="width:68.85pt;height:33.75pt" o:ole="">
             <v:imagedata r:id="rId372" o:title=""/>
           </v:shape>
-          <o:OLEObject Type="Embed" ProgID="Equation.DSMT4" ShapeID="_x0000_i1230" DrawAspect="Content" ObjectID="_1396002404" r:id="rId373"/>
+          <o:OLEObject Type="Embed" ProgID="Equation.DSMT4" ShapeID="_x0000_i1230" DrawAspect="Content" ObjectID="_1396004650" r:id="rId373"/>
         </w:object>
       </w:r>
       <w:r>
@@ -10356,7 +10377,7 @@
           <v:shape id="_x0000_i1231" type="#_x0000_t75" style="width:50.85pt;height:33.75pt" o:ole="">
             <v:imagedata r:id="rId374" o:title=""/>
           </v:shape>
-          <o:OLEObject Type="Embed" ProgID="Equation.DSMT4" ShapeID="_x0000_i1231" DrawAspect="Content" ObjectID="_1396002405" r:id="rId375"/>
+          <o:OLEObject Type="Embed" ProgID="Equation.DSMT4" ShapeID="_x0000_i1231" DrawAspect="Content" ObjectID="_1396004651" r:id="rId375"/>
         </w:object>
       </w:r>
       <w:r>
@@ -10384,7 +10405,7 @@
           <v:shape id="_x0000_i1232" type="#_x0000_t75" style="width:165.15pt;height:36pt" o:ole="">
             <v:imagedata r:id="rId376" o:title=""/>
           </v:shape>
-          <o:OLEObject Type="Embed" ProgID="Equation.DSMT4" ShapeID="_x0000_i1232" DrawAspect="Content" ObjectID="_1396002406" r:id="rId377"/>
+          <o:OLEObject Type="Embed" ProgID="Equation.DSMT4" ShapeID="_x0000_i1232" DrawAspect="Content" ObjectID="_1396004652" r:id="rId377"/>
         </w:object>
       </w:r>
     </w:p>
@@ -10447,7 +10468,7 @@
           <v:shape id="_x0000_i1233" type="#_x0000_t75" style="width:15.75pt;height:18.9pt" o:ole="">
             <v:imagedata r:id="rId378" o:title=""/>
           </v:shape>
-          <o:OLEObject Type="Embed" ProgID="Equation.DSMT4" ShapeID="_x0000_i1233" DrawAspect="Content" ObjectID="_1396002407" r:id="rId379"/>
+          <o:OLEObject Type="Embed" ProgID="Equation.DSMT4" ShapeID="_x0000_i1233" DrawAspect="Content" ObjectID="_1396004653" r:id="rId379"/>
         </w:object>
       </w:r>
       <w:r>
@@ -10461,7 +10482,7 @@
           <v:shape id="_x0000_i1234" type="#_x0000_t75" style="width:12.15pt;height:11.25pt" o:ole="">
             <v:imagedata r:id="rId380" o:title=""/>
           </v:shape>
-          <o:OLEObject Type="Embed" ProgID="Equation.DSMT4" ShapeID="_x0000_i1234" DrawAspect="Content" ObjectID="_1396002408" r:id="rId381"/>
+          <o:OLEObject Type="Embed" ProgID="Equation.DSMT4" ShapeID="_x0000_i1234" DrawAspect="Content" ObjectID="_1396004654" r:id="rId381"/>
         </w:object>
       </w:r>
       <w:r>
@@ -10483,7 +10504,7 @@
           <v:shape id="_x0000_i1235" type="#_x0000_t75" style="width:252.9pt;height:33.75pt" o:ole="">
             <v:imagedata r:id="rId382" o:title=""/>
           </v:shape>
-          <o:OLEObject Type="Embed" ProgID="Equation.DSMT4" ShapeID="_x0000_i1235" DrawAspect="Content" ObjectID="_1396002409" r:id="rId383"/>
+          <o:OLEObject Type="Embed" ProgID="Equation.DSMT4" ShapeID="_x0000_i1235" DrawAspect="Content" ObjectID="_1396004655" r:id="rId383"/>
         </w:object>
       </w:r>
       <w:r>
@@ -10494,7 +10515,7 @@
           <v:shape id="_x0000_i1236" type="#_x0000_t75" style="width:9pt;height:14.4pt" o:ole="">
             <v:imagedata r:id="rId384" o:title=""/>
           </v:shape>
-          <o:OLEObject Type="Embed" ProgID="Equation.DSMT4" ShapeID="_x0000_i1236" DrawAspect="Content" ObjectID="_1396002410" r:id="rId385"/>
+          <o:OLEObject Type="Embed" ProgID="Equation.DSMT4" ShapeID="_x0000_i1236" DrawAspect="Content" ObjectID="_1396004656" r:id="rId385"/>
         </w:object>
       </w:r>
       <w:r>
@@ -10558,7 +10579,7 @@
           <v:shape id="_x0000_i1237" type="#_x0000_t75" style="width:69.75pt;height:18pt" o:ole="">
             <v:imagedata r:id="rId386" o:title=""/>
           </v:shape>
-          <o:OLEObject Type="Embed" ProgID="Equation.DSMT4" ShapeID="_x0000_i1237" DrawAspect="Content" ObjectID="_1396002411" r:id="rId387"/>
+          <o:OLEObject Type="Embed" ProgID="Equation.DSMT4" ShapeID="_x0000_i1237" DrawAspect="Content" ObjectID="_1396004657" r:id="rId387"/>
         </w:object>
       </w:r>
       <w:r>
@@ -10586,7 +10607,7 @@
           <v:shape id="_x0000_i1238" type="#_x0000_t75" style="width:66.15pt;height:20.25pt" o:ole="">
             <v:imagedata r:id="rId388" o:title=""/>
           </v:shape>
-          <o:OLEObject Type="Embed" ProgID="Equation.DSMT4" ShapeID="_x0000_i1238" DrawAspect="Content" ObjectID="_1396002412" r:id="rId389"/>
+          <o:OLEObject Type="Embed" ProgID="Equation.DSMT4" ShapeID="_x0000_i1238" DrawAspect="Content" ObjectID="_1396004658" r:id="rId389"/>
         </w:object>
       </w:r>
       <w:r>
@@ -10611,7 +10632,7 @@
           <v:shape id="_x0000_i1239" type="#_x0000_t75" style="width:59.85pt;height:15.75pt" o:ole="">
             <v:imagedata r:id="rId390" o:title=""/>
           </v:shape>
-          <o:OLEObject Type="Embed" ProgID="Equation.DSMT4" ShapeID="_x0000_i1239" DrawAspect="Content" ObjectID="_1396002413" r:id="rId391"/>
+          <o:OLEObject Type="Embed" ProgID="Equation.DSMT4" ShapeID="_x0000_i1239" DrawAspect="Content" ObjectID="_1396004659" r:id="rId391"/>
         </w:object>
       </w:r>
       <w:r>
@@ -10633,7 +10654,7 @@
           <v:shape id="_x0000_i1240" type="#_x0000_t75" style="width:86.4pt;height:18.9pt" o:ole="">
             <v:imagedata r:id="rId392" o:title=""/>
           </v:shape>
-          <o:OLEObject Type="Embed" ProgID="Equation.DSMT4" ShapeID="_x0000_i1240" DrawAspect="Content" ObjectID="_1396002414" r:id="rId393"/>
+          <o:OLEObject Type="Embed" ProgID="Equation.DSMT4" ShapeID="_x0000_i1240" DrawAspect="Content" ObjectID="_1396004660" r:id="rId393"/>
         </w:object>
       </w:r>
       <w:r>
@@ -10654,7 +10675,6 @@
     </w:p>
     <w:p>
       <w:r>
-        <w:lastRenderedPageBreak/>
         <w:t>Trans</w:t>
       </w:r>
       <w:r>
@@ -10683,7 +10703,7 @@
           <v:shape id="_x0000_i1241" type="#_x0000_t75" style="width:15.75pt;height:18.9pt" o:ole="">
             <v:imagedata r:id="rId378" o:title=""/>
           </v:shape>
-          <o:OLEObject Type="Embed" ProgID="Equation.DSMT4" ShapeID="_x0000_i1241" DrawAspect="Content" ObjectID="_1396002415" r:id="rId394"/>
+          <o:OLEObject Type="Embed" ProgID="Equation.DSMT4" ShapeID="_x0000_i1241" DrawAspect="Content" ObjectID="_1396004661" r:id="rId394"/>
         </w:object>
       </w:r>
       <w:r>
@@ -10697,7 +10717,7 @@
           <v:shape id="_x0000_i1242" type="#_x0000_t75" style="width:12.15pt;height:11.25pt" o:ole="">
             <v:imagedata r:id="rId395" o:title=""/>
           </v:shape>
-          <o:OLEObject Type="Embed" ProgID="Equation.DSMT4" ShapeID="_x0000_i1242" DrawAspect="Content" ObjectID="_1396002416" r:id="rId396"/>
+          <o:OLEObject Type="Embed" ProgID="Equation.DSMT4" ShapeID="_x0000_i1242" DrawAspect="Content" ObjectID="_1396004662" r:id="rId396"/>
         </w:object>
       </w:r>
       <w:r>
@@ -10720,7 +10740,7 @@
           <v:shape id="_x0000_i1243" type="#_x0000_t75" style="width:17.1pt;height:20.25pt" o:ole="">
             <v:imagedata r:id="rId397" o:title=""/>
           </v:shape>
-          <o:OLEObject Type="Embed" ProgID="Equation.DSMT4" ShapeID="_x0000_i1243" DrawAspect="Content" ObjectID="_1396002417" r:id="rId398"/>
+          <o:OLEObject Type="Embed" ProgID="Equation.DSMT4" ShapeID="_x0000_i1243" DrawAspect="Content" ObjectID="_1396004663" r:id="rId398"/>
         </w:object>
       </w:r>
       <w:r>
@@ -10734,7 +10754,7 @@
           <v:shape id="_x0000_i1244" type="#_x0000_t75" style="width:12.15pt;height:11.25pt" o:ole="">
             <v:imagedata r:id="rId395" o:title=""/>
           </v:shape>
-          <o:OLEObject Type="Embed" ProgID="Equation.DSMT4" ShapeID="_x0000_i1244" DrawAspect="Content" ObjectID="_1396002418" r:id="rId399"/>
+          <o:OLEObject Type="Embed" ProgID="Equation.DSMT4" ShapeID="_x0000_i1244" DrawAspect="Content" ObjectID="_1396004664" r:id="rId399"/>
         </w:object>
       </w:r>
       <w:r>
@@ -10748,7 +10768,7 @@
           <v:shape id="_x0000_i1245" type="#_x0000_t75" style="width:117pt;height:30.6pt" o:ole="">
             <v:imagedata r:id="rId400" o:title=""/>
           </v:shape>
-          <o:OLEObject Type="Embed" ProgID="Equation.DSMT4" ShapeID="_x0000_i1245" DrawAspect="Content" ObjectID="_1396002419" r:id="rId401"/>
+          <o:OLEObject Type="Embed" ProgID="Equation.DSMT4" ShapeID="_x0000_i1245" DrawAspect="Content" ObjectID="_1396004665" r:id="rId401"/>
         </w:object>
       </w:r>
       <w:r>
@@ -10776,7 +10796,7 @@
           <v:shape id="_x0000_i1246" type="#_x0000_t75" style="width:184.5pt;height:21.6pt" o:ole="">
             <v:imagedata r:id="rId402" o:title=""/>
           </v:shape>
-          <o:OLEObject Type="Embed" ProgID="Equation.DSMT4" ShapeID="_x0000_i1246" DrawAspect="Content" ObjectID="_1396002420" r:id="rId403"/>
+          <o:OLEObject Type="Embed" ProgID="Equation.DSMT4" ShapeID="_x0000_i1246" DrawAspect="Content" ObjectID="_1396004666" r:id="rId403"/>
         </w:object>
       </w:r>
       <w:r>
@@ -10807,7 +10827,7 @@
           <v:shape id="_x0000_i1247" type="#_x0000_t75" style="width:307.8pt;height:68.4pt" o:ole="">
             <v:imagedata r:id="rId404" o:title=""/>
           </v:shape>
-          <o:OLEObject Type="Embed" ProgID="Equation.DSMT4" ShapeID="_x0000_i1247" DrawAspect="Content" ObjectID="_1396002421" r:id="rId405"/>
+          <o:OLEObject Type="Embed" ProgID="Equation.DSMT4" ShapeID="_x0000_i1247" DrawAspect="Content" ObjectID="_1396004667" r:id="rId405"/>
         </w:object>
       </w:r>
       <w:r>
@@ -10881,7 +10901,7 @@
           <v:shape id="_x0000_i1248" type="#_x0000_t75" style="width:60.75pt;height:18.9pt" o:ole="">
             <v:imagedata r:id="rId406" o:title=""/>
           </v:shape>
-          <o:OLEObject Type="Embed" ProgID="Equation.DSMT4" ShapeID="_x0000_i1248" DrawAspect="Content" ObjectID="_1396002422" r:id="rId407"/>
+          <o:OLEObject Type="Embed" ProgID="Equation.DSMT4" ShapeID="_x0000_i1248" DrawAspect="Content" ObjectID="_1396004668" r:id="rId407"/>
         </w:object>
       </w:r>
       <w:r>
@@ -10903,7 +10923,7 @@
           <v:shape id="_x0000_i1249" type="#_x0000_t75" style="width:102.6pt;height:20.25pt" o:ole="">
             <v:imagedata r:id="rId408" o:title=""/>
           </v:shape>
-          <o:OLEObject Type="Embed" ProgID="Equation.DSMT4" ShapeID="_x0000_i1249" DrawAspect="Content" ObjectID="_1396002423" r:id="rId409"/>
+          <o:OLEObject Type="Embed" ProgID="Equation.DSMT4" ShapeID="_x0000_i1249" DrawAspect="Content" ObjectID="_1396004669" r:id="rId409"/>
         </w:object>
       </w:r>
       <w:r>
@@ -10973,7 +10993,7 @@
           <v:shape id="_x0000_i1250" type="#_x0000_t75" style="width:98.1pt;height:56.25pt" o:ole="">
             <v:imagedata r:id="rId410" o:title=""/>
           </v:shape>
-          <o:OLEObject Type="Embed" ProgID="Equation.DSMT4" ShapeID="_x0000_i1250" DrawAspect="Content" ObjectID="_1396002424" r:id="rId411"/>
+          <o:OLEObject Type="Embed" ProgID="Equation.DSMT4" ShapeID="_x0000_i1250" DrawAspect="Content" ObjectID="_1396004670" r:id="rId411"/>
         </w:object>
       </w:r>
       <w:r>
@@ -11092,7 +11112,7 @@
           <v:shape id="_x0000_i1251" type="#_x0000_t75" style="width:90pt;height:95.85pt" o:ole="">
             <v:imagedata r:id="rId412" o:title=""/>
           </v:shape>
-          <o:OLEObject Type="Embed" ProgID="Equation.DSMT4" ShapeID="_x0000_i1251" DrawAspect="Content" ObjectID="_1396002425" r:id="rId413"/>
+          <o:OLEObject Type="Embed" ProgID="Equation.DSMT4" ShapeID="_x0000_i1251" DrawAspect="Content" ObjectID="_1396004671" r:id="rId413"/>
         </w:object>
       </w:r>
       <w:r>
@@ -11165,7 +11185,7 @@
           <v:shape id="_x0000_i1252" type="#_x0000_t75" style="width:6.75pt;height:12.6pt" o:ole="">
             <v:imagedata r:id="rId366" o:title=""/>
           </v:shape>
-          <o:OLEObject Type="Embed" ProgID="Equation.DSMT4" ShapeID="_x0000_i1252" DrawAspect="Content" ObjectID="_1396002426" r:id="rId414"/>
+          <o:OLEObject Type="Embed" ProgID="Equation.DSMT4" ShapeID="_x0000_i1252" DrawAspect="Content" ObjectID="_1396004672" r:id="rId414"/>
         </w:object>
       </w:r>
       <w:r>
@@ -11188,7 +11208,7 @@
           <v:shape id="_x0000_i1253" type="#_x0000_t75" style="width:50.85pt;height:33.75pt" o:ole="">
             <v:imagedata r:id="rId415" o:title=""/>
           </v:shape>
-          <o:OLEObject Type="Embed" ProgID="Equation.DSMT4" ShapeID="_x0000_i1253" DrawAspect="Content" ObjectID="_1396002427" r:id="rId416"/>
+          <o:OLEObject Type="Embed" ProgID="Equation.DSMT4" ShapeID="_x0000_i1253" DrawAspect="Content" ObjectID="_1396004673" r:id="rId416"/>
         </w:object>
       </w:r>
       <w:r>
@@ -11200,6 +11220,7 @@
         <w:pStyle w:val="MTDisplayEquation"/>
       </w:pPr>
       <w:r>
+        <w:lastRenderedPageBreak/>
         <w:tab/>
       </w:r>
       <w:r>
@@ -11210,7 +11231,7 @@
           <v:shape id="_x0000_i1254" type="#_x0000_t75" style="width:162.45pt;height:34.65pt" o:ole="">
             <v:imagedata r:id="rId417" o:title=""/>
           </v:shape>
-          <o:OLEObject Type="Embed" ProgID="Equation.DSMT4" ShapeID="_x0000_i1254" DrawAspect="Content" ObjectID="_1396002428" r:id="rId418"/>
+          <o:OLEObject Type="Embed" ProgID="Equation.DSMT4" ShapeID="_x0000_i1254" DrawAspect="Content" ObjectID="_1396004674" r:id="rId418"/>
         </w:object>
       </w:r>
       <w:r>
@@ -11284,7 +11305,6 @@
         <w:pStyle w:val="MTDisplayEquation"/>
       </w:pPr>
       <w:r>
-        <w:lastRenderedPageBreak/>
         <w:tab/>
       </w:r>
       <w:r>
@@ -11295,7 +11315,7 @@
           <v:shape id="_x0000_i1255" type="#_x0000_t75" style="width:333pt;height:108pt" o:ole="">
             <v:imagedata r:id="rId419" o:title=""/>
           </v:shape>
-          <o:OLEObject Type="Embed" ProgID="Equation.DSMT4" ShapeID="_x0000_i1255" DrawAspect="Content" ObjectID="_1396002429" r:id="rId420"/>
+          <o:OLEObject Type="Embed" ProgID="Equation.DSMT4" ShapeID="_x0000_i1255" DrawAspect="Content" ObjectID="_1396004675" r:id="rId420"/>
         </w:object>
       </w:r>
       <w:r>
@@ -11368,7 +11388,7 @@
           <v:shape id="_x0000_i1256" type="#_x0000_t75" style="width:446.4pt;height:69.75pt" o:ole="">
             <v:imagedata r:id="rId421" o:title=""/>
           </v:shape>
-          <o:OLEObject Type="Embed" ProgID="Equation.DSMT4" ShapeID="_x0000_i1256" DrawAspect="Content" ObjectID="_1396002430" r:id="rId422"/>
+          <o:OLEObject Type="Embed" ProgID="Equation.DSMT4" ShapeID="_x0000_i1256" DrawAspect="Content" ObjectID="_1396004676" r:id="rId422"/>
         </w:object>
       </w:r>
       <w:r>
@@ -11452,7 +11472,7 @@
           <v:shape id="_x0000_i1257" type="#_x0000_t75" style="width:414.9pt;height:140.4pt" o:ole="">
             <v:imagedata r:id="rId423" o:title=""/>
           </v:shape>
-          <o:OLEObject Type="Embed" ProgID="Equation.DSMT4" ShapeID="_x0000_i1257" DrawAspect="Content" ObjectID="_1396002431" r:id="rId424"/>
+          <o:OLEObject Type="Embed" ProgID="Equation.DSMT4" ShapeID="_x0000_i1257" DrawAspect="Content" ObjectID="_1396004677" r:id="rId424"/>
         </w:object>
       </w:r>
       <w:r>
@@ -11535,7 +11555,7 @@
           <v:shape id="_x0000_i1258" type="#_x0000_t75" style="width:9pt;height:12.6pt" o:ole="">
             <v:imagedata r:id="rId425" o:title=""/>
           </v:shape>
-          <o:OLEObject Type="Embed" ProgID="Equation.DSMT4" ShapeID="_x0000_i1258" DrawAspect="Content" ObjectID="_1396002432" r:id="rId426"/>
+          <o:OLEObject Type="Embed" ProgID="Equation.DSMT4" ShapeID="_x0000_i1258" DrawAspect="Content" ObjectID="_1396004678" r:id="rId426"/>
         </w:object>
       </w:r>
       <w:r>
@@ -11575,7 +11595,7 @@
           <v:shape id="_x0000_i1259" type="#_x0000_t75" style="width:336.6pt;height:68.4pt" o:ole="">
             <v:imagedata r:id="rId427" o:title=""/>
           </v:shape>
-          <o:OLEObject Type="Embed" ProgID="Equation.DSMT4" ShapeID="_x0000_i1259" DrawAspect="Content" ObjectID="_1396002433" r:id="rId428"/>
+          <o:OLEObject Type="Embed" ProgID="Equation.DSMT4" ShapeID="_x0000_i1259" DrawAspect="Content" ObjectID="_1396004679" r:id="rId428"/>
         </w:object>
       </w:r>
     </w:p>
@@ -11591,7 +11611,7 @@
           <v:shape id="_x0000_i1260" type="#_x0000_t75" style="width:9pt;height:12.6pt" o:ole="">
             <v:imagedata r:id="rId425" o:title=""/>
           </v:shape>
-          <o:OLEObject Type="Embed" ProgID="Equation.DSMT4" ShapeID="_x0000_i1260" DrawAspect="Content" ObjectID="_1396002434" r:id="rId429"/>
+          <o:OLEObject Type="Embed" ProgID="Equation.DSMT4" ShapeID="_x0000_i1260" DrawAspect="Content" ObjectID="_1396004680" r:id="rId429"/>
         </w:object>
       </w:r>
       <w:r>
@@ -11668,7 +11688,7 @@
           <v:shape id="_x0000_i1261" type="#_x0000_t75" style="width:270.9pt;height:94.5pt" o:ole="">
             <v:imagedata r:id="rId430" o:title=""/>
           </v:shape>
-          <o:OLEObject Type="Embed" ProgID="Equation.DSMT4" ShapeID="_x0000_i1261" DrawAspect="Content" ObjectID="_1396002435" r:id="rId431"/>
+          <o:OLEObject Type="Embed" ProgID="Equation.DSMT4" ShapeID="_x0000_i1261" DrawAspect="Content" ObjectID="_1396004681" r:id="rId431"/>
         </w:object>
       </w:r>
       <w:r>
@@ -11722,6 +11742,7 @@
     </w:p>
     <w:p>
       <w:r>
+        <w:lastRenderedPageBreak/>
         <w:t>Denoting the body components of the total moment acting on the UAV</w:t>
       </w:r>
       <w:r>
@@ -11738,7 +11759,7 @@
           <v:shape id="_x0000_i1262" type="#_x0000_t75" style="width:1in;height:15.75pt" o:ole="">
             <v:imagedata r:id="rId432" o:title=""/>
           </v:shape>
-          <o:OLEObject Type="Embed" ProgID="Equation.DSMT4" ShapeID="_x0000_i1262" DrawAspect="Content" ObjectID="_1396002436" r:id="rId433"/>
+          <o:OLEObject Type="Embed" ProgID="Equation.DSMT4" ShapeID="_x0000_i1262" DrawAspect="Content" ObjectID="_1396004682" r:id="rId433"/>
         </w:object>
       </w:r>
       <w:r>
@@ -11790,7 +11811,6 @@
         <w:pStyle w:val="MTDisplayEquation"/>
       </w:pPr>
       <w:r>
-        <w:lastRenderedPageBreak/>
         <w:tab/>
       </w:r>
       <w:r>
@@ -11801,7 +11821,7 @@
           <v:shape id="_x0000_i1263" type="#_x0000_t75" style="width:273.6pt;height:190.35pt" o:ole="">
             <v:imagedata r:id="rId434" o:title=""/>
           </v:shape>
-          <o:OLEObject Type="Embed" ProgID="Equation.DSMT4" ShapeID="_x0000_i1263" DrawAspect="Content" ObjectID="_1396002437" r:id="rId435"/>
+          <o:OLEObject Type="Embed" ProgID="Equation.DSMT4" ShapeID="_x0000_i1263" DrawAspect="Content" ObjectID="_1396004683" r:id="rId435"/>
         </w:object>
       </w:r>
       <w:r>
@@ -11878,7 +11898,7 @@
           <v:shape id="_x0000_i1264" type="#_x0000_t75" style="width:27.9pt;height:18pt" o:ole="">
             <v:imagedata r:id="rId436" o:title=""/>
           </v:shape>
-          <o:OLEObject Type="Embed" ProgID="Equation.DSMT4" ShapeID="_x0000_i1264" DrawAspect="Content" ObjectID="_1396002438" r:id="rId437"/>
+          <o:OLEObject Type="Embed" ProgID="Equation.DSMT4" ShapeID="_x0000_i1264" DrawAspect="Content" ObjectID="_1396004684" r:id="rId437"/>
         </w:object>
       </w:r>
       <w:r>
@@ -11898,7 +11918,7 @@
           <v:shape id="_x0000_i1265" type="#_x0000_t75" style="width:9pt;height:12.6pt" o:ole="">
             <v:imagedata r:id="rId438" o:title=""/>
           </v:shape>
-          <o:OLEObject Type="Embed" ProgID="Equation.DSMT4" ShapeID="_x0000_i1265" DrawAspect="Content" ObjectID="_1396002439" r:id="rId439"/>
+          <o:OLEObject Type="Embed" ProgID="Equation.DSMT4" ShapeID="_x0000_i1265" DrawAspect="Content" ObjectID="_1396004685" r:id="rId439"/>
         </w:object>
       </w:r>
       <w:r>
@@ -11912,7 +11932,7 @@
           <v:shape id="_x0000_i1266" type="#_x0000_t75" style="width:59.85pt;height:18.9pt" o:ole="">
             <v:imagedata r:id="rId440" o:title=""/>
           </v:shape>
-          <o:OLEObject Type="Embed" ProgID="Equation.DSMT4" ShapeID="_x0000_i1266" DrawAspect="Content" ObjectID="_1396002440" r:id="rId441"/>
+          <o:OLEObject Type="Embed" ProgID="Equation.DSMT4" ShapeID="_x0000_i1266" DrawAspect="Content" ObjectID="_1396004686" r:id="rId441"/>
         </w:object>
       </w:r>
       <w:r>
@@ -11926,7 +11946,7 @@
           <v:shape id="_x0000_i1267" type="#_x0000_t75" style="width:59.4pt;height:18.9pt" o:ole="">
             <v:imagedata r:id="rId442" o:title=""/>
           </v:shape>
-          <o:OLEObject Type="Embed" ProgID="Equation.DSMT4" ShapeID="_x0000_i1267" DrawAspect="Content" ObjectID="_1396002441" r:id="rId443"/>
+          <o:OLEObject Type="Embed" ProgID="Equation.DSMT4" ShapeID="_x0000_i1267" DrawAspect="Content" ObjectID="_1396004687" r:id="rId443"/>
         </w:object>
       </w:r>
       <w:r>
@@ -11948,7 +11968,7 @@
           <v:shape id="_x0000_i1268" type="#_x0000_t75" style="width:178.65pt;height:54.9pt" o:ole="">
             <v:imagedata r:id="rId444" o:title=""/>
           </v:shape>
-          <o:OLEObject Type="Embed" ProgID="Equation.DSMT4" ShapeID="_x0000_i1268" DrawAspect="Content" ObjectID="_1396002442" r:id="rId445"/>
+          <o:OLEObject Type="Embed" ProgID="Equation.DSMT4" ShapeID="_x0000_i1268" DrawAspect="Content" ObjectID="_1396004688" r:id="rId445"/>
         </w:object>
       </w:r>
       <w:r>
@@ -12046,7 +12066,7 @@
           <v:shape id="_x0000_i1269" type="#_x0000_t75" style="width:98.1pt;height:56.25pt" o:ole="">
             <v:imagedata r:id="rId446" o:title=""/>
           </v:shape>
-          <o:OLEObject Type="Embed" ProgID="Equation.DSMT4" ShapeID="_x0000_i1269" DrawAspect="Content" ObjectID="_1396002443" r:id="rId447"/>
+          <o:OLEObject Type="Embed" ProgID="Equation.DSMT4" ShapeID="_x0000_i1269" DrawAspect="Content" ObjectID="_1396004689" r:id="rId447"/>
         </w:object>
       </w:r>
       <w:r>
@@ -12113,7 +12133,7 @@
           <v:shape id="_x0000_i1270" type="#_x0000_t75" style="width:179.1pt;height:54.9pt" o:ole="">
             <v:imagedata r:id="rId448" o:title=""/>
           </v:shape>
-          <o:OLEObject Type="Embed" ProgID="Equation.DSMT4" ShapeID="_x0000_i1270" DrawAspect="Content" ObjectID="_1396002444" r:id="rId449"/>
+          <o:OLEObject Type="Embed" ProgID="Equation.DSMT4" ShapeID="_x0000_i1270" DrawAspect="Content" ObjectID="_1396004690" r:id="rId449"/>
         </w:object>
       </w:r>
       <w:r>
@@ -12180,7 +12200,7 @@
           <v:shape id="_x0000_i1271" type="#_x0000_t75" style="width:445.5pt;height:56.25pt" o:ole="">
             <v:imagedata r:id="rId450" o:title=""/>
           </v:shape>
-          <o:OLEObject Type="Embed" ProgID="Equation.DSMT4" ShapeID="_x0000_i1271" DrawAspect="Content" ObjectID="_1396002445" r:id="rId451"/>
+          <o:OLEObject Type="Embed" ProgID="Equation.DSMT4" ShapeID="_x0000_i1271" DrawAspect="Content" ObjectID="_1396004691" r:id="rId451"/>
         </w:object>
       </w:r>
       <w:r>
@@ -12245,7 +12265,7 @@
           <v:shape id="_x0000_i1272" type="#_x0000_t75" style="width:194.4pt;height:84.15pt" o:ole="">
             <v:imagedata r:id="rId452" o:title=""/>
           </v:shape>
-          <o:OLEObject Type="Embed" ProgID="Equation.DSMT4" ShapeID="_x0000_i1272" DrawAspect="Content" ObjectID="_1396002446" r:id="rId453"/>
+          <o:OLEObject Type="Embed" ProgID="Equation.DSMT4" ShapeID="_x0000_i1272" DrawAspect="Content" ObjectID="_1396004692" r:id="rId453"/>
         </w:object>
       </w:r>
       <w:r>
@@ -12305,6 +12325,7 @@
         <w:rPr>
           <w:lang w:val="en-GB"/>
         </w:rPr>
+        <w:lastRenderedPageBreak/>
         <w:t xml:space="preserve">Analysis of the above </w:t>
       </w:r>
       <w:r>
@@ -12401,14 +12422,7 @@
         <w:rPr>
           <w:lang w:val="en-GB"/>
         </w:rPr>
-        <w:t xml:space="preserve">here are 12 variables </w:t>
-      </w:r>
-      <w:r>
-        <w:rPr>
-          <w:lang w:val="en-GB"/>
-        </w:rPr>
-        <w:lastRenderedPageBreak/>
-        <w:t>describing the free motion of a rigid body subject to external forces (</w:t>
+        <w:t>here are 12 variables describing the free motion of a rigid body subject to external forces (</w:t>
       </w:r>
       <w:r>
         <w:rPr>
@@ -12419,7 +12433,7 @@
           <v:shape id="_x0000_i1273" type="#_x0000_t75" style="width:69.75pt;height:18pt" o:ole="">
             <v:imagedata r:id="rId454" o:title=""/>
           </v:shape>
-          <o:OLEObject Type="Embed" ProgID="Equation.DSMT4" ShapeID="_x0000_i1273" DrawAspect="Content" ObjectID="_1396002447" r:id="rId455"/>
+          <o:OLEObject Type="Embed" ProgID="Equation.DSMT4" ShapeID="_x0000_i1273" DrawAspect="Content" ObjectID="_1396004693" r:id="rId455"/>
         </w:object>
       </w:r>
       <w:r>
@@ -12436,7 +12450,7 @@
           <v:shape id="_x0000_i1274" type="#_x0000_t75" style="width:1in;height:15.75pt" o:ole="">
             <v:imagedata r:id="rId432" o:title=""/>
           </v:shape>
-          <o:OLEObject Type="Embed" ProgID="Equation.DSMT4" ShapeID="_x0000_i1274" DrawAspect="Content" ObjectID="_1396002448" r:id="rId456"/>
+          <o:OLEObject Type="Embed" ProgID="Equation.DSMT4" ShapeID="_x0000_i1274" DrawAspect="Content" ObjectID="_1396004694" r:id="rId456"/>
         </w:object>
       </w:r>
       <w:r>
@@ -12638,7 +12652,7 @@
                 <v:shape id="_x0000_i1275" type="#_x0000_t75" style="width:62.1pt;height:18.9pt" o:ole="">
                   <v:imagedata r:id="rId457" o:title=""/>
                 </v:shape>
-                <o:OLEObject Type="Embed" ProgID="Equation.DSMT4" ShapeID="_x0000_i1275" DrawAspect="Content" ObjectID="_1396002449" r:id="rId458"/>
+                <o:OLEObject Type="Embed" ProgID="Equation.DSMT4" ShapeID="_x0000_i1275" DrawAspect="Content" ObjectID="_1396004695" r:id="rId458"/>
               </w:object>
             </w:r>
           </w:p>
@@ -12690,7 +12704,7 @@
                 <v:shape id="_x0000_i1276" type="#_x0000_t75" style="width:66.15pt;height:20.25pt" o:ole="">
                   <v:imagedata r:id="rId388" o:title=""/>
                 </v:shape>
-                <o:OLEObject Type="Embed" ProgID="Equation.DSMT4" ShapeID="_x0000_i1276" DrawAspect="Content" ObjectID="_1396002450" r:id="rId459"/>
+                <o:OLEObject Type="Embed" ProgID="Equation.DSMT4" ShapeID="_x0000_i1276" DrawAspect="Content" ObjectID="_1396004696" r:id="rId459"/>
               </w:object>
             </w:r>
           </w:p>
@@ -12738,7 +12752,7 @@
                 <v:shape id="_x0000_i1277" type="#_x0000_t75" style="width:41.4pt;height:15.75pt" o:ole="">
                   <v:imagedata r:id="rId460" o:title=""/>
                 </v:shape>
-                <o:OLEObject Type="Embed" ProgID="Equation.DSMT4" ShapeID="_x0000_i1277" DrawAspect="Content" ObjectID="_1396002451" r:id="rId461"/>
+                <o:OLEObject Type="Embed" ProgID="Equation.DSMT4" ShapeID="_x0000_i1277" DrawAspect="Content" ObjectID="_1396004697" r:id="rId461"/>
               </w:object>
             </w:r>
           </w:p>
@@ -12790,7 +12804,7 @@
                 <v:shape id="_x0000_i1278" type="#_x0000_t75" style="width:59.85pt;height:15.75pt" o:ole="">
                   <v:imagedata r:id="rId390" o:title=""/>
                 </v:shape>
-                <o:OLEObject Type="Embed" ProgID="Equation.DSMT4" ShapeID="_x0000_i1278" DrawAspect="Content" ObjectID="_1396002452" r:id="rId462"/>
+                <o:OLEObject Type="Embed" ProgID="Equation.DSMT4" ShapeID="_x0000_i1278" DrawAspect="Content" ObjectID="_1396004698" r:id="rId462"/>
               </w:object>
             </w:r>
           </w:p>
@@ -13315,6 +13329,7 @@
         <w:pStyle w:val="Heading3"/>
       </w:pPr>
       <w:r>
+        <w:lastRenderedPageBreak/>
         <w:t>Gravitation</w:t>
       </w:r>
     </w:p>
@@ -13347,11 +13362,7 @@
         <w:t xml:space="preserve">modeled in </w:t>
       </w:r>
       <w:r>
-        <w:t xml:space="preserve">the </w:t>
-      </w:r>
-      <w:r>
-        <w:lastRenderedPageBreak/>
-        <w:t>body-carried</w:t>
+        <w:t>the body-carried</w:t>
       </w:r>
       <w:r>
         <w:t xml:space="preserve"> frame by the force</w:t>
@@ -13367,7 +13378,7 @@
           <v:shape id="_x0000_i1279" type="#_x0000_t75" style="width:11.25pt;height:12.6pt" o:ole="">
             <v:imagedata r:id="rId463" o:title=""/>
           </v:shape>
-          <o:OLEObject Type="Embed" ProgID="Equation.DSMT4" ShapeID="_x0000_i1279" DrawAspect="Content" ObjectID="_1396002453" r:id="rId464"/>
+          <o:OLEObject Type="Embed" ProgID="Equation.DSMT4" ShapeID="_x0000_i1279" DrawAspect="Content" ObjectID="_1396004699" r:id="rId464"/>
         </w:object>
       </w:r>
       <w:r>
@@ -13389,7 +13400,7 @@
           <v:shape id="_x0000_i1280" type="#_x0000_t75" style="width:57.15pt;height:56.25pt" o:ole="">
             <v:imagedata r:id="rId465" o:title=""/>
           </v:shape>
-          <o:OLEObject Type="Embed" ProgID="Equation.DSMT4" ShapeID="_x0000_i1280" DrawAspect="Content" ObjectID="_1396002454" r:id="rId466"/>
+          <o:OLEObject Type="Embed" ProgID="Equation.DSMT4" ShapeID="_x0000_i1280" DrawAspect="Content" ObjectID="_1396004700" r:id="rId466"/>
         </w:object>
       </w:r>
       <w:r>
@@ -13477,7 +13488,7 @@
           <v:shape id="_x0000_i1281" type="#_x0000_t75" style="width:15.75pt;height:18.9pt" o:ole="">
             <v:imagedata r:id="rId467" o:title=""/>
           </v:shape>
-          <o:OLEObject Type="Embed" ProgID="Equation.DSMT4" ShapeID="_x0000_i1281" DrawAspect="Content" ObjectID="_1396002455" r:id="rId468"/>
+          <o:OLEObject Type="Embed" ProgID="Equation.DSMT4" ShapeID="_x0000_i1281" DrawAspect="Content" ObjectID="_1396004701" r:id="rId468"/>
         </w:object>
       </w:r>
       <w:r>
@@ -13502,7 +13513,7 @@
           <v:shape id="_x0000_i1282" type="#_x0000_t75" style="width:161.1pt;height:56.25pt" o:ole="">
             <v:imagedata r:id="rId469" o:title=""/>
           </v:shape>
-          <o:OLEObject Type="Embed" ProgID="Equation.DSMT4" ShapeID="_x0000_i1282" DrawAspect="Content" ObjectID="_1396002456" r:id="rId470"/>
+          <o:OLEObject Type="Embed" ProgID="Equation.DSMT4" ShapeID="_x0000_i1282" DrawAspect="Content" ObjectID="_1396004702" r:id="rId470"/>
         </w:object>
       </w:r>
       <w:r>
@@ -13567,7 +13578,7 @@
           <v:shape id="_x0000_i1283" type="#_x0000_t75" style="width:74.25pt;height:20.25pt" o:ole="">
             <v:imagedata r:id="rId471" o:title=""/>
           </v:shape>
-          <o:OLEObject Type="Embed" ProgID="Equation.DSMT4" ShapeID="_x0000_i1283" DrawAspect="Content" ObjectID="_1396002457" r:id="rId472"/>
+          <o:OLEObject Type="Embed" ProgID="Equation.DSMT4" ShapeID="_x0000_i1283" DrawAspect="Content" ObjectID="_1396004703" r:id="rId472"/>
         </w:object>
       </w:r>
       <w:r>
@@ -13696,7 +13707,7 @@
           <v:shape id="_x0000_i1284" type="#_x0000_t75" style="width:14.85pt;height:18pt" o:ole="">
             <v:imagedata r:id="rId473" o:title=""/>
           </v:shape>
-          <o:OLEObject Type="Embed" ProgID="Equation.DSMT4" ShapeID="_x0000_i1284" DrawAspect="Content" ObjectID="_1396002458" r:id="rId474"/>
+          <o:OLEObject Type="Embed" ProgID="Equation.DSMT4" ShapeID="_x0000_i1284" DrawAspect="Content" ObjectID="_1396004704" r:id="rId474"/>
         </w:object>
       </w:r>
       <w:r>
@@ -13734,7 +13745,7 @@
           <v:shape id="_x0000_i1285" type="#_x0000_t75" style="width:12.6pt;height:18pt" o:ole="">
             <v:imagedata r:id="rId475" o:title=""/>
           </v:shape>
-          <o:OLEObject Type="Embed" ProgID="Equation.DSMT4" ShapeID="_x0000_i1285" DrawAspect="Content" ObjectID="_1396002459" r:id="rId476"/>
+          <o:OLEObject Type="Embed" ProgID="Equation.DSMT4" ShapeID="_x0000_i1285" DrawAspect="Content" ObjectID="_1396004705" r:id="rId476"/>
         </w:object>
       </w:r>
       <w:r>
@@ -13757,7 +13768,7 @@
           <v:shape id="_x0000_i1286" type="#_x0000_t75" style="width:14.85pt;height:18pt" o:ole="">
             <v:imagedata r:id="rId473" o:title=""/>
           </v:shape>
-          <o:OLEObject Type="Embed" ProgID="Equation.DSMT4" ShapeID="_x0000_i1286" DrawAspect="Content" ObjectID="_1396002460" r:id="rId477"/>
+          <o:OLEObject Type="Embed" ProgID="Equation.DSMT4" ShapeID="_x0000_i1286" DrawAspect="Content" ObjectID="_1396004706" r:id="rId477"/>
         </w:object>
       </w:r>
       <w:r>
@@ -13873,7 +13884,7 @@
           <v:shape id="_x0000_i1287" type="#_x0000_t75" style="width:14.85pt;height:18pt" o:ole="">
             <v:imagedata r:id="rId473" o:title=""/>
           </v:shape>
-          <o:OLEObject Type="Embed" ProgID="Equation.DSMT4" ShapeID="_x0000_i1287" DrawAspect="Content" ObjectID="_1396002461" r:id="rId478"/>
+          <o:OLEObject Type="Embed" ProgID="Equation.DSMT4" ShapeID="_x0000_i1287" DrawAspect="Content" ObjectID="_1396004707" r:id="rId478"/>
         </w:object>
       </w:r>
       <w:r>
@@ -13916,7 +13927,7 @@
           <v:shape id="_x0000_i1288" type="#_x0000_t75" style="width:14.85pt;height:18pt" o:ole="">
             <v:imagedata r:id="rId479" o:title=""/>
           </v:shape>
-          <o:OLEObject Type="Embed" ProgID="Equation.DSMT4" ShapeID="_x0000_i1288" DrawAspect="Content" ObjectID="_1396002462" r:id="rId480"/>
+          <o:OLEObject Type="Embed" ProgID="Equation.DSMT4" ShapeID="_x0000_i1288" DrawAspect="Content" ObjectID="_1396004708" r:id="rId480"/>
         </w:object>
       </w:r>
       <w:r>
@@ -13954,7 +13965,7 @@
           <v:shape id="_x0000_i1289" type="#_x0000_t75" style="width:18pt;height:18pt" o:ole="">
             <v:imagedata r:id="rId481" o:title=""/>
           </v:shape>
-          <o:OLEObject Type="Embed" ProgID="Equation.DSMT4" ShapeID="_x0000_i1289" DrawAspect="Content" ObjectID="_1396002463" r:id="rId482"/>
+          <o:OLEObject Type="Embed" ProgID="Equation.DSMT4" ShapeID="_x0000_i1289" DrawAspect="Content" ObjectID="_1396004709" r:id="rId482"/>
         </w:object>
       </w:r>
       <w:r>
@@ -13968,7 +13979,7 @@
           <v:shape id="_x0000_i1290" type="#_x0000_t75" style="width:12.6pt;height:18pt" o:ole="">
             <v:imagedata r:id="rId475" o:title=""/>
           </v:shape>
-          <o:OLEObject Type="Embed" ProgID="Equation.DSMT4" ShapeID="_x0000_i1290" DrawAspect="Content" ObjectID="_1396002464" r:id="rId483"/>
+          <o:OLEObject Type="Embed" ProgID="Equation.DSMT4" ShapeID="_x0000_i1290" DrawAspect="Content" ObjectID="_1396004710" r:id="rId483"/>
         </w:object>
       </w:r>
       <w:r>
@@ -13982,7 +13993,7 @@
           <v:shape id="_x0000_i1291" type="#_x0000_t75" style="width:11.25pt;height:12.6pt" o:ole="">
             <v:imagedata r:id="rId484" o:title=""/>
           </v:shape>
-          <o:OLEObject Type="Embed" ProgID="Equation.DSMT4" ShapeID="_x0000_i1291" DrawAspect="Content" ObjectID="_1396002465" r:id="rId485"/>
+          <o:OLEObject Type="Embed" ProgID="Equation.DSMT4" ShapeID="_x0000_i1291" DrawAspect="Content" ObjectID="_1396004711" r:id="rId485"/>
         </w:object>
       </w:r>
       <w:r>
@@ -13996,7 +14007,7 @@
           <v:shape id="_x0000_i1292" type="#_x0000_t75" style="width:12.6pt;height:18pt" o:ole="">
             <v:imagedata r:id="rId475" o:title=""/>
           </v:shape>
-          <o:OLEObject Type="Embed" ProgID="Equation.DSMT4" ShapeID="_x0000_i1292" DrawAspect="Content" ObjectID="_1396002466" r:id="rId486"/>
+          <o:OLEObject Type="Embed" ProgID="Equation.DSMT4" ShapeID="_x0000_i1292" DrawAspect="Content" ObjectID="_1396004712" r:id="rId486"/>
         </w:object>
       </w:r>
       <w:r>
@@ -14010,7 +14021,7 @@
           <v:shape id="_x0000_i1293" type="#_x0000_t75" style="width:14.85pt;height:18pt" o:ole="">
             <v:imagedata r:id="rId487" o:title=""/>
           </v:shape>
-          <o:OLEObject Type="Embed" ProgID="Equation.DSMT4" ShapeID="_x0000_i1293" DrawAspect="Content" ObjectID="_1396002467" r:id="rId488"/>
+          <o:OLEObject Type="Embed" ProgID="Equation.DSMT4" ShapeID="_x0000_i1293" DrawAspect="Content" ObjectID="_1396004713" r:id="rId488"/>
         </w:object>
       </w:r>
       <w:r>
@@ -14043,6 +14054,7 @@
         <w:pStyle w:val="MTDisplayEquation"/>
       </w:pPr>
       <w:r>
+        <w:lastRenderedPageBreak/>
         <w:tab/>
       </w:r>
       <w:r>
@@ -14053,7 +14065,7 @@
           <v:shape id="_x0000_i1294" type="#_x0000_t75" style="width:212.85pt;height:56.25pt" o:ole="">
             <v:imagedata r:id="rId489" o:title=""/>
           </v:shape>
-          <o:OLEObject Type="Embed" ProgID="Equation.DSMT4" ShapeID="_x0000_i1294" DrawAspect="Content" ObjectID="_1396002468" r:id="rId490"/>
+          <o:OLEObject Type="Embed" ProgID="Equation.DSMT4" ShapeID="_x0000_i1294" DrawAspect="Content" ObjectID="_1396004714" r:id="rId490"/>
         </w:object>
       </w:r>
       <w:r>
@@ -14167,7 +14179,6 @@
         <w:pStyle w:val="Heading3"/>
       </w:pPr>
       <w:r>
-        <w:lastRenderedPageBreak/>
         <w:t>Unsteady atmosphere</w:t>
       </w:r>
     </w:p>
@@ -14183,7 +14194,7 @@
           <v:shape id="_x0000_i1295" type="#_x0000_t75" style="width:15.75pt;height:18pt" o:ole="">
             <v:imagedata r:id="rId491" o:title=""/>
           </v:shape>
-          <o:OLEObject Type="Embed" ProgID="Equation.DSMT4" ShapeID="_x0000_i1295" DrawAspect="Content" ObjectID="_1396002469" r:id="rId492"/>
+          <o:OLEObject Type="Embed" ProgID="Equation.DSMT4" ShapeID="_x0000_i1295" DrawAspect="Content" ObjectID="_1396004715" r:id="rId492"/>
         </w:object>
       </w:r>
       <w:r>
@@ -14197,7 +14208,7 @@
           <v:shape id="_x0000_i1296" type="#_x0000_t75" style="width:17.1pt;height:18pt" o:ole="">
             <v:imagedata r:id="rId280" o:title=""/>
           </v:shape>
-          <o:OLEObject Type="Embed" ProgID="Equation.DSMT4" ShapeID="_x0000_i1296" DrawAspect="Content" ObjectID="_1396002470" r:id="rId493"/>
+          <o:OLEObject Type="Embed" ProgID="Equation.DSMT4" ShapeID="_x0000_i1296" DrawAspect="Content" ObjectID="_1396004716" r:id="rId493"/>
         </w:object>
       </w:r>
       <w:r>
@@ -14219,7 +14230,7 @@
           <v:shape id="_x0000_i1297" type="#_x0000_t75" style="width:66.15pt;height:18.9pt" o:ole="">
             <v:imagedata r:id="rId278" o:title=""/>
           </v:shape>
-          <o:OLEObject Type="Embed" ProgID="Equation.DSMT4" ShapeID="_x0000_i1297" DrawAspect="Content" ObjectID="_1396002471" r:id="rId494"/>
+          <o:OLEObject Type="Embed" ProgID="Equation.DSMT4" ShapeID="_x0000_i1297" DrawAspect="Content" ObjectID="_1396004717" r:id="rId494"/>
         </w:object>
       </w:r>
       <w:r>
@@ -14266,7 +14277,7 @@
           <v:shape id="_x0000_i1298" type="#_x0000_t75" style="width:32.4pt;height:20.25pt" o:ole="">
             <v:imagedata r:id="rId495" o:title=""/>
           </v:shape>
-          <o:OLEObject Type="Embed" ProgID="Equation.DSMT4" ShapeID="_x0000_i1298" DrawAspect="Content" ObjectID="_1396002472" r:id="rId496"/>
+          <o:OLEObject Type="Embed" ProgID="Equation.DSMT4" ShapeID="_x0000_i1298" DrawAspect="Content" ObjectID="_1396004718" r:id="rId496"/>
         </w:object>
       </w:r>
       <w:r>
@@ -14280,7 +14291,7 @@
           <v:shape id="_x0000_i1299" type="#_x0000_t75" style="width:27pt;height:20.25pt" o:ole="">
             <v:imagedata r:id="rId497" o:title=""/>
           </v:shape>
-          <o:OLEObject Type="Embed" ProgID="Equation.DSMT4" ShapeID="_x0000_i1299" DrawAspect="Content" ObjectID="_1396002473" r:id="rId498"/>
+          <o:OLEObject Type="Embed" ProgID="Equation.DSMT4" ShapeID="_x0000_i1299" DrawAspect="Content" ObjectID="_1396004719" r:id="rId498"/>
         </w:object>
       </w:r>
       <w:r>
@@ -14297,7 +14308,7 @@
           <v:shape id="_x0000_i1300" type="#_x0000_t75" style="width:15.75pt;height:18.9pt" o:ole="">
             <v:imagedata r:id="rId499" o:title=""/>
           </v:shape>
-          <o:OLEObject Type="Embed" ProgID="Equation.DSMT4" ShapeID="_x0000_i1300" DrawAspect="Content" ObjectID="_1396002474" r:id="rId500"/>
+          <o:OLEObject Type="Embed" ProgID="Equation.DSMT4" ShapeID="_x0000_i1300" DrawAspect="Content" ObjectID="_1396004720" r:id="rId500"/>
         </w:object>
       </w:r>
       <w:r>
@@ -14319,7 +14330,7 @@
           <v:shape id="_x0000_i1301" type="#_x0000_t75" style="width:104.4pt;height:20.25pt" o:ole="">
             <v:imagedata r:id="rId501" o:title=""/>
           </v:shape>
-          <o:OLEObject Type="Embed" ProgID="Equation.DSMT4" ShapeID="_x0000_i1301" DrawAspect="Content" ObjectID="_1396002475" r:id="rId502"/>
+          <o:OLEObject Type="Embed" ProgID="Equation.DSMT4" ShapeID="_x0000_i1301" DrawAspect="Content" ObjectID="_1396004721" r:id="rId502"/>
         </w:object>
       </w:r>
       <w:r>
@@ -14389,7 +14400,7 @@
           <v:shape id="_x0000_i1302" type="#_x0000_t75" style="width:200.25pt;height:57.6pt" o:ole="">
             <v:imagedata r:id="rId503" o:title=""/>
           </v:shape>
-          <o:OLEObject Type="Embed" ProgID="Equation.DSMT4" ShapeID="_x0000_i1302" DrawAspect="Content" ObjectID="_1396002476" r:id="rId504"/>
+          <o:OLEObject Type="Embed" ProgID="Equation.DSMT4" ShapeID="_x0000_i1302" DrawAspect="Content" ObjectID="_1396004722" r:id="rId504"/>
         </w:object>
       </w:r>
       <w:r>
@@ -14459,7 +14470,7 @@
           <v:shape id="_x0000_i1303" type="#_x0000_t75" style="width:311.85pt;height:39.15pt" o:ole="">
             <v:imagedata r:id="rId505" o:title=""/>
           </v:shape>
-          <o:OLEObject Type="Embed" ProgID="Equation.DSMT4" ShapeID="_x0000_i1303" DrawAspect="Content" ObjectID="_1396002477" r:id="rId506"/>
+          <o:OLEObject Type="Embed" ProgID="Equation.DSMT4" ShapeID="_x0000_i1303" DrawAspect="Content" ObjectID="_1396004723" r:id="rId506"/>
         </w:object>
       </w:r>
     </w:p>
@@ -14574,7 +14585,11 @@
         <w:t>,</w:t>
       </w:r>
       <w:r>
-        <w:t xml:space="preserve"> thus generating the desired aerodynamic effects.</w:t>
+        <w:t xml:space="preserve"> thus generating the </w:t>
+      </w:r>
+      <w:r>
+        <w:lastRenderedPageBreak/>
+        <w:t>desired aerodynamic effects.</w:t>
       </w:r>
       <w:r>
         <w:t xml:space="preserve"> The nomenclature of the control surfaces</w:t>
@@ -14629,7 +14644,7 @@
           <v:shape id="_x0000_i1304" type="#_x0000_t75" style="width:9.9pt;height:15.75pt" o:ole="">
             <v:imagedata r:id="rId507" o:title=""/>
           </v:shape>
-          <o:OLEObject Type="Embed" ProgID="Equation.DSMT4" ShapeID="_x0000_i1304" DrawAspect="Content" ObjectID="_1396002478" r:id="rId508"/>
+          <o:OLEObject Type="Embed" ProgID="Equation.DSMT4" ShapeID="_x0000_i1304" DrawAspect="Content" ObjectID="_1396004724" r:id="rId508"/>
         </w:object>
       </w:r>
       <w:r>
@@ -14646,7 +14661,7 @@
           <v:shape id="_x0000_i1305" type="#_x0000_t75" style="width:9.9pt;height:14.4pt" o:ole="">
             <v:imagedata r:id="rId509" o:title=""/>
           </v:shape>
-          <o:OLEObject Type="Embed" ProgID="Equation.DSMT4" ShapeID="_x0000_i1305" DrawAspect="Content" ObjectID="_1396002479" r:id="rId510"/>
+          <o:OLEObject Type="Embed" ProgID="Equation.DSMT4" ShapeID="_x0000_i1305" DrawAspect="Content" ObjectID="_1396004725" r:id="rId510"/>
         </w:object>
       </w:r>
       <w:r>
@@ -14663,7 +14678,7 @@
           <v:shape id="_x0000_i1306" type="#_x0000_t75" style="width:12.15pt;height:12.6pt" o:ole="">
             <v:imagedata r:id="rId511" o:title=""/>
           </v:shape>
-          <o:OLEObject Type="Embed" ProgID="Equation.DSMT4" ShapeID="_x0000_i1306" DrawAspect="Content" ObjectID="_1396002480" r:id="rId512"/>
+          <o:OLEObject Type="Embed" ProgID="Equation.DSMT4" ShapeID="_x0000_i1306" DrawAspect="Content" ObjectID="_1396004726" r:id="rId512"/>
         </w:object>
       </w:r>
       <w:r>
@@ -14680,7 +14695,6 @@
           <w:noProof/>
           <w:lang w:eastAsia="en-US"/>
         </w:rPr>
-        <w:lastRenderedPageBreak/>
         <w:drawing>
           <wp:inline distT="0" distB="0" distL="0" distR="0">
             <wp:extent cx="3333750" cy="2153763"/>
@@ -14802,7 +14816,7 @@
           <v:shape id="_x0000_i1307" type="#_x0000_t75" style="width:14.4pt;height:18pt" o:ole="">
             <v:imagedata r:id="rId514" o:title=""/>
           </v:shape>
-          <o:OLEObject Type="Embed" ProgID="Equation.DSMT4" ShapeID="_x0000_i1307" DrawAspect="Content" ObjectID="_1396002481" r:id="rId515"/>
+          <o:OLEObject Type="Embed" ProgID="Equation.DSMT4" ShapeID="_x0000_i1307" DrawAspect="Content" ObjectID="_1396004727" r:id="rId515"/>
         </w:object>
       </w:r>
       <w:r>
@@ -14816,7 +14830,7 @@
           <v:shape id="_x0000_i1308" type="#_x0000_t75" style="width:12.6pt;height:18pt" o:ole="">
             <v:imagedata r:id="rId516" o:title=""/>
           </v:shape>
-          <o:OLEObject Type="Embed" ProgID="Equation.DSMT4" ShapeID="_x0000_i1308" DrawAspect="Content" ObjectID="_1396002482" r:id="rId517"/>
+          <o:OLEObject Type="Embed" ProgID="Equation.DSMT4" ShapeID="_x0000_i1308" DrawAspect="Content" ObjectID="_1396004728" r:id="rId517"/>
         </w:object>
       </w:r>
       <w:r>
@@ -14830,7 +14844,7 @@
           <v:shape id="_x0000_i1309" type="#_x0000_t75" style="width:12.6pt;height:18pt" o:ole="">
             <v:imagedata r:id="rId518" o:title=""/>
           </v:shape>
-          <o:OLEObject Type="Embed" ProgID="Equation.DSMT4" ShapeID="_x0000_i1309" DrawAspect="Content" ObjectID="_1396002483" r:id="rId519"/>
+          <o:OLEObject Type="Embed" ProgID="Equation.DSMT4" ShapeID="_x0000_i1309" DrawAspect="Content" ObjectID="_1396004729" r:id="rId519"/>
         </w:object>
       </w:r>
       <w:r>
@@ -15004,7 +15018,7 @@
           <v:shape id="_x0000_i1310" type="#_x0000_t75" style="width:14.85pt;height:18pt" o:ole="">
             <v:imagedata r:id="rId520" o:title=""/>
           </v:shape>
-          <o:OLEObject Type="Embed" ProgID="Equation.DSMT4" ShapeID="_x0000_i1310" DrawAspect="Content" ObjectID="_1396002484" r:id="rId521"/>
+          <o:OLEObject Type="Embed" ProgID="Equation.DSMT4" ShapeID="_x0000_i1310" DrawAspect="Content" ObjectID="_1396004730" r:id="rId521"/>
         </w:object>
       </w:r>
       <w:r>
@@ -15024,7 +15038,7 @@
           <v:shape id="_x0000_i1311" type="#_x0000_t75" style="width:15.75pt;height:18.9pt" o:ole="">
             <v:imagedata r:id="rId522" o:title=""/>
           </v:shape>
-          <o:OLEObject Type="Embed" ProgID="Equation.DSMT4" ShapeID="_x0000_i1311" DrawAspect="Content" ObjectID="_1396002485" r:id="rId523"/>
+          <o:OLEObject Type="Embed" ProgID="Equation.DSMT4" ShapeID="_x0000_i1311" DrawAspect="Content" ObjectID="_1396004731" r:id="rId523"/>
         </w:object>
       </w:r>
       <w:r>
@@ -15065,7 +15079,7 @@
           <v:shape id="_x0000_i1312" type="#_x0000_t75" style="width:18.9pt;height:18.9pt" o:ole="">
             <v:imagedata r:id="rId524" o:title=""/>
           </v:shape>
-          <o:OLEObject Type="Embed" ProgID="Equation.DSMT4" ShapeID="_x0000_i1312" DrawAspect="Content" ObjectID="_1396002486" r:id="rId525"/>
+          <o:OLEObject Type="Embed" ProgID="Equation.DSMT4" ShapeID="_x0000_i1312" DrawAspect="Content" ObjectID="_1396004732" r:id="rId525"/>
         </w:object>
       </w:r>
       <w:r>
@@ -15082,7 +15096,7 @@
           <v:shape id="_x0000_i1313" type="#_x0000_t75" style="width:23.85pt;height:18.9pt" o:ole="">
             <v:imagedata r:id="rId526" o:title=""/>
           </v:shape>
-          <o:OLEObject Type="Embed" ProgID="Equation.DSMT4" ShapeID="_x0000_i1313" DrawAspect="Content" ObjectID="_1396002487" r:id="rId527"/>
+          <o:OLEObject Type="Embed" ProgID="Equation.DSMT4" ShapeID="_x0000_i1313" DrawAspect="Content" ObjectID="_1396004733" r:id="rId527"/>
         </w:object>
       </w:r>
       <w:r>
@@ -15138,7 +15152,7 @@
           <v:shape id="_x0000_i1314" type="#_x0000_t75" style="width:17.1pt;height:18pt" o:ole="">
             <v:imagedata r:id="rId528" o:title=""/>
           </v:shape>
-          <o:OLEObject Type="Embed" ProgID="Equation.DSMT4" ShapeID="_x0000_i1314" DrawAspect="Content" ObjectID="_1396002488" r:id="rId529"/>
+          <o:OLEObject Type="Embed" ProgID="Equation.DSMT4" ShapeID="_x0000_i1314" DrawAspect="Content" ObjectID="_1396004734" r:id="rId529"/>
         </w:object>
       </w:r>
       <w:r>
@@ -15155,6 +15169,7 @@
           <w:noProof/>
           <w:lang w:eastAsia="en-US"/>
         </w:rPr>
+        <w:lastRenderedPageBreak/>
         <w:drawing>
           <wp:inline distT="0" distB="0" distL="0" distR="0">
             <wp:extent cx="4238625" cy="2159567"/>
@@ -15304,7 +15319,7 @@
           <v:shape id="_x0000_i1315" type="#_x0000_t75" style="width:18.9pt;height:18.9pt" o:ole="">
             <v:imagedata r:id="rId524" o:title=""/>
           </v:shape>
-          <o:OLEObject Type="Embed" ProgID="Equation.DSMT4" ShapeID="_x0000_i1315" DrawAspect="Content" ObjectID="_1396002489" r:id="rId531"/>
+          <o:OLEObject Type="Embed" ProgID="Equation.DSMT4" ShapeID="_x0000_i1315" DrawAspect="Content" ObjectID="_1396004735" r:id="rId531"/>
         </w:object>
       </w:r>
       <w:r>
@@ -15318,7 +15333,7 @@
           <v:shape id="_x0000_i1316" type="#_x0000_t75" style="width:23.85pt;height:18.9pt" o:ole="">
             <v:imagedata r:id="rId526" o:title=""/>
           </v:shape>
-          <o:OLEObject Type="Embed" ProgID="Equation.DSMT4" ShapeID="_x0000_i1316" DrawAspect="Content" ObjectID="_1396002490" r:id="rId532"/>
+          <o:OLEObject Type="Embed" ProgID="Equation.DSMT4" ShapeID="_x0000_i1316" DrawAspect="Content" ObjectID="_1396004736" r:id="rId532"/>
         </w:object>
       </w:r>
       <w:r>
@@ -15341,7 +15356,7 @@
           <v:shape id="_x0000_i1317" type="#_x0000_t75" style="width:9pt;height:11.25pt" o:ole="">
             <v:imagedata r:id="rId533" o:title=""/>
           </v:shape>
-          <o:OLEObject Type="Embed" ProgID="Equation.DSMT4" ShapeID="_x0000_i1317" DrawAspect="Content" ObjectID="_1396002491" r:id="rId534"/>
+          <o:OLEObject Type="Embed" ProgID="Equation.DSMT4" ShapeID="_x0000_i1317" DrawAspect="Content" ObjectID="_1396004737" r:id="rId534"/>
         </w:object>
       </w:r>
       <w:r>
@@ -15354,11 +15369,7 @@
         <w:t>the</w:t>
       </w:r>
       <w:r>
-        <w:t xml:space="preserve"> mean </w:t>
-      </w:r>
-      <w:r>
-        <w:lastRenderedPageBreak/>
-        <w:t>aerodynamic</w:t>
+        <w:t xml:space="preserve"> mean aerodynamic</w:t>
       </w:r>
       <w:r>
         <w:t xml:space="preserve"> chord)</w:t>
@@ -15377,7 +15388,7 @@
           <v:shape id="_x0000_i1318" type="#_x0000_t75" style="width:15.75pt;height:18.9pt" o:ole="">
             <v:imagedata r:id="rId535" o:title=""/>
           </v:shape>
-          <o:OLEObject Type="Embed" ProgID="Equation.DSMT4" ShapeID="_x0000_i1318" DrawAspect="Content" ObjectID="_1396002492" r:id="rId536"/>
+          <o:OLEObject Type="Embed" ProgID="Equation.DSMT4" ShapeID="_x0000_i1318" DrawAspect="Content" ObjectID="_1396004738" r:id="rId536"/>
         </w:object>
       </w:r>
       <w:r>
@@ -15405,7 +15416,7 @@
           <v:shape id="_x0000_i1319" type="#_x0000_t75" style="width:95.4pt;height:1in" o:ole="">
             <v:imagedata r:id="rId537" o:title=""/>
           </v:shape>
-          <o:OLEObject Type="Embed" ProgID="Equation.DSMT4" ShapeID="_x0000_i1319" DrawAspect="Content" ObjectID="_1396002493" r:id="rId538"/>
+          <o:OLEObject Type="Embed" ProgID="Equation.DSMT4" ShapeID="_x0000_i1319" DrawAspect="Content" ObjectID="_1396004739" r:id="rId538"/>
         </w:object>
       </w:r>
       <w:r>
@@ -15473,7 +15484,7 @@
           <v:shape id="_x0000_i1320" type="#_x0000_t75" style="width:53.1pt;height:18pt" o:ole="">
             <v:imagedata r:id="rId539" o:title=""/>
           </v:shape>
-          <o:OLEObject Type="Embed" ProgID="Equation.DSMT4" ShapeID="_x0000_i1320" DrawAspect="Content" ObjectID="_1396002494" r:id="rId540"/>
+          <o:OLEObject Type="Embed" ProgID="Equation.DSMT4" ShapeID="_x0000_i1320" DrawAspect="Content" ObjectID="_1396004740" r:id="rId540"/>
         </w:object>
       </w:r>
       <w:r>
@@ -15499,7 +15510,7 @@
           <v:shape id="_x0000_i1321" type="#_x0000_t75" style="width:11.25pt;height:14.4pt" o:ole="">
             <v:imagedata r:id="rId541" o:title=""/>
           </v:shape>
-          <o:OLEObject Type="Embed" ProgID="Equation.DSMT4" ShapeID="_x0000_i1321" DrawAspect="Content" ObjectID="_1396002495" r:id="rId542"/>
+          <o:OLEObject Type="Embed" ProgID="Equation.DSMT4" ShapeID="_x0000_i1321" DrawAspect="Content" ObjectID="_1396004741" r:id="rId542"/>
         </w:object>
       </w:r>
       <w:r>
@@ -15516,7 +15527,7 @@
           <v:shape id="_x0000_i1322" type="#_x0000_t75" style="width:9pt;height:11.25pt" o:ole="">
             <v:imagedata r:id="rId533" o:title=""/>
           </v:shape>
-          <o:OLEObject Type="Embed" ProgID="Equation.DSMT4" ShapeID="_x0000_i1322" DrawAspect="Content" ObjectID="_1396002496" r:id="rId543"/>
+          <o:OLEObject Type="Embed" ProgID="Equation.DSMT4" ShapeID="_x0000_i1322" DrawAspect="Content" ObjectID="_1396004742" r:id="rId543"/>
         </w:object>
       </w:r>
       <w:r>
@@ -15530,7 +15541,7 @@
           <v:shape id="_x0000_i1323" type="#_x0000_t75" style="width:9.9pt;height:14.4pt" o:ole="">
             <v:imagedata r:id="rId544" o:title=""/>
           </v:shape>
-          <o:OLEObject Type="Embed" ProgID="Equation.DSMT4" ShapeID="_x0000_i1323" DrawAspect="Content" ObjectID="_1396002497" r:id="rId545"/>
+          <o:OLEObject Type="Embed" ProgID="Equation.DSMT4" ShapeID="_x0000_i1323" DrawAspect="Content" ObjectID="_1396004743" r:id="rId545"/>
         </w:object>
       </w:r>
       <w:r>
@@ -15577,7 +15588,7 @@
           <v:shape id="_x0000_i1324" type="#_x0000_t75" style="width:12.15pt;height:11.25pt" o:ole="">
             <v:imagedata r:id="rId546" o:title=""/>
           </v:shape>
-          <o:OLEObject Type="Embed" ProgID="Equation.DSMT4" ShapeID="_x0000_i1324" DrawAspect="Content" ObjectID="_1396002498" r:id="rId547"/>
+          <o:OLEObject Type="Embed" ProgID="Equation.DSMT4" ShapeID="_x0000_i1324" DrawAspect="Content" ObjectID="_1396004744" r:id="rId547"/>
         </w:object>
       </w:r>
       <w:r>
@@ -15591,7 +15602,7 @@
           <v:shape id="_x0000_i1325" type="#_x0000_t75" style="width:12.15pt;height:15.75pt" o:ole="">
             <v:imagedata r:id="rId548" o:title=""/>
           </v:shape>
-          <o:OLEObject Type="Embed" ProgID="Equation.DSMT4" ShapeID="_x0000_i1325" DrawAspect="Content" ObjectID="_1396002499" r:id="rId549"/>
+          <o:OLEObject Type="Embed" ProgID="Equation.DSMT4" ShapeID="_x0000_i1325" DrawAspect="Content" ObjectID="_1396004745" r:id="rId549"/>
         </w:object>
       </w:r>
       <w:r>
@@ -15605,7 +15616,7 @@
           <v:shape id="_x0000_i1326" type="#_x0000_t75" style="width:39.15pt;height:15.75pt" o:ole="">
             <v:imagedata r:id="rId550" o:title=""/>
           </v:shape>
-          <o:OLEObject Type="Embed" ProgID="Equation.DSMT4" ShapeID="_x0000_i1326" DrawAspect="Content" ObjectID="_1396002500" r:id="rId551"/>
+          <o:OLEObject Type="Embed" ProgID="Equation.DSMT4" ShapeID="_x0000_i1326" DrawAspect="Content" ObjectID="_1396004746" r:id="rId551"/>
         </w:object>
       </w:r>
       <w:r>
@@ -15628,7 +15639,7 @@
           <v:shape id="_x0000_i1327" type="#_x0000_t75" style="width:50.85pt;height:18pt" o:ole="">
             <v:imagedata r:id="rId552" o:title=""/>
           </v:shape>
-          <o:OLEObject Type="Embed" ProgID="Equation.DSMT4" ShapeID="_x0000_i1327" DrawAspect="Content" ObjectID="_1396002501" r:id="rId553"/>
+          <o:OLEObject Type="Embed" ProgID="Equation.DSMT4" ShapeID="_x0000_i1327" DrawAspect="Content" ObjectID="_1396004747" r:id="rId553"/>
         </w:object>
       </w:r>
       <w:r>
@@ -15785,7 +15796,7 @@
                 <v:shape id="_x0000_i1328" type="#_x0000_t75" style="width:144.9pt;height:1in" o:ole="">
                   <v:imagedata r:id="rId554" o:title=""/>
                 </v:shape>
-                <o:OLEObject Type="Embed" ProgID="Equation.DSMT4" ShapeID="_x0000_i1328" DrawAspect="Content" ObjectID="_1396002502" r:id="rId555"/>
+                <o:OLEObject Type="Embed" ProgID="Equation.DSMT4" ShapeID="_x0000_i1328" DrawAspect="Content" ObjectID="_1396004748" r:id="rId555"/>
               </w:object>
             </w:r>
           </w:p>
@@ -15811,7 +15822,7 @@
                 <v:shape id="_x0000_i1329" type="#_x0000_t75" style="width:164.25pt;height:1in" o:ole="">
                   <v:imagedata r:id="rId556" o:title=""/>
                 </v:shape>
-                <o:OLEObject Type="Embed" ProgID="Equation.DSMT4" ShapeID="_x0000_i1329" DrawAspect="Content" ObjectID="_1396002503" r:id="rId557"/>
+                <o:OLEObject Type="Embed" ProgID="Equation.DSMT4" ShapeID="_x0000_i1329" DrawAspect="Content" ObjectID="_1396004749" r:id="rId557"/>
               </w:object>
             </w:r>
           </w:p>
@@ -15820,6 +15831,7 @@
     </w:tbl>
     <w:p>
       <w:r>
+        <w:lastRenderedPageBreak/>
         <w:t xml:space="preserve">Without going deep into the intricacies of aerodynamic parameterization, but availing </w:t>
       </w:r>
       <w:r>
@@ -15874,7 +15886,7 @@
           <v:shape id="_x0000_i1330" type="#_x0000_t75" style="width:248.85pt;height:116.1pt" o:ole="">
             <v:imagedata r:id="rId558" o:title=""/>
           </v:shape>
-          <o:OLEObject Type="Embed" ProgID="Equation.DSMT4" ShapeID="_x0000_i1330" DrawAspect="Content" ObjectID="_1396002504" r:id="rId559"/>
+          <o:OLEObject Type="Embed" ProgID="Equation.DSMT4" ShapeID="_x0000_i1330" DrawAspect="Content" ObjectID="_1396004750" r:id="rId559"/>
         </w:object>
       </w:r>
       <w:r>
@@ -15943,7 +15955,6 @@
         <w:pStyle w:val="MTDisplayEquation"/>
       </w:pPr>
       <w:r>
-        <w:lastRenderedPageBreak/>
         <w:tab/>
       </w:r>
       <w:r>
@@ -15954,7 +15965,7 @@
           <v:shape id="_x0000_i1331" type="#_x0000_t75" style="width:356.85pt;height:116.1pt" o:ole="">
             <v:imagedata r:id="rId560" o:title=""/>
           </v:shape>
-          <o:OLEObject Type="Embed" ProgID="Equation.DSMT4" ShapeID="_x0000_i1331" DrawAspect="Content" ObjectID="_1396002505" r:id="rId561"/>
+          <o:OLEObject Type="Embed" ProgID="Equation.DSMT4" ShapeID="_x0000_i1331" DrawAspect="Content" ObjectID="_1396004751" r:id="rId561"/>
         </w:object>
       </w:r>
       <w:r>
@@ -16033,7 +16044,7 @@
           <v:shape id="_x0000_i1332" type="#_x0000_t75" style="width:26.1pt;height:20.25pt" o:ole="">
             <v:imagedata r:id="rId562" o:title=""/>
           </v:shape>
-          <o:OLEObject Type="Embed" ProgID="Equation.DSMT4" ShapeID="_x0000_i1332" DrawAspect="Content" ObjectID="_1396002506" r:id="rId563"/>
+          <o:OLEObject Type="Embed" ProgID="Equation.DSMT4" ShapeID="_x0000_i1332" DrawAspect="Content" ObjectID="_1396004752" r:id="rId563"/>
         </w:object>
       </w:r>
       <w:r>
@@ -16068,7 +16079,7 @@
           <v:shape id="_x0000_i1333" type="#_x0000_t75" style="width:17.1pt;height:18.9pt" o:ole="">
             <v:imagedata r:id="rId564" o:title=""/>
           </v:shape>
-          <o:OLEObject Type="Embed" ProgID="Equation.DSMT4" ShapeID="_x0000_i1333" DrawAspect="Content" ObjectID="_1396002507" r:id="rId565"/>
+          <o:OLEObject Type="Embed" ProgID="Equation.DSMT4" ShapeID="_x0000_i1333" DrawAspect="Content" ObjectID="_1396004753" r:id="rId565"/>
         </w:object>
       </w:r>
       <w:r>
@@ -16085,7 +16096,7 @@
           <v:shape id="_x0000_i1334" type="#_x0000_t75" style="width:113.4pt;height:18pt" o:ole="">
             <v:imagedata r:id="rId566" o:title=""/>
           </v:shape>
-          <o:OLEObject Type="Embed" ProgID="Equation.DSMT4" ShapeID="_x0000_i1334" DrawAspect="Content" ObjectID="_1396002508" r:id="rId567"/>
+          <o:OLEObject Type="Embed" ProgID="Equation.DSMT4" ShapeID="_x0000_i1334" DrawAspect="Content" ObjectID="_1396004754" r:id="rId567"/>
         </w:object>
       </w:r>
       <w:r>
@@ -16102,7 +16113,7 @@
           <v:shape id="_x0000_i1335" type="#_x0000_t75" style="width:63.9pt;height:15.75pt" o:ole="">
             <v:imagedata r:id="rId568" o:title=""/>
           </v:shape>
-          <o:OLEObject Type="Embed" ProgID="Equation.DSMT4" ShapeID="_x0000_i1335" DrawAspect="Content" ObjectID="_1396002509" r:id="rId569"/>
+          <o:OLEObject Type="Embed" ProgID="Equation.DSMT4" ShapeID="_x0000_i1335" DrawAspect="Content" ObjectID="_1396004755" r:id="rId569"/>
         </w:object>
       </w:r>
       <w:r>
@@ -16116,7 +16127,7 @@
           <v:shape id="_x0000_i1336" type="#_x0000_t75" style="width:50.85pt;height:18pt" o:ole="">
             <v:imagedata r:id="rId570" o:title=""/>
           </v:shape>
-          <o:OLEObject Type="Embed" ProgID="Equation.DSMT4" ShapeID="_x0000_i1336" DrawAspect="Content" ObjectID="_1396002510" r:id="rId571"/>
+          <o:OLEObject Type="Embed" ProgID="Equation.DSMT4" ShapeID="_x0000_i1336" DrawAspect="Content" ObjectID="_1396004756" r:id="rId571"/>
         </w:object>
       </w:r>
       <w:r>
@@ -16130,7 +16141,7 @@
           <v:shape id="_x0000_i1337" type="#_x0000_t75" style="width:18.9pt;height:18.9pt" o:ole="">
             <v:imagedata r:id="rId572" o:title=""/>
           </v:shape>
-          <o:OLEObject Type="Embed" ProgID="Equation.DSMT4" ShapeID="_x0000_i1337" DrawAspect="Content" ObjectID="_1396002511" r:id="rId573"/>
+          <o:OLEObject Type="Embed" ProgID="Equation.DSMT4" ShapeID="_x0000_i1337" DrawAspect="Content" ObjectID="_1396004757" r:id="rId573"/>
         </w:object>
       </w:r>
       <w:r>
@@ -16150,7 +16161,7 @@
           <v:shape id="_x0000_i1338" type="#_x0000_t75" style="width:18pt;height:18.9pt" o:ole="">
             <v:imagedata r:id="rId574" o:title=""/>
           </v:shape>
-          <o:OLEObject Type="Embed" ProgID="Equation.DSMT4" ShapeID="_x0000_i1338" DrawAspect="Content" ObjectID="_1396002512" r:id="rId575"/>
+          <o:OLEObject Type="Embed" ProgID="Equation.DSMT4" ShapeID="_x0000_i1338" DrawAspect="Content" ObjectID="_1396004758" r:id="rId575"/>
         </w:object>
       </w:r>
       <w:r>
@@ -16347,6 +16358,7 @@
         <w:pStyle w:val="MTDisplayEquation"/>
       </w:pPr>
       <w:r>
+        <w:lastRenderedPageBreak/>
         <w:tab/>
       </w:r>
       <w:r>
@@ -16357,7 +16369,7 @@
           <v:shape id="_x0000_i1339" type="#_x0000_t75" style="width:327.15pt;height:56.25pt" o:ole="">
             <v:imagedata r:id="rId576" o:title=""/>
           </v:shape>
-          <o:OLEObject Type="Embed" ProgID="Equation.DSMT4" ShapeID="_x0000_i1339" DrawAspect="Content" ObjectID="_1396002513" r:id="rId577"/>
+          <o:OLEObject Type="Embed" ProgID="Equation.DSMT4" ShapeID="_x0000_i1339" DrawAspect="Content" ObjectID="_1396004759" r:id="rId577"/>
         </w:object>
       </w:r>
       <w:r>
@@ -16422,7 +16434,7 @@
           <v:shape id="_x0000_i1340" type="#_x0000_t75" style="width:272.25pt;height:56.25pt" o:ole="">
             <v:imagedata r:id="rId578" o:title=""/>
           </v:shape>
-          <o:OLEObject Type="Embed" ProgID="Equation.DSMT4" ShapeID="_x0000_i1340" DrawAspect="Content" ObjectID="_1396002514" r:id="rId579"/>
+          <o:OLEObject Type="Embed" ProgID="Equation.DSMT4" ShapeID="_x0000_i1340" DrawAspect="Content" ObjectID="_1396004760" r:id="rId579"/>
         </w:object>
       </w:r>
       <w:r>
@@ -16524,7 +16536,6 @@
         </w:rPr>
       </w:pPr>
       <w:r>
-        <w:lastRenderedPageBreak/>
         <w:t>Cross-References</w:t>
       </w:r>
     </w:p>
@@ -16972,6 +16983,7 @@
         <w:rPr>
           <w:noProof/>
         </w:rPr>
+        <w:lastRenderedPageBreak/>
         <w:t xml:space="preserve">OSD. </w:t>
       </w:r>
       <w:r>
@@ -17119,27 +17131,11 @@
         <w:footnoteRef/>
       </w:r>
       <w:r>
-        <w:t xml:space="preserve">  Word range: 8000-10,000</w:t>
+        <w:t xml:space="preserve"> Trivial rotation is the one described by an identity matrix, thus no rotation takes place.</w:t>
       </w:r>
     </w:p>
   </w:footnote>
   <w:footnote w:id="2">
-    <w:p>
-      <w:pPr>
-        <w:pStyle w:val="FootnoteText"/>
-      </w:pPr>
-      <w:r>
-        <w:rPr>
-          <w:rStyle w:val="FootnoteReference"/>
-        </w:rPr>
-        <w:footnoteRef/>
-      </w:r>
-      <w:r>
-        <w:t xml:space="preserve"> Trivial rotation is the one described by an identity matrix, thus no rotation takes place.</w:t>
-      </w:r>
-    </w:p>
-  </w:footnote>
-  <w:footnote w:id="3">
     <w:p>
       <w:pPr>
         <w:pStyle w:val="FootnoteText"/>
@@ -20161,7 +20157,7 @@
 </file>
 
 <file path=customXml/itemProps1.xml><?xml version="1.0" encoding="utf-8"?>
-<ds:datastoreItem xmlns:ds="http://schemas.openxmlformats.org/officeDocument/2006/customXml" ds:itemID="{9089527A-45EF-47DB-9AB0-F0B167491FA2}">
+<ds:datastoreItem xmlns:ds="http://schemas.openxmlformats.org/officeDocument/2006/customXml" ds:itemID="{30B30335-9C49-48FB-95B2-37D8F504D637}">
   <ds:schemaRefs>
     <ds:schemaRef ds:uri="http://schemas.openxmlformats.org/officeDocument/2006/bibliography"/>
   </ds:schemaRefs>

</xml_diff>